<commit_message>
Puntos 1 y 2 de la memoria, version 2
</commit_message>
<xml_diff>
--- a/Documentos/Memoria.docx
+++ b/Documentos/Memoria.docx
@@ -141,30 +141,16 @@
       </w:r>
       <w:r>
         <w:tab/>
-      </w:r>
-      <w:bookmarkStart w:id="0" w:name="_GoBack"/>
-      <w:bookmarkEnd w:id="0"/>
-      <w:r>
         <w:t xml:space="preserve">Figura </w:t>
       </w:r>
-      <w:r>
-        <w:fldChar w:fldCharType="begin"/>
-      </w:r>
-      <w:r>
-        <w:instrText xml:space="preserve"> SEQ Figure \* ARABIC </w:instrText>
-      </w:r>
-      <w:r>
-        <w:fldChar w:fldCharType="separate"/>
-      </w:r>
-      <w:r>
-        <w:rPr>
-          <w:noProof/>
-        </w:rPr>
-        <w:t>1</w:t>
-      </w:r>
-      <w:r>
-        <w:fldChar w:fldCharType="end"/>
-      </w:r>
+      <w:fldSimple w:instr=" SEQ Figure \* ARABIC ">
+        <w:r>
+          <w:rPr>
+            <w:noProof/>
+          </w:rPr>
+          <w:t>1</w:t>
+        </w:r>
+      </w:fldSimple>
       <w:r>
         <w:t xml:space="preserve">. Onda expansiva de </w:t>
       </w:r>
@@ -644,7 +630,21 @@
         <w:rPr>
           <w:rFonts w:eastAsiaTheme="minorEastAsia"/>
         </w:rPr>
-        <w:t xml:space="preserve">Este problema nos resulta de gran interés en la industria aeronáutica para el diseño de perfiles alares, ya que prácticamente todos los aviones se mueven dentro de flujos supersónicos (debido a las altas velocidades que alcanzan) donde el ala de un avión en cuestión actúa igual que la esquina convexa del modelo de </w:t>
+        <w:t>Este problema nos resulta de gran interés en la industria aeronáutica para el diseño de perfiles alares, ya que prácticamente todos los aviones se mueven dentro de flujos supersónicos (debido a las altas velocidades que alcanzan) donde el ala de un avión en cuestión actúa</w:t>
+      </w:r>
+      <w:r>
+        <w:rPr>
+          <w:rFonts w:eastAsiaTheme="minorEastAsia"/>
+        </w:rPr>
+        <w:t xml:space="preserve"> de forma similar a </w:t>
+      </w:r>
+      <w:bookmarkStart w:id="0" w:name="_GoBack"/>
+      <w:bookmarkEnd w:id="0"/>
+      <w:r>
+        <w:rPr>
+          <w:rFonts w:eastAsiaTheme="minorEastAsia"/>
+        </w:rPr>
+        <w:t xml:space="preserve">la esquina convexa del modelo de </w:t>
       </w:r>
       <w:proofErr w:type="spellStart"/>
       <w:r>
@@ -658,7 +658,19 @@
         <w:rPr>
           <w:rFonts w:eastAsiaTheme="minorEastAsia"/>
         </w:rPr>
-        <w:t>-Meyer. El flujo de aire mantendrá su dirección paralela a la superficie del ala en el borde de ataque del ala y será cuando, al llegar al borde de salida, la dirección del flujo cambiará produciéndose una onda de expansión y acelerando el aire detrás del ala (a la vez que la temperatura, presión y densidad disminuyen).</w:t>
+        <w:t>-Meyer. El flujo de aire mantendrá su dirección paralela a la superficie del a</w:t>
+      </w:r>
+      <w:r>
+        <w:rPr>
+          <w:rFonts w:eastAsiaTheme="minorEastAsia"/>
+        </w:rPr>
+        <w:t>la en el borde de ataque</w:t>
+      </w:r>
+      <w:r>
+        <w:rPr>
+          <w:rFonts w:eastAsiaTheme="minorEastAsia"/>
+        </w:rPr>
+        <w:t xml:space="preserve"> y será cuando, al llegar al borde de salida, la dirección del flujo cambiará produciéndose una onda de expansión y acelerando el aire detrás del ala (a la vez que la temperatura, presión y densidad disminuyen).</w:t>
       </w:r>
     </w:p>
     <w:sectPr>
@@ -1186,6 +1198,7 @@
   <w:style w:type="character" w:default="1" w:styleId="Fuentedeprrafopredeter">
     <w:name w:val="Default Paragraph Font"/>
     <w:uiPriority w:val="1"/>
+    <w:semiHidden/>
     <w:unhideWhenUsed/>
   </w:style>
   <w:style w:type="table" w:default="1" w:styleId="Tablanormal">
@@ -1520,7 +1533,7 @@
 </file>
 
 <file path=customXml/itemProps1.xml><?xml version="1.0" encoding="utf-8"?>
-<ds:datastoreItem xmlns:ds="http://schemas.openxmlformats.org/officeDocument/2006/customXml" ds:itemID="{841EA69C-5460-4235-9638-C8A524536D65}">
+<ds:datastoreItem xmlns:ds="http://schemas.openxmlformats.org/officeDocument/2006/customXml" ds:itemID="{CB603A6D-CE53-49B3-8F03-A26D6FD33BFD}">
   <ds:schemaRefs>
     <ds:schemaRef ds:uri="http://schemas.openxmlformats.org/officeDocument/2006/bibliography"/>
   </ds:schemaRefs>

</xml_diff>

<commit_message>
Acabado el punto 3
</commit_message>
<xml_diff>
--- a/Documentos/Memoria.docx
+++ b/Documentos/Memoria.docx
@@ -4111,6 +4111,12 @@
         </w:rPr>
         <w:t>. Model for the downstream solution</w:t>
       </w:r>
+      <w:r>
+        <w:rPr>
+          <w:lang w:val="en-US"/>
+        </w:rPr>
+        <w:t xml:space="preserve"> [1]</w:t>
+      </w:r>
     </w:p>
     <w:p>
       <w:pPr>
@@ -10057,23 +10063,7 @@
           <w:rFonts w:eastAsiaTheme="minorEastAsia"/>
           <w:lang w:val="en-US"/>
         </w:rPr>
-        <w:t xml:space="preserve">Next, with the previous equations and following the same explicit method in space, we can obtain the predicted values ​​of the fluid properties, which </w:t>
-      </w:r>
-      <w:proofErr w:type="gramStart"/>
-      <w:r>
-        <w:rPr>
-          <w:rFonts w:eastAsiaTheme="minorEastAsia"/>
-          <w:lang w:val="en-US"/>
-        </w:rPr>
-        <w:t>can be identified</w:t>
-      </w:r>
-      <w:proofErr w:type="gramEnd"/>
-      <w:r>
-        <w:rPr>
-          <w:rFonts w:eastAsiaTheme="minorEastAsia"/>
-          <w:lang w:val="en-US"/>
-        </w:rPr>
-        <w:t xml:space="preserve"> with a bar above each property:</w:t>
+        <w:t>Next, with the previous equations and following the same explicit method in space, we can obtain the predicted values ​​of the fluid properties, which can be identified with a bar above each property:</w:t>
       </w:r>
     </w:p>
     <w:p>
@@ -11208,12 +11198,3017 @@
     </w:p>
     <w:p>
       <w:pPr>
+        <w:pStyle w:val="Ttulo2"/>
+        <w:numPr>
+          <w:ilvl w:val="1"/>
+          <w:numId w:val="1"/>
+        </w:numPr>
         <w:rPr>
           <w:lang w:val="en-US"/>
         </w:rPr>
       </w:pPr>
+      <w:r>
+        <w:rPr>
+          <w:lang w:val="en-US"/>
+        </w:rPr>
+        <w:t>Predictor-Corrector method</w:t>
+      </w:r>
+    </w:p>
+    <w:p>
+      <w:pPr>
+        <w:rPr>
+          <w:lang w:val="en-US"/>
+        </w:rPr>
+      </w:pPr>
+      <w:r>
+        <w:rPr>
+          <w:lang w:val="en-US"/>
+        </w:rPr>
+        <w:t xml:space="preserve">In the previous point, what we have obtained </w:t>
+      </w:r>
+      <w:r>
+        <w:rPr>
+          <w:lang w:val="en-US"/>
+        </w:rPr>
+        <w:t>are</w:t>
+      </w:r>
+      <w:r>
+        <w:rPr>
+          <w:lang w:val="en-US"/>
+        </w:rPr>
+        <w:t xml:space="preserve"> predicted values ​​since they do not ha</w:t>
+      </w:r>
+      <w:r>
+        <w:rPr>
+          <w:lang w:val="en-US"/>
+        </w:rPr>
+        <w:t>ve an accuracy of second order</w:t>
+      </w:r>
+      <w:r>
+        <w:rPr>
+          <w:lang w:val="en-US"/>
+        </w:rPr>
+        <w:t xml:space="preserve">. Therefore, to improve the </w:t>
+      </w:r>
+      <w:r>
+        <w:rPr>
+          <w:lang w:val="en-US"/>
+        </w:rPr>
+        <w:t xml:space="preserve">accuracy </w:t>
+      </w:r>
+      <w:r>
+        <w:rPr>
+          <w:lang w:val="en-US"/>
+        </w:rPr>
+        <w:t>of our results, we must implement a predictor-corrector method in our calculations with which we will obtain the final value of each one of the flow properties.</w:t>
+      </w:r>
+    </w:p>
+    <w:p>
+      <w:pPr>
+        <w:rPr>
+          <w:lang w:val="en-US"/>
+        </w:rPr>
+      </w:pPr>
+      <w:r>
+        <w:rPr>
+          <w:lang w:val="en-US"/>
+        </w:rPr>
+        <w:t xml:space="preserve">The Predictor-Corrector method uses the same general equation mentioned from the </w:t>
+      </w:r>
+      <w:proofErr w:type="spellStart"/>
+      <w:r>
+        <w:rPr>
+          <w:lang w:val="en-US"/>
+        </w:rPr>
+        <w:t>MacCormack’s</w:t>
+      </w:r>
+      <w:proofErr w:type="spellEnd"/>
+      <w:r>
+        <w:rPr>
+          <w:lang w:val="en-US"/>
+        </w:rPr>
+        <w:t xml:space="preserve"> technique with explicit finite-differences but using an average derivative that corrects the predicted values of the used method. </w:t>
+      </w:r>
+      <w:r>
+        <w:rPr>
+          <w:lang w:val="en-US"/>
+        </w:rPr>
+        <w:t xml:space="preserve">The name "average derivative" comes from the fact that the derivative in question comes from averaging two derivatives, that of point </w:t>
+      </w:r>
+      <w:proofErr w:type="spellStart"/>
+      <w:r>
+        <w:rPr>
+          <w:lang w:val="en-US"/>
+        </w:rPr>
+        <w:t>i</w:t>
+      </w:r>
+      <w:proofErr w:type="spellEnd"/>
+      <w:r>
+        <w:rPr>
+          <w:lang w:val="en-US"/>
+        </w:rPr>
+        <w:t>, j of the mesh with tha</w:t>
+      </w:r>
+      <w:r>
+        <w:rPr>
+          <w:lang w:val="en-US"/>
+        </w:rPr>
+        <w:t xml:space="preserve">t of point </w:t>
+      </w:r>
+      <w:proofErr w:type="spellStart"/>
+      <w:r>
+        <w:rPr>
+          <w:lang w:val="en-US"/>
+        </w:rPr>
+        <w:t>i</w:t>
+      </w:r>
+      <w:proofErr w:type="spellEnd"/>
+      <w:r>
+        <w:rPr>
+          <w:lang w:val="en-US"/>
+        </w:rPr>
+        <w:t xml:space="preserve"> + </w:t>
+      </w:r>
+      <w:proofErr w:type="gramStart"/>
+      <w:r>
+        <w:rPr>
+          <w:lang w:val="en-US"/>
+        </w:rPr>
+        <w:t>1</w:t>
+      </w:r>
+      <w:proofErr w:type="gramEnd"/>
+      <w:r>
+        <w:rPr>
+          <w:lang w:val="en-US"/>
+        </w:rPr>
+        <w:t>, j of the same:</w:t>
+      </w:r>
+    </w:p>
+    <w:p>
+      <w:pPr>
+        <w:rPr>
+          <w:rFonts w:eastAsiaTheme="minorEastAsia"/>
+          <w:lang w:val="en-US"/>
+        </w:rPr>
+      </w:pPr>
+      <m:oMathPara>
+        <m:oMath>
+          <m:eqArr>
+            <m:eqArrPr>
+              <m:ctrlPr>
+                <w:rPr>
+                  <w:rFonts w:ascii="Cambria Math" w:hAnsi="Cambria Math"/>
+                  <w:lang w:val="en-US"/>
+                </w:rPr>
+              </m:ctrlPr>
+            </m:eqArrPr>
+            <m:e>
+              <m:r>
+                <w:rPr>
+                  <w:rFonts w:ascii="Cambria Math" w:hAnsi="Cambria Math"/>
+                  <w:lang w:val="en-US"/>
+                </w:rPr>
+                <m:t>&amp;</m:t>
+              </m:r>
+              <m:sSub>
+                <m:sSubPr>
+                  <m:ctrlPr>
+                    <w:rPr>
+                      <w:rFonts w:ascii="Cambria Math" w:hAnsi="Cambria Math"/>
+                      <w:lang w:val="en-US"/>
+                    </w:rPr>
+                  </m:ctrlPr>
+                </m:sSubPr>
+                <m:e>
+                  <m:d>
+                    <m:dPr>
+                      <m:ctrlPr>
+                        <w:rPr>
+                          <w:rFonts w:ascii="Cambria Math" w:hAnsi="Cambria Math"/>
+                          <w:lang w:val="en-US"/>
+                        </w:rPr>
+                      </m:ctrlPr>
+                    </m:dPr>
+                    <m:e>
+                      <m:f>
+                        <m:fPr>
+                          <m:ctrlPr>
+                            <w:rPr>
+                              <w:rFonts w:ascii="Cambria Math" w:hAnsi="Cambria Math"/>
+                              <w:lang w:val="en-US"/>
+                            </w:rPr>
+                          </m:ctrlPr>
+                        </m:fPr>
+                        <m:num>
+                          <m:r>
+                            <m:rPr>
+                              <m:sty m:val="p"/>
+                            </m:rPr>
+                            <w:rPr>
+                              <w:rFonts w:ascii="Cambria Math" w:hAnsi="Cambria Math"/>
+                              <w:lang w:val="en-US"/>
+                            </w:rPr>
+                            <m:t>∂</m:t>
+                          </m:r>
+                          <m:sSub>
+                            <m:sSubPr>
+                              <m:ctrlPr>
+                                <w:rPr>
+                                  <w:rFonts w:ascii="Cambria Math" w:hAnsi="Cambria Math"/>
+                                  <w:lang w:val="en-US"/>
+                                </w:rPr>
+                              </m:ctrlPr>
+                            </m:sSubPr>
+                            <m:e>
+                              <m:r>
+                                <w:rPr>
+                                  <w:rFonts w:ascii="Cambria Math" w:hAnsi="Cambria Math"/>
+                                  <w:lang w:val="en-US"/>
+                                </w:rPr>
+                                <m:t>F</m:t>
+                              </m:r>
+                            </m:e>
+                            <m:sub>
+                              <m:r>
+                                <w:rPr>
+                                  <w:rFonts w:ascii="Cambria Math" w:hAnsi="Cambria Math"/>
+                                  <w:lang w:val="en-US"/>
+                                </w:rPr>
+                                <m:t>1</m:t>
+                              </m:r>
+                            </m:sub>
+                          </m:sSub>
+                        </m:num>
+                        <m:den>
+                          <m:r>
+                            <m:rPr>
+                              <m:sty m:val="p"/>
+                            </m:rPr>
+                            <w:rPr>
+                              <w:rFonts w:ascii="Cambria Math" w:hAnsi="Cambria Math"/>
+                              <w:lang w:val="en-US"/>
+                            </w:rPr>
+                            <m:t>∂</m:t>
+                          </m:r>
+                          <m:r>
+                            <w:rPr>
+                              <w:rFonts w:ascii="Cambria Math" w:hAnsi="Cambria Math"/>
+                              <w:lang w:val="en-US"/>
+                            </w:rPr>
+                            <m:t>ξ</m:t>
+                          </m:r>
+                        </m:den>
+                      </m:f>
+                    </m:e>
+                  </m:d>
+                </m:e>
+                <m:sub>
+                  <m:r>
+                    <m:rPr>
+                      <m:sty m:val="p"/>
+                    </m:rPr>
+                    <w:rPr>
+                      <w:rFonts w:ascii="Cambria Math" w:hAnsi="Cambria Math"/>
+                      <w:lang w:val="en-US"/>
+                    </w:rPr>
+                    <m:t>av</m:t>
+                  </m:r>
+                </m:sub>
+              </m:sSub>
+              <m:r>
+                <w:rPr>
+                  <w:rFonts w:ascii="Cambria Math" w:hAnsi="Cambria Math"/>
+                  <w:lang w:val="en-US"/>
+                </w:rPr>
+                <m:t>=</m:t>
+              </m:r>
+              <m:f>
+                <m:fPr>
+                  <m:ctrlPr>
+                    <w:rPr>
+                      <w:rFonts w:ascii="Cambria Math" w:hAnsi="Cambria Math"/>
+                      <w:lang w:val="en-US"/>
+                    </w:rPr>
+                  </m:ctrlPr>
+                </m:fPr>
+                <m:num>
+                  <m:r>
+                    <w:rPr>
+                      <w:rFonts w:ascii="Cambria Math" w:hAnsi="Cambria Math"/>
+                      <w:lang w:val="en-US"/>
+                    </w:rPr>
+                    <m:t>1</m:t>
+                  </m:r>
+                </m:num>
+                <m:den>
+                  <m:r>
+                    <w:rPr>
+                      <w:rFonts w:ascii="Cambria Math" w:hAnsi="Cambria Math"/>
+                      <w:lang w:val="en-US"/>
+                    </w:rPr>
+                    <m:t>2</m:t>
+                  </m:r>
+                </m:den>
+              </m:f>
+              <m:d>
+                <m:dPr>
+                  <m:begChr m:val="["/>
+                  <m:endChr m:val="]"/>
+                  <m:ctrlPr>
+                    <w:rPr>
+                      <w:rFonts w:ascii="Cambria Math" w:hAnsi="Cambria Math"/>
+                      <w:lang w:val="en-US"/>
+                    </w:rPr>
+                  </m:ctrlPr>
+                </m:dPr>
+                <m:e>
+                  <m:sSub>
+                    <m:sSubPr>
+                      <m:ctrlPr>
+                        <w:rPr>
+                          <w:rFonts w:ascii="Cambria Math" w:hAnsi="Cambria Math"/>
+                          <w:lang w:val="en-US"/>
+                        </w:rPr>
+                      </m:ctrlPr>
+                    </m:sSubPr>
+                    <m:e>
+                      <m:d>
+                        <m:dPr>
+                          <m:ctrlPr>
+                            <w:rPr>
+                              <w:rFonts w:ascii="Cambria Math" w:hAnsi="Cambria Math"/>
+                              <w:lang w:val="en-US"/>
+                            </w:rPr>
+                          </m:ctrlPr>
+                        </m:dPr>
+                        <m:e>
+                          <m:f>
+                            <m:fPr>
+                              <m:ctrlPr>
+                                <w:rPr>
+                                  <w:rFonts w:ascii="Cambria Math" w:hAnsi="Cambria Math"/>
+                                  <w:lang w:val="en-US"/>
+                                </w:rPr>
+                              </m:ctrlPr>
+                            </m:fPr>
+                            <m:num>
+                              <m:r>
+                                <m:rPr>
+                                  <m:sty m:val="p"/>
+                                </m:rPr>
+                                <w:rPr>
+                                  <w:rFonts w:ascii="Cambria Math" w:hAnsi="Cambria Math"/>
+                                  <w:lang w:val="en-US"/>
+                                </w:rPr>
+                                <m:t>∂</m:t>
+                              </m:r>
+                              <m:sSub>
+                                <m:sSubPr>
+                                  <m:ctrlPr>
+                                    <w:rPr>
+                                      <w:rFonts w:ascii="Cambria Math" w:hAnsi="Cambria Math"/>
+                                      <w:lang w:val="en-US"/>
+                                    </w:rPr>
+                                  </m:ctrlPr>
+                                </m:sSubPr>
+                                <m:e>
+                                  <m:r>
+                                    <w:rPr>
+                                      <w:rFonts w:ascii="Cambria Math" w:hAnsi="Cambria Math"/>
+                                      <w:lang w:val="en-US"/>
+                                    </w:rPr>
+                                    <m:t>F</m:t>
+                                  </m:r>
+                                </m:e>
+                                <m:sub>
+                                  <m:r>
+                                    <w:rPr>
+                                      <w:rFonts w:ascii="Cambria Math" w:hAnsi="Cambria Math"/>
+                                      <w:lang w:val="en-US"/>
+                                    </w:rPr>
+                                    <m:t>1</m:t>
+                                  </m:r>
+                                </m:sub>
+                              </m:sSub>
+                            </m:num>
+                            <m:den>
+                              <m:r>
+                                <m:rPr>
+                                  <m:sty m:val="p"/>
+                                </m:rPr>
+                                <w:rPr>
+                                  <w:rFonts w:ascii="Cambria Math" w:hAnsi="Cambria Math"/>
+                                  <w:lang w:val="en-US"/>
+                                </w:rPr>
+                                <m:t>∂</m:t>
+                              </m:r>
+                              <m:r>
+                                <w:rPr>
+                                  <w:rFonts w:ascii="Cambria Math" w:hAnsi="Cambria Math"/>
+                                  <w:lang w:val="en-US"/>
+                                </w:rPr>
+                                <m:t>ξ</m:t>
+                              </m:r>
+                            </m:den>
+                          </m:f>
+                        </m:e>
+                      </m:d>
+                    </m:e>
+                    <m:sub>
+                      <m:r>
+                        <w:rPr>
+                          <w:rFonts w:ascii="Cambria Math" w:hAnsi="Cambria Math"/>
+                          <w:lang w:val="en-US"/>
+                        </w:rPr>
+                        <m:t>i.j</m:t>
+                      </m:r>
+                    </m:sub>
+                  </m:sSub>
+                  <m:r>
+                    <w:rPr>
+                      <w:rFonts w:ascii="Cambria Math" w:hAnsi="Cambria Math"/>
+                      <w:lang w:val="en-US"/>
+                    </w:rPr>
+                    <m:t>+</m:t>
+                  </m:r>
+                  <m:sSub>
+                    <m:sSubPr>
+                      <m:ctrlPr>
+                        <w:rPr>
+                          <w:rFonts w:ascii="Cambria Math" w:hAnsi="Cambria Math"/>
+                          <w:lang w:val="en-US"/>
+                        </w:rPr>
+                      </m:ctrlPr>
+                    </m:sSubPr>
+                    <m:e>
+                      <m:d>
+                        <m:dPr>
+                          <m:ctrlPr>
+                            <w:rPr>
+                              <w:rFonts w:ascii="Cambria Math" w:hAnsi="Cambria Math"/>
+                              <w:lang w:val="en-US"/>
+                            </w:rPr>
+                          </m:ctrlPr>
+                        </m:dPr>
+                        <m:e>
+                          <m:f>
+                            <m:fPr>
+                              <m:ctrlPr>
+                                <w:rPr>
+                                  <w:rFonts w:ascii="Cambria Math" w:hAnsi="Cambria Math"/>
+                                  <w:lang w:val="en-US"/>
+                                </w:rPr>
+                              </m:ctrlPr>
+                            </m:fPr>
+                            <m:num>
+                              <m:r>
+                                <m:rPr>
+                                  <m:sty m:val="p"/>
+                                </m:rPr>
+                                <w:rPr>
+                                  <w:rFonts w:ascii="Cambria Math" w:hAnsi="Cambria Math"/>
+                                  <w:lang w:val="en-US"/>
+                                </w:rPr>
+                                <m:t>∂</m:t>
+                              </m:r>
+                              <m:sSub>
+                                <m:sSubPr>
+                                  <m:ctrlPr>
+                                    <w:rPr>
+                                      <w:rFonts w:ascii="Cambria Math" w:hAnsi="Cambria Math"/>
+                                      <w:lang w:val="en-US"/>
+                                    </w:rPr>
+                                  </m:ctrlPr>
+                                </m:sSubPr>
+                                <m:e>
+                                  <m:r>
+                                    <w:rPr>
+                                      <w:rFonts w:ascii="Cambria Math" w:hAnsi="Cambria Math"/>
+                                      <w:lang w:val="en-US"/>
+                                    </w:rPr>
+                                    <m:t>F</m:t>
+                                  </m:r>
+                                </m:e>
+                                <m:sub>
+                                  <m:r>
+                                    <w:rPr>
+                                      <w:rFonts w:ascii="Cambria Math" w:hAnsi="Cambria Math"/>
+                                      <w:lang w:val="en-US"/>
+                                    </w:rPr>
+                                    <m:t>1</m:t>
+                                  </m:r>
+                                </m:sub>
+                              </m:sSub>
+                            </m:num>
+                            <m:den>
+                              <m:r>
+                                <m:rPr>
+                                  <m:sty m:val="p"/>
+                                </m:rPr>
+                                <w:rPr>
+                                  <w:rFonts w:ascii="Cambria Math" w:hAnsi="Cambria Math"/>
+                                  <w:lang w:val="en-US"/>
+                                </w:rPr>
+                                <m:t>∂</m:t>
+                              </m:r>
+                              <m:r>
+                                <w:rPr>
+                                  <w:rFonts w:ascii="Cambria Math" w:hAnsi="Cambria Math"/>
+                                  <w:lang w:val="en-US"/>
+                                </w:rPr>
+                                <m:t>ξ</m:t>
+                              </m:r>
+                            </m:den>
+                          </m:f>
+                        </m:e>
+                      </m:d>
+                    </m:e>
+                    <m:sub>
+                      <m:r>
+                        <w:rPr>
+                          <w:rFonts w:ascii="Cambria Math" w:hAnsi="Cambria Math"/>
+                          <w:lang w:val="en-US"/>
+                        </w:rPr>
+                        <m:t>i+1,j</m:t>
+                      </m:r>
+                    </m:sub>
+                  </m:sSub>
+                </m:e>
+              </m:d>
+            </m:e>
+            <m:e>
+              <m:r>
+                <w:rPr>
+                  <w:rFonts w:ascii="Cambria Math" w:hAnsi="Cambria Math"/>
+                  <w:lang w:val="en-US"/>
+                </w:rPr>
+                <m:t>&amp;</m:t>
+              </m:r>
+              <m:sSub>
+                <m:sSubPr>
+                  <m:ctrlPr>
+                    <w:rPr>
+                      <w:rFonts w:ascii="Cambria Math" w:hAnsi="Cambria Math"/>
+                      <w:lang w:val="en-US"/>
+                    </w:rPr>
+                  </m:ctrlPr>
+                </m:sSubPr>
+                <m:e>
+                  <m:d>
+                    <m:dPr>
+                      <m:ctrlPr>
+                        <w:rPr>
+                          <w:rFonts w:ascii="Cambria Math" w:hAnsi="Cambria Math"/>
+                          <w:lang w:val="en-US"/>
+                        </w:rPr>
+                      </m:ctrlPr>
+                    </m:dPr>
+                    <m:e>
+                      <m:f>
+                        <m:fPr>
+                          <m:ctrlPr>
+                            <w:rPr>
+                              <w:rFonts w:ascii="Cambria Math" w:hAnsi="Cambria Math"/>
+                              <w:lang w:val="en-US"/>
+                            </w:rPr>
+                          </m:ctrlPr>
+                        </m:fPr>
+                        <m:num>
+                          <m:r>
+                            <m:rPr>
+                              <m:sty m:val="p"/>
+                            </m:rPr>
+                            <w:rPr>
+                              <w:rFonts w:ascii="Cambria Math" w:hAnsi="Cambria Math"/>
+                              <w:lang w:val="en-US"/>
+                            </w:rPr>
+                            <m:t>∂</m:t>
+                          </m:r>
+                          <m:sSub>
+                            <m:sSubPr>
+                              <m:ctrlPr>
+                                <w:rPr>
+                                  <w:rFonts w:ascii="Cambria Math" w:hAnsi="Cambria Math"/>
+                                  <w:lang w:val="en-US"/>
+                                </w:rPr>
+                              </m:ctrlPr>
+                            </m:sSubPr>
+                            <m:e>
+                              <m:r>
+                                <w:rPr>
+                                  <w:rFonts w:ascii="Cambria Math" w:hAnsi="Cambria Math"/>
+                                  <w:lang w:val="en-US"/>
+                                </w:rPr>
+                                <m:t>F</m:t>
+                              </m:r>
+                            </m:e>
+                            <m:sub>
+                              <m:r>
+                                <w:rPr>
+                                  <w:rFonts w:ascii="Cambria Math" w:hAnsi="Cambria Math"/>
+                                  <w:lang w:val="en-US"/>
+                                </w:rPr>
+                                <m:t>2</m:t>
+                              </m:r>
+                            </m:sub>
+                          </m:sSub>
+                        </m:num>
+                        <m:den>
+                          <m:r>
+                            <m:rPr>
+                              <m:sty m:val="p"/>
+                            </m:rPr>
+                            <w:rPr>
+                              <w:rFonts w:ascii="Cambria Math" w:hAnsi="Cambria Math"/>
+                              <w:lang w:val="en-US"/>
+                            </w:rPr>
+                            <m:t>∂</m:t>
+                          </m:r>
+                          <m:r>
+                            <w:rPr>
+                              <w:rFonts w:ascii="Cambria Math" w:hAnsi="Cambria Math"/>
+                              <w:lang w:val="en-US"/>
+                            </w:rPr>
+                            <m:t>ξ</m:t>
+                          </m:r>
+                        </m:den>
+                      </m:f>
+                    </m:e>
+                  </m:d>
+                </m:e>
+                <m:sub>
+                  <m:r>
+                    <m:rPr>
+                      <m:sty m:val="p"/>
+                    </m:rPr>
+                    <w:rPr>
+                      <w:rFonts w:ascii="Cambria Math" w:hAnsi="Cambria Math"/>
+                      <w:lang w:val="en-US"/>
+                    </w:rPr>
+                    <m:t>av</m:t>
+                  </m:r>
+                </m:sub>
+              </m:sSub>
+              <m:r>
+                <w:rPr>
+                  <w:rFonts w:ascii="Cambria Math" w:hAnsi="Cambria Math"/>
+                  <w:lang w:val="en-US"/>
+                </w:rPr>
+                <m:t>=</m:t>
+              </m:r>
+              <m:f>
+                <m:fPr>
+                  <m:ctrlPr>
+                    <w:rPr>
+                      <w:rFonts w:ascii="Cambria Math" w:hAnsi="Cambria Math"/>
+                      <w:lang w:val="en-US"/>
+                    </w:rPr>
+                  </m:ctrlPr>
+                </m:fPr>
+                <m:num>
+                  <m:r>
+                    <w:rPr>
+                      <w:rFonts w:ascii="Cambria Math" w:hAnsi="Cambria Math"/>
+                      <w:lang w:val="en-US"/>
+                    </w:rPr>
+                    <m:t>1</m:t>
+                  </m:r>
+                </m:num>
+                <m:den>
+                  <m:r>
+                    <w:rPr>
+                      <w:rFonts w:ascii="Cambria Math" w:hAnsi="Cambria Math"/>
+                      <w:lang w:val="en-US"/>
+                    </w:rPr>
+                    <m:t>2</m:t>
+                  </m:r>
+                </m:den>
+              </m:f>
+              <m:d>
+                <m:dPr>
+                  <m:begChr m:val="["/>
+                  <m:endChr m:val="]"/>
+                  <m:ctrlPr>
+                    <w:rPr>
+                      <w:rFonts w:ascii="Cambria Math" w:hAnsi="Cambria Math"/>
+                      <w:lang w:val="en-US"/>
+                    </w:rPr>
+                  </m:ctrlPr>
+                </m:dPr>
+                <m:e>
+                  <m:sSub>
+                    <m:sSubPr>
+                      <m:ctrlPr>
+                        <w:rPr>
+                          <w:rFonts w:ascii="Cambria Math" w:hAnsi="Cambria Math"/>
+                          <w:lang w:val="en-US"/>
+                        </w:rPr>
+                      </m:ctrlPr>
+                    </m:sSubPr>
+                    <m:e>
+                      <m:d>
+                        <m:dPr>
+                          <m:ctrlPr>
+                            <w:rPr>
+                              <w:rFonts w:ascii="Cambria Math" w:hAnsi="Cambria Math"/>
+                              <w:lang w:val="en-US"/>
+                            </w:rPr>
+                          </m:ctrlPr>
+                        </m:dPr>
+                        <m:e>
+                          <m:f>
+                            <m:fPr>
+                              <m:ctrlPr>
+                                <w:rPr>
+                                  <w:rFonts w:ascii="Cambria Math" w:hAnsi="Cambria Math"/>
+                                  <w:lang w:val="en-US"/>
+                                </w:rPr>
+                              </m:ctrlPr>
+                            </m:fPr>
+                            <m:num>
+                              <m:r>
+                                <m:rPr>
+                                  <m:sty m:val="p"/>
+                                </m:rPr>
+                                <w:rPr>
+                                  <w:rFonts w:ascii="Cambria Math" w:hAnsi="Cambria Math"/>
+                                  <w:lang w:val="en-US"/>
+                                </w:rPr>
+                                <m:t>∂</m:t>
+                              </m:r>
+                              <m:sSub>
+                                <m:sSubPr>
+                                  <m:ctrlPr>
+                                    <w:rPr>
+                                      <w:rFonts w:ascii="Cambria Math" w:hAnsi="Cambria Math"/>
+                                      <w:lang w:val="en-US"/>
+                                    </w:rPr>
+                                  </m:ctrlPr>
+                                </m:sSubPr>
+                                <m:e>
+                                  <m:r>
+                                    <w:rPr>
+                                      <w:rFonts w:ascii="Cambria Math" w:hAnsi="Cambria Math"/>
+                                      <w:lang w:val="en-US"/>
+                                    </w:rPr>
+                                    <m:t>F</m:t>
+                                  </m:r>
+                                </m:e>
+                                <m:sub>
+                                  <m:r>
+                                    <w:rPr>
+                                      <w:rFonts w:ascii="Cambria Math" w:hAnsi="Cambria Math"/>
+                                      <w:lang w:val="en-US"/>
+                                    </w:rPr>
+                                    <m:t>2</m:t>
+                                  </m:r>
+                                </m:sub>
+                              </m:sSub>
+                            </m:num>
+                            <m:den>
+                              <m:r>
+                                <m:rPr>
+                                  <m:sty m:val="p"/>
+                                </m:rPr>
+                                <w:rPr>
+                                  <w:rFonts w:ascii="Cambria Math" w:hAnsi="Cambria Math"/>
+                                  <w:lang w:val="en-US"/>
+                                </w:rPr>
+                                <m:t>∂</m:t>
+                              </m:r>
+                              <m:r>
+                                <w:rPr>
+                                  <w:rFonts w:ascii="Cambria Math" w:hAnsi="Cambria Math"/>
+                                  <w:lang w:val="en-US"/>
+                                </w:rPr>
+                                <m:t>ξ</m:t>
+                              </m:r>
+                            </m:den>
+                          </m:f>
+                        </m:e>
+                      </m:d>
+                    </m:e>
+                    <m:sub>
+                      <m:r>
+                        <w:rPr>
+                          <w:rFonts w:ascii="Cambria Math" w:hAnsi="Cambria Math"/>
+                          <w:lang w:val="en-US"/>
+                        </w:rPr>
+                        <m:t>i.j</m:t>
+                      </m:r>
+                    </m:sub>
+                  </m:sSub>
+                  <m:r>
+                    <w:rPr>
+                      <w:rFonts w:ascii="Cambria Math" w:hAnsi="Cambria Math"/>
+                      <w:lang w:val="en-US"/>
+                    </w:rPr>
+                    <m:t>+</m:t>
+                  </m:r>
+                  <m:sSub>
+                    <m:sSubPr>
+                      <m:ctrlPr>
+                        <w:rPr>
+                          <w:rFonts w:ascii="Cambria Math" w:hAnsi="Cambria Math"/>
+                          <w:lang w:val="en-US"/>
+                        </w:rPr>
+                      </m:ctrlPr>
+                    </m:sSubPr>
+                    <m:e>
+                      <m:d>
+                        <m:dPr>
+                          <m:ctrlPr>
+                            <w:rPr>
+                              <w:rFonts w:ascii="Cambria Math" w:hAnsi="Cambria Math"/>
+                              <w:lang w:val="en-US"/>
+                            </w:rPr>
+                          </m:ctrlPr>
+                        </m:dPr>
+                        <m:e>
+                          <m:f>
+                            <m:fPr>
+                              <m:ctrlPr>
+                                <w:rPr>
+                                  <w:rFonts w:ascii="Cambria Math" w:hAnsi="Cambria Math"/>
+                                  <w:lang w:val="en-US"/>
+                                </w:rPr>
+                              </m:ctrlPr>
+                            </m:fPr>
+                            <m:num>
+                              <m:r>
+                                <m:rPr>
+                                  <m:sty m:val="p"/>
+                                </m:rPr>
+                                <w:rPr>
+                                  <w:rFonts w:ascii="Cambria Math" w:hAnsi="Cambria Math"/>
+                                  <w:lang w:val="en-US"/>
+                                </w:rPr>
+                                <m:t>∂</m:t>
+                              </m:r>
+                              <m:sSub>
+                                <m:sSubPr>
+                                  <m:ctrlPr>
+                                    <w:rPr>
+                                      <w:rFonts w:ascii="Cambria Math" w:hAnsi="Cambria Math"/>
+                                      <w:lang w:val="en-US"/>
+                                    </w:rPr>
+                                  </m:ctrlPr>
+                                </m:sSubPr>
+                                <m:e>
+                                  <m:r>
+                                    <w:rPr>
+                                      <w:rFonts w:ascii="Cambria Math" w:hAnsi="Cambria Math"/>
+                                      <w:lang w:val="en-US"/>
+                                    </w:rPr>
+                                    <m:t>F</m:t>
+                                  </m:r>
+                                </m:e>
+                                <m:sub>
+                                  <m:r>
+                                    <w:rPr>
+                                      <w:rFonts w:ascii="Cambria Math" w:hAnsi="Cambria Math"/>
+                                      <w:lang w:val="en-US"/>
+                                    </w:rPr>
+                                    <m:t>2</m:t>
+                                  </m:r>
+                                </m:sub>
+                              </m:sSub>
+                            </m:num>
+                            <m:den>
+                              <m:r>
+                                <m:rPr>
+                                  <m:sty m:val="p"/>
+                                </m:rPr>
+                                <w:rPr>
+                                  <w:rFonts w:ascii="Cambria Math" w:hAnsi="Cambria Math"/>
+                                  <w:lang w:val="en-US"/>
+                                </w:rPr>
+                                <m:t>∂</m:t>
+                              </m:r>
+                              <m:r>
+                                <w:rPr>
+                                  <w:rFonts w:ascii="Cambria Math" w:hAnsi="Cambria Math"/>
+                                  <w:lang w:val="en-US"/>
+                                </w:rPr>
+                                <m:t>ξ</m:t>
+                              </m:r>
+                            </m:den>
+                          </m:f>
+                        </m:e>
+                      </m:d>
+                    </m:e>
+                    <m:sub>
+                      <m:r>
+                        <w:rPr>
+                          <w:rFonts w:ascii="Cambria Math" w:hAnsi="Cambria Math"/>
+                          <w:lang w:val="en-US"/>
+                        </w:rPr>
+                        <m:t>i+1,j</m:t>
+                      </m:r>
+                    </m:sub>
+                  </m:sSub>
+                </m:e>
+              </m:d>
+            </m:e>
+            <m:e>
+              <m:r>
+                <w:rPr>
+                  <w:rFonts w:ascii="Cambria Math" w:hAnsi="Cambria Math"/>
+                  <w:lang w:val="en-US"/>
+                </w:rPr>
+                <m:t>&amp;</m:t>
+              </m:r>
+              <m:sSub>
+                <m:sSubPr>
+                  <m:ctrlPr>
+                    <w:rPr>
+                      <w:rFonts w:ascii="Cambria Math" w:hAnsi="Cambria Math"/>
+                      <w:lang w:val="en-US"/>
+                    </w:rPr>
+                  </m:ctrlPr>
+                </m:sSubPr>
+                <m:e>
+                  <m:d>
+                    <m:dPr>
+                      <m:ctrlPr>
+                        <w:rPr>
+                          <w:rFonts w:ascii="Cambria Math" w:hAnsi="Cambria Math"/>
+                          <w:lang w:val="en-US"/>
+                        </w:rPr>
+                      </m:ctrlPr>
+                    </m:dPr>
+                    <m:e>
+                      <m:f>
+                        <m:fPr>
+                          <m:ctrlPr>
+                            <w:rPr>
+                              <w:rFonts w:ascii="Cambria Math" w:hAnsi="Cambria Math"/>
+                              <w:lang w:val="en-US"/>
+                            </w:rPr>
+                          </m:ctrlPr>
+                        </m:fPr>
+                        <m:num>
+                          <m:r>
+                            <m:rPr>
+                              <m:sty m:val="p"/>
+                            </m:rPr>
+                            <w:rPr>
+                              <w:rFonts w:ascii="Cambria Math" w:hAnsi="Cambria Math"/>
+                              <w:lang w:val="en-US"/>
+                            </w:rPr>
+                            <m:t>∂</m:t>
+                          </m:r>
+                          <m:sSub>
+                            <m:sSubPr>
+                              <m:ctrlPr>
+                                <w:rPr>
+                                  <w:rFonts w:ascii="Cambria Math" w:hAnsi="Cambria Math"/>
+                                  <w:lang w:val="en-US"/>
+                                </w:rPr>
+                              </m:ctrlPr>
+                            </m:sSubPr>
+                            <m:e>
+                              <m:r>
+                                <w:rPr>
+                                  <w:rFonts w:ascii="Cambria Math" w:hAnsi="Cambria Math"/>
+                                  <w:lang w:val="en-US"/>
+                                </w:rPr>
+                                <m:t>F</m:t>
+                              </m:r>
+                            </m:e>
+                            <m:sub>
+                              <m:r>
+                                <w:rPr>
+                                  <w:rFonts w:ascii="Cambria Math" w:hAnsi="Cambria Math"/>
+                                  <w:lang w:val="en-US"/>
+                                </w:rPr>
+                                <m:t>3</m:t>
+                              </m:r>
+                            </m:sub>
+                          </m:sSub>
+                        </m:num>
+                        <m:den>
+                          <m:r>
+                            <m:rPr>
+                              <m:sty m:val="p"/>
+                            </m:rPr>
+                            <w:rPr>
+                              <w:rFonts w:ascii="Cambria Math" w:hAnsi="Cambria Math"/>
+                              <w:lang w:val="en-US"/>
+                            </w:rPr>
+                            <m:t>∂</m:t>
+                          </m:r>
+                          <m:r>
+                            <w:rPr>
+                              <w:rFonts w:ascii="Cambria Math" w:hAnsi="Cambria Math"/>
+                              <w:lang w:val="en-US"/>
+                            </w:rPr>
+                            <m:t>ξ</m:t>
+                          </m:r>
+                        </m:den>
+                      </m:f>
+                    </m:e>
+                  </m:d>
+                </m:e>
+                <m:sub>
+                  <m:r>
+                    <m:rPr>
+                      <m:sty m:val="p"/>
+                    </m:rPr>
+                    <w:rPr>
+                      <w:rFonts w:ascii="Cambria Math" w:hAnsi="Cambria Math"/>
+                      <w:lang w:val="en-US"/>
+                    </w:rPr>
+                    <m:t>av</m:t>
+                  </m:r>
+                </m:sub>
+              </m:sSub>
+              <m:r>
+                <w:rPr>
+                  <w:rFonts w:ascii="Cambria Math" w:hAnsi="Cambria Math"/>
+                  <w:lang w:val="en-US"/>
+                </w:rPr>
+                <m:t>=</m:t>
+              </m:r>
+              <m:f>
+                <m:fPr>
+                  <m:ctrlPr>
+                    <w:rPr>
+                      <w:rFonts w:ascii="Cambria Math" w:hAnsi="Cambria Math"/>
+                      <w:lang w:val="en-US"/>
+                    </w:rPr>
+                  </m:ctrlPr>
+                </m:fPr>
+                <m:num>
+                  <m:r>
+                    <w:rPr>
+                      <w:rFonts w:ascii="Cambria Math" w:hAnsi="Cambria Math"/>
+                      <w:lang w:val="en-US"/>
+                    </w:rPr>
+                    <m:t>1</m:t>
+                  </m:r>
+                </m:num>
+                <m:den>
+                  <m:r>
+                    <w:rPr>
+                      <w:rFonts w:ascii="Cambria Math" w:hAnsi="Cambria Math"/>
+                      <w:lang w:val="en-US"/>
+                    </w:rPr>
+                    <m:t>2</m:t>
+                  </m:r>
+                </m:den>
+              </m:f>
+              <m:d>
+                <m:dPr>
+                  <m:begChr m:val="["/>
+                  <m:endChr m:val="]"/>
+                  <m:ctrlPr>
+                    <w:rPr>
+                      <w:rFonts w:ascii="Cambria Math" w:hAnsi="Cambria Math"/>
+                      <w:lang w:val="en-US"/>
+                    </w:rPr>
+                  </m:ctrlPr>
+                </m:dPr>
+                <m:e>
+                  <m:sSub>
+                    <m:sSubPr>
+                      <m:ctrlPr>
+                        <w:rPr>
+                          <w:rFonts w:ascii="Cambria Math" w:hAnsi="Cambria Math"/>
+                          <w:lang w:val="en-US"/>
+                        </w:rPr>
+                      </m:ctrlPr>
+                    </m:sSubPr>
+                    <m:e>
+                      <m:d>
+                        <m:dPr>
+                          <m:ctrlPr>
+                            <w:rPr>
+                              <w:rFonts w:ascii="Cambria Math" w:hAnsi="Cambria Math"/>
+                              <w:lang w:val="en-US"/>
+                            </w:rPr>
+                          </m:ctrlPr>
+                        </m:dPr>
+                        <m:e>
+                          <m:f>
+                            <m:fPr>
+                              <m:ctrlPr>
+                                <w:rPr>
+                                  <w:rFonts w:ascii="Cambria Math" w:hAnsi="Cambria Math"/>
+                                  <w:lang w:val="en-US"/>
+                                </w:rPr>
+                              </m:ctrlPr>
+                            </m:fPr>
+                            <m:num>
+                              <m:r>
+                                <m:rPr>
+                                  <m:sty m:val="p"/>
+                                </m:rPr>
+                                <w:rPr>
+                                  <w:rFonts w:ascii="Cambria Math" w:hAnsi="Cambria Math"/>
+                                  <w:lang w:val="en-US"/>
+                                </w:rPr>
+                                <m:t>∂</m:t>
+                              </m:r>
+                              <m:sSub>
+                                <m:sSubPr>
+                                  <m:ctrlPr>
+                                    <w:rPr>
+                                      <w:rFonts w:ascii="Cambria Math" w:hAnsi="Cambria Math"/>
+                                      <w:lang w:val="en-US"/>
+                                    </w:rPr>
+                                  </m:ctrlPr>
+                                </m:sSubPr>
+                                <m:e>
+                                  <m:r>
+                                    <w:rPr>
+                                      <w:rFonts w:ascii="Cambria Math" w:hAnsi="Cambria Math"/>
+                                      <w:lang w:val="en-US"/>
+                                    </w:rPr>
+                                    <m:t>F</m:t>
+                                  </m:r>
+                                </m:e>
+                                <m:sub>
+                                  <m:r>
+                                    <w:rPr>
+                                      <w:rFonts w:ascii="Cambria Math" w:hAnsi="Cambria Math"/>
+                                      <w:lang w:val="en-US"/>
+                                    </w:rPr>
+                                    <m:t>3</m:t>
+                                  </m:r>
+                                </m:sub>
+                              </m:sSub>
+                            </m:num>
+                            <m:den>
+                              <m:r>
+                                <m:rPr>
+                                  <m:sty m:val="p"/>
+                                </m:rPr>
+                                <w:rPr>
+                                  <w:rFonts w:ascii="Cambria Math" w:hAnsi="Cambria Math"/>
+                                  <w:lang w:val="en-US"/>
+                                </w:rPr>
+                                <m:t>∂</m:t>
+                              </m:r>
+                              <m:r>
+                                <w:rPr>
+                                  <w:rFonts w:ascii="Cambria Math" w:hAnsi="Cambria Math"/>
+                                  <w:lang w:val="en-US"/>
+                                </w:rPr>
+                                <m:t>ξ</m:t>
+                              </m:r>
+                            </m:den>
+                          </m:f>
+                        </m:e>
+                      </m:d>
+                    </m:e>
+                    <m:sub>
+                      <m:r>
+                        <w:rPr>
+                          <w:rFonts w:ascii="Cambria Math" w:hAnsi="Cambria Math"/>
+                          <w:lang w:val="en-US"/>
+                        </w:rPr>
+                        <m:t>i.j</m:t>
+                      </m:r>
+                    </m:sub>
+                  </m:sSub>
+                  <m:r>
+                    <w:rPr>
+                      <w:rFonts w:ascii="Cambria Math" w:hAnsi="Cambria Math"/>
+                      <w:lang w:val="en-US"/>
+                    </w:rPr>
+                    <m:t>+</m:t>
+                  </m:r>
+                  <m:sSub>
+                    <m:sSubPr>
+                      <m:ctrlPr>
+                        <w:rPr>
+                          <w:rFonts w:ascii="Cambria Math" w:hAnsi="Cambria Math"/>
+                          <w:lang w:val="en-US"/>
+                        </w:rPr>
+                      </m:ctrlPr>
+                    </m:sSubPr>
+                    <m:e>
+                      <m:d>
+                        <m:dPr>
+                          <m:ctrlPr>
+                            <w:rPr>
+                              <w:rFonts w:ascii="Cambria Math" w:hAnsi="Cambria Math"/>
+                              <w:lang w:val="en-US"/>
+                            </w:rPr>
+                          </m:ctrlPr>
+                        </m:dPr>
+                        <m:e>
+                          <m:f>
+                            <m:fPr>
+                              <m:ctrlPr>
+                                <w:rPr>
+                                  <w:rFonts w:ascii="Cambria Math" w:hAnsi="Cambria Math"/>
+                                  <w:lang w:val="en-US"/>
+                                </w:rPr>
+                              </m:ctrlPr>
+                            </m:fPr>
+                            <m:num>
+                              <m:r>
+                                <m:rPr>
+                                  <m:sty m:val="p"/>
+                                </m:rPr>
+                                <w:rPr>
+                                  <w:rFonts w:ascii="Cambria Math" w:hAnsi="Cambria Math"/>
+                                  <w:lang w:val="en-US"/>
+                                </w:rPr>
+                                <m:t>∂</m:t>
+                              </m:r>
+                              <m:sSub>
+                                <m:sSubPr>
+                                  <m:ctrlPr>
+                                    <w:rPr>
+                                      <w:rFonts w:ascii="Cambria Math" w:hAnsi="Cambria Math"/>
+                                      <w:lang w:val="en-US"/>
+                                    </w:rPr>
+                                  </m:ctrlPr>
+                                </m:sSubPr>
+                                <m:e>
+                                  <m:r>
+                                    <w:rPr>
+                                      <w:rFonts w:ascii="Cambria Math" w:hAnsi="Cambria Math"/>
+                                      <w:lang w:val="en-US"/>
+                                    </w:rPr>
+                                    <m:t>F</m:t>
+                                  </m:r>
+                                </m:e>
+                                <m:sub>
+                                  <m:r>
+                                    <w:rPr>
+                                      <w:rFonts w:ascii="Cambria Math" w:hAnsi="Cambria Math"/>
+                                      <w:lang w:val="en-US"/>
+                                    </w:rPr>
+                                    <m:t>3</m:t>
+                                  </m:r>
+                                </m:sub>
+                              </m:sSub>
+                            </m:num>
+                            <m:den>
+                              <m:r>
+                                <m:rPr>
+                                  <m:sty m:val="p"/>
+                                </m:rPr>
+                                <w:rPr>
+                                  <w:rFonts w:ascii="Cambria Math" w:hAnsi="Cambria Math"/>
+                                  <w:lang w:val="en-US"/>
+                                </w:rPr>
+                                <m:t>∂</m:t>
+                              </m:r>
+                              <m:r>
+                                <w:rPr>
+                                  <w:rFonts w:ascii="Cambria Math" w:hAnsi="Cambria Math"/>
+                                  <w:lang w:val="en-US"/>
+                                </w:rPr>
+                                <m:t>ξ</m:t>
+                              </m:r>
+                            </m:den>
+                          </m:f>
+                        </m:e>
+                      </m:d>
+                    </m:e>
+                    <m:sub>
+                      <m:r>
+                        <w:rPr>
+                          <w:rFonts w:ascii="Cambria Math" w:hAnsi="Cambria Math"/>
+                          <w:lang w:val="en-US"/>
+                        </w:rPr>
+                        <m:t>i+1,j</m:t>
+                      </m:r>
+                    </m:sub>
+                  </m:sSub>
+                </m:e>
+              </m:d>
+            </m:e>
+            <m:e>
+              <m:r>
+                <w:rPr>
+                  <w:rFonts w:ascii="Cambria Math" w:hAnsi="Cambria Math"/>
+                  <w:lang w:val="en-US"/>
+                </w:rPr>
+                <m:t>&amp;</m:t>
+              </m:r>
+              <m:sSub>
+                <m:sSubPr>
+                  <m:ctrlPr>
+                    <w:rPr>
+                      <w:rFonts w:ascii="Cambria Math" w:hAnsi="Cambria Math"/>
+                      <w:lang w:val="en-US"/>
+                    </w:rPr>
+                  </m:ctrlPr>
+                </m:sSubPr>
+                <m:e>
+                  <m:d>
+                    <m:dPr>
+                      <m:ctrlPr>
+                        <w:rPr>
+                          <w:rFonts w:ascii="Cambria Math" w:hAnsi="Cambria Math"/>
+                          <w:lang w:val="en-US"/>
+                        </w:rPr>
+                      </m:ctrlPr>
+                    </m:dPr>
+                    <m:e>
+                      <m:f>
+                        <m:fPr>
+                          <m:ctrlPr>
+                            <w:rPr>
+                              <w:rFonts w:ascii="Cambria Math" w:hAnsi="Cambria Math"/>
+                              <w:lang w:val="en-US"/>
+                            </w:rPr>
+                          </m:ctrlPr>
+                        </m:fPr>
+                        <m:num>
+                          <m:r>
+                            <m:rPr>
+                              <m:sty m:val="p"/>
+                            </m:rPr>
+                            <w:rPr>
+                              <w:rFonts w:ascii="Cambria Math" w:hAnsi="Cambria Math"/>
+                              <w:lang w:val="en-US"/>
+                            </w:rPr>
+                            <m:t>∂</m:t>
+                          </m:r>
+                          <m:sSub>
+                            <m:sSubPr>
+                              <m:ctrlPr>
+                                <w:rPr>
+                                  <w:rFonts w:ascii="Cambria Math" w:hAnsi="Cambria Math"/>
+                                  <w:lang w:val="en-US"/>
+                                </w:rPr>
+                              </m:ctrlPr>
+                            </m:sSubPr>
+                            <m:e>
+                              <m:r>
+                                <w:rPr>
+                                  <w:rFonts w:ascii="Cambria Math" w:hAnsi="Cambria Math"/>
+                                  <w:lang w:val="en-US"/>
+                                </w:rPr>
+                                <m:t>F</m:t>
+                              </m:r>
+                            </m:e>
+                            <m:sub>
+                              <m:r>
+                                <w:rPr>
+                                  <w:rFonts w:ascii="Cambria Math" w:hAnsi="Cambria Math"/>
+                                  <w:lang w:val="en-US"/>
+                                </w:rPr>
+                                <m:t>4</m:t>
+                              </m:r>
+                            </m:sub>
+                          </m:sSub>
+                        </m:num>
+                        <m:den>
+                          <m:r>
+                            <m:rPr>
+                              <m:sty m:val="p"/>
+                            </m:rPr>
+                            <w:rPr>
+                              <w:rFonts w:ascii="Cambria Math" w:hAnsi="Cambria Math"/>
+                              <w:lang w:val="en-US"/>
+                            </w:rPr>
+                            <m:t>∂</m:t>
+                          </m:r>
+                          <m:r>
+                            <w:rPr>
+                              <w:rFonts w:ascii="Cambria Math" w:hAnsi="Cambria Math"/>
+                              <w:lang w:val="en-US"/>
+                            </w:rPr>
+                            <m:t>ξ</m:t>
+                          </m:r>
+                        </m:den>
+                      </m:f>
+                    </m:e>
+                  </m:d>
+                </m:e>
+                <m:sub>
+                  <m:r>
+                    <m:rPr>
+                      <m:sty m:val="p"/>
+                    </m:rPr>
+                    <w:rPr>
+                      <w:rFonts w:ascii="Cambria Math" w:hAnsi="Cambria Math"/>
+                      <w:lang w:val="en-US"/>
+                    </w:rPr>
+                    <m:t>av</m:t>
+                  </m:r>
+                </m:sub>
+              </m:sSub>
+              <m:r>
+                <w:rPr>
+                  <w:rFonts w:ascii="Cambria Math" w:hAnsi="Cambria Math"/>
+                  <w:lang w:val="en-US"/>
+                </w:rPr>
+                <m:t>=</m:t>
+              </m:r>
+              <m:f>
+                <m:fPr>
+                  <m:ctrlPr>
+                    <w:rPr>
+                      <w:rFonts w:ascii="Cambria Math" w:hAnsi="Cambria Math"/>
+                      <w:lang w:val="en-US"/>
+                    </w:rPr>
+                  </m:ctrlPr>
+                </m:fPr>
+                <m:num>
+                  <m:r>
+                    <w:rPr>
+                      <w:rFonts w:ascii="Cambria Math" w:hAnsi="Cambria Math"/>
+                      <w:lang w:val="en-US"/>
+                    </w:rPr>
+                    <m:t>1</m:t>
+                  </m:r>
+                </m:num>
+                <m:den>
+                  <m:r>
+                    <w:rPr>
+                      <w:rFonts w:ascii="Cambria Math" w:hAnsi="Cambria Math"/>
+                      <w:lang w:val="en-US"/>
+                    </w:rPr>
+                    <m:t>2</m:t>
+                  </m:r>
+                </m:den>
+              </m:f>
+              <m:d>
+                <m:dPr>
+                  <m:begChr m:val="["/>
+                  <m:endChr m:val="]"/>
+                  <m:ctrlPr>
+                    <w:rPr>
+                      <w:rFonts w:ascii="Cambria Math" w:hAnsi="Cambria Math"/>
+                      <w:lang w:val="en-US"/>
+                    </w:rPr>
+                  </m:ctrlPr>
+                </m:dPr>
+                <m:e>
+                  <m:sSub>
+                    <m:sSubPr>
+                      <m:ctrlPr>
+                        <w:rPr>
+                          <w:rFonts w:ascii="Cambria Math" w:hAnsi="Cambria Math"/>
+                          <w:lang w:val="en-US"/>
+                        </w:rPr>
+                      </m:ctrlPr>
+                    </m:sSubPr>
+                    <m:e>
+                      <m:d>
+                        <m:dPr>
+                          <m:ctrlPr>
+                            <w:rPr>
+                              <w:rFonts w:ascii="Cambria Math" w:hAnsi="Cambria Math"/>
+                              <w:lang w:val="en-US"/>
+                            </w:rPr>
+                          </m:ctrlPr>
+                        </m:dPr>
+                        <m:e>
+                          <m:f>
+                            <m:fPr>
+                              <m:ctrlPr>
+                                <w:rPr>
+                                  <w:rFonts w:ascii="Cambria Math" w:hAnsi="Cambria Math"/>
+                                  <w:lang w:val="en-US"/>
+                                </w:rPr>
+                              </m:ctrlPr>
+                            </m:fPr>
+                            <m:num>
+                              <m:r>
+                                <m:rPr>
+                                  <m:sty m:val="p"/>
+                                </m:rPr>
+                                <w:rPr>
+                                  <w:rFonts w:ascii="Cambria Math" w:hAnsi="Cambria Math"/>
+                                  <w:lang w:val="en-US"/>
+                                </w:rPr>
+                                <m:t>∂</m:t>
+                              </m:r>
+                              <m:sSub>
+                                <m:sSubPr>
+                                  <m:ctrlPr>
+                                    <w:rPr>
+                                      <w:rFonts w:ascii="Cambria Math" w:hAnsi="Cambria Math"/>
+                                      <w:lang w:val="en-US"/>
+                                    </w:rPr>
+                                  </m:ctrlPr>
+                                </m:sSubPr>
+                                <m:e>
+                                  <m:r>
+                                    <w:rPr>
+                                      <w:rFonts w:ascii="Cambria Math" w:hAnsi="Cambria Math"/>
+                                      <w:lang w:val="en-US"/>
+                                    </w:rPr>
+                                    <m:t>F</m:t>
+                                  </m:r>
+                                </m:e>
+                                <m:sub>
+                                  <m:r>
+                                    <w:rPr>
+                                      <w:rFonts w:ascii="Cambria Math" w:hAnsi="Cambria Math"/>
+                                      <w:lang w:val="en-US"/>
+                                    </w:rPr>
+                                    <m:t>4</m:t>
+                                  </m:r>
+                                </m:sub>
+                              </m:sSub>
+                            </m:num>
+                            <m:den>
+                              <m:r>
+                                <m:rPr>
+                                  <m:sty m:val="p"/>
+                                </m:rPr>
+                                <w:rPr>
+                                  <w:rFonts w:ascii="Cambria Math" w:hAnsi="Cambria Math"/>
+                                  <w:lang w:val="en-US"/>
+                                </w:rPr>
+                                <m:t>∂</m:t>
+                              </m:r>
+                              <m:r>
+                                <w:rPr>
+                                  <w:rFonts w:ascii="Cambria Math" w:hAnsi="Cambria Math"/>
+                                  <w:lang w:val="en-US"/>
+                                </w:rPr>
+                                <m:t>ξ</m:t>
+                              </m:r>
+                            </m:den>
+                          </m:f>
+                        </m:e>
+                      </m:d>
+                    </m:e>
+                    <m:sub>
+                      <m:r>
+                        <w:rPr>
+                          <w:rFonts w:ascii="Cambria Math" w:hAnsi="Cambria Math"/>
+                          <w:lang w:val="en-US"/>
+                        </w:rPr>
+                        <m:t>i,j</m:t>
+                      </m:r>
+                    </m:sub>
+                  </m:sSub>
+                  <m:r>
+                    <w:rPr>
+                      <w:rFonts w:ascii="Cambria Math" w:hAnsi="Cambria Math"/>
+                      <w:lang w:val="en-US"/>
+                    </w:rPr>
+                    <m:t>+</m:t>
+                  </m:r>
+                  <m:sSub>
+                    <m:sSubPr>
+                      <m:ctrlPr>
+                        <w:rPr>
+                          <w:rFonts w:ascii="Cambria Math" w:hAnsi="Cambria Math"/>
+                          <w:lang w:val="en-US"/>
+                        </w:rPr>
+                      </m:ctrlPr>
+                    </m:sSubPr>
+                    <m:e>
+                      <m:d>
+                        <m:dPr>
+                          <m:ctrlPr>
+                            <w:rPr>
+                              <w:rFonts w:ascii="Cambria Math" w:hAnsi="Cambria Math"/>
+                              <w:lang w:val="en-US"/>
+                            </w:rPr>
+                          </m:ctrlPr>
+                        </m:dPr>
+                        <m:e>
+                          <m:f>
+                            <m:fPr>
+                              <m:ctrlPr>
+                                <w:rPr>
+                                  <w:rFonts w:ascii="Cambria Math" w:hAnsi="Cambria Math"/>
+                                  <w:lang w:val="en-US"/>
+                                </w:rPr>
+                              </m:ctrlPr>
+                            </m:fPr>
+                            <m:num>
+                              <m:r>
+                                <m:rPr>
+                                  <m:sty m:val="p"/>
+                                </m:rPr>
+                                <w:rPr>
+                                  <w:rFonts w:ascii="Cambria Math" w:hAnsi="Cambria Math"/>
+                                  <w:lang w:val="en-US"/>
+                                </w:rPr>
+                                <m:t>∂</m:t>
+                              </m:r>
+                              <m:sSub>
+                                <m:sSubPr>
+                                  <m:ctrlPr>
+                                    <w:rPr>
+                                      <w:rFonts w:ascii="Cambria Math" w:hAnsi="Cambria Math"/>
+                                      <w:lang w:val="en-US"/>
+                                    </w:rPr>
+                                  </m:ctrlPr>
+                                </m:sSubPr>
+                                <m:e>
+                                  <m:r>
+                                    <w:rPr>
+                                      <w:rFonts w:ascii="Cambria Math" w:hAnsi="Cambria Math"/>
+                                      <w:lang w:val="en-US"/>
+                                    </w:rPr>
+                                    <m:t>F</m:t>
+                                  </m:r>
+                                </m:e>
+                                <m:sub>
+                                  <m:r>
+                                    <w:rPr>
+                                      <w:rFonts w:ascii="Cambria Math" w:hAnsi="Cambria Math"/>
+                                      <w:lang w:val="en-US"/>
+                                    </w:rPr>
+                                    <m:t>4</m:t>
+                                  </m:r>
+                                </m:sub>
+                              </m:sSub>
+                            </m:num>
+                            <m:den>
+                              <m:r>
+                                <m:rPr>
+                                  <m:sty m:val="p"/>
+                                </m:rPr>
+                                <w:rPr>
+                                  <w:rFonts w:ascii="Cambria Math" w:hAnsi="Cambria Math"/>
+                                  <w:lang w:val="en-US"/>
+                                </w:rPr>
+                                <m:t>∂</m:t>
+                              </m:r>
+                              <m:r>
+                                <w:rPr>
+                                  <w:rFonts w:ascii="Cambria Math" w:hAnsi="Cambria Math"/>
+                                  <w:lang w:val="en-US"/>
+                                </w:rPr>
+                                <m:t>ξ</m:t>
+                              </m:r>
+                            </m:den>
+                          </m:f>
+                        </m:e>
+                      </m:d>
+                    </m:e>
+                    <m:sub>
+                      <m:r>
+                        <w:rPr>
+                          <w:rFonts w:ascii="Cambria Math" w:hAnsi="Cambria Math"/>
+                          <w:lang w:val="en-US"/>
+                        </w:rPr>
+                        <m:t>i+1.j</m:t>
+                      </m:r>
+                    </m:sub>
+                  </m:sSub>
+                </m:e>
+              </m:d>
+            </m:e>
+          </m:eqArr>
+        </m:oMath>
+      </m:oMathPara>
+    </w:p>
+    <w:p>
+      <w:pPr>
+        <w:rPr>
+          <w:rFonts w:eastAsiaTheme="minorEastAsia"/>
+          <w:lang w:val="en-US"/>
+        </w:rPr>
+      </w:pPr>
+      <w:r>
+        <w:rPr>
+          <w:rFonts w:eastAsiaTheme="minorEastAsia"/>
+          <w:lang w:val="en-US"/>
+        </w:rPr>
+        <w:lastRenderedPageBreak/>
+        <w:t xml:space="preserve">Where the derivatives on the right-hand side of the equations </w:t>
+      </w:r>
+      <w:proofErr w:type="gramStart"/>
+      <w:r>
+        <w:rPr>
+          <w:rFonts w:eastAsiaTheme="minorEastAsia"/>
+          <w:lang w:val="en-US"/>
+        </w:rPr>
+        <w:t>are, of course, known</w:t>
+      </w:r>
+      <w:proofErr w:type="gramEnd"/>
+      <w:r>
+        <w:rPr>
+          <w:rFonts w:eastAsiaTheme="minorEastAsia"/>
+          <w:lang w:val="en-US"/>
+        </w:rPr>
+        <w:t xml:space="preserve"> numb</w:t>
+      </w:r>
+      <w:r>
+        <w:rPr>
+          <w:rFonts w:eastAsiaTheme="minorEastAsia"/>
+          <w:lang w:val="en-US"/>
+        </w:rPr>
+        <w:t xml:space="preserve">ers. In this </w:t>
+      </w:r>
+      <w:proofErr w:type="gramStart"/>
+      <w:r>
+        <w:rPr>
+          <w:rFonts w:eastAsiaTheme="minorEastAsia"/>
+          <w:lang w:val="en-US"/>
+        </w:rPr>
+        <w:t>equation</w:t>
+      </w:r>
+      <w:proofErr w:type="gramEnd"/>
+      <w:r>
+        <w:rPr>
+          <w:rFonts w:eastAsiaTheme="minorEastAsia"/>
+          <w:lang w:val="en-US"/>
+        </w:rPr>
+        <w:t xml:space="preserve"> we are considering the space derivative of the conservation equations in a point </w:t>
+      </w:r>
+      <m:oMath>
+        <m:r>
+          <w:rPr>
+            <w:rFonts w:ascii="Cambria Math" w:eastAsiaTheme="minorEastAsia" w:hAnsi="Cambria Math"/>
+            <w:lang w:val="en-US"/>
+          </w:rPr>
+          <m:t>i</m:t>
+        </m:r>
+      </m:oMath>
+      <w:r>
+        <w:rPr>
+          <w:rFonts w:eastAsiaTheme="minorEastAsia"/>
+          <w:lang w:val="en-US"/>
+        </w:rPr>
+        <w:t xml:space="preserve"> and the time derivative of </w:t>
+      </w:r>
+      <w:r>
+        <w:rPr>
+          <w:rFonts w:eastAsiaTheme="minorEastAsia"/>
+          <w:lang w:val="en-US"/>
+        </w:rPr>
+        <w:t xml:space="preserve">the equations by using the </w:t>
+      </w:r>
+      <w:proofErr w:type="spellStart"/>
+      <w:r>
+        <w:rPr>
+          <w:rFonts w:eastAsiaTheme="minorEastAsia"/>
+          <w:lang w:val="en-US"/>
+        </w:rPr>
+        <w:t>MacCormack’s</w:t>
+      </w:r>
+      <w:proofErr w:type="spellEnd"/>
+      <w:r>
+        <w:rPr>
+          <w:rFonts w:eastAsiaTheme="minorEastAsia"/>
+          <w:lang w:val="en-US"/>
+        </w:rPr>
+        <w:t xml:space="preserve"> technique</w:t>
+      </w:r>
+      <w:r>
+        <w:rPr>
+          <w:rFonts w:eastAsiaTheme="minorEastAsia"/>
+          <w:lang w:val="en-US"/>
+        </w:rPr>
+        <w:t xml:space="preserve"> in the next interval of space (</w:t>
+      </w:r>
+      <w:r>
+        <w:rPr>
+          <w:rFonts w:eastAsiaTheme="minorEastAsia"/>
+          <w:lang w:val="en-US"/>
+        </w:rPr>
+        <w:t>point</w:t>
+      </w:r>
+      <m:oMath>
+        <m:r>
+          <w:rPr>
+            <w:rFonts w:ascii="Cambria Math" w:eastAsiaTheme="minorEastAsia" w:hAnsi="Cambria Math"/>
+            <w:lang w:val="en-US"/>
+          </w:rPr>
+          <m:t xml:space="preserve"> </m:t>
+        </m:r>
+        <m:r>
+          <w:rPr>
+            <w:rFonts w:ascii="Cambria Math" w:eastAsiaTheme="minorEastAsia" w:hAnsi="Cambria Math"/>
+            <w:lang w:val="en-US"/>
+          </w:rPr>
+          <m:t>i</m:t>
+        </m:r>
+        <m:r>
+          <m:rPr>
+            <m:sty m:val="p"/>
+          </m:rPr>
+          <w:rPr>
+            <w:rFonts w:ascii="Cambria Math" w:hAnsi="Cambria Math" w:cstheme="minorHAnsi"/>
+            <w:lang w:val="en-US"/>
+          </w:rPr>
+          <m:t>+</m:t>
+        </m:r>
+        <m:r>
+          <m:rPr>
+            <m:sty m:val="p"/>
+          </m:rPr>
+          <w:rPr>
+            <w:rFonts w:ascii="Cambria Math" w:hAnsi="Cambria Math" w:cstheme="minorHAnsi"/>
+            <w:lang w:val="en-US"/>
+          </w:rPr>
+          <m:t>Δ</m:t>
+        </m:r>
+        <m:r>
+          <w:rPr>
+            <w:rFonts w:ascii="Cambria Math" w:hAnsi="Cambria Math"/>
+            <w:lang w:val="en-US"/>
+          </w:rPr>
+          <m:t>i</m:t>
+        </m:r>
+      </m:oMath>
+      <w:r>
+        <w:rPr>
+          <w:rFonts w:eastAsiaTheme="minorEastAsia"/>
+          <w:lang w:val="en-US"/>
+        </w:rPr>
+        <w:t>)</w:t>
+      </w:r>
+      <w:r>
+        <w:rPr>
+          <w:rFonts w:eastAsiaTheme="minorEastAsia"/>
+          <w:lang w:val="en-US"/>
+        </w:rPr>
+        <w:t>.</w:t>
+      </w:r>
+      <w:r>
+        <w:rPr>
+          <w:rFonts w:eastAsiaTheme="minorEastAsia"/>
+          <w:lang w:val="en-US"/>
+        </w:rPr>
+        <w:t xml:space="preserve"> Finally, we obtain the following equations:</w:t>
+      </w:r>
+    </w:p>
+    <w:p>
+      <w:pPr>
+        <w:rPr>
+          <w:rFonts w:eastAsiaTheme="minorEastAsia"/>
+          <w:lang w:val="en-US"/>
+        </w:rPr>
+      </w:pPr>
+      <m:oMathPara>
+        <m:oMath>
+          <m:eqArr>
+            <m:eqArrPr>
+              <m:ctrlPr>
+                <w:rPr>
+                  <w:rFonts w:ascii="Cambria Math" w:hAnsi="Cambria Math"/>
+                  <w:lang w:val="en-US"/>
+                </w:rPr>
+              </m:ctrlPr>
+            </m:eqArrPr>
+            <m:e>
+              <m:r>
+                <w:rPr>
+                  <w:rFonts w:ascii="Cambria Math" w:hAnsi="Cambria Math"/>
+                  <w:lang w:val="en-US"/>
+                </w:rPr>
+                <m:t>&amp;</m:t>
+              </m:r>
+              <m:sSub>
+                <m:sSubPr>
+                  <m:ctrlPr>
+                    <w:rPr>
+                      <w:rFonts w:ascii="Cambria Math" w:hAnsi="Cambria Math"/>
+                      <w:lang w:val="en-US"/>
+                    </w:rPr>
+                  </m:ctrlPr>
+                </m:sSubPr>
+                <m:e>
+                  <m:d>
+                    <m:dPr>
+                      <m:ctrlPr>
+                        <w:rPr>
+                          <w:rFonts w:ascii="Cambria Math" w:hAnsi="Cambria Math"/>
+                          <w:lang w:val="en-US"/>
+                        </w:rPr>
+                      </m:ctrlPr>
+                    </m:dPr>
+                    <m:e>
+                      <m:sSub>
+                        <m:sSubPr>
+                          <m:ctrlPr>
+                            <w:rPr>
+                              <w:rFonts w:ascii="Cambria Math" w:hAnsi="Cambria Math"/>
+                              <w:lang w:val="en-US"/>
+                            </w:rPr>
+                          </m:ctrlPr>
+                        </m:sSubPr>
+                        <m:e>
+                          <m:r>
+                            <w:rPr>
+                              <w:rFonts w:ascii="Cambria Math" w:hAnsi="Cambria Math"/>
+                              <w:lang w:val="en-US"/>
+                            </w:rPr>
+                            <m:t>F</m:t>
+                          </m:r>
+                        </m:e>
+                        <m:sub>
+                          <m:r>
+                            <w:rPr>
+                              <w:rFonts w:ascii="Cambria Math" w:hAnsi="Cambria Math"/>
+                              <w:lang w:val="en-US"/>
+                            </w:rPr>
+                            <m:t>1</m:t>
+                          </m:r>
+                        </m:sub>
+                      </m:sSub>
+                    </m:e>
+                  </m:d>
+                </m:e>
+                <m:sub>
+                  <m:r>
+                    <w:rPr>
+                      <w:rFonts w:ascii="Cambria Math" w:hAnsi="Cambria Math"/>
+                      <w:lang w:val="en-US"/>
+                    </w:rPr>
+                    <m:t>i+1,j</m:t>
+                  </m:r>
+                </m:sub>
+              </m:sSub>
+              <m:r>
+                <w:rPr>
+                  <w:rFonts w:ascii="Cambria Math" w:hAnsi="Cambria Math"/>
+                  <w:lang w:val="en-US"/>
+                </w:rPr>
+                <m:t>=</m:t>
+              </m:r>
+              <m:sSub>
+                <m:sSubPr>
+                  <m:ctrlPr>
+                    <w:rPr>
+                      <w:rFonts w:ascii="Cambria Math" w:hAnsi="Cambria Math"/>
+                      <w:lang w:val="en-US"/>
+                    </w:rPr>
+                  </m:ctrlPr>
+                </m:sSubPr>
+                <m:e>
+                  <m:d>
+                    <m:dPr>
+                      <m:ctrlPr>
+                        <w:rPr>
+                          <w:rFonts w:ascii="Cambria Math" w:hAnsi="Cambria Math"/>
+                          <w:lang w:val="en-US"/>
+                        </w:rPr>
+                      </m:ctrlPr>
+                    </m:dPr>
+                    <m:e>
+                      <m:sSub>
+                        <m:sSubPr>
+                          <m:ctrlPr>
+                            <w:rPr>
+                              <w:rFonts w:ascii="Cambria Math" w:hAnsi="Cambria Math"/>
+                              <w:lang w:val="en-US"/>
+                            </w:rPr>
+                          </m:ctrlPr>
+                        </m:sSubPr>
+                        <m:e>
+                          <m:r>
+                            <w:rPr>
+                              <w:rFonts w:ascii="Cambria Math" w:hAnsi="Cambria Math"/>
+                              <w:lang w:val="en-US"/>
+                            </w:rPr>
+                            <m:t>F</m:t>
+                          </m:r>
+                        </m:e>
+                        <m:sub>
+                          <m:r>
+                            <w:rPr>
+                              <w:rFonts w:ascii="Cambria Math" w:hAnsi="Cambria Math"/>
+                              <w:lang w:val="en-US"/>
+                            </w:rPr>
+                            <m:t>1</m:t>
+                          </m:r>
+                        </m:sub>
+                      </m:sSub>
+                    </m:e>
+                  </m:d>
+                </m:e>
+                <m:sub>
+                  <m:r>
+                    <w:rPr>
+                      <w:rFonts w:ascii="Cambria Math" w:hAnsi="Cambria Math"/>
+                      <w:lang w:val="en-US"/>
+                    </w:rPr>
+                    <m:t>i,j</m:t>
+                  </m:r>
+                </m:sub>
+              </m:sSub>
+              <m:r>
+                <w:rPr>
+                  <w:rFonts w:ascii="Cambria Math" w:hAnsi="Cambria Math"/>
+                  <w:lang w:val="en-US"/>
+                </w:rPr>
+                <m:t>+</m:t>
+              </m:r>
+              <m:sSub>
+                <m:sSubPr>
+                  <m:ctrlPr>
+                    <w:rPr>
+                      <w:rFonts w:ascii="Cambria Math" w:hAnsi="Cambria Math"/>
+                      <w:lang w:val="en-US"/>
+                    </w:rPr>
+                  </m:ctrlPr>
+                </m:sSubPr>
+                <m:e>
+                  <m:d>
+                    <m:dPr>
+                      <m:ctrlPr>
+                        <w:rPr>
+                          <w:rFonts w:ascii="Cambria Math" w:hAnsi="Cambria Math"/>
+                          <w:lang w:val="en-US"/>
+                        </w:rPr>
+                      </m:ctrlPr>
+                    </m:dPr>
+                    <m:e>
+                      <m:f>
+                        <m:fPr>
+                          <m:ctrlPr>
+                            <w:rPr>
+                              <w:rFonts w:ascii="Cambria Math" w:hAnsi="Cambria Math"/>
+                              <w:lang w:val="en-US"/>
+                            </w:rPr>
+                          </m:ctrlPr>
+                        </m:fPr>
+                        <m:num>
+                          <m:r>
+                            <m:rPr>
+                              <m:sty m:val="p"/>
+                            </m:rPr>
+                            <w:rPr>
+                              <w:rFonts w:ascii="Cambria Math" w:hAnsi="Cambria Math"/>
+                              <w:lang w:val="en-US"/>
+                            </w:rPr>
+                            <m:t>∂</m:t>
+                          </m:r>
+                          <m:sSub>
+                            <m:sSubPr>
+                              <m:ctrlPr>
+                                <w:rPr>
+                                  <w:rFonts w:ascii="Cambria Math" w:hAnsi="Cambria Math"/>
+                                  <w:lang w:val="en-US"/>
+                                </w:rPr>
+                              </m:ctrlPr>
+                            </m:sSubPr>
+                            <m:e>
+                              <m:r>
+                                <w:rPr>
+                                  <w:rFonts w:ascii="Cambria Math" w:hAnsi="Cambria Math"/>
+                                  <w:lang w:val="en-US"/>
+                                </w:rPr>
+                                <m:t>F</m:t>
+                              </m:r>
+                            </m:e>
+                            <m:sub>
+                              <m:r>
+                                <w:rPr>
+                                  <w:rFonts w:ascii="Cambria Math" w:hAnsi="Cambria Math"/>
+                                  <w:lang w:val="en-US"/>
+                                </w:rPr>
+                                <m:t>1</m:t>
+                              </m:r>
+                            </m:sub>
+                          </m:sSub>
+                        </m:num>
+                        <m:den>
+                          <m:r>
+                            <m:rPr>
+                              <m:sty m:val="p"/>
+                            </m:rPr>
+                            <w:rPr>
+                              <w:rFonts w:ascii="Cambria Math" w:hAnsi="Cambria Math"/>
+                              <w:lang w:val="en-US"/>
+                            </w:rPr>
+                            <m:t>∂</m:t>
+                          </m:r>
+                          <m:r>
+                            <w:rPr>
+                              <w:rFonts w:ascii="Cambria Math" w:hAnsi="Cambria Math"/>
+                              <w:lang w:val="en-US"/>
+                            </w:rPr>
+                            <m:t>ξ</m:t>
+                          </m:r>
+                        </m:den>
+                      </m:f>
+                    </m:e>
+                  </m:d>
+                </m:e>
+                <m:sub>
+                  <m:r>
+                    <m:rPr>
+                      <m:sty m:val="p"/>
+                    </m:rPr>
+                    <w:rPr>
+                      <w:rFonts w:ascii="Cambria Math" w:hAnsi="Cambria Math"/>
+                      <w:lang w:val="en-US"/>
+                    </w:rPr>
+                    <m:t>av</m:t>
+                  </m:r>
+                </m:sub>
+              </m:sSub>
+              <m:r>
+                <m:rPr>
+                  <m:sty m:val="p"/>
+                </m:rPr>
+                <w:rPr>
+                  <w:rFonts w:ascii="Cambria Math" w:hAnsi="Cambria Math"/>
+                  <w:lang w:val="en-US"/>
+                </w:rPr>
+                <m:t>Δ</m:t>
+              </m:r>
+              <m:r>
+                <w:rPr>
+                  <w:rFonts w:ascii="Cambria Math" w:hAnsi="Cambria Math"/>
+                  <w:lang w:val="en-US"/>
+                </w:rPr>
+                <m:t>ξ</m:t>
+              </m:r>
+            </m:e>
+            <m:e>
+              <m:r>
+                <w:rPr>
+                  <w:rFonts w:ascii="Cambria Math" w:hAnsi="Cambria Math"/>
+                  <w:lang w:val="en-US"/>
+                </w:rPr>
+                <m:t>&amp;</m:t>
+              </m:r>
+              <m:sSub>
+                <m:sSubPr>
+                  <m:ctrlPr>
+                    <w:rPr>
+                      <w:rFonts w:ascii="Cambria Math" w:hAnsi="Cambria Math"/>
+                      <w:lang w:val="en-US"/>
+                    </w:rPr>
+                  </m:ctrlPr>
+                </m:sSubPr>
+                <m:e>
+                  <m:d>
+                    <m:dPr>
+                      <m:ctrlPr>
+                        <w:rPr>
+                          <w:rFonts w:ascii="Cambria Math" w:hAnsi="Cambria Math"/>
+                          <w:lang w:val="en-US"/>
+                        </w:rPr>
+                      </m:ctrlPr>
+                    </m:dPr>
+                    <m:e>
+                      <m:sSub>
+                        <m:sSubPr>
+                          <m:ctrlPr>
+                            <w:rPr>
+                              <w:rFonts w:ascii="Cambria Math" w:hAnsi="Cambria Math"/>
+                              <w:lang w:val="en-US"/>
+                            </w:rPr>
+                          </m:ctrlPr>
+                        </m:sSubPr>
+                        <m:e>
+                          <m:r>
+                            <w:rPr>
+                              <w:rFonts w:ascii="Cambria Math" w:hAnsi="Cambria Math"/>
+                              <w:lang w:val="en-US"/>
+                            </w:rPr>
+                            <m:t>F</m:t>
+                          </m:r>
+                        </m:e>
+                        <m:sub>
+                          <m:r>
+                            <w:rPr>
+                              <w:rFonts w:ascii="Cambria Math" w:hAnsi="Cambria Math"/>
+                              <w:lang w:val="en-US"/>
+                            </w:rPr>
+                            <m:t>2</m:t>
+                          </m:r>
+                        </m:sub>
+                      </m:sSub>
+                    </m:e>
+                  </m:d>
+                </m:e>
+                <m:sub>
+                  <m:r>
+                    <w:rPr>
+                      <w:rFonts w:ascii="Cambria Math" w:hAnsi="Cambria Math"/>
+                      <w:lang w:val="en-US"/>
+                    </w:rPr>
+                    <m:t>i+1,j</m:t>
+                  </m:r>
+                </m:sub>
+              </m:sSub>
+              <m:r>
+                <w:rPr>
+                  <w:rFonts w:ascii="Cambria Math" w:hAnsi="Cambria Math"/>
+                  <w:lang w:val="en-US"/>
+                </w:rPr>
+                <m:t>=</m:t>
+              </m:r>
+              <m:sSub>
+                <m:sSubPr>
+                  <m:ctrlPr>
+                    <w:rPr>
+                      <w:rFonts w:ascii="Cambria Math" w:hAnsi="Cambria Math"/>
+                      <w:lang w:val="en-US"/>
+                    </w:rPr>
+                  </m:ctrlPr>
+                </m:sSubPr>
+                <m:e>
+                  <m:d>
+                    <m:dPr>
+                      <m:ctrlPr>
+                        <w:rPr>
+                          <w:rFonts w:ascii="Cambria Math" w:hAnsi="Cambria Math"/>
+                          <w:lang w:val="en-US"/>
+                        </w:rPr>
+                      </m:ctrlPr>
+                    </m:dPr>
+                    <m:e>
+                      <m:sSub>
+                        <m:sSubPr>
+                          <m:ctrlPr>
+                            <w:rPr>
+                              <w:rFonts w:ascii="Cambria Math" w:hAnsi="Cambria Math"/>
+                              <w:lang w:val="en-US"/>
+                            </w:rPr>
+                          </m:ctrlPr>
+                        </m:sSubPr>
+                        <m:e>
+                          <m:r>
+                            <w:rPr>
+                              <w:rFonts w:ascii="Cambria Math" w:hAnsi="Cambria Math"/>
+                              <w:lang w:val="en-US"/>
+                            </w:rPr>
+                            <m:t>F</m:t>
+                          </m:r>
+                        </m:e>
+                        <m:sub>
+                          <m:r>
+                            <w:rPr>
+                              <w:rFonts w:ascii="Cambria Math" w:hAnsi="Cambria Math"/>
+                              <w:lang w:val="en-US"/>
+                            </w:rPr>
+                            <m:t>2</m:t>
+                          </m:r>
+                        </m:sub>
+                      </m:sSub>
+                    </m:e>
+                  </m:d>
+                </m:e>
+                <m:sub>
+                  <m:r>
+                    <w:rPr>
+                      <w:rFonts w:ascii="Cambria Math" w:hAnsi="Cambria Math"/>
+                      <w:lang w:val="en-US"/>
+                    </w:rPr>
+                    <m:t>i,j</m:t>
+                  </m:r>
+                </m:sub>
+              </m:sSub>
+              <m:r>
+                <w:rPr>
+                  <w:rFonts w:ascii="Cambria Math" w:hAnsi="Cambria Math"/>
+                  <w:lang w:val="en-US"/>
+                </w:rPr>
+                <m:t>+</m:t>
+              </m:r>
+              <m:sSub>
+                <m:sSubPr>
+                  <m:ctrlPr>
+                    <w:rPr>
+                      <w:rFonts w:ascii="Cambria Math" w:hAnsi="Cambria Math"/>
+                      <w:lang w:val="en-US"/>
+                    </w:rPr>
+                  </m:ctrlPr>
+                </m:sSubPr>
+                <m:e>
+                  <m:d>
+                    <m:dPr>
+                      <m:ctrlPr>
+                        <w:rPr>
+                          <w:rFonts w:ascii="Cambria Math" w:hAnsi="Cambria Math"/>
+                          <w:lang w:val="en-US"/>
+                        </w:rPr>
+                      </m:ctrlPr>
+                    </m:dPr>
+                    <m:e>
+                      <m:f>
+                        <m:fPr>
+                          <m:ctrlPr>
+                            <w:rPr>
+                              <w:rFonts w:ascii="Cambria Math" w:hAnsi="Cambria Math"/>
+                              <w:lang w:val="en-US"/>
+                            </w:rPr>
+                          </m:ctrlPr>
+                        </m:fPr>
+                        <m:num>
+                          <m:r>
+                            <m:rPr>
+                              <m:sty m:val="p"/>
+                            </m:rPr>
+                            <w:rPr>
+                              <w:rFonts w:ascii="Cambria Math" w:hAnsi="Cambria Math"/>
+                              <w:lang w:val="en-US"/>
+                            </w:rPr>
+                            <m:t>∂</m:t>
+                          </m:r>
+                          <m:sSub>
+                            <m:sSubPr>
+                              <m:ctrlPr>
+                                <w:rPr>
+                                  <w:rFonts w:ascii="Cambria Math" w:hAnsi="Cambria Math"/>
+                                  <w:lang w:val="en-US"/>
+                                </w:rPr>
+                              </m:ctrlPr>
+                            </m:sSubPr>
+                            <m:e>
+                              <m:r>
+                                <w:rPr>
+                                  <w:rFonts w:ascii="Cambria Math" w:hAnsi="Cambria Math"/>
+                                  <w:lang w:val="en-US"/>
+                                </w:rPr>
+                                <m:t>F</m:t>
+                              </m:r>
+                            </m:e>
+                            <m:sub>
+                              <m:r>
+                                <w:rPr>
+                                  <w:rFonts w:ascii="Cambria Math" w:hAnsi="Cambria Math"/>
+                                  <w:lang w:val="en-US"/>
+                                </w:rPr>
+                                <m:t>2</m:t>
+                              </m:r>
+                            </m:sub>
+                          </m:sSub>
+                        </m:num>
+                        <m:den>
+                          <m:r>
+                            <m:rPr>
+                              <m:sty m:val="p"/>
+                            </m:rPr>
+                            <w:rPr>
+                              <w:rFonts w:ascii="Cambria Math" w:hAnsi="Cambria Math"/>
+                              <w:lang w:val="en-US"/>
+                            </w:rPr>
+                            <m:t>∂</m:t>
+                          </m:r>
+                          <m:r>
+                            <w:rPr>
+                              <w:rFonts w:ascii="Cambria Math" w:hAnsi="Cambria Math"/>
+                              <w:lang w:val="en-US"/>
+                            </w:rPr>
+                            <m:t>ξ</m:t>
+                          </m:r>
+                        </m:den>
+                      </m:f>
+                    </m:e>
+                  </m:d>
+                </m:e>
+                <m:sub>
+                  <m:r>
+                    <m:rPr>
+                      <m:sty m:val="p"/>
+                    </m:rPr>
+                    <w:rPr>
+                      <w:rFonts w:ascii="Cambria Math" w:hAnsi="Cambria Math"/>
+                      <w:lang w:val="en-US"/>
+                    </w:rPr>
+                    <m:t>av</m:t>
+                  </m:r>
+                </m:sub>
+              </m:sSub>
+              <m:r>
+                <m:rPr>
+                  <m:sty m:val="p"/>
+                </m:rPr>
+                <w:rPr>
+                  <w:rFonts w:ascii="Cambria Math" w:hAnsi="Cambria Math"/>
+                  <w:lang w:val="en-US"/>
+                </w:rPr>
+                <m:t>Δ</m:t>
+              </m:r>
+              <m:r>
+                <w:rPr>
+                  <w:rFonts w:ascii="Cambria Math" w:hAnsi="Cambria Math"/>
+                  <w:lang w:val="en-US"/>
+                </w:rPr>
+                <m:t>ξ</m:t>
+              </m:r>
+            </m:e>
+            <m:e>
+              <m:r>
+                <w:rPr>
+                  <w:rFonts w:ascii="Cambria Math" w:hAnsi="Cambria Math"/>
+                  <w:lang w:val="en-US"/>
+                </w:rPr>
+                <m:t>&amp;</m:t>
+              </m:r>
+              <m:sSub>
+                <m:sSubPr>
+                  <m:ctrlPr>
+                    <w:rPr>
+                      <w:rFonts w:ascii="Cambria Math" w:hAnsi="Cambria Math"/>
+                      <w:lang w:val="en-US"/>
+                    </w:rPr>
+                  </m:ctrlPr>
+                </m:sSubPr>
+                <m:e>
+                  <m:d>
+                    <m:dPr>
+                      <m:ctrlPr>
+                        <w:rPr>
+                          <w:rFonts w:ascii="Cambria Math" w:hAnsi="Cambria Math"/>
+                          <w:lang w:val="en-US"/>
+                        </w:rPr>
+                      </m:ctrlPr>
+                    </m:dPr>
+                    <m:e>
+                      <m:sSub>
+                        <m:sSubPr>
+                          <m:ctrlPr>
+                            <w:rPr>
+                              <w:rFonts w:ascii="Cambria Math" w:hAnsi="Cambria Math"/>
+                              <w:lang w:val="en-US"/>
+                            </w:rPr>
+                          </m:ctrlPr>
+                        </m:sSubPr>
+                        <m:e>
+                          <m:r>
+                            <w:rPr>
+                              <w:rFonts w:ascii="Cambria Math" w:hAnsi="Cambria Math"/>
+                              <w:lang w:val="en-US"/>
+                            </w:rPr>
+                            <m:t>F</m:t>
+                          </m:r>
+                        </m:e>
+                        <m:sub>
+                          <m:r>
+                            <w:rPr>
+                              <w:rFonts w:ascii="Cambria Math" w:hAnsi="Cambria Math"/>
+                              <w:lang w:val="en-US"/>
+                            </w:rPr>
+                            <m:t>3</m:t>
+                          </m:r>
+                        </m:sub>
+                      </m:sSub>
+                    </m:e>
+                  </m:d>
+                </m:e>
+                <m:sub>
+                  <m:r>
+                    <w:rPr>
+                      <w:rFonts w:ascii="Cambria Math" w:hAnsi="Cambria Math"/>
+                      <w:lang w:val="en-US"/>
+                    </w:rPr>
+                    <m:t>i+1,j</m:t>
+                  </m:r>
+                </m:sub>
+              </m:sSub>
+              <m:r>
+                <w:rPr>
+                  <w:rFonts w:ascii="Cambria Math" w:hAnsi="Cambria Math"/>
+                  <w:lang w:val="en-US"/>
+                </w:rPr>
+                <m:t>=</m:t>
+              </m:r>
+              <m:sSub>
+                <m:sSubPr>
+                  <m:ctrlPr>
+                    <w:rPr>
+                      <w:rFonts w:ascii="Cambria Math" w:hAnsi="Cambria Math"/>
+                      <w:lang w:val="en-US"/>
+                    </w:rPr>
+                  </m:ctrlPr>
+                </m:sSubPr>
+                <m:e>
+                  <m:d>
+                    <m:dPr>
+                      <m:ctrlPr>
+                        <w:rPr>
+                          <w:rFonts w:ascii="Cambria Math" w:hAnsi="Cambria Math"/>
+                          <w:lang w:val="en-US"/>
+                        </w:rPr>
+                      </m:ctrlPr>
+                    </m:dPr>
+                    <m:e>
+                      <m:sSub>
+                        <m:sSubPr>
+                          <m:ctrlPr>
+                            <w:rPr>
+                              <w:rFonts w:ascii="Cambria Math" w:hAnsi="Cambria Math"/>
+                              <w:lang w:val="en-US"/>
+                            </w:rPr>
+                          </m:ctrlPr>
+                        </m:sSubPr>
+                        <m:e>
+                          <m:r>
+                            <w:rPr>
+                              <w:rFonts w:ascii="Cambria Math" w:hAnsi="Cambria Math"/>
+                              <w:lang w:val="en-US"/>
+                            </w:rPr>
+                            <m:t>F</m:t>
+                          </m:r>
+                        </m:e>
+                        <m:sub>
+                          <m:r>
+                            <w:rPr>
+                              <w:rFonts w:ascii="Cambria Math" w:hAnsi="Cambria Math"/>
+                              <w:lang w:val="en-US"/>
+                            </w:rPr>
+                            <m:t>3</m:t>
+                          </m:r>
+                        </m:sub>
+                      </m:sSub>
+                    </m:e>
+                  </m:d>
+                </m:e>
+                <m:sub>
+                  <m:r>
+                    <w:rPr>
+                      <w:rFonts w:ascii="Cambria Math" w:hAnsi="Cambria Math"/>
+                      <w:lang w:val="en-US"/>
+                    </w:rPr>
+                    <m:t>i,j</m:t>
+                  </m:r>
+                </m:sub>
+              </m:sSub>
+              <m:r>
+                <w:rPr>
+                  <w:rFonts w:ascii="Cambria Math" w:hAnsi="Cambria Math"/>
+                  <w:lang w:val="en-US"/>
+                </w:rPr>
+                <m:t>+</m:t>
+              </m:r>
+              <m:sSub>
+                <m:sSubPr>
+                  <m:ctrlPr>
+                    <w:rPr>
+                      <w:rFonts w:ascii="Cambria Math" w:hAnsi="Cambria Math"/>
+                      <w:lang w:val="en-US"/>
+                    </w:rPr>
+                  </m:ctrlPr>
+                </m:sSubPr>
+                <m:e>
+                  <m:d>
+                    <m:dPr>
+                      <m:ctrlPr>
+                        <w:rPr>
+                          <w:rFonts w:ascii="Cambria Math" w:hAnsi="Cambria Math"/>
+                          <w:lang w:val="en-US"/>
+                        </w:rPr>
+                      </m:ctrlPr>
+                    </m:dPr>
+                    <m:e>
+                      <m:f>
+                        <m:fPr>
+                          <m:ctrlPr>
+                            <w:rPr>
+                              <w:rFonts w:ascii="Cambria Math" w:hAnsi="Cambria Math"/>
+                              <w:lang w:val="en-US"/>
+                            </w:rPr>
+                          </m:ctrlPr>
+                        </m:fPr>
+                        <m:num>
+                          <m:r>
+                            <m:rPr>
+                              <m:sty m:val="p"/>
+                            </m:rPr>
+                            <w:rPr>
+                              <w:rFonts w:ascii="Cambria Math" w:hAnsi="Cambria Math"/>
+                              <w:lang w:val="en-US"/>
+                            </w:rPr>
+                            <m:t>∂</m:t>
+                          </m:r>
+                          <m:sSub>
+                            <m:sSubPr>
+                              <m:ctrlPr>
+                                <w:rPr>
+                                  <w:rFonts w:ascii="Cambria Math" w:hAnsi="Cambria Math"/>
+                                  <w:lang w:val="en-US"/>
+                                </w:rPr>
+                              </m:ctrlPr>
+                            </m:sSubPr>
+                            <m:e>
+                              <m:r>
+                                <w:rPr>
+                                  <w:rFonts w:ascii="Cambria Math" w:hAnsi="Cambria Math"/>
+                                  <w:lang w:val="en-US"/>
+                                </w:rPr>
+                                <m:t>F</m:t>
+                              </m:r>
+                            </m:e>
+                            <m:sub>
+                              <m:r>
+                                <w:rPr>
+                                  <w:rFonts w:ascii="Cambria Math" w:hAnsi="Cambria Math"/>
+                                  <w:lang w:val="en-US"/>
+                                </w:rPr>
+                                <m:t>3</m:t>
+                              </m:r>
+                            </m:sub>
+                          </m:sSub>
+                        </m:num>
+                        <m:den>
+                          <m:r>
+                            <m:rPr>
+                              <m:sty m:val="p"/>
+                            </m:rPr>
+                            <w:rPr>
+                              <w:rFonts w:ascii="Cambria Math" w:hAnsi="Cambria Math"/>
+                              <w:lang w:val="en-US"/>
+                            </w:rPr>
+                            <m:t>∂</m:t>
+                          </m:r>
+                          <m:r>
+                            <w:rPr>
+                              <w:rFonts w:ascii="Cambria Math" w:hAnsi="Cambria Math"/>
+                              <w:lang w:val="en-US"/>
+                            </w:rPr>
+                            <m:t>ξ</m:t>
+                          </m:r>
+                        </m:den>
+                      </m:f>
+                    </m:e>
+                  </m:d>
+                </m:e>
+                <m:sub>
+                  <m:r>
+                    <m:rPr>
+                      <m:sty m:val="p"/>
+                    </m:rPr>
+                    <w:rPr>
+                      <w:rFonts w:ascii="Cambria Math" w:hAnsi="Cambria Math"/>
+                      <w:lang w:val="en-US"/>
+                    </w:rPr>
+                    <m:t>av</m:t>
+                  </m:r>
+                </m:sub>
+              </m:sSub>
+              <m:r>
+                <m:rPr>
+                  <m:sty m:val="p"/>
+                </m:rPr>
+                <w:rPr>
+                  <w:rFonts w:ascii="Cambria Math" w:hAnsi="Cambria Math"/>
+                  <w:lang w:val="en-US"/>
+                </w:rPr>
+                <m:t>Δ</m:t>
+              </m:r>
+              <m:r>
+                <w:rPr>
+                  <w:rFonts w:ascii="Cambria Math" w:hAnsi="Cambria Math"/>
+                  <w:lang w:val="en-US"/>
+                </w:rPr>
+                <m:t>ξ</m:t>
+              </m:r>
+            </m:e>
+            <m:e>
+              <m:r>
+                <w:rPr>
+                  <w:rFonts w:ascii="Cambria Math" w:hAnsi="Cambria Math"/>
+                  <w:lang w:val="en-US"/>
+                </w:rPr>
+                <m:t>&amp;</m:t>
+              </m:r>
+              <m:sSub>
+                <m:sSubPr>
+                  <m:ctrlPr>
+                    <w:rPr>
+                      <w:rFonts w:ascii="Cambria Math" w:hAnsi="Cambria Math"/>
+                      <w:lang w:val="en-US"/>
+                    </w:rPr>
+                  </m:ctrlPr>
+                </m:sSubPr>
+                <m:e>
+                  <m:d>
+                    <m:dPr>
+                      <m:ctrlPr>
+                        <w:rPr>
+                          <w:rFonts w:ascii="Cambria Math" w:hAnsi="Cambria Math"/>
+                          <w:lang w:val="en-US"/>
+                        </w:rPr>
+                      </m:ctrlPr>
+                    </m:dPr>
+                    <m:e>
+                      <m:sSub>
+                        <m:sSubPr>
+                          <m:ctrlPr>
+                            <w:rPr>
+                              <w:rFonts w:ascii="Cambria Math" w:hAnsi="Cambria Math"/>
+                              <w:lang w:val="en-US"/>
+                            </w:rPr>
+                          </m:ctrlPr>
+                        </m:sSubPr>
+                        <m:e>
+                          <m:r>
+                            <w:rPr>
+                              <w:rFonts w:ascii="Cambria Math" w:hAnsi="Cambria Math"/>
+                              <w:lang w:val="en-US"/>
+                            </w:rPr>
+                            <m:t>F</m:t>
+                          </m:r>
+                        </m:e>
+                        <m:sub>
+                          <m:r>
+                            <w:rPr>
+                              <w:rFonts w:ascii="Cambria Math" w:hAnsi="Cambria Math"/>
+                              <w:lang w:val="en-US"/>
+                            </w:rPr>
+                            <m:t>4</m:t>
+                          </m:r>
+                        </m:sub>
+                      </m:sSub>
+                    </m:e>
+                  </m:d>
+                </m:e>
+                <m:sub>
+                  <m:r>
+                    <w:rPr>
+                      <w:rFonts w:ascii="Cambria Math" w:hAnsi="Cambria Math"/>
+                      <w:lang w:val="en-US"/>
+                    </w:rPr>
+                    <m:t>i+1,j</m:t>
+                  </m:r>
+                </m:sub>
+              </m:sSub>
+              <m:r>
+                <w:rPr>
+                  <w:rFonts w:ascii="Cambria Math" w:hAnsi="Cambria Math"/>
+                  <w:lang w:val="en-US"/>
+                </w:rPr>
+                <m:t>=</m:t>
+              </m:r>
+              <m:sSub>
+                <m:sSubPr>
+                  <m:ctrlPr>
+                    <w:rPr>
+                      <w:rFonts w:ascii="Cambria Math" w:hAnsi="Cambria Math"/>
+                      <w:lang w:val="en-US"/>
+                    </w:rPr>
+                  </m:ctrlPr>
+                </m:sSubPr>
+                <m:e>
+                  <m:d>
+                    <m:dPr>
+                      <m:ctrlPr>
+                        <w:rPr>
+                          <w:rFonts w:ascii="Cambria Math" w:hAnsi="Cambria Math"/>
+                          <w:lang w:val="en-US"/>
+                        </w:rPr>
+                      </m:ctrlPr>
+                    </m:dPr>
+                    <m:e>
+                      <m:sSub>
+                        <m:sSubPr>
+                          <m:ctrlPr>
+                            <w:rPr>
+                              <w:rFonts w:ascii="Cambria Math" w:hAnsi="Cambria Math"/>
+                              <w:lang w:val="en-US"/>
+                            </w:rPr>
+                          </m:ctrlPr>
+                        </m:sSubPr>
+                        <m:e>
+                          <m:r>
+                            <w:rPr>
+                              <w:rFonts w:ascii="Cambria Math" w:hAnsi="Cambria Math"/>
+                              <w:lang w:val="en-US"/>
+                            </w:rPr>
+                            <m:t>F</m:t>
+                          </m:r>
+                        </m:e>
+                        <m:sub>
+                          <m:r>
+                            <w:rPr>
+                              <w:rFonts w:ascii="Cambria Math" w:hAnsi="Cambria Math"/>
+                              <w:lang w:val="en-US"/>
+                            </w:rPr>
+                            <m:t>4</m:t>
+                          </m:r>
+                        </m:sub>
+                      </m:sSub>
+                    </m:e>
+                  </m:d>
+                </m:e>
+                <m:sub>
+                  <m:r>
+                    <w:rPr>
+                      <w:rFonts w:ascii="Cambria Math" w:hAnsi="Cambria Math"/>
+                      <w:lang w:val="en-US"/>
+                    </w:rPr>
+                    <m:t>i,j</m:t>
+                  </m:r>
+                </m:sub>
+              </m:sSub>
+              <m:r>
+                <w:rPr>
+                  <w:rFonts w:ascii="Cambria Math" w:hAnsi="Cambria Math"/>
+                  <w:lang w:val="en-US"/>
+                </w:rPr>
+                <m:t>+</m:t>
+              </m:r>
+              <m:sSub>
+                <m:sSubPr>
+                  <m:ctrlPr>
+                    <w:rPr>
+                      <w:rFonts w:ascii="Cambria Math" w:hAnsi="Cambria Math"/>
+                      <w:lang w:val="en-US"/>
+                    </w:rPr>
+                  </m:ctrlPr>
+                </m:sSubPr>
+                <m:e>
+                  <m:d>
+                    <m:dPr>
+                      <m:ctrlPr>
+                        <w:rPr>
+                          <w:rFonts w:ascii="Cambria Math" w:hAnsi="Cambria Math"/>
+                          <w:lang w:val="en-US"/>
+                        </w:rPr>
+                      </m:ctrlPr>
+                    </m:dPr>
+                    <m:e>
+                      <m:f>
+                        <m:fPr>
+                          <m:ctrlPr>
+                            <w:rPr>
+                              <w:rFonts w:ascii="Cambria Math" w:hAnsi="Cambria Math"/>
+                              <w:lang w:val="en-US"/>
+                            </w:rPr>
+                          </m:ctrlPr>
+                        </m:fPr>
+                        <m:num>
+                          <m:r>
+                            <m:rPr>
+                              <m:sty m:val="p"/>
+                            </m:rPr>
+                            <w:rPr>
+                              <w:rFonts w:ascii="Cambria Math" w:hAnsi="Cambria Math"/>
+                              <w:lang w:val="en-US"/>
+                            </w:rPr>
+                            <m:t>∂</m:t>
+                          </m:r>
+                          <m:sSub>
+                            <m:sSubPr>
+                              <m:ctrlPr>
+                                <w:rPr>
+                                  <w:rFonts w:ascii="Cambria Math" w:hAnsi="Cambria Math"/>
+                                  <w:lang w:val="en-US"/>
+                                </w:rPr>
+                              </m:ctrlPr>
+                            </m:sSubPr>
+                            <m:e>
+                              <m:r>
+                                <w:rPr>
+                                  <w:rFonts w:ascii="Cambria Math" w:hAnsi="Cambria Math"/>
+                                  <w:lang w:val="en-US"/>
+                                </w:rPr>
+                                <m:t>F</m:t>
+                              </m:r>
+                            </m:e>
+                            <m:sub>
+                              <m:r>
+                                <w:rPr>
+                                  <w:rFonts w:ascii="Cambria Math" w:hAnsi="Cambria Math"/>
+                                  <w:lang w:val="en-US"/>
+                                </w:rPr>
+                                <m:t>4</m:t>
+                              </m:r>
+                            </m:sub>
+                          </m:sSub>
+                        </m:num>
+                        <m:den>
+                          <m:r>
+                            <m:rPr>
+                              <m:sty m:val="p"/>
+                            </m:rPr>
+                            <w:rPr>
+                              <w:rFonts w:ascii="Cambria Math" w:hAnsi="Cambria Math"/>
+                              <w:lang w:val="en-US"/>
+                            </w:rPr>
+                            <m:t>∂</m:t>
+                          </m:r>
+                          <m:r>
+                            <w:rPr>
+                              <w:rFonts w:ascii="Cambria Math" w:hAnsi="Cambria Math"/>
+                              <w:lang w:val="en-US"/>
+                            </w:rPr>
+                            <m:t>ξ</m:t>
+                          </m:r>
+                        </m:den>
+                      </m:f>
+                    </m:e>
+                  </m:d>
+                </m:e>
+                <m:sub>
+                  <m:r>
+                    <m:rPr>
+                      <m:sty m:val="p"/>
+                    </m:rPr>
+                    <w:rPr>
+                      <w:rFonts w:ascii="Cambria Math" w:hAnsi="Cambria Math"/>
+                      <w:lang w:val="en-US"/>
+                    </w:rPr>
+                    <m:t>av</m:t>
+                  </m:r>
+                </m:sub>
+              </m:sSub>
+              <m:r>
+                <m:rPr>
+                  <m:sty m:val="p"/>
+                </m:rPr>
+                <w:rPr>
+                  <w:rFonts w:ascii="Cambria Math" w:hAnsi="Cambria Math"/>
+                  <w:lang w:val="en-US"/>
+                </w:rPr>
+                <m:t>Δ</m:t>
+              </m:r>
+              <m:r>
+                <w:rPr>
+                  <w:rFonts w:ascii="Cambria Math" w:hAnsi="Cambria Math"/>
+                  <w:lang w:val="en-US"/>
+                </w:rPr>
+                <m:t>ξ</m:t>
+              </m:r>
+            </m:e>
+          </m:eqArr>
+        </m:oMath>
+      </m:oMathPara>
+    </w:p>
+    <w:p>
+      <w:pPr>
+        <w:rPr>
+          <w:lang w:val="en-US"/>
+        </w:rPr>
+      </w:pPr>
+      <w:r>
+        <w:rPr>
+          <w:lang w:val="en-US"/>
+        </w:rPr>
+        <w:br w:type="page"/>
+      </w:r>
+    </w:p>
+    <w:p>
+      <w:pPr>
+        <w:pStyle w:val="Ttulo1"/>
+      </w:pPr>
+      <w:proofErr w:type="spellStart"/>
+      <w:r>
+        <w:lastRenderedPageBreak/>
+        <w:t>Bibliography</w:t>
+      </w:r>
+      <w:proofErr w:type="spellEnd"/>
+      <w:r>
+        <w:t xml:space="preserve"> </w:t>
+      </w:r>
+    </w:p>
+    <w:p>
+      <w:pPr>
+        <w:rPr>
+          <w:lang w:val="en-US"/>
+        </w:rPr>
+      </w:pPr>
+      <w:r>
+        <w:rPr>
+          <w:lang w:val="en-US"/>
+        </w:rPr>
+        <w:t xml:space="preserve">[1] </w:t>
+      </w:r>
+      <w:r>
+        <w:rPr>
+          <w:lang w:val="en-US"/>
+        </w:rPr>
+        <w:t xml:space="preserve">J.D. Anderson, </w:t>
+      </w:r>
+      <w:r>
+        <w:rPr>
+          <w:lang w:val="en-US"/>
+        </w:rPr>
+        <w:t xml:space="preserve">Chapter 8: “Numerical solution of a two-dimensional supersonic flow: </w:t>
+      </w:r>
+      <w:proofErr w:type="spellStart"/>
+      <w:r>
+        <w:rPr>
+          <w:lang w:val="en-US"/>
+        </w:rPr>
+        <w:t>Prandtl</w:t>
+      </w:r>
+      <w:proofErr w:type="spellEnd"/>
+      <w:r>
+        <w:rPr>
+          <w:lang w:val="en-US"/>
+        </w:rPr>
+        <w:t>-Meyer Expansion Wave”</w:t>
+      </w:r>
+      <w:r>
+        <w:rPr>
+          <w:lang w:val="en-US"/>
+        </w:rPr>
+        <w:t xml:space="preserve"> from Computational Fluid Mechanics, 1995</w:t>
+      </w:r>
       <w:bookmarkStart w:id="0" w:name="_GoBack"/>
       <w:bookmarkEnd w:id="0"/>
+      <w:r>
+        <w:rPr>
+          <w:lang w:val="en-US"/>
+        </w:rPr>
+        <w:t xml:space="preserve">. </w:t>
+      </w:r>
+      <w:r>
+        <w:rPr>
+          <w:lang w:val="en-US"/>
+        </w:rPr>
+        <w:t xml:space="preserve">[Book]. </w:t>
+      </w:r>
     </w:p>
     <w:sectPr>
       <w:pgSz w:w="11906" w:h="16838"/>
@@ -11910,7 +14905,6 @@
   <w:style w:type="character" w:default="1" w:styleId="Fuentedeprrafopredeter">
     <w:name w:val="Default Paragraph Font"/>
     <w:uiPriority w:val="1"/>
-    <w:semiHidden/>
     <w:unhideWhenUsed/>
   </w:style>
   <w:style w:type="table" w:default="1" w:styleId="Tablanormal">
@@ -12029,6 +15023,17 @@
       <w:ind w:left="720"/>
       <w:contextualSpacing/>
     </w:pPr>
+  </w:style>
+  <w:style w:type="character" w:styleId="Hipervnculo">
+    <w:name w:val="Hyperlink"/>
+    <w:basedOn w:val="Fuentedeprrafopredeter"/>
+    <w:uiPriority w:val="99"/>
+    <w:unhideWhenUsed/>
+    <w:rsid w:val="00362F16"/>
+    <w:rPr>
+      <w:color w:val="0563C1" w:themeColor="hyperlink"/>
+      <w:u w:val="single"/>
+    </w:rPr>
   </w:style>
 </w:styles>
 </file>
@@ -12299,7 +15304,7 @@
 </file>
 
 <file path=customXml/itemProps1.xml><?xml version="1.0" encoding="utf-8"?>
-<ds:datastoreItem xmlns:ds="http://schemas.openxmlformats.org/officeDocument/2006/customXml" ds:itemID="{5288A15B-5425-4CC6-9A72-7FB38AA8253A}">
+<ds:datastoreItem xmlns:ds="http://schemas.openxmlformats.org/officeDocument/2006/customXml" ds:itemID="{B0EB3445-6136-4336-9D42-CF023755D0C7}">
   <ds:schemaRefs>
     <ds:schemaRef ds:uri="http://schemas.openxmlformats.org/officeDocument/2006/bibliography"/>
   </ds:schemaRefs>

</xml_diff>

<commit_message>
he añadido mi parte
</commit_message>
<xml_diff>
--- a/Documentos/Memoria.docx
+++ b/Documentos/Memoria.docx
@@ -3032,7 +3032,14 @@
             <w:rFonts w:ascii="Cambria Math" w:hAnsi="Cambria Math"/>
             <w:lang w:val="en-US"/>
           </w:rPr>
-          <m:t xml:space="preserve">and </m:t>
+          <m:t>an</m:t>
+        </m:r>
+        <m:r>
+          <w:rPr>
+            <w:rFonts w:ascii="Cambria Math" w:hAnsi="Cambria Math"/>
+            <w:lang w:val="en-US"/>
+          </w:rPr>
+          <m:t xml:space="preserve">d </m:t>
         </m:r>
         <m:sSub>
           <m:sSubPr>
@@ -3416,14 +3423,7 @@
               <w:rFonts w:ascii="Cambria Math"/>
               <w:lang w:val="en-US"/>
             </w:rPr>
-            <m:t xml:space="preserve"> a</m:t>
-          </m:r>
-          <m:r>
-            <w:rPr>
-              <w:rFonts w:ascii="Cambria Math"/>
-              <w:lang w:val="en-US"/>
-            </w:rPr>
-            <m:t>nd C=</m:t>
+            <m:t xml:space="preserve"> and C=</m:t>
           </m:r>
           <m:r>
             <w:rPr>
@@ -13266,21 +13266,7 @@
                       <w:rFonts w:ascii="Cambria Math" w:eastAsiaTheme="minorEastAsia" w:hAnsi="Cambria Math"/>
                       <w:lang w:val="en-US"/>
                     </w:rPr>
-                    <m:t>i</m:t>
-                  </m:r>
-                  <m:r>
-                    <w:rPr>
-                      <w:rFonts w:ascii="Cambria Math" w:eastAsiaTheme="minorEastAsia" w:hAnsi="Cambria Math"/>
-                      <w:lang w:val="en-US"/>
-                    </w:rPr>
-                    <m:t>+1</m:t>
-                  </m:r>
-                  <m:r>
-                    <w:rPr>
-                      <w:rFonts w:ascii="Cambria Math" w:eastAsiaTheme="minorEastAsia" w:hAnsi="Cambria Math"/>
-                      <w:lang w:val="en-US"/>
-                    </w:rPr>
-                    <m:t>,j</m:t>
+                    <m:t>i+1,j</m:t>
                   </m:r>
                 </m:sub>
               </m:sSub>
@@ -13431,28 +13417,7 @@
                           <w:rFonts w:ascii="Cambria Math" w:eastAsiaTheme="minorEastAsia" w:hAnsi="Cambria Math"/>
                           <w:lang w:val="en-US"/>
                         </w:rPr>
-                        <m:t>i</m:t>
-                      </m:r>
-                      <m:r>
-                        <w:rPr>
-                          <w:rFonts w:ascii="Cambria Math" w:eastAsiaTheme="minorEastAsia" w:hAnsi="Cambria Math"/>
-                          <w:lang w:val="en-US"/>
-                        </w:rPr>
-                        <m:t>+1</m:t>
-                      </m:r>
-                      <m:r>
-                        <w:rPr>
-                          <w:rFonts w:ascii="Cambria Math" w:eastAsiaTheme="minorEastAsia" w:hAnsi="Cambria Math"/>
-                          <w:lang w:val="en-US"/>
-                        </w:rPr>
-                        <m:t>,j</m:t>
-                      </m:r>
-                      <m:r>
-                        <w:rPr>
-                          <w:rFonts w:ascii="Cambria Math" w:eastAsiaTheme="minorEastAsia" w:hAnsi="Cambria Math"/>
-                          <w:lang w:val="en-US"/>
-                        </w:rPr>
-                        <m:t>-1</m:t>
+                        <m:t>i+1,j-1</m:t>
                       </m:r>
                     </m:sub>
                   </m:sSub>
@@ -13533,21 +13498,7 @@
                           <w:rFonts w:ascii="Cambria Math" w:eastAsiaTheme="minorEastAsia" w:hAnsi="Cambria Math"/>
                           <w:lang w:val="en-US"/>
                         </w:rPr>
-                        <m:t>i</m:t>
-                      </m:r>
-                      <m:r>
-                        <w:rPr>
-                          <w:rFonts w:ascii="Cambria Math" w:eastAsiaTheme="minorEastAsia" w:hAnsi="Cambria Math"/>
-                          <w:lang w:val="en-US"/>
-                        </w:rPr>
-                        <m:t>+1</m:t>
-                      </m:r>
-                      <m:r>
-                        <w:rPr>
-                          <w:rFonts w:ascii="Cambria Math" w:eastAsiaTheme="minorEastAsia" w:hAnsi="Cambria Math"/>
-                          <w:lang w:val="en-US"/>
-                        </w:rPr>
-                        <m:t>,j</m:t>
+                        <m:t>i+1,j</m:t>
                       </m:r>
                     </m:sub>
                   </m:sSub>
@@ -13687,28 +13638,7 @@
                           <w:rFonts w:ascii="Cambria Math" w:eastAsiaTheme="minorEastAsia" w:hAnsi="Cambria Math"/>
                           <w:lang w:val="en-US"/>
                         </w:rPr>
-                        <m:t>i</m:t>
-                      </m:r>
-                      <m:r>
-                        <w:rPr>
-                          <w:rFonts w:ascii="Cambria Math" w:eastAsiaTheme="minorEastAsia" w:hAnsi="Cambria Math"/>
-                          <w:lang w:val="en-US"/>
-                        </w:rPr>
-                        <m:t>+1</m:t>
-                      </m:r>
-                      <m:r>
-                        <w:rPr>
-                          <w:rFonts w:ascii="Cambria Math" w:eastAsiaTheme="minorEastAsia" w:hAnsi="Cambria Math"/>
-                          <w:lang w:val="en-US"/>
-                        </w:rPr>
-                        <m:t>,j</m:t>
-                      </m:r>
-                      <m:r>
-                        <w:rPr>
-                          <w:rFonts w:ascii="Cambria Math" w:eastAsiaTheme="minorEastAsia" w:hAnsi="Cambria Math"/>
-                          <w:lang w:val="en-US"/>
-                        </w:rPr>
-                        <m:t>-1</m:t>
+                        <m:t>i+1,j-1</m:t>
                       </m:r>
                     </m:sub>
                   </m:sSub>
@@ -13789,21 +13719,7 @@
                           <w:rFonts w:ascii="Cambria Math" w:eastAsiaTheme="minorEastAsia" w:hAnsi="Cambria Math"/>
                           <w:lang w:val="en-US"/>
                         </w:rPr>
-                        <m:t>i</m:t>
-                      </m:r>
-                      <m:r>
-                        <w:rPr>
-                          <w:rFonts w:ascii="Cambria Math" w:eastAsiaTheme="minorEastAsia" w:hAnsi="Cambria Math"/>
-                          <w:lang w:val="en-US"/>
-                        </w:rPr>
-                        <m:t>+1</m:t>
-                      </m:r>
-                      <m:r>
-                        <w:rPr>
-                          <w:rFonts w:ascii="Cambria Math" w:eastAsiaTheme="minorEastAsia" w:hAnsi="Cambria Math"/>
-                          <w:lang w:val="en-US"/>
-                        </w:rPr>
-                        <m:t>,j</m:t>
+                        <m:t>i+1,j</m:t>
                       </m:r>
                     </m:sub>
                   </m:sSub>
@@ -13948,21 +13864,7 @@
                       <w:rFonts w:ascii="Cambria Math" w:eastAsiaTheme="minorEastAsia" w:hAnsi="Cambria Math"/>
                       <w:lang w:val="en-US"/>
                     </w:rPr>
-                    <m:t>i</m:t>
-                  </m:r>
-                  <m:r>
-                    <w:rPr>
-                      <w:rFonts w:ascii="Cambria Math" w:eastAsiaTheme="minorEastAsia" w:hAnsi="Cambria Math"/>
-                      <w:lang w:val="en-US"/>
-                    </w:rPr>
-                    <m:t>+1</m:t>
-                  </m:r>
-                  <m:r>
-                    <w:rPr>
-                      <w:rFonts w:ascii="Cambria Math" w:eastAsiaTheme="minorEastAsia" w:hAnsi="Cambria Math"/>
-                      <w:lang w:val="en-US"/>
-                    </w:rPr>
-                    <m:t>,j</m:t>
+                    <m:t>i+1,j</m:t>
                   </m:r>
                 </m:sub>
               </m:sSub>
@@ -14560,21 +14462,7 @@
                       <w:rFonts w:ascii="Cambria Math" w:eastAsiaTheme="minorEastAsia" w:hAnsi="Cambria Math"/>
                       <w:lang w:val="en-US"/>
                     </w:rPr>
-                    <m:t>i</m:t>
-                  </m:r>
-                  <m:r>
-                    <w:rPr>
-                      <w:rFonts w:ascii="Cambria Math" w:eastAsiaTheme="minorEastAsia" w:hAnsi="Cambria Math"/>
-                      <w:lang w:val="en-US"/>
-                    </w:rPr>
-                    <m:t>+1</m:t>
-                  </m:r>
-                  <m:r>
-                    <w:rPr>
-                      <w:rFonts w:ascii="Cambria Math" w:eastAsiaTheme="minorEastAsia" w:hAnsi="Cambria Math"/>
-                      <w:lang w:val="en-US"/>
-                    </w:rPr>
-                    <m:t>,j</m:t>
+                    <m:t>i+1,j</m:t>
                   </m:r>
                 </m:sub>
               </m:sSub>
@@ -15172,21 +15060,7 @@
                       <w:rFonts w:ascii="Cambria Math" w:eastAsiaTheme="minorEastAsia" w:hAnsi="Cambria Math"/>
                       <w:lang w:val="en-US"/>
                     </w:rPr>
-                    <m:t>i</m:t>
-                  </m:r>
-                  <m:r>
-                    <w:rPr>
-                      <w:rFonts w:ascii="Cambria Math" w:eastAsiaTheme="minorEastAsia" w:hAnsi="Cambria Math"/>
-                      <w:lang w:val="en-US"/>
-                    </w:rPr>
-                    <m:t>+1</m:t>
-                  </m:r>
-                  <m:r>
-                    <w:rPr>
-                      <w:rFonts w:ascii="Cambria Math" w:eastAsiaTheme="minorEastAsia" w:hAnsi="Cambria Math"/>
-                      <w:lang w:val="en-US"/>
-                    </w:rPr>
-                    <m:t>,j</m:t>
+                    <m:t>i+1,j</m:t>
                   </m:r>
                 </m:sub>
               </m:sSub>
@@ -17089,76 +16963,25 @@
     </w:p>
     <w:p>
       <w:pPr>
-        <w:rPr>
+        <w:jc w:val="both"/>
+        <w:rPr>
+          <w:rFonts w:eastAsiaTheme="minorEastAsia" w:cstheme="minorHAnsi"/>
           <w:lang w:val="en-US"/>
         </w:rPr>
       </w:pPr>
-    </w:p>
-    <w:p>
-      <w:pPr>
-        <w:rPr>
-          <w:lang w:val="en-US"/>
-        </w:rPr>
-      </w:pPr>
-    </w:p>
-    <w:p>
-      <w:pPr>
-        <w:rPr>
-          <w:lang w:val="en-US"/>
-        </w:rPr>
-      </w:pPr>
-    </w:p>
-    <w:p>
-      <w:pPr>
-        <w:rPr>
-          <w:lang w:val="en-US"/>
-        </w:rPr>
-      </w:pPr>
-    </w:p>
-    <w:p>
-      <w:pPr>
-        <w:rPr>
-          <w:lang w:val="en-US"/>
-        </w:rPr>
-      </w:pPr>
-      <w:bookmarkStart w:id="0" w:name="_GoBack"/>
-      <w:bookmarkEnd w:id="0"/>
-    </w:p>
-    <w:p>
-      <w:pPr>
-        <w:rPr>
-          <w:lang w:val="en-US"/>
-        </w:rPr>
-      </w:pPr>
-    </w:p>
-    <w:p>
-      <w:pPr>
-        <w:rPr>
-          <w:lang w:val="en-US"/>
-        </w:rPr>
-      </w:pPr>
-    </w:p>
-    <w:p>
-      <w:pPr>
-        <w:rPr>
-          <w:lang w:val="en-US"/>
-        </w:rPr>
-      </w:pPr>
-    </w:p>
-    <w:p>
-      <w:pPr>
-        <w:jc w:val="both"/>
-        <w:rPr>
-          <w:rFonts w:eastAsiaTheme="minorEastAsia" w:cstheme="minorHAnsi"/>
-          <w:lang w:val="en-US"/>
-        </w:rPr>
-      </w:pPr>
       <w:r>
         <w:rPr>
           <w:rFonts w:eastAsiaTheme="minorEastAsia"/>
           <w:lang w:val="en-US"/>
         </w:rPr>
-        <w:t xml:space="preserve">Moreover, a boundary condition must be applied to the system: tangent flow to the wall. Following the </w:t>
+        <w:t>Last but not least,</w:t>
+      </w:r>
+      <w:r>
+        <w:rPr>
+          <w:rFonts w:eastAsiaTheme="minorEastAsia"/>
+          <w:lang w:val="en-US"/>
+        </w:rPr>
+        <w:t xml:space="preserve"> a boundary condition must be applied to the system: tangent flow to the wall. Following the </w:t>
       </w:r>
       <w:proofErr w:type="spellStart"/>
       <w:r>
@@ -18319,14 +18142,7 @@
           <w:rFonts w:eastAsiaTheme="minorEastAsia"/>
           <w:lang w:val="en-US"/>
         </w:rPr>
-        <w:t xml:space="preserve"> with the </w:t>
-      </w:r>
-      <w:r>
-        <w:rPr>
-          <w:rFonts w:eastAsiaTheme="minorEastAsia"/>
-          <w:lang w:val="en-US"/>
-        </w:rPr>
-        <w:t>formula:</w:t>
+        <w:t xml:space="preserve"> with the formula:</w:t>
       </w:r>
     </w:p>
     <w:p>
@@ -18616,14 +18432,7 @@
           <w:rFonts w:eastAsiaTheme="minorEastAsia"/>
           <w:lang w:val="en-US"/>
         </w:rPr>
-        <w:t>A</w:t>
-      </w:r>
-      <w:r>
-        <w:rPr>
-          <w:rFonts w:eastAsiaTheme="minorEastAsia"/>
-          <w:lang w:val="en-US"/>
-        </w:rPr>
-        <w:t>nd as f</w:t>
+        <w:t>And as f</w:t>
       </w:r>
       <w:r>
         <w:rPr>
@@ -18740,18 +18549,15 @@
           <w:rFonts w:eastAsiaTheme="minorEastAsia"/>
           <w:lang w:val="en-US"/>
         </w:rPr>
-        <w:lastRenderedPageBreak/>
         <w:t xml:space="preserve">With this method a good approach of Mach is obtained and all the remaining actual </w:t>
       </w:r>
-      <w:proofErr w:type="gramStart"/>
       <w:r>
         <w:rPr>
           <w:rFonts w:eastAsiaTheme="minorEastAsia"/>
           <w:lang w:val="en-US"/>
         </w:rPr>
-        <w:t>parameters  can</w:t>
-      </w:r>
-      <w:proofErr w:type="gramEnd"/>
+        <w:t>parameters can</w:t>
+      </w:r>
       <w:r>
         <w:rPr>
           <w:rFonts w:eastAsiaTheme="minorEastAsia"/>
@@ -18766,6 +18572,36 @@
           <w:lang w:val="en-US"/>
         </w:rPr>
       </w:pPr>
+    </w:p>
+    <w:p>
+      <w:pPr>
+        <w:rPr>
+          <w:lang w:val="en-US"/>
+        </w:rPr>
+      </w:pPr>
+    </w:p>
+    <w:p>
+      <w:pPr>
+        <w:rPr>
+          <w:lang w:val="en-US"/>
+        </w:rPr>
+      </w:pPr>
+    </w:p>
+    <w:p>
+      <w:pPr>
+        <w:rPr>
+          <w:lang w:val="en-US"/>
+        </w:rPr>
+      </w:pPr>
+    </w:p>
+    <w:p>
+      <w:pPr>
+        <w:rPr>
+          <w:lang w:val="en-US"/>
+        </w:rPr>
+      </w:pPr>
+      <w:bookmarkStart w:id="0" w:name="_GoBack"/>
+      <w:bookmarkEnd w:id="0"/>
     </w:p>
     <w:p>
       <w:pPr>
@@ -18785,6 +18621,7 @@
         <w:rPr>
           <w:lang w:val="en-US"/>
         </w:rPr>
+        <w:lastRenderedPageBreak/>
         <w:t xml:space="preserve">Bibliography </w:t>
       </w:r>
     </w:p>
@@ -20268,7 +20105,7 @@
   <a:extraClrSchemeLst/>
   <a:extLst>
     <a:ext uri="{05A4C25C-085E-4340-85A3-A5531E510DB2}">
-      <thm15:themeFamily xmlns="" xmlns:thm15="http://schemas.microsoft.com/office/thememl/2012/main" name="Office Theme" id="{62F939B6-93AF-4DB8-9C6B-D6C7DFDC589F}" vid="{4A3C46E8-61CC-4603-A589-7422A47A8E4A}"/>
+      <thm15:themeFamily xmlns:thm15="http://schemas.microsoft.com/office/thememl/2012/main" xmlns="" name="Office Theme" id="{62F939B6-93AF-4DB8-9C6B-D6C7DFDC589F}" vid="{4A3C46E8-61CC-4603-A589-7422A47A8E4A}"/>
     </a:ext>
   </a:extLst>
 </a:theme>
@@ -20279,7 +20116,7 @@
 </file>
 
 <file path=customXml/itemProps1.xml><?xml version="1.0" encoding="utf-8"?>
-<ds:datastoreItem xmlns:ds="http://schemas.openxmlformats.org/officeDocument/2006/customXml" ds:itemID="{0A59449C-1FF6-4D1C-8F6A-0D7BD63579F8}">
+<ds:datastoreItem xmlns:ds="http://schemas.openxmlformats.org/officeDocument/2006/customXml" ds:itemID="{37D480E7-0D31-4E9C-9585-B35555929CB8}">
   <ds:schemaRefs>
     <ds:schemaRef ds:uri="http://schemas.openxmlformats.org/officeDocument/2006/bibliography"/>
   </ds:schemaRefs>

</xml_diff>

<commit_message>
ya esta, falta viscosidad
</commit_message>
<xml_diff>
--- a/Documentos/Memoria.docx
+++ b/Documentos/Memoria.docx
@@ -1006,6 +1006,7 @@
     </w:p>
     <w:p>
       <w:pPr>
+        <w:jc w:val="both"/>
         <w:rPr>
           <w:rFonts w:asciiTheme="majorHAnsi" w:eastAsiaTheme="minorEastAsia" w:hAnsiTheme="majorHAnsi" w:cstheme="majorBidi"/>
           <w:color w:val="2E74B5" w:themeColor="accent1" w:themeShade="BF"/>
@@ -1037,6 +1038,7 @@
     </w:p>
     <w:p>
       <w:pPr>
+        <w:jc w:val="both"/>
         <w:rPr>
           <w:lang w:val="en-US"/>
         </w:rPr>
@@ -1088,6 +1090,7 @@
     </w:p>
     <w:p>
       <w:pPr>
+        <w:jc w:val="both"/>
         <w:rPr>
           <w:lang w:val="en-US"/>
         </w:rPr>
@@ -1178,6 +1181,7 @@
     </w:p>
     <w:p>
       <w:pPr>
+        <w:jc w:val="both"/>
         <w:rPr>
           <w:lang w:val="en-US"/>
         </w:rPr>
@@ -1216,13 +1220,19 @@
         <w:rPr>
           <w:lang w:val="en-US"/>
         </w:rPr>
-        <w:t>follows</w:t>
-      </w:r>
-      <w:r>
-        <w:rPr>
-          <w:lang w:val="en-US"/>
-        </w:rPr>
-        <w:t xml:space="preserve"> in equation</w:t>
+        <w:t>in</w:t>
+      </w:r>
+      <w:r>
+        <w:rPr>
+          <w:lang w:val="en-US"/>
+        </w:rPr>
+        <w:t xml:space="preserve"> the following</w:t>
+      </w:r>
+      <w:r>
+        <w:rPr>
+          <w:lang w:val="en-US"/>
+        </w:rPr>
+        <w:t xml:space="preserve"> equation</w:t>
       </w:r>
       <w:r>
         <w:rPr>
@@ -1233,6 +1243,7 @@
     </w:p>
     <w:p>
       <w:pPr>
+        <w:jc w:val="both"/>
         <w:rPr>
           <w:lang w:val="en-US"/>
         </w:rPr>
@@ -1276,6 +1287,7 @@
     </w:p>
     <w:p>
       <w:pPr>
+        <w:jc w:val="both"/>
         <w:rPr>
           <w:lang w:val="en-US"/>
         </w:rPr>
@@ -2281,13 +2293,7 @@
     </w:p>
     <w:p>
       <w:pPr>
-        <w:rPr>
-          <w:lang w:val="en-US"/>
-        </w:rPr>
-      </w:pPr>
-    </w:p>
-    <w:p>
-      <w:pPr>
+        <w:jc w:val="both"/>
         <w:rPr>
           <w:rFonts w:eastAsiaTheme="minorEastAsia"/>
           <w:lang w:val="en-US"/>
@@ -2412,6 +2418,7 @@
     </w:p>
     <w:p>
       <w:pPr>
+        <w:jc w:val="both"/>
         <w:rPr>
           <w:lang w:val="en-US"/>
         </w:rPr>
@@ -2420,27 +2427,33 @@
         <w:rPr>
           <w:lang w:val="en-US"/>
         </w:rPr>
-        <w:t>As had be seen in equation 3.1.1.</w:t>
+        <w:t>A</w:t>
+      </w:r>
+      <w:r>
+        <w:rPr>
+          <w:lang w:val="en-US"/>
+        </w:rPr>
+        <w:t xml:space="preserve">s had be seen in </w:t>
       </w:r>
       <w:proofErr w:type="gramStart"/>
       <w:r>
         <w:rPr>
           <w:lang w:val="en-US"/>
         </w:rPr>
-        <w:t xml:space="preserve">, </w:t>
-      </w:r>
-      <w:r>
-        <w:rPr>
-          <w:lang w:val="en-US"/>
-        </w:rPr>
-        <w:t xml:space="preserve"> vectors</w:t>
+        <w:t xml:space="preserve">equation </w:t>
+      </w:r>
+      <w:r>
+        <w:rPr>
+          <w:lang w:val="en-US"/>
+        </w:rPr>
+        <w:t>,</w:t>
       </w:r>
       <w:proofErr w:type="gramEnd"/>
       <w:r>
         <w:rPr>
           <w:lang w:val="en-US"/>
         </w:rPr>
-        <w:t xml:space="preserve"> F and G are related to each other thanks to the Euler equation for a stationary and two-dimensional flow as follows:</w:t>
+        <w:t xml:space="preserve"> vectors F and G are related to each other thanks to the Euler equation for a stationary and two-dimensional flow as follows:</w:t>
       </w:r>
     </w:p>
     <w:p>
@@ -2676,6 +2689,7 @@
     </w:p>
     <w:p>
       <w:pPr>
+        <w:jc w:val="both"/>
         <w:rPr>
           <w:lang w:val="en-US"/>
         </w:rPr>
@@ -2890,6 +2904,7 @@
     </w:p>
     <w:p>
       <w:pPr>
+        <w:jc w:val="both"/>
         <w:rPr>
           <w:rFonts w:eastAsiaTheme="minorEastAsia"/>
           <w:lang w:val="en-US"/>
@@ -3794,6 +3809,7 @@
     </w:p>
     <w:p>
       <w:pPr>
+        <w:jc w:val="both"/>
         <w:rPr>
           <w:lang w:val="en-US"/>
         </w:rPr>
@@ -5351,6 +5367,7 @@
     </w:p>
     <w:p>
       <w:pPr>
+        <w:jc w:val="both"/>
         <w:rPr>
           <w:rFonts w:eastAsiaTheme="minorEastAsia"/>
           <w:lang w:val="en-US"/>
@@ -5375,53 +5392,21 @@
           <w:rFonts w:eastAsiaTheme="minorEastAsia"/>
           <w:lang w:val="en-US"/>
         </w:rPr>
-        <w:t xml:space="preserve"> the </w:t>
-      </w:r>
-      <w:proofErr w:type="spellStart"/>
+        <w:t xml:space="preserve"> the grid where the problem develops</w:t>
+      </w:r>
       <w:r>
         <w:rPr>
           <w:rFonts w:eastAsiaTheme="minorEastAsia"/>
           <w:lang w:val="en-US"/>
         </w:rPr>
-        <w:t>the</w:t>
-      </w:r>
-      <w:proofErr w:type="spellEnd"/>
+        <w:t xml:space="preserve"> (the physical grid)</w:t>
+      </w:r>
       <w:r>
         <w:rPr>
           <w:rFonts w:eastAsiaTheme="minorEastAsia"/>
           <w:lang w:val="en-US"/>
         </w:rPr>
-        <w:t xml:space="preserve"> grid where the problem develops</w:t>
-      </w:r>
-      <w:r>
-        <w:rPr>
-          <w:rFonts w:eastAsiaTheme="minorEastAsia"/>
-          <w:lang w:val="en-US"/>
-        </w:rPr>
-        <w:t xml:space="preserve"> (the physical grid)</w:t>
-      </w:r>
-      <w:r>
-        <w:rPr>
-          <w:rFonts w:eastAsiaTheme="minorEastAsia"/>
-          <w:lang w:val="en-US"/>
-        </w:rPr>
-        <w:t xml:space="preserve"> is not completely </w:t>
-      </w:r>
-      <w:proofErr w:type="gramStart"/>
-      <w:r>
-        <w:rPr>
-          <w:rFonts w:eastAsiaTheme="minorEastAsia"/>
-          <w:lang w:val="en-US"/>
-        </w:rPr>
-        <w:t>rectangular,</w:t>
-      </w:r>
-      <w:proofErr w:type="gramEnd"/>
-      <w:r>
-        <w:rPr>
-          <w:rFonts w:eastAsiaTheme="minorEastAsia"/>
-          <w:lang w:val="en-US"/>
-        </w:rPr>
-        <w:t xml:space="preserve"> we must transform it into a fully rectangular computational plane. That is why we introduce the variables </w:t>
+        <w:t xml:space="preserve"> is not completely rectangular, we must transform it into a fully rectangular computational plane. That is why we introduce the variables </w:t>
       </w:r>
       <m:oMath>
         <m:r>
@@ -5693,6 +5678,7 @@
     </w:p>
     <w:p>
       <w:pPr>
+        <w:jc w:val="both"/>
         <w:rPr>
           <w:rFonts w:eastAsiaTheme="minorEastAsia"/>
           <w:lang w:val="en-US"/>
@@ -6366,6 +6352,7 @@
     </w:p>
     <w:p>
       <w:pPr>
+        <w:jc w:val="both"/>
         <w:rPr>
           <w:lang w:val="en-US"/>
         </w:rPr>
@@ -6377,15 +6364,13 @@
         </w:rPr>
         <w:t xml:space="preserve">Writing the column vectors F and G with these partial derivatives we obtain </w:t>
       </w:r>
-      <w:proofErr w:type="gramStart"/>
       <w:r>
         <w:rPr>
           <w:rFonts w:eastAsiaTheme="minorEastAsia"/>
           <w:lang w:val="en-US"/>
         </w:rPr>
-        <w:t>a systems</w:t>
-      </w:r>
-      <w:proofErr w:type="gramEnd"/>
+        <w:t>a system</w:t>
+      </w:r>
       <w:r>
         <w:rPr>
           <w:rFonts w:eastAsiaTheme="minorEastAsia"/>
@@ -7827,6 +7812,7 @@
     </w:p>
     <w:p>
       <w:pPr>
+        <w:jc w:val="both"/>
         <w:rPr>
           <w:rFonts w:eastAsiaTheme="minorEastAsia"/>
           <w:lang w:val="en-US"/>
@@ -8061,6 +8047,7 @@
     </w:p>
     <w:p>
       <w:pPr>
+        <w:jc w:val="both"/>
         <w:rPr>
           <w:rFonts w:eastAsiaTheme="minorEastAsia"/>
           <w:lang w:val="en-US"/>
@@ -10246,6 +10233,7 @@
     </w:p>
     <w:p>
       <w:pPr>
+        <w:jc w:val="both"/>
         <w:rPr>
           <w:rFonts w:eastAsiaTheme="minorEastAsia"/>
           <w:lang w:val="en-US"/>
@@ -11409,6 +11397,7 @@
     </w:p>
     <w:p>
       <w:pPr>
+        <w:jc w:val="both"/>
         <w:rPr>
           <w:lang w:val="en-US"/>
         </w:rPr>
@@ -11458,6 +11447,7 @@
     </w:p>
     <w:p>
       <w:pPr>
+        <w:jc w:val="both"/>
         <w:rPr>
           <w:lang w:val="en-US"/>
         </w:rPr>
@@ -13095,6 +13085,7 @@
     </w:p>
     <w:p>
       <w:pPr>
+        <w:jc w:val="both"/>
         <w:rPr>
           <w:rFonts w:eastAsiaTheme="minorEastAsia"/>
           <w:lang w:val="en-US"/>
@@ -15545,6 +15536,7 @@
     </w:p>
     <w:p>
       <w:pPr>
+        <w:jc w:val="both"/>
         <w:rPr>
           <w:lang w:val="en-US"/>
         </w:rPr>
@@ -15714,6 +15706,7 @@
     </w:p>
     <w:p>
       <w:pPr>
+        <w:jc w:val="both"/>
         <w:rPr>
           <w:rFonts w:eastAsiaTheme="minorEastAsia"/>
           <w:lang w:val="en-US"/>
@@ -15724,7 +15717,16 @@
           <w:rFonts w:eastAsiaTheme="minorEastAsia"/>
           <w:lang w:val="en-US"/>
         </w:rPr>
-        <w:t xml:space="preserve">In this equation we are considering the space derivative of the conservation equations in a point </w:t>
+        <w:t>In this equation we are considering the space der</w:t>
+      </w:r>
+      <w:bookmarkStart w:id="0" w:name="_GoBack"/>
+      <w:bookmarkEnd w:id="0"/>
+      <w:r>
+        <w:rPr>
+          <w:rFonts w:eastAsiaTheme="minorEastAsia"/>
+          <w:lang w:val="en-US"/>
+        </w:rPr>
+        <w:t xml:space="preserve">ivative of the conservation equations in a point </w:t>
       </w:r>
       <m:oMath>
         <m:r>
@@ -18600,8 +18602,6 @@
           <w:lang w:val="en-US"/>
         </w:rPr>
       </w:pPr>
-      <w:bookmarkStart w:id="0" w:name="_GoBack"/>
-      <w:bookmarkEnd w:id="0"/>
     </w:p>
     <w:p>
       <w:pPr>
@@ -20116,7 +20116,7 @@
 </file>
 
 <file path=customXml/itemProps1.xml><?xml version="1.0" encoding="utf-8"?>
-<ds:datastoreItem xmlns:ds="http://schemas.openxmlformats.org/officeDocument/2006/customXml" ds:itemID="{37D480E7-0D31-4E9C-9585-B35555929CB8}">
+<ds:datastoreItem xmlns:ds="http://schemas.openxmlformats.org/officeDocument/2006/customXml" ds:itemID="{83A3CABE-09FA-4062-861D-25A193D203DE}">
   <ds:schemaRefs>
     <ds:schemaRef ds:uri="http://schemas.openxmlformats.org/officeDocument/2006/bibliography"/>
   </ds:schemaRefs>

</xml_diff>

<commit_message>
faltan solo poner las fotos de las ventanas
</commit_message>
<xml_diff>
--- a/Documentos/Memoria.docx
+++ b/Documentos/Memoria.docx
@@ -3441,7 +3441,14 @@
               <w:rFonts w:ascii="Cambria Math"/>
               <w:lang w:val="en-US"/>
             </w:rPr>
-            <m:t xml:space="preserve"> and C=</m:t>
+            <m:t xml:space="preserve"> an</m:t>
+          </m:r>
+          <m:r>
+            <w:rPr>
+              <w:rFonts w:ascii="Cambria Math"/>
+              <w:lang w:val="en-US"/>
+            </w:rPr>
+            <m:t>d C=</m:t>
           </m:r>
           <m:r>
             <w:rPr>
@@ -20695,27 +20702,6 @@
     </w:p>
     <w:p>
       <w:pPr>
-        <w:rPr>
-          <w:lang w:val="en-US"/>
-        </w:rPr>
-      </w:pPr>
-    </w:p>
-    <w:p>
-      <w:pPr>
-        <w:rPr>
-          <w:lang w:val="en-US"/>
-        </w:rPr>
-      </w:pPr>
-    </w:p>
-    <w:p>
-      <w:pPr>
-        <w:rPr>
-          <w:lang w:val="en-US"/>
-        </w:rPr>
-      </w:pPr>
-    </w:p>
-    <w:p>
-      <w:pPr>
         <w:pStyle w:val="Ttulo1"/>
         <w:numPr>
           <w:ilvl w:val="0"/>
@@ -20729,86 +20715,40 @@
         <w:rPr>
           <w:lang w:val="en-US"/>
         </w:rPr>
-        <w:t>Software</w:t>
+        <w:t>Description of the simulator</w:t>
       </w:r>
     </w:p>
     <w:p>
       <w:pPr>
-        <w:rPr>
-          <w:lang w:val="en-US"/>
+        <w:jc w:val="both"/>
+        <w:rPr>
+          <w:lang w:val="en-GB"/>
         </w:rPr>
       </w:pPr>
+      <w:r>
+        <w:rPr>
+          <w:lang w:val="en-GB"/>
+        </w:rPr>
+        <w:t xml:space="preserve">The simulator developed aims to compute the </w:t>
+      </w:r>
+      <w:proofErr w:type="spellStart"/>
+      <w:r>
+        <w:rPr>
+          <w:lang w:val="en-GB"/>
+        </w:rPr>
+        <w:t>Prandtl</w:t>
+      </w:r>
+      <w:proofErr w:type="spellEnd"/>
+      <w:r>
+        <w:rPr>
+          <w:lang w:val="en-GB"/>
+        </w:rPr>
+        <w:t>-Meyer expansion wave flow field. In order to make a comprehensible simulator and user-friendly, it has been organised in diverse classes and windows.</w:t>
+      </w:r>
     </w:p>
     <w:p>
-      <w:r>
-        <w:t xml:space="preserve">- </w:t>
-      </w:r>
-      <w:proofErr w:type="spellStart"/>
-      <w:r>
-        <w:t>descripcion</w:t>
-      </w:r>
-      <w:proofErr w:type="spellEnd"/>
-      <w:r>
-        <w:t xml:space="preserve"> clases</w:t>
-      </w:r>
-    </w:p>
-    <w:p>
-      <w:r>
-        <w:t>- formularios (</w:t>
-      </w:r>
-      <w:proofErr w:type="spellStart"/>
-      <w:r>
-        <w:t>imagenes</w:t>
-      </w:r>
-      <w:proofErr w:type="spellEnd"/>
-      <w:r>
-        <w:t xml:space="preserve"> representativas)</w:t>
-      </w:r>
-    </w:p>
-    <w:p>
-      <w:r>
-        <w:t xml:space="preserve">- </w:t>
-      </w:r>
-      <w:proofErr w:type="spellStart"/>
-      <w:r>
-        <w:t>decision</w:t>
-      </w:r>
-      <w:proofErr w:type="spellEnd"/>
-      <w:r>
-        <w:t xml:space="preserve"> para representar los resultados (</w:t>
-      </w:r>
-      <w:proofErr w:type="spellStart"/>
-      <w:r>
-        <w:t>imagenes</w:t>
-      </w:r>
-      <w:proofErr w:type="spellEnd"/>
-      <w:r>
-        <w:t xml:space="preserve"> representativas)</w:t>
-      </w:r>
-    </w:p>
-    <w:p>
-      <w:r>
-        <w:t xml:space="preserve">- retos/dificultades más importantes en la </w:t>
-      </w:r>
-      <w:proofErr w:type="spellStart"/>
-      <w:r>
-        <w:t>creacion</w:t>
-      </w:r>
-      <w:proofErr w:type="spellEnd"/>
-      <w:r>
-        <w:t xml:space="preserve"> del software</w:t>
-      </w:r>
-    </w:p>
-    <w:p/>
-    <w:p>
-      <w:r>
-        <w:t>Se describen las funcionalidades del simulador, se describe con claridad la organización del código y se describen las decisiones más importantes que se han tomado para los diferentes aspectos de la implementación. Se presentan imágenes claras que muestran cómo son los formularios con los que interactúa el usuario. También se aportan imágenes que muestran claramente cómo presenta el simulador los resultados al usuario.</w:t>
-      </w:r>
-    </w:p>
-    <w:p/>
-    <w:p>
       <w:pPr>
-        <w:jc w:val="both"/>
+        <w:pStyle w:val="Ttulo2"/>
         <w:rPr>
           <w:lang w:val="en-GB"/>
         </w:rPr>
@@ -20817,21 +20757,7 @@
         <w:rPr>
           <w:lang w:val="en-GB"/>
         </w:rPr>
-        <w:t xml:space="preserve">The simulator developed aims to compute the </w:t>
-      </w:r>
-      <w:proofErr w:type="spellStart"/>
-      <w:r>
-        <w:rPr>
-          <w:lang w:val="en-GB"/>
-        </w:rPr>
-        <w:t>Prandtl</w:t>
-      </w:r>
-      <w:proofErr w:type="spellEnd"/>
-      <w:r>
-        <w:rPr>
-          <w:lang w:val="en-GB"/>
-        </w:rPr>
-        <w:t>-Meyer expansion wave flow field. In order to make a comprehensible simulator and user-friendly, it has been organised in diverse classes and windows.</w:t>
+        <w:t>4.1. Classes</w:t>
       </w:r>
     </w:p>
     <w:p>
@@ -20901,36 +20827,21 @@
         <w:rPr>
           <w:lang w:val="en-GB"/>
         </w:rPr>
-        <w:t xml:space="preserve">. This class is where the most important functions are defined. The computational field is converted in a grid hence a set of cells are then defining the ensemble. Each cell has its own properties of temperature, velocity, density, x and y position, F and G values, intermediate predicted values, etc.  These properties are the </w:t>
-      </w:r>
+        <w:t xml:space="preserve">. This class is where the most important functions are defined. The computational field is converted in a grid hence a set of cells are then defining the ensemble. Each cell has its own properties of temperature, velocity, density, x and y position, F and G values, intermediate predicted values, etc.  These properties are the attributes of the </w:t>
+      </w:r>
+      <w:proofErr w:type="spellStart"/>
       <w:r>
         <w:rPr>
           <w:lang w:val="en-GB"/>
         </w:rPr>
-        <w:lastRenderedPageBreak/>
-        <w:t xml:space="preserve">attributes of the </w:t>
-      </w:r>
-      <w:proofErr w:type="spellStart"/>
+        <w:t>Celda</w:t>
+      </w:r>
+      <w:proofErr w:type="spellEnd"/>
       <w:r>
         <w:rPr>
           <w:lang w:val="en-GB"/>
         </w:rPr>
-        <w:t>Celda</w:t>
-      </w:r>
-      <w:proofErr w:type="spellEnd"/>
-      <w:r>
-        <w:rPr>
-          <w:lang w:val="en-GB"/>
-        </w:rPr>
-        <w:t xml:space="preserve"> class. Besides, in this </w:t>
-      </w:r>
-      <w:bookmarkStart w:id="0" w:name="_GoBack"/>
-      <w:bookmarkEnd w:id="0"/>
-      <w:r>
-        <w:rPr>
-          <w:lang w:val="en-GB"/>
-        </w:rPr>
-        <w:t>class can also be found the mathematical and computing functions that enable computing the attributes of the neighbouring cell.</w:t>
+        <w:t xml:space="preserve"> class. Besides, in this class can also be found the mathematical and computing functions that enable computing the attributes of the neighbouring cell.</w:t>
       </w:r>
     </w:p>
     <w:p>
@@ -21034,6 +20945,7 @@
     </w:p>
     <w:p>
       <w:pPr>
+        <w:jc w:val="both"/>
         <w:rPr>
           <w:lang w:val="en-GB"/>
         </w:rPr>
@@ -21041,11 +20953,1208 @@
     </w:p>
     <w:p>
       <w:pPr>
-        <w:rPr>
-          <w:lang w:val="en-US"/>
+        <w:jc w:val="both"/>
+        <w:rPr>
+          <w:lang w:val="en-GB"/>
         </w:rPr>
       </w:pPr>
     </w:p>
+    <w:p>
+      <w:pPr>
+        <w:jc w:val="both"/>
+        <w:rPr>
+          <w:lang w:val="en-GB"/>
+        </w:rPr>
+      </w:pPr>
+    </w:p>
+    <w:p>
+      <w:pPr>
+        <w:jc w:val="both"/>
+        <w:rPr>
+          <w:lang w:val="en-GB"/>
+        </w:rPr>
+      </w:pPr>
+    </w:p>
+    <w:p>
+      <w:pPr>
+        <w:pStyle w:val="Ttulo2"/>
+        <w:rPr>
+          <w:lang w:val="en-GB"/>
+        </w:rPr>
+      </w:pPr>
+      <w:r>
+        <w:rPr>
+          <w:lang w:val="en-GB"/>
+        </w:rPr>
+        <w:lastRenderedPageBreak/>
+        <w:t>4.2. Windows</w:t>
+      </w:r>
+    </w:p>
+    <w:p>
+      <w:pPr>
+        <w:jc w:val="both"/>
+        <w:rPr>
+          <w:lang w:val="en-GB"/>
+        </w:rPr>
+      </w:pPr>
+      <w:r>
+        <w:rPr>
+          <w:lang w:val="en-GB"/>
+        </w:rPr>
+        <w:t>The visible part of the simulator and the one that the user is going to interact with are the windows. Because of that, with the goal of provide a friendly and understandable graphic interface, a simple and intuitive design is applied.</w:t>
+      </w:r>
+    </w:p>
+    <w:p>
+      <w:pPr>
+        <w:jc w:val="both"/>
+        <w:rPr>
+          <w:lang w:val="en-GB"/>
+        </w:rPr>
+      </w:pPr>
+      <w:r>
+        <w:rPr>
+          <w:lang w:val="en-GB"/>
+        </w:rPr>
+        <w:t xml:space="preserve">First, </w:t>
+      </w:r>
+      <w:r>
+        <w:rPr>
+          <w:lang w:val="en-GB"/>
+        </w:rPr>
+        <w:t>when we initialize the program a welcome window pops up.</w:t>
+      </w:r>
+    </w:p>
+    <w:p>
+      <w:pPr>
+        <w:rPr>
+          <w:lang w:val="en-GB"/>
+        </w:rPr>
+      </w:pPr>
+      <w:r>
+        <w:rPr>
+          <w:noProof/>
+          <w:lang w:val="ca-ES" w:eastAsia="ca-ES"/>
+        </w:rPr>
+        <mc:AlternateContent>
+          <mc:Choice Requires="wps">
+            <w:drawing>
+              <wp:anchor distT="0" distB="0" distL="114300" distR="114300" simplePos="0" relativeHeight="251659264" behindDoc="0" locked="0" layoutInCell="1" allowOverlap="1">
+                <wp:simplePos x="0" y="0"/>
+                <wp:positionH relativeFrom="column">
+                  <wp:posOffset>805815</wp:posOffset>
+                </wp:positionH>
+                <wp:positionV relativeFrom="paragraph">
+                  <wp:posOffset>124460</wp:posOffset>
+                </wp:positionV>
+                <wp:extent cx="3962400" cy="1400175"/>
+                <wp:effectExtent l="0" t="0" r="19050" b="28575"/>
+                <wp:wrapNone/>
+                <wp:docPr id="3" name="3 Rectángulo"/>
+                <wp:cNvGraphicFramePr/>
+                <a:graphic xmlns:a="http://schemas.openxmlformats.org/drawingml/2006/main">
+                  <a:graphicData uri="http://schemas.microsoft.com/office/word/2010/wordprocessingShape">
+                    <wps:wsp>
+                      <wps:cNvSpPr/>
+                      <wps:spPr>
+                        <a:xfrm>
+                          <a:off x="0" y="0"/>
+                          <a:ext cx="3962400" cy="1400175"/>
+                        </a:xfrm>
+                        <a:prstGeom prst="rect">
+                          <a:avLst/>
+                        </a:prstGeom>
+                      </wps:spPr>
+                      <wps:style>
+                        <a:lnRef idx="2">
+                          <a:schemeClr val="accent1">
+                            <a:shade val="50000"/>
+                          </a:schemeClr>
+                        </a:lnRef>
+                        <a:fillRef idx="1">
+                          <a:schemeClr val="accent1"/>
+                        </a:fillRef>
+                        <a:effectRef idx="0">
+                          <a:schemeClr val="accent1"/>
+                        </a:effectRef>
+                        <a:fontRef idx="minor">
+                          <a:schemeClr val="lt1"/>
+                        </a:fontRef>
+                      </wps:style>
+                      <wps:bodyPr rot="0" spcFirstLastPara="0" vertOverflow="overflow" horzOverflow="overflow" vert="horz" wrap="square" lIns="91440" tIns="45720" rIns="91440" bIns="45720" numCol="1" spcCol="0" rtlCol="0" fromWordArt="0" anchor="ctr" anchorCtr="0" forceAA="0" compatLnSpc="1">
+                        <a:prstTxWarp prst="textNoShape">
+                          <a:avLst/>
+                        </a:prstTxWarp>
+                        <a:noAutofit/>
+                      </wps:bodyPr>
+                    </wps:wsp>
+                  </a:graphicData>
+                </a:graphic>
+              </wp:anchor>
+            </w:drawing>
+          </mc:Choice>
+          <mc:Fallback>
+            <w:pict>
+              <v:rect id="3 Rectángulo" o:spid="_x0000_s1026" style="position:absolute;margin-left:63.45pt;margin-top:9.8pt;width:312pt;height:110.25pt;z-index:251659264;visibility:visible;mso-wrap-style:square;mso-wrap-distance-left:9pt;mso-wrap-distance-top:0;mso-wrap-distance-right:9pt;mso-wrap-distance-bottom:0;mso-position-horizontal:absolute;mso-position-horizontal-relative:text;mso-position-vertical:absolute;mso-position-vertical-relative:text;v-text-anchor:middle" o:gfxdata="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" fillcolor="#5b9bd5 [3204]" strokecolor="#1f4d78 [1604]" strokeweight="1pt"/>
+            </w:pict>
+          </mc:Fallback>
+        </mc:AlternateContent>
+      </w:r>
+    </w:p>
+    <w:p>
+      <w:pPr>
+        <w:rPr>
+          <w:lang w:val="en-GB"/>
+        </w:rPr>
+      </w:pPr>
+    </w:p>
+    <w:p>
+      <w:pPr>
+        <w:rPr>
+          <w:lang w:val="en-GB"/>
+        </w:rPr>
+      </w:pPr>
+    </w:p>
+    <w:p>
+      <w:pPr>
+        <w:rPr>
+          <w:lang w:val="en-GB"/>
+        </w:rPr>
+      </w:pPr>
+    </w:p>
+    <w:p>
+      <w:pPr>
+        <w:rPr>
+          <w:lang w:val="en-GB"/>
+        </w:rPr>
+      </w:pPr>
+    </w:p>
+    <w:p>
+      <w:pPr>
+        <w:rPr>
+          <w:lang w:val="en-GB"/>
+        </w:rPr>
+      </w:pPr>
+    </w:p>
+    <w:p>
+      <w:pPr>
+        <w:jc w:val="both"/>
+        <w:rPr>
+          <w:lang w:val="en-GB"/>
+        </w:rPr>
+      </w:pPr>
+      <w:r>
+        <w:rPr>
+          <w:lang w:val="en-GB"/>
+        </w:rPr>
+        <w:t xml:space="preserve">This first window is the first contact with the simulation and because of that it allows the user to access a tutorial of use. Moreover, in this window is also </w:t>
+      </w:r>
+      <w:r>
+        <w:rPr>
+          <w:lang w:val="en-GB"/>
+        </w:rPr>
+        <w:t>defined the application of the simulation and some general information.</w:t>
+      </w:r>
+    </w:p>
+    <w:p>
+      <w:pPr>
+        <w:jc w:val="both"/>
+        <w:rPr>
+          <w:lang w:val="en-GB"/>
+        </w:rPr>
+      </w:pPr>
+      <w:r>
+        <w:rPr>
+          <w:noProof/>
+          <w:lang w:val="ca-ES" w:eastAsia="ca-ES"/>
+        </w:rPr>
+        <mc:AlternateContent>
+          <mc:Choice Requires="wps">
+            <w:drawing>
+              <wp:anchor distT="0" distB="0" distL="114300" distR="114300" simplePos="0" relativeHeight="251661312" behindDoc="0" locked="0" layoutInCell="1" allowOverlap="1" wp14:anchorId="45D3CBCC" wp14:editId="693E35E3">
+                <wp:simplePos x="0" y="0"/>
+                <wp:positionH relativeFrom="column">
+                  <wp:posOffset>805815</wp:posOffset>
+                </wp:positionH>
+                <wp:positionV relativeFrom="paragraph">
+                  <wp:posOffset>424180</wp:posOffset>
+                </wp:positionV>
+                <wp:extent cx="3962400" cy="1400175"/>
+                <wp:effectExtent l="0" t="0" r="19050" b="28575"/>
+                <wp:wrapNone/>
+                <wp:docPr id="4" name="4 Rectángulo"/>
+                <wp:cNvGraphicFramePr/>
+                <a:graphic xmlns:a="http://schemas.openxmlformats.org/drawingml/2006/main">
+                  <a:graphicData uri="http://schemas.microsoft.com/office/word/2010/wordprocessingShape">
+                    <wps:wsp>
+                      <wps:cNvSpPr/>
+                      <wps:spPr>
+                        <a:xfrm>
+                          <a:off x="0" y="0"/>
+                          <a:ext cx="3962400" cy="1400175"/>
+                        </a:xfrm>
+                        <a:prstGeom prst="rect">
+                          <a:avLst/>
+                        </a:prstGeom>
+                      </wps:spPr>
+                      <wps:style>
+                        <a:lnRef idx="2">
+                          <a:schemeClr val="accent1">
+                            <a:shade val="50000"/>
+                          </a:schemeClr>
+                        </a:lnRef>
+                        <a:fillRef idx="1">
+                          <a:schemeClr val="accent1"/>
+                        </a:fillRef>
+                        <a:effectRef idx="0">
+                          <a:schemeClr val="accent1"/>
+                        </a:effectRef>
+                        <a:fontRef idx="minor">
+                          <a:schemeClr val="lt1"/>
+                        </a:fontRef>
+                      </wps:style>
+                      <wps:bodyPr rot="0" spcFirstLastPara="0" vertOverflow="overflow" horzOverflow="overflow" vert="horz" wrap="square" lIns="91440" tIns="45720" rIns="91440" bIns="45720" numCol="1" spcCol="0" rtlCol="0" fromWordArt="0" anchor="ctr" anchorCtr="0" forceAA="0" compatLnSpc="1">
+                        <a:prstTxWarp prst="textNoShape">
+                          <a:avLst/>
+                        </a:prstTxWarp>
+                        <a:noAutofit/>
+                      </wps:bodyPr>
+                    </wps:wsp>
+                  </a:graphicData>
+                </a:graphic>
+              </wp:anchor>
+            </w:drawing>
+          </mc:Choice>
+          <mc:Fallback>
+            <w:pict>
+              <v:rect id="4 Rectángulo" o:spid="_x0000_s1026" style="position:absolute;margin-left:63.45pt;margin-top:33.4pt;width:312pt;height:110.25pt;z-index:251661312;visibility:visible;mso-wrap-style:square;mso-wrap-distance-left:9pt;mso-wrap-distance-top:0;mso-wrap-distance-right:9pt;mso-wrap-distance-bottom:0;mso-position-horizontal:absolute;mso-position-horizontal-relative:text;mso-position-vertical:absolute;mso-position-vertical-relative:text;v-text-anchor:middle" o:gfxdata="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" fillcolor="#5b9bd5 [3204]" strokecolor="#1f4d78 [1604]" strokeweight="1pt"/>
+            </w:pict>
+          </mc:Fallback>
+        </mc:AlternateContent>
+      </w:r>
+      <w:r>
+        <w:rPr>
+          <w:lang w:val="en-GB"/>
+        </w:rPr>
+        <w:t xml:space="preserve">The next window is the simulating one. In this window is where we find the main utility of the program: the computation of the </w:t>
+      </w:r>
+      <w:proofErr w:type="spellStart"/>
+      <w:r>
+        <w:rPr>
+          <w:lang w:val="en-GB"/>
+        </w:rPr>
+        <w:t>Prandtl</w:t>
+      </w:r>
+      <w:proofErr w:type="spellEnd"/>
+      <w:r>
+        <w:rPr>
+          <w:lang w:val="en-GB"/>
+        </w:rPr>
+        <w:t>-Meyer expansion wave flow field</w:t>
+      </w:r>
+      <w:r>
+        <w:rPr>
+          <w:lang w:val="en-GB"/>
+        </w:rPr>
+        <w:t>.</w:t>
+      </w:r>
+    </w:p>
+    <w:p>
+      <w:pPr>
+        <w:rPr>
+          <w:lang w:val="en-GB"/>
+        </w:rPr>
+      </w:pPr>
+    </w:p>
+    <w:p>
+      <w:pPr>
+        <w:rPr>
+          <w:lang w:val="en-GB"/>
+        </w:rPr>
+      </w:pPr>
+    </w:p>
+    <w:p>
+      <w:pPr>
+        <w:rPr>
+          <w:lang w:val="en-GB"/>
+        </w:rPr>
+      </w:pPr>
+    </w:p>
+    <w:p>
+      <w:pPr>
+        <w:rPr>
+          <w:lang w:val="en-GB"/>
+        </w:rPr>
+      </w:pPr>
+    </w:p>
+    <w:p>
+      <w:pPr>
+        <w:rPr>
+          <w:lang w:val="en-GB"/>
+        </w:rPr>
+      </w:pPr>
+    </w:p>
+    <w:p>
+      <w:pPr>
+        <w:jc w:val="both"/>
+        <w:rPr>
+          <w:lang w:val="en-GB"/>
+        </w:rPr>
+      </w:pPr>
+      <w:r>
+        <w:rPr>
+          <w:lang w:val="en-GB"/>
+        </w:rPr>
+        <w:t xml:space="preserve">Different buttons are created to calculate and reset the simulation.  It can be selected the default parameters or also it can be written the ones that the user wishes. Additionally, saving and loading buttons are implemented. </w:t>
+      </w:r>
+    </w:p>
+    <w:p>
+      <w:pPr>
+        <w:jc w:val="both"/>
+        <w:rPr>
+          <w:lang w:val="en-GB"/>
+        </w:rPr>
+      </w:pPr>
+      <w:r>
+        <w:rPr>
+          <w:lang w:val="en-GB"/>
+        </w:rPr>
+        <w:t>When the simulation is computed, a visual grid-like representation can be observed of one of the attributes of the flow. This attribute represented can be changed to visualise another set of values.</w:t>
+      </w:r>
+    </w:p>
+    <w:p>
+      <w:pPr>
+        <w:jc w:val="both"/>
+        <w:rPr>
+          <w:lang w:val="en-GB"/>
+        </w:rPr>
+      </w:pPr>
+      <w:r>
+        <w:rPr>
+          <w:lang w:val="en-GB"/>
+        </w:rPr>
+        <w:t>Finally, if the mouse is placed inside the grid in a specific location of a cell, different labels shows the attributes of the specific cell.</w:t>
+      </w:r>
+    </w:p>
+    <w:p>
+      <w:pPr>
+        <w:rPr>
+          <w:lang w:val="en-GB"/>
+        </w:rPr>
+      </w:pPr>
+      <w:r>
+        <w:rPr>
+          <w:noProof/>
+          <w:lang w:val="ca-ES" w:eastAsia="ca-ES"/>
+        </w:rPr>
+        <mc:AlternateContent>
+          <mc:Choice Requires="wps">
+            <w:drawing>
+              <wp:anchor distT="0" distB="0" distL="114300" distR="114300" simplePos="0" relativeHeight="251663360" behindDoc="0" locked="0" layoutInCell="1" allowOverlap="1" wp14:anchorId="4B098174" wp14:editId="46B8215F">
+                <wp:simplePos x="0" y="0"/>
+                <wp:positionH relativeFrom="column">
+                  <wp:posOffset>624840</wp:posOffset>
+                </wp:positionH>
+                <wp:positionV relativeFrom="paragraph">
+                  <wp:posOffset>635635</wp:posOffset>
+                </wp:positionV>
+                <wp:extent cx="3962400" cy="1400175"/>
+                <wp:effectExtent l="0" t="0" r="19050" b="28575"/>
+                <wp:wrapNone/>
+                <wp:docPr id="5" name="5 Rectángulo"/>
+                <wp:cNvGraphicFramePr/>
+                <a:graphic xmlns:a="http://schemas.openxmlformats.org/drawingml/2006/main">
+                  <a:graphicData uri="http://schemas.microsoft.com/office/word/2010/wordprocessingShape">
+                    <wps:wsp>
+                      <wps:cNvSpPr/>
+                      <wps:spPr>
+                        <a:xfrm>
+                          <a:off x="0" y="0"/>
+                          <a:ext cx="3962400" cy="1400175"/>
+                        </a:xfrm>
+                        <a:prstGeom prst="rect">
+                          <a:avLst/>
+                        </a:prstGeom>
+                      </wps:spPr>
+                      <wps:style>
+                        <a:lnRef idx="2">
+                          <a:schemeClr val="accent1">
+                            <a:shade val="50000"/>
+                          </a:schemeClr>
+                        </a:lnRef>
+                        <a:fillRef idx="1">
+                          <a:schemeClr val="accent1"/>
+                        </a:fillRef>
+                        <a:effectRef idx="0">
+                          <a:schemeClr val="accent1"/>
+                        </a:effectRef>
+                        <a:fontRef idx="minor">
+                          <a:schemeClr val="lt1"/>
+                        </a:fontRef>
+                      </wps:style>
+                      <wps:bodyPr rot="0" spcFirstLastPara="0" vertOverflow="overflow" horzOverflow="overflow" vert="horz" wrap="square" lIns="91440" tIns="45720" rIns="91440" bIns="45720" numCol="1" spcCol="0" rtlCol="0" fromWordArt="0" anchor="ctr" anchorCtr="0" forceAA="0" compatLnSpc="1">
+                        <a:prstTxWarp prst="textNoShape">
+                          <a:avLst/>
+                        </a:prstTxWarp>
+                        <a:noAutofit/>
+                      </wps:bodyPr>
+                    </wps:wsp>
+                  </a:graphicData>
+                </a:graphic>
+              </wp:anchor>
+            </w:drawing>
+          </mc:Choice>
+          <mc:Fallback>
+            <w:pict>
+              <v:rect id="5 Rectángulo" o:spid="_x0000_s1026" style="position:absolute;margin-left:49.2pt;margin-top:50.05pt;width:312pt;height:110.25pt;z-index:251663360;visibility:visible;mso-wrap-style:square;mso-wrap-distance-left:9pt;mso-wrap-distance-top:0;mso-wrap-distance-right:9pt;mso-wrap-distance-bottom:0;mso-position-horizontal:absolute;mso-position-horizontal-relative:text;mso-position-vertical:absolute;mso-position-vertical-relative:text;v-text-anchor:middle" o:gfxdata="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" fillcolor="#5b9bd5 [3204]" strokecolor="#1f4d78 [1604]" strokeweight="1pt"/>
+            </w:pict>
+          </mc:Fallback>
+        </mc:AlternateContent>
+      </w:r>
+      <w:r>
+        <w:rPr>
+          <w:lang w:val="en-GB"/>
+        </w:rPr>
+        <w:t xml:space="preserve">The next window is the tables of velocity, temperature, pressure, etc. These variables that we had observed in the visual grid-like representation are now shown in tables enabling knowing its specific value in each position of the field. </w:t>
+      </w:r>
+    </w:p>
+    <w:p>
+      <w:pPr>
+        <w:rPr>
+          <w:lang w:val="en-GB"/>
+        </w:rPr>
+      </w:pPr>
+    </w:p>
+    <w:p>
+      <w:pPr>
+        <w:rPr>
+          <w:lang w:val="en-GB"/>
+        </w:rPr>
+      </w:pPr>
+    </w:p>
+    <w:p>
+      <w:pPr>
+        <w:rPr>
+          <w:lang w:val="en-GB"/>
+        </w:rPr>
+      </w:pPr>
+    </w:p>
+    <w:p>
+      <w:pPr>
+        <w:rPr>
+          <w:lang w:val="en-GB"/>
+        </w:rPr>
+      </w:pPr>
+    </w:p>
+    <w:p>
+      <w:pPr>
+        <w:jc w:val="both"/>
+        <w:rPr>
+          <w:lang w:val="en-GB"/>
+        </w:rPr>
+      </w:pPr>
+      <w:r>
+        <w:rPr>
+          <w:lang w:val="en-GB"/>
+        </w:rPr>
+        <w:lastRenderedPageBreak/>
+        <w:t>This table results can be exported by pressing the export button, so any further investigation</w:t>
+      </w:r>
+      <w:r>
+        <w:rPr>
+          <w:lang w:val="en-GB"/>
+        </w:rPr>
+        <w:t>, or simply save it</w:t>
+      </w:r>
+      <w:r>
+        <w:rPr>
+          <w:lang w:val="en-GB"/>
+        </w:rPr>
+        <w:t>, can be done.</w:t>
+      </w:r>
+    </w:p>
+    <w:p>
+      <w:pPr>
+        <w:jc w:val="both"/>
+        <w:rPr>
+          <w:lang w:val="en-GB"/>
+        </w:rPr>
+      </w:pPr>
+      <w:r>
+        <w:rPr>
+          <w:noProof/>
+          <w:lang w:val="ca-ES" w:eastAsia="ca-ES"/>
+        </w:rPr>
+        <mc:AlternateContent>
+          <mc:Choice Requires="wps">
+            <w:drawing>
+              <wp:anchor distT="0" distB="0" distL="114300" distR="114300" simplePos="0" relativeHeight="251665408" behindDoc="0" locked="0" layoutInCell="1" allowOverlap="1" wp14:anchorId="20DBD38D" wp14:editId="2C4F8C7C">
+                <wp:simplePos x="0" y="0"/>
+                <wp:positionH relativeFrom="column">
+                  <wp:posOffset>558165</wp:posOffset>
+                </wp:positionH>
+                <wp:positionV relativeFrom="paragraph">
+                  <wp:posOffset>240030</wp:posOffset>
+                </wp:positionV>
+                <wp:extent cx="3962400" cy="1400175"/>
+                <wp:effectExtent l="0" t="0" r="19050" b="28575"/>
+                <wp:wrapNone/>
+                <wp:docPr id="6" name="6 Rectángulo"/>
+                <wp:cNvGraphicFramePr/>
+                <a:graphic xmlns:a="http://schemas.openxmlformats.org/drawingml/2006/main">
+                  <a:graphicData uri="http://schemas.microsoft.com/office/word/2010/wordprocessingShape">
+                    <wps:wsp>
+                      <wps:cNvSpPr/>
+                      <wps:spPr>
+                        <a:xfrm>
+                          <a:off x="0" y="0"/>
+                          <a:ext cx="3962400" cy="1400175"/>
+                        </a:xfrm>
+                        <a:prstGeom prst="rect">
+                          <a:avLst/>
+                        </a:prstGeom>
+                      </wps:spPr>
+                      <wps:style>
+                        <a:lnRef idx="2">
+                          <a:schemeClr val="accent1">
+                            <a:shade val="50000"/>
+                          </a:schemeClr>
+                        </a:lnRef>
+                        <a:fillRef idx="1">
+                          <a:schemeClr val="accent1"/>
+                        </a:fillRef>
+                        <a:effectRef idx="0">
+                          <a:schemeClr val="accent1"/>
+                        </a:effectRef>
+                        <a:fontRef idx="minor">
+                          <a:schemeClr val="lt1"/>
+                        </a:fontRef>
+                      </wps:style>
+                      <wps:bodyPr rot="0" spcFirstLastPara="0" vertOverflow="overflow" horzOverflow="overflow" vert="horz" wrap="square" lIns="91440" tIns="45720" rIns="91440" bIns="45720" numCol="1" spcCol="0" rtlCol="0" fromWordArt="0" anchor="ctr" anchorCtr="0" forceAA="0" compatLnSpc="1">
+                        <a:prstTxWarp prst="textNoShape">
+                          <a:avLst/>
+                        </a:prstTxWarp>
+                        <a:noAutofit/>
+                      </wps:bodyPr>
+                    </wps:wsp>
+                  </a:graphicData>
+                </a:graphic>
+              </wp:anchor>
+            </w:drawing>
+          </mc:Choice>
+          <mc:Fallback>
+            <w:pict>
+              <v:rect id="6 Rectángulo" o:spid="_x0000_s1026" style="position:absolute;margin-left:43.95pt;margin-top:18.9pt;width:312pt;height:110.25pt;z-index:251665408;visibility:visible;mso-wrap-style:square;mso-wrap-distance-left:9pt;mso-wrap-distance-top:0;mso-wrap-distance-right:9pt;mso-wrap-distance-bottom:0;mso-position-horizontal:absolute;mso-position-horizontal-relative:text;mso-position-vertical:absolute;mso-position-vertical-relative:text;v-text-anchor:middle" o:gfxdata="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" fillcolor="#5b9bd5 [3204]" strokecolor="#1f4d78 [1604]" strokeweight="1pt"/>
+            </w:pict>
+          </mc:Fallback>
+        </mc:AlternateContent>
+      </w:r>
+      <w:r>
+        <w:rPr>
+          <w:lang w:val="en-GB"/>
+        </w:rPr>
+        <w:t>Then, the following window enables checking the validity of the results.</w:t>
+      </w:r>
+    </w:p>
+    <w:p>
+      <w:pPr>
+        <w:rPr>
+          <w:lang w:val="en-GB"/>
+        </w:rPr>
+      </w:pPr>
+    </w:p>
+    <w:p>
+      <w:pPr>
+        <w:rPr>
+          <w:lang w:val="en-GB"/>
+        </w:rPr>
+      </w:pPr>
+    </w:p>
+    <w:p>
+      <w:pPr>
+        <w:rPr>
+          <w:lang w:val="en-GB"/>
+        </w:rPr>
+      </w:pPr>
+    </w:p>
+    <w:p>
+      <w:pPr>
+        <w:rPr>
+          <w:lang w:val="en-GB"/>
+        </w:rPr>
+      </w:pPr>
+    </w:p>
+    <w:p>
+      <w:pPr>
+        <w:rPr>
+          <w:lang w:val="en-GB"/>
+        </w:rPr>
+      </w:pPr>
+    </w:p>
+    <w:p>
+      <w:pPr>
+        <w:jc w:val="both"/>
+        <w:rPr>
+          <w:lang w:val="en-GB"/>
+        </w:rPr>
+      </w:pPr>
+      <w:r>
+        <w:rPr>
+          <w:lang w:val="en-GB"/>
+        </w:rPr>
+        <w:t>Here can be compared the Anderson results with the specific columns computed by the simulator. Moreover, some further study is done analysing the variation of the results.</w:t>
+      </w:r>
+    </w:p>
+    <w:p>
+      <w:pPr>
+        <w:jc w:val="both"/>
+        <w:rPr>
+          <w:lang w:val="en-GB"/>
+        </w:rPr>
+      </w:pPr>
+      <w:r>
+        <w:rPr>
+          <w:noProof/>
+          <w:lang w:val="ca-ES" w:eastAsia="ca-ES"/>
+        </w:rPr>
+        <mc:AlternateContent>
+          <mc:Choice Requires="wps">
+            <w:drawing>
+              <wp:anchor distT="0" distB="0" distL="114300" distR="114300" simplePos="0" relativeHeight="251667456" behindDoc="0" locked="0" layoutInCell="1" allowOverlap="1" wp14:anchorId="7C14081D" wp14:editId="278839D9">
+                <wp:simplePos x="0" y="0"/>
+                <wp:positionH relativeFrom="column">
+                  <wp:posOffset>710565</wp:posOffset>
+                </wp:positionH>
+                <wp:positionV relativeFrom="paragraph">
+                  <wp:posOffset>533400</wp:posOffset>
+                </wp:positionV>
+                <wp:extent cx="3962400" cy="1400175"/>
+                <wp:effectExtent l="0" t="0" r="19050" b="28575"/>
+                <wp:wrapNone/>
+                <wp:docPr id="7" name="7 Rectángulo"/>
+                <wp:cNvGraphicFramePr/>
+                <a:graphic xmlns:a="http://schemas.openxmlformats.org/drawingml/2006/main">
+                  <a:graphicData uri="http://schemas.microsoft.com/office/word/2010/wordprocessingShape">
+                    <wps:wsp>
+                      <wps:cNvSpPr/>
+                      <wps:spPr>
+                        <a:xfrm>
+                          <a:off x="0" y="0"/>
+                          <a:ext cx="3962400" cy="1400175"/>
+                        </a:xfrm>
+                        <a:prstGeom prst="rect">
+                          <a:avLst/>
+                        </a:prstGeom>
+                      </wps:spPr>
+                      <wps:style>
+                        <a:lnRef idx="2">
+                          <a:schemeClr val="accent1">
+                            <a:shade val="50000"/>
+                          </a:schemeClr>
+                        </a:lnRef>
+                        <a:fillRef idx="1">
+                          <a:schemeClr val="accent1"/>
+                        </a:fillRef>
+                        <a:effectRef idx="0">
+                          <a:schemeClr val="accent1"/>
+                        </a:effectRef>
+                        <a:fontRef idx="minor">
+                          <a:schemeClr val="lt1"/>
+                        </a:fontRef>
+                      </wps:style>
+                      <wps:bodyPr rot="0" spcFirstLastPara="0" vertOverflow="overflow" horzOverflow="overflow" vert="horz" wrap="square" lIns="91440" tIns="45720" rIns="91440" bIns="45720" numCol="1" spcCol="0" rtlCol="0" fromWordArt="0" anchor="ctr" anchorCtr="0" forceAA="0" compatLnSpc="1">
+                        <a:prstTxWarp prst="textNoShape">
+                          <a:avLst/>
+                        </a:prstTxWarp>
+                        <a:noAutofit/>
+                      </wps:bodyPr>
+                    </wps:wsp>
+                  </a:graphicData>
+                </a:graphic>
+              </wp:anchor>
+            </w:drawing>
+          </mc:Choice>
+          <mc:Fallback>
+            <w:pict>
+              <v:rect id="7 Rectángulo" o:spid="_x0000_s1026" style="position:absolute;margin-left:55.95pt;margin-top:42pt;width:312pt;height:110.25pt;z-index:251667456;visibility:visible;mso-wrap-style:square;mso-wrap-distance-left:9pt;mso-wrap-distance-top:0;mso-wrap-distance-right:9pt;mso-wrap-distance-bottom:0;mso-position-horizontal:absolute;mso-position-horizontal-relative:text;mso-position-vertical:absolute;mso-position-vertical-relative:text;v-text-anchor:middle" o:gfxdata="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" fillcolor="#5b9bd5 [3204]" strokecolor="#1f4d78 [1604]" strokeweight="1pt"/>
+            </w:pict>
+          </mc:Fallback>
+        </mc:AlternateContent>
+      </w:r>
+      <w:r>
+        <w:rPr>
+          <w:lang w:val="en-GB"/>
+        </w:rPr>
+        <w:t xml:space="preserve">The next windows we have are the plots and the advanced study. In the plots window is where can be observed the </w:t>
+      </w:r>
+      <w:r>
+        <w:rPr>
+          <w:highlight w:val="yellow"/>
+          <w:lang w:val="en-GB"/>
+        </w:rPr>
+        <w:t>evolution of the parameters in the field and interesting results of the simulator.</w:t>
+      </w:r>
+    </w:p>
+    <w:p>
+      <w:pPr>
+        <w:jc w:val="both"/>
+        <w:rPr>
+          <w:lang w:val="en-GB"/>
+        </w:rPr>
+      </w:pPr>
+    </w:p>
+    <w:p>
+      <w:pPr>
+        <w:jc w:val="both"/>
+        <w:rPr>
+          <w:lang w:val="en-GB"/>
+        </w:rPr>
+      </w:pPr>
+    </w:p>
+    <w:p>
+      <w:pPr>
+        <w:rPr>
+          <w:lang w:val="en-GB"/>
+        </w:rPr>
+      </w:pPr>
+    </w:p>
+    <w:p>
+      <w:pPr>
+        <w:rPr>
+          <w:lang w:val="en-GB"/>
+        </w:rPr>
+      </w:pPr>
+    </w:p>
+    <w:p>
+      <w:pPr>
+        <w:rPr>
+          <w:lang w:val="en-GB"/>
+        </w:rPr>
+      </w:pPr>
+    </w:p>
+    <w:p>
+      <w:pPr>
+        <w:rPr>
+          <w:lang w:val="en-GB"/>
+        </w:rPr>
+      </w:pPr>
+      <w:r>
+        <w:rPr>
+          <w:lang w:val="en-GB"/>
+        </w:rPr>
+        <w:t>In the advance study is where it is found in what consists the advance study of the project, accom</w:t>
+      </w:r>
+      <w:r>
+        <w:rPr>
+          <w:lang w:val="en-GB"/>
+        </w:rPr>
+        <w:t>pany with visual results</w:t>
+      </w:r>
+      <w:r>
+        <w:rPr>
+          <w:lang w:val="en-GB"/>
+        </w:rPr>
+        <w:t>.</w:t>
+      </w:r>
+    </w:p>
+    <w:p>
+      <w:pPr>
+        <w:tabs>
+          <w:tab w:val="left" w:pos="3675"/>
+        </w:tabs>
+        <w:rPr>
+          <w:lang w:val="en-GB"/>
+        </w:rPr>
+      </w:pPr>
+      <w:r>
+        <w:rPr>
+          <w:noProof/>
+          <w:lang w:val="ca-ES" w:eastAsia="ca-ES"/>
+        </w:rPr>
+        <mc:AlternateContent>
+          <mc:Choice Requires="wps">
+            <w:drawing>
+              <wp:anchor distT="0" distB="0" distL="114300" distR="114300" simplePos="0" relativeHeight="251669504" behindDoc="0" locked="0" layoutInCell="1" allowOverlap="1" wp14:anchorId="3D8F0DA1" wp14:editId="340ABF77">
+                <wp:simplePos x="0" y="0"/>
+                <wp:positionH relativeFrom="column">
+                  <wp:posOffset>710565</wp:posOffset>
+                </wp:positionH>
+                <wp:positionV relativeFrom="paragraph">
+                  <wp:posOffset>1270</wp:posOffset>
+                </wp:positionV>
+                <wp:extent cx="3962400" cy="1400175"/>
+                <wp:effectExtent l="0" t="0" r="19050" b="28575"/>
+                <wp:wrapNone/>
+                <wp:docPr id="8" name="8 Rectángulo"/>
+                <wp:cNvGraphicFramePr/>
+                <a:graphic xmlns:a="http://schemas.openxmlformats.org/drawingml/2006/main">
+                  <a:graphicData uri="http://schemas.microsoft.com/office/word/2010/wordprocessingShape">
+                    <wps:wsp>
+                      <wps:cNvSpPr/>
+                      <wps:spPr>
+                        <a:xfrm>
+                          <a:off x="0" y="0"/>
+                          <a:ext cx="3962400" cy="1400175"/>
+                        </a:xfrm>
+                        <a:prstGeom prst="rect">
+                          <a:avLst/>
+                        </a:prstGeom>
+                      </wps:spPr>
+                      <wps:style>
+                        <a:lnRef idx="2">
+                          <a:schemeClr val="accent1">
+                            <a:shade val="50000"/>
+                          </a:schemeClr>
+                        </a:lnRef>
+                        <a:fillRef idx="1">
+                          <a:schemeClr val="accent1"/>
+                        </a:fillRef>
+                        <a:effectRef idx="0">
+                          <a:schemeClr val="accent1"/>
+                        </a:effectRef>
+                        <a:fontRef idx="minor">
+                          <a:schemeClr val="lt1"/>
+                        </a:fontRef>
+                      </wps:style>
+                      <wps:bodyPr rot="0" spcFirstLastPara="0" vertOverflow="overflow" horzOverflow="overflow" vert="horz" wrap="square" lIns="91440" tIns="45720" rIns="91440" bIns="45720" numCol="1" spcCol="0" rtlCol="0" fromWordArt="0" anchor="ctr" anchorCtr="0" forceAA="0" compatLnSpc="1">
+                        <a:prstTxWarp prst="textNoShape">
+                          <a:avLst/>
+                        </a:prstTxWarp>
+                        <a:noAutofit/>
+                      </wps:bodyPr>
+                    </wps:wsp>
+                  </a:graphicData>
+                </a:graphic>
+              </wp:anchor>
+            </w:drawing>
+          </mc:Choice>
+          <mc:Fallback>
+            <w:pict>
+              <v:rect id="8 Rectángulo" o:spid="_x0000_s1026" style="position:absolute;margin-left:55.95pt;margin-top:.1pt;width:312pt;height:110.25pt;z-index:251669504;visibility:visible;mso-wrap-style:square;mso-wrap-distance-left:9pt;mso-wrap-distance-top:0;mso-wrap-distance-right:9pt;mso-wrap-distance-bottom:0;mso-position-horizontal:absolute;mso-position-horizontal-relative:text;mso-position-vertical:absolute;mso-position-vertical-relative:text;v-text-anchor:middle" o:gfxdata="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" fillcolor="#5b9bd5 [3204]" strokecolor="#1f4d78 [1604]" strokeweight="1pt"/>
+            </w:pict>
+          </mc:Fallback>
+        </mc:AlternateContent>
+      </w:r>
+      <w:r>
+        <w:rPr>
+          <w:lang w:val="en-GB"/>
+        </w:rPr>
+        <w:tab/>
+      </w:r>
+    </w:p>
+    <w:p>
+      <w:pPr>
+        <w:tabs>
+          <w:tab w:val="left" w:pos="3675"/>
+        </w:tabs>
+        <w:rPr>
+          <w:lang w:val="en-GB"/>
+        </w:rPr>
+      </w:pPr>
+    </w:p>
+    <w:p>
+      <w:pPr>
+        <w:tabs>
+          <w:tab w:val="left" w:pos="3675"/>
+        </w:tabs>
+        <w:rPr>
+          <w:lang w:val="en-GB"/>
+        </w:rPr>
+      </w:pPr>
+    </w:p>
+    <w:p>
+      <w:pPr>
+        <w:tabs>
+          <w:tab w:val="left" w:pos="3675"/>
+        </w:tabs>
+        <w:rPr>
+          <w:lang w:val="en-GB"/>
+        </w:rPr>
+      </w:pPr>
+    </w:p>
+    <w:p>
+      <w:pPr>
+        <w:rPr>
+          <w:lang w:val="en-GB"/>
+        </w:rPr>
+      </w:pPr>
+    </w:p>
+    <w:p>
+      <w:pPr>
+        <w:rPr>
+          <w:lang w:val="en-GB"/>
+        </w:rPr>
+      </w:pPr>
+    </w:p>
+    <w:p>
+      <w:pPr>
+        <w:rPr>
+          <w:lang w:val="en-GB"/>
+        </w:rPr>
+      </w:pPr>
+      <w:r>
+        <w:rPr>
+          <w:noProof/>
+          <w:lang w:val="ca-ES" w:eastAsia="ca-ES"/>
+        </w:rPr>
+        <mc:AlternateContent>
+          <mc:Choice Requires="wps">
+            <w:drawing>
+              <wp:anchor distT="0" distB="0" distL="114300" distR="114300" simplePos="0" relativeHeight="251671552" behindDoc="0" locked="0" layoutInCell="1" allowOverlap="1" wp14:anchorId="0606E249" wp14:editId="5123C483">
+                <wp:simplePos x="0" y="0"/>
+                <wp:positionH relativeFrom="column">
+                  <wp:posOffset>710565</wp:posOffset>
+                </wp:positionH>
+                <wp:positionV relativeFrom="paragraph">
+                  <wp:posOffset>421005</wp:posOffset>
+                </wp:positionV>
+                <wp:extent cx="3962400" cy="1400175"/>
+                <wp:effectExtent l="0" t="0" r="19050" b="28575"/>
+                <wp:wrapNone/>
+                <wp:docPr id="9" name="9 Rectángulo"/>
+                <wp:cNvGraphicFramePr/>
+                <a:graphic xmlns:a="http://schemas.openxmlformats.org/drawingml/2006/main">
+                  <a:graphicData uri="http://schemas.microsoft.com/office/word/2010/wordprocessingShape">
+                    <wps:wsp>
+                      <wps:cNvSpPr/>
+                      <wps:spPr>
+                        <a:xfrm>
+                          <a:off x="0" y="0"/>
+                          <a:ext cx="3962400" cy="1400175"/>
+                        </a:xfrm>
+                        <a:prstGeom prst="rect">
+                          <a:avLst/>
+                        </a:prstGeom>
+                      </wps:spPr>
+                      <wps:style>
+                        <a:lnRef idx="2">
+                          <a:schemeClr val="accent1">
+                            <a:shade val="50000"/>
+                          </a:schemeClr>
+                        </a:lnRef>
+                        <a:fillRef idx="1">
+                          <a:schemeClr val="accent1"/>
+                        </a:fillRef>
+                        <a:effectRef idx="0">
+                          <a:schemeClr val="accent1"/>
+                        </a:effectRef>
+                        <a:fontRef idx="minor">
+                          <a:schemeClr val="lt1"/>
+                        </a:fontRef>
+                      </wps:style>
+                      <wps:bodyPr rot="0" spcFirstLastPara="0" vertOverflow="overflow" horzOverflow="overflow" vert="horz" wrap="square" lIns="91440" tIns="45720" rIns="91440" bIns="45720" numCol="1" spcCol="0" rtlCol="0" fromWordArt="0" anchor="ctr" anchorCtr="0" forceAA="0" compatLnSpc="1">
+                        <a:prstTxWarp prst="textNoShape">
+                          <a:avLst/>
+                        </a:prstTxWarp>
+                        <a:noAutofit/>
+                      </wps:bodyPr>
+                    </wps:wsp>
+                  </a:graphicData>
+                </a:graphic>
+              </wp:anchor>
+            </w:drawing>
+          </mc:Choice>
+          <mc:Fallback>
+            <w:pict>
+              <v:rect id="9 Rectángulo" o:spid="_x0000_s1026" style="position:absolute;margin-left:55.95pt;margin-top:33.15pt;width:312pt;height:110.25pt;z-index:251671552;visibility:visible;mso-wrap-style:square;mso-wrap-distance-left:9pt;mso-wrap-distance-top:0;mso-wrap-distance-right:9pt;mso-wrap-distance-bottom:0;mso-position-horizontal:absolute;mso-position-horizontal-relative:text;mso-position-vertical:absolute;mso-position-vertical-relative:text;v-text-anchor:middle" o:gfxdata="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" fillcolor="#5b9bd5 [3204]" strokecolor="#1f4d78 [1604]" strokeweight="1pt"/>
+            </w:pict>
+          </mc:Fallback>
+        </mc:AlternateContent>
+      </w:r>
+      <w:r>
+        <w:rPr>
+          <w:lang w:val="en-GB"/>
+        </w:rPr>
+        <w:t>One last window is added, purely informative. In this window a physical and computational explanation of the simulation is done.</w:t>
+      </w:r>
+    </w:p>
+    <w:p>
+      <w:pPr>
+        <w:rPr>
+          <w:lang w:val="en-GB"/>
+        </w:rPr>
+      </w:pPr>
+    </w:p>
+    <w:p>
+      <w:pPr>
+        <w:rPr>
+          <w:lang w:val="en-GB"/>
+        </w:rPr>
+      </w:pPr>
+    </w:p>
+    <w:p>
+      <w:pPr>
+        <w:rPr>
+          <w:lang w:val="en-GB"/>
+        </w:rPr>
+      </w:pPr>
+    </w:p>
+    <w:p>
+      <w:pPr>
+        <w:rPr>
+          <w:lang w:val="en-GB"/>
+        </w:rPr>
+      </w:pPr>
+    </w:p>
+    <w:p>
+      <w:pPr>
+        <w:rPr>
+          <w:lang w:val="en-GB"/>
+        </w:rPr>
+      </w:pPr>
+    </w:p>
+    <w:p>
+      <w:pPr>
+        <w:rPr>
+          <w:lang w:val="en-GB"/>
+        </w:rPr>
+      </w:pPr>
+      <w:r>
+        <w:rPr>
+          <w:lang w:val="en-GB"/>
+        </w:rPr>
+        <w:lastRenderedPageBreak/>
+        <w:t>Finally, special attention has been p</w:t>
+      </w:r>
+      <w:r>
+        <w:rPr>
+          <w:lang w:val="en-GB"/>
+        </w:rPr>
+        <w:t>aid in the robustness of the windows, so potential mistakes of users do not provoke a fatal error that disables the whole simulator.</w:t>
+      </w:r>
+    </w:p>
+    <w:p>
+      <w:pPr>
+        <w:rPr>
+          <w:lang w:val="en-US"/>
+        </w:rPr>
+      </w:pPr>
+    </w:p>
+    <w:p>
+      <w:pPr>
+        <w:pStyle w:val="Ttulo2"/>
+        <w:numPr>
+          <w:ilvl w:val="1"/>
+          <w:numId w:val="4"/>
+        </w:numPr>
+        <w:rPr>
+          <w:lang w:val="en-US"/>
+        </w:rPr>
+      </w:pPr>
+      <w:r>
+        <w:rPr>
+          <w:lang w:val="en-US"/>
+        </w:rPr>
+        <w:t>Challenges and decisions</w:t>
+      </w:r>
+    </w:p>
+    <w:p>
+      <w:pPr>
+        <w:jc w:val="both"/>
+        <w:rPr>
+          <w:lang w:val="en-GB"/>
+        </w:rPr>
+      </w:pPr>
+      <w:r>
+        <w:rPr>
+          <w:lang w:val="en-US"/>
+        </w:rPr>
+        <w:t xml:space="preserve">One of the biggest challenges in the development of the simulator was the adaptation itself of the </w:t>
+      </w:r>
+      <w:proofErr w:type="spellStart"/>
+      <w:r>
+        <w:rPr>
+          <w:lang w:val="en-GB"/>
+        </w:rPr>
+        <w:t>Prandtl</w:t>
+      </w:r>
+      <w:proofErr w:type="spellEnd"/>
+      <w:r>
+        <w:rPr>
+          <w:lang w:val="en-GB"/>
+        </w:rPr>
+        <w:t>-Meyer expansion wave flow field</w:t>
+      </w:r>
+      <w:r>
+        <w:rPr>
+          <w:lang w:val="en-GB"/>
+        </w:rPr>
+        <w:t>, as many complex equations and functions are considered for the computation.</w:t>
+      </w:r>
+    </w:p>
+    <w:p>
+      <w:pPr>
+        <w:jc w:val="both"/>
+        <w:rPr>
+          <w:lang w:val="en-GB"/>
+        </w:rPr>
+      </w:pPr>
+      <w:r>
+        <w:rPr>
+          <w:lang w:val="en-GB"/>
+        </w:rPr>
+        <w:t>To overcome the difficulties led of the computation, a MATLAB code was initially done</w:t>
+      </w:r>
+      <w:r>
+        <w:rPr>
+          <w:lang w:val="en-GB"/>
+        </w:rPr>
+        <w:t xml:space="preserve"> and online research was done to check different implementations. Once the MATLAB was fully functional and the results matched with the Anderson tables, the code was transferred and </w:t>
+      </w:r>
+      <w:bookmarkStart w:id="0" w:name="_GoBack"/>
+      <w:bookmarkEnd w:id="0"/>
+      <w:r>
+        <w:rPr>
+          <w:lang w:val="en-GB"/>
+        </w:rPr>
+        <w:t>adapted to C#.</w:t>
+      </w:r>
+    </w:p>
+    <w:p>
+      <w:pPr>
+        <w:jc w:val="both"/>
+        <w:rPr>
+          <w:lang w:val="en-GB"/>
+        </w:rPr>
+      </w:pPr>
+      <w:r>
+        <w:rPr>
+          <w:lang w:val="en-GB"/>
+        </w:rPr>
+        <w:t xml:space="preserve">Another significant challenge was the advance study, as no verifications could be done to ensure it was correct. To solve this challenge the advance study problem was divided in smaller problems and they were solve it separately and then gathered to obtain a solution. </w:t>
+      </w:r>
+    </w:p>
+    <w:p>
+      <w:pPr>
+        <w:jc w:val="both"/>
+        <w:rPr>
+          <w:lang w:val="en-US"/>
+        </w:rPr>
+      </w:pPr>
+      <w:r>
+        <w:rPr>
+          <w:lang w:val="en-GB"/>
+        </w:rPr>
+        <w:t xml:space="preserve">Finally, the results representations have been done in two different ways; the first one in the same window where the simulator computes the flow field. This first representation corresponds to the physical plane representation and different colours representing the variation of the temperature, density, etc. This first representation of results was selected as is a visual but effective way of obtaining a general knowledge of how the fluid behaves. Additionally, in the next window, tables with the results are obtained. This other way of visualising the results allows more specific </w:t>
+      </w:r>
+      <w:r>
+        <w:rPr>
+          <w:lang w:val="en-GB"/>
+        </w:rPr>
+        <w:t>values and also usher into further studies, as this results can be exported and then can be handled by the user for further studies.</w:t>
+      </w:r>
+    </w:p>
+    <w:p>
+      <w:pPr>
+        <w:jc w:val="both"/>
+      </w:pPr>
+    </w:p>
+    <w:p>
+      <w:pPr>
+        <w:jc w:val="both"/>
+      </w:pPr>
+    </w:p>
+    <w:p/>
+    <w:p/>
     <w:p>
       <w:pPr>
         <w:pStyle w:val="Ttulo1"/>
@@ -22656,7 +23765,7 @@
   <a:extraClrSchemeLst/>
   <a:extLst>
     <a:ext uri="{05A4C25C-085E-4340-85A3-A5531E510DB2}">
-      <thm15:themeFamily xmlns="" xmlns:thm15="http://schemas.microsoft.com/office/thememl/2012/main" name="Office Theme" id="{62F939B6-93AF-4DB8-9C6B-D6C7DFDC589F}" vid="{4A3C46E8-61CC-4603-A589-7422A47A8E4A}"/>
+      <thm15:themeFamily xmlns:thm15="http://schemas.microsoft.com/office/thememl/2012/main" xmlns="" name="Office Theme" id="{62F939B6-93AF-4DB8-9C6B-D6C7DFDC589F}" vid="{4A3C46E8-61CC-4603-A589-7422A47A8E4A}"/>
     </a:ext>
   </a:extLst>
 </a:theme>
@@ -22667,7 +23776,7 @@
 </file>
 
 <file path=customXml/itemProps1.xml><?xml version="1.0" encoding="utf-8"?>
-<ds:datastoreItem xmlns:ds="http://schemas.openxmlformats.org/officeDocument/2006/customXml" ds:itemID="{094CE869-820B-487C-BD51-3788075521F9}">
+<ds:datastoreItem xmlns:ds="http://schemas.openxmlformats.org/officeDocument/2006/customXml" ds:itemID="{BB05663E-4288-40FA-A38D-38CB83FC9262}">
   <ds:schemaRefs>
     <ds:schemaRef ds:uri="http://schemas.openxmlformats.org/officeDocument/2006/bibliography"/>
   </ds:schemaRefs>

</xml_diff>

<commit_message>
memoria acabada parte de software
</commit_message>
<xml_diff>
--- a/Documentos/Memoria.docx
+++ b/Documentos/Memoria.docx
@@ -1,6 +1,6 @@
 
 <file path=word/document.xml><?xml version="1.0" encoding="utf-8"?>
-<w:document xmlns:wpc="http://schemas.microsoft.com/office/word/2010/wordprocessingCanvas" xmlns:cx="http://schemas.microsoft.com/office/drawing/2014/chartex" xmlns:cx1="http://schemas.microsoft.com/office/drawing/2015/9/8/chartex" xmlns:mc="http://schemas.openxmlformats.org/markup-compatibility/2006" xmlns:o="urn:schemas-microsoft-com:office:office" xmlns:r="http://schemas.openxmlformats.org/officeDocument/2006/relationships" xmlns:m="http://schemas.openxmlformats.org/officeDocument/2006/math" xmlns:v="urn:schemas-microsoft-com:vml" xmlns:wp14="http://schemas.microsoft.com/office/word/2010/wordprocessingDrawing" xmlns:wp="http://schemas.openxmlformats.org/drawingml/2006/wordprocessingDrawing" xmlns:w10="urn:schemas-microsoft-com:office:word" xmlns:w="http://schemas.openxmlformats.org/wordprocessingml/2006/main" xmlns:w14="http://schemas.microsoft.com/office/word/2010/wordml" xmlns:w15="http://schemas.microsoft.com/office/word/2012/wordml" xmlns:w16se="http://schemas.microsoft.com/office/word/2015/wordml/symex" xmlns:wpg="http://schemas.microsoft.com/office/word/2010/wordprocessingGroup" xmlns:wpi="http://schemas.microsoft.com/office/word/2010/wordprocessingInk" xmlns:wne="http://schemas.microsoft.com/office/word/2006/wordml" xmlns:wps="http://schemas.microsoft.com/office/word/2010/wordprocessingShape" mc:Ignorable="w14 w15 w16se wp14">
+<w:document xmlns:wpc="http://schemas.microsoft.com/office/word/2010/wordprocessingCanvas" xmlns:mc="http://schemas.openxmlformats.org/markup-compatibility/2006" xmlns:o="urn:schemas-microsoft-com:office:office" xmlns:r="http://schemas.openxmlformats.org/officeDocument/2006/relationships" xmlns:m="http://schemas.openxmlformats.org/officeDocument/2006/math" xmlns:v="urn:schemas-microsoft-com:vml" xmlns:wp14="http://schemas.microsoft.com/office/word/2010/wordprocessingDrawing" xmlns:wp="http://schemas.openxmlformats.org/drawingml/2006/wordprocessingDrawing" xmlns:w10="urn:schemas-microsoft-com:office:word" xmlns:w="http://schemas.openxmlformats.org/wordprocessingml/2006/main" xmlns:w14="http://schemas.microsoft.com/office/word/2010/wordml" xmlns:wpg="http://schemas.microsoft.com/office/word/2010/wordprocessingGroup" xmlns:wpi="http://schemas.microsoft.com/office/word/2010/wordprocessingInk" xmlns:wne="http://schemas.microsoft.com/office/word/2006/wordml" xmlns:wps="http://schemas.microsoft.com/office/word/2010/wordprocessingShape" mc:Ignorable="w14 wp14">
   <w:body>
     <w:p>
       <w:pPr>
@@ -232,7 +232,7 @@
       <w:r>
         <w:rPr>
           <w:noProof/>
-          <w:lang w:eastAsia="es-ES"/>
+          <w:lang w:val="ca-ES" w:eastAsia="ca-ES"/>
         </w:rPr>
         <w:drawing>
           <wp:inline distT="0" distB="0" distL="0" distR="0" wp14:anchorId="66E68D82" wp14:editId="35CF8FA4">
@@ -250,7 +250,7 @@
                     <pic:cNvPicPr/>
                   </pic:nvPicPr>
                   <pic:blipFill>
-                    <a:blip r:embed="rId6"/>
+                    <a:blip r:embed="rId7"/>
                     <a:stretch>
                       <a:fillRect/>
                     </a:stretch>
@@ -273,7 +273,7 @@
     </w:p>
     <w:p>
       <w:pPr>
-        <w:pStyle w:val="Descripcin"/>
+        <w:pStyle w:val="Epgrafe"/>
         <w:rPr>
           <w:lang w:val="en-US"/>
         </w:rPr>
@@ -1090,39 +1090,7 @@
           <w:rFonts w:eastAsiaTheme="minorEastAsia"/>
           <w:lang w:val="en-US"/>
         </w:rPr>
-        <w:t xml:space="preserve">The physical mechanism by which these waves </w:t>
-      </w:r>
-      <w:proofErr w:type="gramStart"/>
-      <w:r>
-        <w:rPr>
-          <w:rFonts w:eastAsiaTheme="minorEastAsia"/>
-          <w:lang w:val="en-US"/>
-        </w:rPr>
-        <w:t>are created</w:t>
-      </w:r>
-      <w:proofErr w:type="gramEnd"/>
-      <w:r>
-        <w:rPr>
-          <w:rFonts w:eastAsiaTheme="minorEastAsia"/>
-          <w:lang w:val="en-US"/>
-        </w:rPr>
-        <w:t xml:space="preserve"> in this environment has to do with the propagation of a sound wave through molecular collisions. In a gas, information </w:t>
-      </w:r>
-      <w:proofErr w:type="gramStart"/>
-      <w:r>
-        <w:rPr>
-          <w:rFonts w:eastAsiaTheme="minorEastAsia"/>
-          <w:lang w:val="en-US"/>
-        </w:rPr>
-        <w:t>is transmitted</w:t>
-      </w:r>
-      <w:proofErr w:type="gramEnd"/>
-      <w:r>
-        <w:rPr>
-          <w:rFonts w:eastAsiaTheme="minorEastAsia"/>
-          <w:lang w:val="en-US"/>
-        </w:rPr>
-        <w:t xml:space="preserve"> from one point to another by sound waves that propagate in all directions</w:t>
+        <w:t>The physical mechanism by which these waves are created in this environment has to do with the propagation of a sound wave through molecular collisions. In a gas, information is transmitted from one point to another by sound waves that propagate in all directions</w:t>
       </w:r>
       <w:r>
         <w:rPr>
@@ -1166,62 +1134,14 @@
           <w:rFonts w:eastAsiaTheme="minorEastAsia"/>
           <w:lang w:val="en-US"/>
         </w:rPr>
-        <w:t xml:space="preserve">Considering a body within an </w:t>
-      </w:r>
-      <w:proofErr w:type="gramStart"/>
+        <w:t>Considering a body within an air flow, the molecules that collide with the surface of the body undergo a change in momentum. This change is transmitted to its neighboring molecules through molecular collisions and is thus transmitted throughout the entire flow.</w:t>
+      </w:r>
       <w:r>
         <w:rPr>
           <w:rFonts w:eastAsiaTheme="minorEastAsia"/>
           <w:lang w:val="en-US"/>
         </w:rPr>
-        <w:t>air flow</w:t>
-      </w:r>
-      <w:proofErr w:type="gramEnd"/>
-      <w:r>
-        <w:rPr>
-          <w:rFonts w:eastAsiaTheme="minorEastAsia"/>
-          <w:lang w:val="en-US"/>
-        </w:rPr>
-        <w:t xml:space="preserve">, the molecules that collide with the surface of the body undergo a change in momentum. This change </w:t>
-      </w:r>
-      <w:proofErr w:type="gramStart"/>
-      <w:r>
-        <w:rPr>
-          <w:rFonts w:eastAsiaTheme="minorEastAsia"/>
-          <w:lang w:val="en-US"/>
-        </w:rPr>
-        <w:t>is transmitted</w:t>
-      </w:r>
-      <w:proofErr w:type="gramEnd"/>
-      <w:r>
-        <w:rPr>
-          <w:rFonts w:eastAsiaTheme="minorEastAsia"/>
-          <w:lang w:val="en-US"/>
-        </w:rPr>
-        <w:t xml:space="preserve"> to its neighboring molecules through molecular collisions and is thus transmitted throughout the entire flow.</w:t>
-      </w:r>
-      <w:r>
-        <w:rPr>
-          <w:rFonts w:eastAsiaTheme="minorEastAsia"/>
-          <w:lang w:val="en-US"/>
-        </w:rPr>
-        <w:t xml:space="preserve"> Therefore, the information </w:t>
-      </w:r>
-      <w:proofErr w:type="gramStart"/>
-      <w:r>
-        <w:rPr>
-          <w:rFonts w:eastAsiaTheme="minorEastAsia"/>
-          <w:lang w:val="en-US"/>
-        </w:rPr>
-        <w:t>is propagated</w:t>
-      </w:r>
-      <w:proofErr w:type="gramEnd"/>
-      <w:r>
-        <w:rPr>
-          <w:rFonts w:eastAsiaTheme="minorEastAsia"/>
-          <w:lang w:val="en-US"/>
-        </w:rPr>
-        <w:t xml:space="preserve"> upstream at more or less the local speed of sound. If the upstream flow is subsonic, the disturbances have no problem by working their way far upstream, thus the incoming flow will move out of the way of the body but, if the upstream flow is supersonic, the disturbances cannot </w:t>
+        <w:t xml:space="preserve"> Therefore, the information is propagated upstream at more or less the local speed of sound. If the upstream flow is subsonic, the disturbances have no problem by working their way far upstream, thus the incoming flow will move out of the way of the body but, if the upstream flow is supersonic, the disturbances cannot </w:t>
       </w:r>
       <w:r>
         <w:rPr>
@@ -3098,7 +3018,7 @@
       <w:r>
         <w:rPr>
           <w:noProof/>
-          <w:lang w:eastAsia="es-ES"/>
+          <w:lang w:val="ca-ES" w:eastAsia="ca-ES"/>
         </w:rPr>
         <w:lastRenderedPageBreak/>
         <w:drawing>
@@ -3117,7 +3037,7 @@
                     <pic:cNvPicPr/>
                   </pic:nvPicPr>
                   <pic:blipFill>
-                    <a:blip r:embed="rId7"/>
+                    <a:blip r:embed="rId8"/>
                     <a:stretch>
                       <a:fillRect/>
                     </a:stretch>
@@ -3140,7 +3060,7 @@
     </w:p>
     <w:p>
       <w:pPr>
-        <w:pStyle w:val="Descripcin"/>
+        <w:pStyle w:val="Epgrafe"/>
         <w:jc w:val="center"/>
         <w:rPr>
           <w:lang w:val="en-US"/>
@@ -20972,6 +20892,48 @@
     </w:p>
     <w:p>
       <w:pPr>
+        <w:rPr>
+          <w:lang w:val="en-US"/>
+        </w:rPr>
+      </w:pPr>
+    </w:p>
+    <w:p>
+      <w:pPr>
+        <w:rPr>
+          <w:lang w:val="en-US"/>
+        </w:rPr>
+      </w:pPr>
+    </w:p>
+    <w:p>
+      <w:pPr>
+        <w:rPr>
+          <w:lang w:val="en-US"/>
+        </w:rPr>
+      </w:pPr>
+    </w:p>
+    <w:p>
+      <w:pPr>
+        <w:rPr>
+          <w:lang w:val="en-US"/>
+        </w:rPr>
+      </w:pPr>
+    </w:p>
+    <w:p>
+      <w:pPr>
+        <w:rPr>
+          <w:lang w:val="en-US"/>
+        </w:rPr>
+      </w:pPr>
+    </w:p>
+    <w:p>
+      <w:pPr>
+        <w:rPr>
+          <w:lang w:val="en-US"/>
+        </w:rPr>
+      </w:pPr>
+    </w:p>
+    <w:p>
+      <w:pPr>
         <w:pStyle w:val="Ttulo1"/>
         <w:numPr>
           <w:ilvl w:val="0"/>
@@ -20985,6 +20947,7 @@
         <w:rPr>
           <w:lang w:val="en-US"/>
         </w:rPr>
+        <w:lastRenderedPageBreak/>
         <w:t>Description of the simulator</w:t>
       </w:r>
     </w:p>
@@ -21097,14 +21060,7 @@
         <w:rPr>
           <w:lang w:val="en-GB"/>
         </w:rPr>
-        <w:t xml:space="preserve">. This class is where the most important functions are defined. The computational field is converted in a grid hence a set of cells are then defining the </w:t>
-      </w:r>
-      <w:r>
-        <w:rPr>
-          <w:lang w:val="en-GB"/>
-        </w:rPr>
-        <w:lastRenderedPageBreak/>
-        <w:t xml:space="preserve">ensemble. Each cell has its own properties of temperature, velocity, density, x and y position, F and G values, intermediate predicted values, etc.  These properties are the attributes of the </w:t>
+        <w:t xml:space="preserve">. This class is where the most important functions are defined. The computational field is converted in a grid hence a set of cells are then defining the ensemble. Each cell has its own properties of temperature, velocity, density, x and y position, F and G values, intermediate predicted values, etc.  These properties are the attributes of the </w:t>
       </w:r>
       <w:proofErr w:type="spellStart"/>
       <w:r>
@@ -21222,7 +21178,201 @@
     </w:p>
     <w:p>
       <w:pPr>
+        <w:pStyle w:val="Ttulo2"/>
+        <w:rPr>
+          <w:lang w:val="en-GB"/>
+        </w:rPr>
+      </w:pPr>
+      <w:r>
+        <w:rPr>
+          <w:lang w:val="en-GB"/>
+        </w:rPr>
+        <w:t>4.2. Windows</w:t>
+      </w:r>
+    </w:p>
+    <w:p>
+      <w:pPr>
         <w:jc w:val="both"/>
+        <w:rPr>
+          <w:lang w:val="en-GB"/>
+        </w:rPr>
+      </w:pPr>
+      <w:r>
+        <w:rPr>
+          <w:lang w:val="en-GB"/>
+        </w:rPr>
+        <w:t>The visible part of the simulator and the one that the user is going to interact with are the windows. Because of that, with the goal of provide a friendly and understandable graphic interface, a simple and intuitive design is applied.</w:t>
+      </w:r>
+    </w:p>
+    <w:p>
+      <w:pPr>
+        <w:jc w:val="both"/>
+        <w:rPr>
+          <w:lang w:val="en-GB"/>
+        </w:rPr>
+      </w:pPr>
+      <w:r>
+        <w:rPr>
+          <w:lang w:val="en-GB"/>
+        </w:rPr>
+        <w:t xml:space="preserve">First, </w:t>
+      </w:r>
+      <w:r>
+        <w:rPr>
+          <w:lang w:val="en-GB"/>
+        </w:rPr>
+        <w:t>when we initialize the program a welcome window pops up.</w:t>
+      </w:r>
+    </w:p>
+    <w:p>
+      <w:pPr>
+        <w:jc w:val="center"/>
+        <w:rPr>
+          <w:lang w:val="en-GB"/>
+        </w:rPr>
+      </w:pPr>
+      <w:r>
+        <w:rPr>
+          <w:noProof/>
+          <w:lang w:val="ca-ES" w:eastAsia="ca-ES"/>
+        </w:rPr>
+        <w:drawing>
+          <wp:inline distT="0" distB="0" distL="0" distR="0" wp14:anchorId="6080E0EC" wp14:editId="2A9C1E54">
+            <wp:extent cx="3543300" cy="1985338"/>
+            <wp:effectExtent l="0" t="0" r="0" b="0"/>
+            <wp:docPr id="10" name="Imagen 10"/>
+            <wp:cNvGraphicFramePr>
+              <a:graphicFrameLocks xmlns:a="http://schemas.openxmlformats.org/drawingml/2006/main" noChangeAspect="1"/>
+            </wp:cNvGraphicFramePr>
+            <a:graphic xmlns:a="http://schemas.openxmlformats.org/drawingml/2006/main">
+              <a:graphicData uri="http://schemas.openxmlformats.org/drawingml/2006/picture">
+                <pic:pic xmlns:pic="http://schemas.openxmlformats.org/drawingml/2006/picture">
+                  <pic:nvPicPr>
+                    <pic:cNvPr id="0" name=""/>
+                    <pic:cNvPicPr/>
+                  </pic:nvPicPr>
+                  <pic:blipFill>
+                    <a:blip r:embed="rId9"/>
+                    <a:stretch>
+                      <a:fillRect/>
+                    </a:stretch>
+                  </pic:blipFill>
+                  <pic:spPr>
+                    <a:xfrm>
+                      <a:off x="0" y="0"/>
+                      <a:ext cx="3542883" cy="1985105"/>
+                    </a:xfrm>
+                    <a:prstGeom prst="rect">
+                      <a:avLst/>
+                    </a:prstGeom>
+                  </pic:spPr>
+                </pic:pic>
+              </a:graphicData>
+            </a:graphic>
+          </wp:inline>
+        </w:drawing>
+      </w:r>
+    </w:p>
+    <w:p>
+      <w:pPr>
+        <w:jc w:val="both"/>
+        <w:rPr>
+          <w:lang w:val="en-GB"/>
+        </w:rPr>
+      </w:pPr>
+      <w:r>
+        <w:rPr>
+          <w:lang w:val="en-GB"/>
+        </w:rPr>
+        <w:lastRenderedPageBreak/>
+        <w:t xml:space="preserve">This first window is the first contact with the simulation and because of that it allows the user to access a tutorial of use. Moreover, in this window </w:t>
+      </w:r>
+      <w:r>
+        <w:rPr>
+          <w:lang w:val="en-GB"/>
+        </w:rPr>
+        <w:t>we can press the exit to quit the simulation or the start to enter in the simulation. Here also is the button that connects with the credits.</w:t>
+      </w:r>
+    </w:p>
+    <w:p>
+      <w:pPr>
+        <w:jc w:val="both"/>
+        <w:rPr>
+          <w:lang w:val="en-GB"/>
+        </w:rPr>
+      </w:pPr>
+      <w:r>
+        <w:rPr>
+          <w:lang w:val="en-GB"/>
+        </w:rPr>
+        <w:t xml:space="preserve">The next window is the simulating one. In this window is where we find the main utility of the program: the computation of the </w:t>
+      </w:r>
+      <w:proofErr w:type="spellStart"/>
+      <w:r>
+        <w:rPr>
+          <w:lang w:val="en-GB"/>
+        </w:rPr>
+        <w:t>Prandtl</w:t>
+      </w:r>
+      <w:proofErr w:type="spellEnd"/>
+      <w:r>
+        <w:rPr>
+          <w:lang w:val="en-GB"/>
+        </w:rPr>
+        <w:t>-Meyer expansion wave flow field.</w:t>
+      </w:r>
+    </w:p>
+    <w:p>
+      <w:pPr>
+        <w:jc w:val="center"/>
+        <w:rPr>
+          <w:lang w:val="en-GB"/>
+        </w:rPr>
+      </w:pPr>
+      <w:r>
+        <w:rPr>
+          <w:noProof/>
+          <w:lang w:val="ca-ES" w:eastAsia="ca-ES"/>
+        </w:rPr>
+        <w:drawing>
+          <wp:inline distT="0" distB="0" distL="0" distR="0" wp14:anchorId="676BBB43" wp14:editId="2AFBE803">
+            <wp:extent cx="5400040" cy="3390453"/>
+            <wp:effectExtent l="0" t="0" r="0" b="635"/>
+            <wp:docPr id="11" name="Imagen 11"/>
+            <wp:cNvGraphicFramePr>
+              <a:graphicFrameLocks xmlns:a="http://schemas.openxmlformats.org/drawingml/2006/main" noChangeAspect="1"/>
+            </wp:cNvGraphicFramePr>
+            <a:graphic xmlns:a="http://schemas.openxmlformats.org/drawingml/2006/main">
+              <a:graphicData uri="http://schemas.openxmlformats.org/drawingml/2006/picture">
+                <pic:pic xmlns:pic="http://schemas.openxmlformats.org/drawingml/2006/picture">
+                  <pic:nvPicPr>
+                    <pic:cNvPr id="0" name=""/>
+                    <pic:cNvPicPr/>
+                  </pic:nvPicPr>
+                  <pic:blipFill>
+                    <a:blip r:embed="rId10"/>
+                    <a:stretch>
+                      <a:fillRect/>
+                    </a:stretch>
+                  </pic:blipFill>
+                  <pic:spPr>
+                    <a:xfrm>
+                      <a:off x="0" y="0"/>
+                      <a:ext cx="5400040" cy="3390453"/>
+                    </a:xfrm>
+                    <a:prstGeom prst="rect">
+                      <a:avLst/>
+                    </a:prstGeom>
+                  </pic:spPr>
+                </pic:pic>
+              </a:graphicData>
+            </a:graphic>
+          </wp:inline>
+        </w:drawing>
+      </w:r>
+    </w:p>
+    <w:p>
+      <w:pPr>
         <w:rPr>
           <w:lang w:val="en-GB"/>
         </w:rPr>
@@ -21235,10 +21385,194 @@
           <w:lang w:val="en-GB"/>
         </w:rPr>
       </w:pPr>
+      <w:r>
+        <w:rPr>
+          <w:lang w:val="en-GB"/>
+        </w:rPr>
+        <w:t xml:space="preserve">Different buttons are created to calculate and reset the simulation.  It can be selected the default parameters or also it can be written the ones that the user wishes. Additionally, saving and loading buttons are implemented. </w:t>
+      </w:r>
+      <w:r>
+        <w:rPr>
+          <w:lang w:val="en-GB"/>
+        </w:rPr>
+        <w:t>Besides it can be selected the precision: high, normal or low. Depending on the precision the grid size is going to variate.</w:t>
+      </w:r>
     </w:p>
     <w:p>
       <w:pPr>
         <w:jc w:val="both"/>
+        <w:rPr>
+          <w:lang w:val="en-GB"/>
+        </w:rPr>
+      </w:pPr>
+      <w:r>
+        <w:rPr>
+          <w:lang w:val="en-GB"/>
+        </w:rPr>
+        <w:t>When the simulation is computed, a visual grid-like representation can be observed of one of the attributes of the flow. This attribute represented can be changed to visualise another set of values.</w:t>
+      </w:r>
+    </w:p>
+    <w:p>
+      <w:pPr>
+        <w:jc w:val="both"/>
+        <w:rPr>
+          <w:lang w:val="en-GB"/>
+        </w:rPr>
+      </w:pPr>
+      <w:r>
+        <w:rPr>
+          <w:lang w:val="en-GB"/>
+        </w:rPr>
+        <w:t>Finally, if the mouse is placed inside the grid in a specific location of a cell, different labels shows the attributes of the specific cell.</w:t>
+      </w:r>
+    </w:p>
+    <w:p>
+      <w:pPr>
+        <w:rPr>
+          <w:lang w:val="en-GB"/>
+        </w:rPr>
+      </w:pPr>
+      <w:r>
+        <w:rPr>
+          <w:lang w:val="en-GB"/>
+        </w:rPr>
+        <w:t xml:space="preserve">The next window is the tables of velocity, temperature, pressure, etc. These variables that we had observed in the visual grid-like representation are now shown in tables enabling knowing its specific value in each position of the field. </w:t>
+      </w:r>
+    </w:p>
+    <w:p>
+      <w:pPr>
+        <w:rPr>
+          <w:lang w:val="en-GB"/>
+        </w:rPr>
+      </w:pPr>
+    </w:p>
+    <w:p>
+      <w:pPr>
+        <w:rPr>
+          <w:lang w:val="en-GB"/>
+        </w:rPr>
+      </w:pPr>
+      <w:r>
+        <w:rPr>
+          <w:noProof/>
+          <w:lang w:val="ca-ES" w:eastAsia="ca-ES"/>
+        </w:rPr>
+        <w:lastRenderedPageBreak/>
+        <w:drawing>
+          <wp:inline distT="0" distB="0" distL="0" distR="0" wp14:anchorId="1D35C5E5" wp14:editId="152A93E3">
+            <wp:extent cx="5153025" cy="3609975"/>
+            <wp:effectExtent l="0" t="0" r="9525" b="9525"/>
+            <wp:docPr id="12" name="Imagen 12"/>
+            <wp:cNvGraphicFramePr>
+              <a:graphicFrameLocks xmlns:a="http://schemas.openxmlformats.org/drawingml/2006/main" noChangeAspect="1"/>
+            </wp:cNvGraphicFramePr>
+            <a:graphic xmlns:a="http://schemas.openxmlformats.org/drawingml/2006/main">
+              <a:graphicData uri="http://schemas.openxmlformats.org/drawingml/2006/picture">
+                <pic:pic xmlns:pic="http://schemas.openxmlformats.org/drawingml/2006/picture">
+                  <pic:nvPicPr>
+                    <pic:cNvPr id="0" name=""/>
+                    <pic:cNvPicPr/>
+                  </pic:nvPicPr>
+                  <pic:blipFill>
+                    <a:blip r:embed="rId11"/>
+                    <a:stretch>
+                      <a:fillRect/>
+                    </a:stretch>
+                  </pic:blipFill>
+                  <pic:spPr>
+                    <a:xfrm>
+                      <a:off x="0" y="0"/>
+                      <a:ext cx="5153025" cy="3609975"/>
+                    </a:xfrm>
+                    <a:prstGeom prst="rect">
+                      <a:avLst/>
+                    </a:prstGeom>
+                  </pic:spPr>
+                </pic:pic>
+              </a:graphicData>
+            </a:graphic>
+          </wp:inline>
+        </w:drawing>
+      </w:r>
+    </w:p>
+    <w:p>
+      <w:pPr>
+        <w:jc w:val="both"/>
+        <w:rPr>
+          <w:lang w:val="en-GB"/>
+        </w:rPr>
+      </w:pPr>
+      <w:r>
+        <w:rPr>
+          <w:lang w:val="en-GB"/>
+        </w:rPr>
+        <w:t>This table results can be exported by pressing the export button, so any further investigation, or simply save it, can be done.</w:t>
+      </w:r>
+    </w:p>
+    <w:p>
+      <w:pPr>
+        <w:jc w:val="both"/>
+        <w:rPr>
+          <w:lang w:val="en-GB"/>
+        </w:rPr>
+      </w:pPr>
+      <w:r>
+        <w:rPr>
+          <w:lang w:val="en-GB"/>
+        </w:rPr>
+        <w:t>Then, the following window enables checking the validity of the results.</w:t>
+      </w:r>
+    </w:p>
+    <w:p>
+      <w:pPr>
+        <w:rPr>
+          <w:lang w:val="en-GB"/>
+        </w:rPr>
+      </w:pPr>
+      <w:r>
+        <w:rPr>
+          <w:noProof/>
+          <w:lang w:val="ca-ES" w:eastAsia="ca-ES"/>
+        </w:rPr>
+        <w:drawing>
+          <wp:inline distT="0" distB="0" distL="0" distR="0" wp14:anchorId="13E71772" wp14:editId="1B1E8344">
+            <wp:extent cx="5400040" cy="3862758"/>
+            <wp:effectExtent l="0" t="0" r="0" b="4445"/>
+            <wp:docPr id="13" name="Imagen 13"/>
+            <wp:cNvGraphicFramePr>
+              <a:graphicFrameLocks xmlns:a="http://schemas.openxmlformats.org/drawingml/2006/main" noChangeAspect="1"/>
+            </wp:cNvGraphicFramePr>
+            <a:graphic xmlns:a="http://schemas.openxmlformats.org/drawingml/2006/main">
+              <a:graphicData uri="http://schemas.openxmlformats.org/drawingml/2006/picture">
+                <pic:pic xmlns:pic="http://schemas.openxmlformats.org/drawingml/2006/picture">
+                  <pic:nvPicPr>
+                    <pic:cNvPr id="0" name=""/>
+                    <pic:cNvPicPr/>
+                  </pic:nvPicPr>
+                  <pic:blipFill>
+                    <a:blip r:embed="rId12"/>
+                    <a:stretch>
+                      <a:fillRect/>
+                    </a:stretch>
+                  </pic:blipFill>
+                  <pic:spPr>
+                    <a:xfrm>
+                      <a:off x="0" y="0"/>
+                      <a:ext cx="5400040" cy="3862758"/>
+                    </a:xfrm>
+                    <a:prstGeom prst="rect">
+                      <a:avLst/>
+                    </a:prstGeom>
+                  </pic:spPr>
+                </pic:pic>
+              </a:graphicData>
+            </a:graphic>
+          </wp:inline>
+        </w:drawing>
+      </w:r>
+    </w:p>
+    <w:p>
+      <w:pPr>
         <w:rPr>
           <w:lang w:val="en-GB"/>
         </w:rPr>
@@ -21251,161 +21585,17 @@
           <w:lang w:val="en-GB"/>
         </w:rPr>
       </w:pPr>
-    </w:p>
-    <w:p>
-      <w:pPr>
-        <w:pStyle w:val="Ttulo2"/>
+      <w:r>
         <w:rPr>
           <w:lang w:val="en-GB"/>
         </w:rPr>
-      </w:pPr>
-      <w:r>
-        <w:rPr>
-          <w:lang w:val="en-GB"/>
-        </w:rPr>
-        <w:t>4.2. Windows</w:t>
+        <w:lastRenderedPageBreak/>
+        <w:t>Here can be compared the Anderson results with the specific columns computed by the simulator. Moreover, some further study is done analysing the variation of the results.</w:t>
       </w:r>
     </w:p>
     <w:p>
       <w:pPr>
         <w:jc w:val="both"/>
-        <w:rPr>
-          <w:lang w:val="en-GB"/>
-        </w:rPr>
-      </w:pPr>
-      <w:r>
-        <w:rPr>
-          <w:lang w:val="en-GB"/>
-        </w:rPr>
-        <w:t>The visible part of the simulator and the one that the user is going to interact with are the windows. Because of that, with the goal of provide a friendly and understandable graphic interface, a simple and intuitive design is applied.</w:t>
-      </w:r>
-    </w:p>
-    <w:p>
-      <w:pPr>
-        <w:jc w:val="both"/>
-        <w:rPr>
-          <w:lang w:val="en-GB"/>
-        </w:rPr>
-      </w:pPr>
-      <w:r>
-        <w:rPr>
-          <w:lang w:val="en-GB"/>
-        </w:rPr>
-        <w:t xml:space="preserve">First, </w:t>
-      </w:r>
-      <w:r>
-        <w:rPr>
-          <w:lang w:val="en-GB"/>
-        </w:rPr>
-        <w:t>when we initialize the program a welcome window pops up.</w:t>
-      </w:r>
-    </w:p>
-    <w:p>
-      <w:pPr>
-        <w:rPr>
-          <w:lang w:val="en-GB"/>
-        </w:rPr>
-      </w:pPr>
-      <w:r>
-        <w:rPr>
-          <w:noProof/>
-          <w:lang w:eastAsia="es-ES"/>
-        </w:rPr>
-        <mc:AlternateContent>
-          <mc:Choice Requires="wps">
-            <w:drawing>
-              <wp:anchor distT="0" distB="0" distL="114300" distR="114300" simplePos="0" relativeHeight="251659264" behindDoc="0" locked="0" layoutInCell="1" allowOverlap="1">
-                <wp:simplePos x="0" y="0"/>
-                <wp:positionH relativeFrom="column">
-                  <wp:posOffset>805815</wp:posOffset>
-                </wp:positionH>
-                <wp:positionV relativeFrom="paragraph">
-                  <wp:posOffset>124460</wp:posOffset>
-                </wp:positionV>
-                <wp:extent cx="3962400" cy="1400175"/>
-                <wp:effectExtent l="0" t="0" r="19050" b="28575"/>
-                <wp:wrapNone/>
-                <wp:docPr id="3" name="3 Rectángulo"/>
-                <wp:cNvGraphicFramePr/>
-                <a:graphic xmlns:a="http://schemas.openxmlformats.org/drawingml/2006/main">
-                  <a:graphicData uri="http://schemas.microsoft.com/office/word/2010/wordprocessingShape">
-                    <wps:wsp>
-                      <wps:cNvSpPr/>
-                      <wps:spPr>
-                        <a:xfrm>
-                          <a:off x="0" y="0"/>
-                          <a:ext cx="3962400" cy="1400175"/>
-                        </a:xfrm>
-                        <a:prstGeom prst="rect">
-                          <a:avLst/>
-                        </a:prstGeom>
-                      </wps:spPr>
-                      <wps:style>
-                        <a:lnRef idx="2">
-                          <a:schemeClr val="accent1">
-                            <a:shade val="50000"/>
-                          </a:schemeClr>
-                        </a:lnRef>
-                        <a:fillRef idx="1">
-                          <a:schemeClr val="accent1"/>
-                        </a:fillRef>
-                        <a:effectRef idx="0">
-                          <a:schemeClr val="accent1"/>
-                        </a:effectRef>
-                        <a:fontRef idx="minor">
-                          <a:schemeClr val="lt1"/>
-                        </a:fontRef>
-                      </wps:style>
-                      <wps:bodyPr rot="0" spcFirstLastPara="0" vertOverflow="overflow" horzOverflow="overflow" vert="horz" wrap="square" lIns="91440" tIns="45720" rIns="91440" bIns="45720" numCol="1" spcCol="0" rtlCol="0" fromWordArt="0" anchor="ctr" anchorCtr="0" forceAA="0" compatLnSpc="1">
-                        <a:prstTxWarp prst="textNoShape">
-                          <a:avLst/>
-                        </a:prstTxWarp>
-                        <a:noAutofit/>
-                      </wps:bodyPr>
-                    </wps:wsp>
-                  </a:graphicData>
-                </a:graphic>
-              </wp:anchor>
-            </w:drawing>
-          </mc:Choice>
-          <mc:Fallback>
-            <w:pict>
-              <v:rect w14:anchorId="2623AF20" id="3 Rectángulo" o:spid="_x0000_s1026" style="position:absolute;margin-left:63.45pt;margin-top:9.8pt;width:312pt;height:110.25pt;z-index:251659264;visibility:visible;mso-wrap-style:square;mso-wrap-distance-left:9pt;mso-wrap-distance-top:0;mso-wrap-distance-right:9pt;mso-wrap-distance-bottom:0;mso-position-horizontal:absolute;mso-position-horizontal-relative:text;mso-position-vertical:absolute;mso-position-vertical-relative:text;v-text-anchor:middle" o:gfxdata="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" fillcolor="#5b9bd5 [3204]" strokecolor="#1f4d78 [1604]" strokeweight="1pt"/>
-            </w:pict>
-          </mc:Fallback>
-        </mc:AlternateContent>
-      </w:r>
-    </w:p>
-    <w:p>
-      <w:pPr>
-        <w:rPr>
-          <w:lang w:val="en-GB"/>
-        </w:rPr>
-      </w:pPr>
-    </w:p>
-    <w:p>
-      <w:pPr>
-        <w:rPr>
-          <w:lang w:val="en-GB"/>
-        </w:rPr>
-      </w:pPr>
-    </w:p>
-    <w:p>
-      <w:pPr>
-        <w:rPr>
-          <w:lang w:val="en-GB"/>
-        </w:rPr>
-      </w:pPr>
-    </w:p>
-    <w:p>
-      <w:pPr>
-        <w:rPr>
-          <w:lang w:val="en-GB"/>
-        </w:rPr>
-      </w:pPr>
-    </w:p>
-    <w:p>
-      <w:pPr>
         <w:rPr>
           <w:lang w:val="en-GB"/>
         </w:rPr>
@@ -21422,13 +21612,13 @@
         <w:rPr>
           <w:lang w:val="en-GB"/>
         </w:rPr>
-        <w:t xml:space="preserve">This first window is the first contact with the simulation and because of that it allows the user to access a tutorial of use. Moreover, in this window is also </w:t>
+        <w:t xml:space="preserve">The next windows we have are the plots and the advanced study. In the plots window is where can be observed </w:t>
       </w:r>
       <w:r>
         <w:rPr>
           <w:lang w:val="en-GB"/>
         </w:rPr>
-        <w:t>defined the application of the simulation and some general information.</w:t>
+        <w:t>the evolution of the parameters in the field and interesting results of the simulator.</w:t>
       </w:r>
     </w:p>
     <w:p>
@@ -21441,545 +21631,44 @@
       <w:r>
         <w:rPr>
           <w:noProof/>
-          <w:lang w:eastAsia="es-ES"/>
-        </w:rPr>
-        <mc:AlternateContent>
-          <mc:Choice Requires="wps">
-            <w:drawing>
-              <wp:anchor distT="0" distB="0" distL="114300" distR="114300" simplePos="0" relativeHeight="251661312" behindDoc="0" locked="0" layoutInCell="1" allowOverlap="1" wp14:anchorId="45D3CBCC" wp14:editId="693E35E3">
-                <wp:simplePos x="0" y="0"/>
-                <wp:positionH relativeFrom="column">
-                  <wp:posOffset>805815</wp:posOffset>
-                </wp:positionH>
-                <wp:positionV relativeFrom="paragraph">
-                  <wp:posOffset>424180</wp:posOffset>
-                </wp:positionV>
-                <wp:extent cx="3962400" cy="1400175"/>
-                <wp:effectExtent l="0" t="0" r="19050" b="28575"/>
-                <wp:wrapNone/>
-                <wp:docPr id="4" name="4 Rectángulo"/>
-                <wp:cNvGraphicFramePr/>
-                <a:graphic xmlns:a="http://schemas.openxmlformats.org/drawingml/2006/main">
-                  <a:graphicData uri="http://schemas.microsoft.com/office/word/2010/wordprocessingShape">
-                    <wps:wsp>
-                      <wps:cNvSpPr/>
-                      <wps:spPr>
-                        <a:xfrm>
-                          <a:off x="0" y="0"/>
-                          <a:ext cx="3962400" cy="1400175"/>
-                        </a:xfrm>
-                        <a:prstGeom prst="rect">
-                          <a:avLst/>
-                        </a:prstGeom>
-                      </wps:spPr>
-                      <wps:style>
-                        <a:lnRef idx="2">
-                          <a:schemeClr val="accent1">
-                            <a:shade val="50000"/>
-                          </a:schemeClr>
-                        </a:lnRef>
-                        <a:fillRef idx="1">
-                          <a:schemeClr val="accent1"/>
-                        </a:fillRef>
-                        <a:effectRef idx="0">
-                          <a:schemeClr val="accent1"/>
-                        </a:effectRef>
-                        <a:fontRef idx="minor">
-                          <a:schemeClr val="lt1"/>
-                        </a:fontRef>
-                      </wps:style>
-                      <wps:bodyPr rot="0" spcFirstLastPara="0" vertOverflow="overflow" horzOverflow="overflow" vert="horz" wrap="square" lIns="91440" tIns="45720" rIns="91440" bIns="45720" numCol="1" spcCol="0" rtlCol="0" fromWordArt="0" anchor="ctr" anchorCtr="0" forceAA="0" compatLnSpc="1">
-                        <a:prstTxWarp prst="textNoShape">
-                          <a:avLst/>
-                        </a:prstTxWarp>
-                        <a:noAutofit/>
-                      </wps:bodyPr>
-                    </wps:wsp>
-                  </a:graphicData>
-                </a:graphic>
-              </wp:anchor>
-            </w:drawing>
-          </mc:Choice>
-          <mc:Fallback>
-            <w:pict>
-              <v:rect w14:anchorId="57C7E38B" id="4 Rectángulo" o:spid="_x0000_s1026" style="position:absolute;margin-left:63.45pt;margin-top:33.4pt;width:312pt;height:110.25pt;z-index:251661312;visibility:visible;mso-wrap-style:square;mso-wrap-distance-left:9pt;mso-wrap-distance-top:0;mso-wrap-distance-right:9pt;mso-wrap-distance-bottom:0;mso-position-horizontal:absolute;mso-position-horizontal-relative:text;mso-position-vertical:absolute;mso-position-vertical-relative:text;v-text-anchor:middle" o:gfxdata="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" fillcolor="#5b9bd5 [3204]" strokecolor="#1f4d78 [1604]" strokeweight="1pt"/>
-            </w:pict>
-          </mc:Fallback>
-        </mc:AlternateContent>
-      </w:r>
-      <w:r>
-        <w:rPr>
-          <w:lang w:val="en-GB"/>
-        </w:rPr>
-        <w:t xml:space="preserve">The next window is the simulating one. In this window is where we find the main utility of the program: the computation of the </w:t>
-      </w:r>
-      <w:proofErr w:type="spellStart"/>
-      <w:r>
-        <w:rPr>
-          <w:lang w:val="en-GB"/>
-        </w:rPr>
-        <w:t>Prandtl</w:t>
-      </w:r>
-      <w:proofErr w:type="spellEnd"/>
-      <w:r>
-        <w:rPr>
-          <w:lang w:val="en-GB"/>
-        </w:rPr>
-        <w:t>-Meyer expansion wave flow field.</w:t>
-      </w:r>
-    </w:p>
-    <w:p>
-      <w:pPr>
-        <w:rPr>
-          <w:lang w:val="en-GB"/>
-        </w:rPr>
-      </w:pPr>
-    </w:p>
-    <w:p>
-      <w:pPr>
-        <w:rPr>
-          <w:lang w:val="en-GB"/>
-        </w:rPr>
-      </w:pPr>
-    </w:p>
-    <w:p>
-      <w:pPr>
-        <w:rPr>
-          <w:lang w:val="en-GB"/>
-        </w:rPr>
-      </w:pPr>
-    </w:p>
-    <w:p>
-      <w:pPr>
-        <w:rPr>
-          <w:lang w:val="en-GB"/>
-        </w:rPr>
-      </w:pPr>
-    </w:p>
-    <w:p>
-      <w:pPr>
-        <w:rPr>
-          <w:lang w:val="en-GB"/>
-        </w:rPr>
-      </w:pPr>
-    </w:p>
-    <w:p>
-      <w:pPr>
-        <w:jc w:val="both"/>
-        <w:rPr>
-          <w:lang w:val="en-GB"/>
-        </w:rPr>
-      </w:pPr>
-      <w:r>
-        <w:rPr>
-          <w:lang w:val="en-GB"/>
-        </w:rPr>
-        <w:t xml:space="preserve">Different buttons are created to calculate and reset the simulation.  It can be selected the default parameters or also it can be written the ones that the user wishes. Additionally, saving and loading buttons are implemented. </w:t>
-      </w:r>
-    </w:p>
-    <w:p>
-      <w:pPr>
-        <w:jc w:val="both"/>
-        <w:rPr>
-          <w:lang w:val="en-GB"/>
-        </w:rPr>
-      </w:pPr>
-      <w:r>
-        <w:rPr>
-          <w:lang w:val="en-GB"/>
-        </w:rPr>
-        <w:t>When the simulation is computed, a visual grid-like representation can be observed of one of the attributes of the flow. This attribute represented can be changed to visualise another set of values.</w:t>
-      </w:r>
-    </w:p>
-    <w:p>
-      <w:pPr>
-        <w:jc w:val="both"/>
-        <w:rPr>
-          <w:lang w:val="en-GB"/>
-        </w:rPr>
-      </w:pPr>
-      <w:r>
-        <w:rPr>
-          <w:lang w:val="en-GB"/>
-        </w:rPr>
-        <w:t>Finally, if the mouse is placed inside the grid in a specific location of a cell, different labels shows the attributes of the specific cell.</w:t>
-      </w:r>
-    </w:p>
-    <w:p>
-      <w:pPr>
-        <w:rPr>
-          <w:lang w:val="en-GB"/>
-        </w:rPr>
-      </w:pPr>
-      <w:r>
-        <w:rPr>
-          <w:noProof/>
-          <w:lang w:eastAsia="es-ES"/>
-        </w:rPr>
-        <mc:AlternateContent>
-          <mc:Choice Requires="wps">
-            <w:drawing>
-              <wp:anchor distT="0" distB="0" distL="114300" distR="114300" simplePos="0" relativeHeight="251663360" behindDoc="0" locked="0" layoutInCell="1" allowOverlap="1" wp14:anchorId="4B098174" wp14:editId="46B8215F">
-                <wp:simplePos x="0" y="0"/>
-                <wp:positionH relativeFrom="column">
-                  <wp:posOffset>624840</wp:posOffset>
-                </wp:positionH>
-                <wp:positionV relativeFrom="paragraph">
-                  <wp:posOffset>635635</wp:posOffset>
-                </wp:positionV>
-                <wp:extent cx="3962400" cy="1400175"/>
-                <wp:effectExtent l="0" t="0" r="19050" b="28575"/>
-                <wp:wrapNone/>
-                <wp:docPr id="5" name="5 Rectángulo"/>
-                <wp:cNvGraphicFramePr/>
-                <a:graphic xmlns:a="http://schemas.openxmlformats.org/drawingml/2006/main">
-                  <a:graphicData uri="http://schemas.microsoft.com/office/word/2010/wordprocessingShape">
-                    <wps:wsp>
-                      <wps:cNvSpPr/>
-                      <wps:spPr>
-                        <a:xfrm>
-                          <a:off x="0" y="0"/>
-                          <a:ext cx="3962400" cy="1400175"/>
-                        </a:xfrm>
-                        <a:prstGeom prst="rect">
-                          <a:avLst/>
-                        </a:prstGeom>
-                      </wps:spPr>
-                      <wps:style>
-                        <a:lnRef idx="2">
-                          <a:schemeClr val="accent1">
-                            <a:shade val="50000"/>
-                          </a:schemeClr>
-                        </a:lnRef>
-                        <a:fillRef idx="1">
-                          <a:schemeClr val="accent1"/>
-                        </a:fillRef>
-                        <a:effectRef idx="0">
-                          <a:schemeClr val="accent1"/>
-                        </a:effectRef>
-                        <a:fontRef idx="minor">
-                          <a:schemeClr val="lt1"/>
-                        </a:fontRef>
-                      </wps:style>
-                      <wps:bodyPr rot="0" spcFirstLastPara="0" vertOverflow="overflow" horzOverflow="overflow" vert="horz" wrap="square" lIns="91440" tIns="45720" rIns="91440" bIns="45720" numCol="1" spcCol="0" rtlCol="0" fromWordArt="0" anchor="ctr" anchorCtr="0" forceAA="0" compatLnSpc="1">
-                        <a:prstTxWarp prst="textNoShape">
-                          <a:avLst/>
-                        </a:prstTxWarp>
-                        <a:noAutofit/>
-                      </wps:bodyPr>
-                    </wps:wsp>
-                  </a:graphicData>
-                </a:graphic>
-              </wp:anchor>
-            </w:drawing>
-          </mc:Choice>
-          <mc:Fallback>
-            <w:pict>
-              <v:rect w14:anchorId="4AFDEA6A" id="5 Rectángulo" o:spid="_x0000_s1026" style="position:absolute;margin-left:49.2pt;margin-top:50.05pt;width:312pt;height:110.25pt;z-index:251663360;visibility:visible;mso-wrap-style:square;mso-wrap-distance-left:9pt;mso-wrap-distance-top:0;mso-wrap-distance-right:9pt;mso-wrap-distance-bottom:0;mso-position-horizontal:absolute;mso-position-horizontal-relative:text;mso-position-vertical:absolute;mso-position-vertical-relative:text;v-text-anchor:middle" o:gfxdata="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" fillcolor="#5b9bd5 [3204]" strokecolor="#1f4d78 [1604]" strokeweight="1pt"/>
-            </w:pict>
-          </mc:Fallback>
-        </mc:AlternateContent>
-      </w:r>
-      <w:r>
-        <w:rPr>
-          <w:lang w:val="en-GB"/>
-        </w:rPr>
-        <w:t xml:space="preserve">The next window is the tables of velocity, temperature, pressure, etc. These variables that we had observed in the visual grid-like representation are now shown in tables enabling knowing its specific value in each position of the field. </w:t>
-      </w:r>
-    </w:p>
-    <w:p>
-      <w:pPr>
-        <w:rPr>
-          <w:lang w:val="en-GB"/>
-        </w:rPr>
-      </w:pPr>
-    </w:p>
-    <w:p>
-      <w:pPr>
-        <w:rPr>
-          <w:lang w:val="en-GB"/>
-        </w:rPr>
-      </w:pPr>
-    </w:p>
-    <w:p>
-      <w:pPr>
-        <w:rPr>
-          <w:lang w:val="en-GB"/>
-        </w:rPr>
-      </w:pPr>
-    </w:p>
-    <w:p>
-      <w:pPr>
-        <w:rPr>
-          <w:lang w:val="en-GB"/>
-        </w:rPr>
-      </w:pPr>
-    </w:p>
-    <w:p>
-      <w:pPr>
-        <w:jc w:val="both"/>
-        <w:rPr>
-          <w:lang w:val="en-GB"/>
-        </w:rPr>
-      </w:pPr>
-      <w:r>
-        <w:rPr>
-          <w:lang w:val="en-GB"/>
-        </w:rPr>
-        <w:t>This table results can be exported by pressing the export button, so any further investigation, or simply save it, can be done.</w:t>
-      </w:r>
-    </w:p>
-    <w:p>
-      <w:pPr>
-        <w:jc w:val="both"/>
-        <w:rPr>
-          <w:lang w:val="en-GB"/>
-        </w:rPr>
-      </w:pPr>
-      <w:r>
-        <w:rPr>
-          <w:noProof/>
-          <w:lang w:eastAsia="es-ES"/>
-        </w:rPr>
-        <mc:AlternateContent>
-          <mc:Choice Requires="wps">
-            <w:drawing>
-              <wp:anchor distT="0" distB="0" distL="114300" distR="114300" simplePos="0" relativeHeight="251665408" behindDoc="0" locked="0" layoutInCell="1" allowOverlap="1" wp14:anchorId="20DBD38D" wp14:editId="2C4F8C7C">
-                <wp:simplePos x="0" y="0"/>
-                <wp:positionH relativeFrom="column">
-                  <wp:posOffset>558165</wp:posOffset>
-                </wp:positionH>
-                <wp:positionV relativeFrom="paragraph">
-                  <wp:posOffset>240030</wp:posOffset>
-                </wp:positionV>
-                <wp:extent cx="3962400" cy="1400175"/>
-                <wp:effectExtent l="0" t="0" r="19050" b="28575"/>
-                <wp:wrapNone/>
-                <wp:docPr id="6" name="6 Rectángulo"/>
-                <wp:cNvGraphicFramePr/>
-                <a:graphic xmlns:a="http://schemas.openxmlformats.org/drawingml/2006/main">
-                  <a:graphicData uri="http://schemas.microsoft.com/office/word/2010/wordprocessingShape">
-                    <wps:wsp>
-                      <wps:cNvSpPr/>
-                      <wps:spPr>
-                        <a:xfrm>
-                          <a:off x="0" y="0"/>
-                          <a:ext cx="3962400" cy="1400175"/>
-                        </a:xfrm>
-                        <a:prstGeom prst="rect">
-                          <a:avLst/>
-                        </a:prstGeom>
-                      </wps:spPr>
-                      <wps:style>
-                        <a:lnRef idx="2">
-                          <a:schemeClr val="accent1">
-                            <a:shade val="50000"/>
-                          </a:schemeClr>
-                        </a:lnRef>
-                        <a:fillRef idx="1">
-                          <a:schemeClr val="accent1"/>
-                        </a:fillRef>
-                        <a:effectRef idx="0">
-                          <a:schemeClr val="accent1"/>
-                        </a:effectRef>
-                        <a:fontRef idx="minor">
-                          <a:schemeClr val="lt1"/>
-                        </a:fontRef>
-                      </wps:style>
-                      <wps:bodyPr rot="0" spcFirstLastPara="0" vertOverflow="overflow" horzOverflow="overflow" vert="horz" wrap="square" lIns="91440" tIns="45720" rIns="91440" bIns="45720" numCol="1" spcCol="0" rtlCol="0" fromWordArt="0" anchor="ctr" anchorCtr="0" forceAA="0" compatLnSpc="1">
-                        <a:prstTxWarp prst="textNoShape">
-                          <a:avLst/>
-                        </a:prstTxWarp>
-                        <a:noAutofit/>
-                      </wps:bodyPr>
-                    </wps:wsp>
-                  </a:graphicData>
-                </a:graphic>
-              </wp:anchor>
-            </w:drawing>
-          </mc:Choice>
-          <mc:Fallback>
-            <w:pict>
-              <v:rect w14:anchorId="2A7D172D" id="6 Rectángulo" o:spid="_x0000_s1026" style="position:absolute;margin-left:43.95pt;margin-top:18.9pt;width:312pt;height:110.25pt;z-index:251665408;visibility:visible;mso-wrap-style:square;mso-wrap-distance-left:9pt;mso-wrap-distance-top:0;mso-wrap-distance-right:9pt;mso-wrap-distance-bottom:0;mso-position-horizontal:absolute;mso-position-horizontal-relative:text;mso-position-vertical:absolute;mso-position-vertical-relative:text;v-text-anchor:middle" o:gfxdata="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" fillcolor="#5b9bd5 [3204]" strokecolor="#1f4d78 [1604]" strokeweight="1pt"/>
-            </w:pict>
-          </mc:Fallback>
-        </mc:AlternateContent>
-      </w:r>
-      <w:r>
-        <w:rPr>
-          <w:lang w:val="en-GB"/>
-        </w:rPr>
-        <w:t>Then, the following window enables checking the validity of the results.</w:t>
-      </w:r>
-    </w:p>
-    <w:p>
-      <w:pPr>
-        <w:rPr>
-          <w:lang w:val="en-GB"/>
-        </w:rPr>
-      </w:pPr>
-    </w:p>
-    <w:p>
-      <w:pPr>
-        <w:rPr>
-          <w:lang w:val="en-GB"/>
-        </w:rPr>
-      </w:pPr>
-    </w:p>
-    <w:p>
-      <w:pPr>
-        <w:rPr>
-          <w:lang w:val="en-GB"/>
-        </w:rPr>
-      </w:pPr>
-    </w:p>
-    <w:p>
-      <w:pPr>
-        <w:rPr>
-          <w:lang w:val="en-GB"/>
-        </w:rPr>
-      </w:pPr>
-    </w:p>
-    <w:p>
-      <w:pPr>
-        <w:rPr>
-          <w:lang w:val="en-GB"/>
-        </w:rPr>
-      </w:pPr>
-    </w:p>
-    <w:p>
-      <w:pPr>
-        <w:jc w:val="both"/>
-        <w:rPr>
-          <w:lang w:val="en-GB"/>
-        </w:rPr>
-      </w:pPr>
-      <w:r>
-        <w:rPr>
-          <w:lang w:val="en-GB"/>
-        </w:rPr>
-        <w:t>Here can be compared the Anderson results with the specific columns computed by the simulator. Moreover, some further study is done analysing the variation of the results.</w:t>
-      </w:r>
-    </w:p>
-    <w:p>
-      <w:pPr>
-        <w:jc w:val="both"/>
-        <w:rPr>
-          <w:lang w:val="en-GB"/>
-        </w:rPr>
-      </w:pPr>
-      <w:r>
-        <w:rPr>
-          <w:noProof/>
-          <w:lang w:eastAsia="es-ES"/>
-        </w:rPr>
-        <mc:AlternateContent>
-          <mc:Choice Requires="wps">
-            <w:drawing>
-              <wp:anchor distT="0" distB="0" distL="114300" distR="114300" simplePos="0" relativeHeight="251667456" behindDoc="0" locked="0" layoutInCell="1" allowOverlap="1" wp14:anchorId="7C14081D" wp14:editId="278839D9">
-                <wp:simplePos x="0" y="0"/>
-                <wp:positionH relativeFrom="column">
-                  <wp:posOffset>710565</wp:posOffset>
-                </wp:positionH>
-                <wp:positionV relativeFrom="paragraph">
-                  <wp:posOffset>533400</wp:posOffset>
-                </wp:positionV>
-                <wp:extent cx="3962400" cy="1400175"/>
-                <wp:effectExtent l="0" t="0" r="19050" b="28575"/>
-                <wp:wrapNone/>
-                <wp:docPr id="7" name="7 Rectángulo"/>
-                <wp:cNvGraphicFramePr/>
-                <a:graphic xmlns:a="http://schemas.openxmlformats.org/drawingml/2006/main">
-                  <a:graphicData uri="http://schemas.microsoft.com/office/word/2010/wordprocessingShape">
-                    <wps:wsp>
-                      <wps:cNvSpPr/>
-                      <wps:spPr>
-                        <a:xfrm>
-                          <a:off x="0" y="0"/>
-                          <a:ext cx="3962400" cy="1400175"/>
-                        </a:xfrm>
-                        <a:prstGeom prst="rect">
-                          <a:avLst/>
-                        </a:prstGeom>
-                      </wps:spPr>
-                      <wps:style>
-                        <a:lnRef idx="2">
-                          <a:schemeClr val="accent1">
-                            <a:shade val="50000"/>
-                          </a:schemeClr>
-                        </a:lnRef>
-                        <a:fillRef idx="1">
-                          <a:schemeClr val="accent1"/>
-                        </a:fillRef>
-                        <a:effectRef idx="0">
-                          <a:schemeClr val="accent1"/>
-                        </a:effectRef>
-                        <a:fontRef idx="minor">
-                          <a:schemeClr val="lt1"/>
-                        </a:fontRef>
-                      </wps:style>
-                      <wps:bodyPr rot="0" spcFirstLastPara="0" vertOverflow="overflow" horzOverflow="overflow" vert="horz" wrap="square" lIns="91440" tIns="45720" rIns="91440" bIns="45720" numCol="1" spcCol="0" rtlCol="0" fromWordArt="0" anchor="ctr" anchorCtr="0" forceAA="0" compatLnSpc="1">
-                        <a:prstTxWarp prst="textNoShape">
-                          <a:avLst/>
-                        </a:prstTxWarp>
-                        <a:noAutofit/>
-                      </wps:bodyPr>
-                    </wps:wsp>
-                  </a:graphicData>
-                </a:graphic>
-              </wp:anchor>
-            </w:drawing>
-          </mc:Choice>
-          <mc:Fallback>
-            <w:pict>
-              <v:rect w14:anchorId="0F2E8F34" id="7 Rectángulo" o:spid="_x0000_s1026" style="position:absolute;margin-left:55.95pt;margin-top:42pt;width:312pt;height:110.25pt;z-index:251667456;visibility:visible;mso-wrap-style:square;mso-wrap-distance-left:9pt;mso-wrap-distance-top:0;mso-wrap-distance-right:9pt;mso-wrap-distance-bottom:0;mso-position-horizontal:absolute;mso-position-horizontal-relative:text;mso-position-vertical:absolute;mso-position-vertical-relative:text;v-text-anchor:middle" o:gfxdata="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" fillcolor="#5b9bd5 [3204]" strokecolor="#1f4d78 [1604]" strokeweight="1pt"/>
-            </w:pict>
-          </mc:Fallback>
-        </mc:AlternateContent>
-      </w:r>
-      <w:r>
-        <w:rPr>
-          <w:lang w:val="en-GB"/>
-        </w:rPr>
-        <w:t xml:space="preserve">The next windows we have are the plots and the advanced study. In the plots window is where can be observed the </w:t>
-      </w:r>
-      <w:r>
-        <w:rPr>
-          <w:highlight w:val="yellow"/>
-          <w:lang w:val="en-GB"/>
-        </w:rPr>
-        <w:t>evolution of the parameters in the field and interesting results of the simulator.</w:t>
-      </w:r>
-    </w:p>
-    <w:p>
-      <w:pPr>
-        <w:jc w:val="both"/>
-        <w:rPr>
-          <w:lang w:val="en-GB"/>
-        </w:rPr>
-      </w:pPr>
-    </w:p>
-    <w:p>
-      <w:pPr>
-        <w:jc w:val="both"/>
-        <w:rPr>
-          <w:lang w:val="en-GB"/>
-        </w:rPr>
-      </w:pPr>
-    </w:p>
-    <w:p>
-      <w:pPr>
-        <w:rPr>
-          <w:lang w:val="en-GB"/>
-        </w:rPr>
-      </w:pPr>
-    </w:p>
-    <w:p>
-      <w:pPr>
-        <w:rPr>
-          <w:lang w:val="en-GB"/>
-        </w:rPr>
-      </w:pPr>
+          <w:lang w:val="ca-ES" w:eastAsia="ca-ES"/>
+        </w:rPr>
+        <w:drawing>
+          <wp:inline distT="0" distB="0" distL="0" distR="0" wp14:anchorId="67285117" wp14:editId="10BBC077">
+            <wp:extent cx="5400040" cy="3744834"/>
+            <wp:effectExtent l="0" t="0" r="0" b="8255"/>
+            <wp:docPr id="14" name="Imagen 14"/>
+            <wp:cNvGraphicFramePr>
+              <a:graphicFrameLocks xmlns:a="http://schemas.openxmlformats.org/drawingml/2006/main" noChangeAspect="1"/>
+            </wp:cNvGraphicFramePr>
+            <a:graphic xmlns:a="http://schemas.openxmlformats.org/drawingml/2006/main">
+              <a:graphicData uri="http://schemas.openxmlformats.org/drawingml/2006/picture">
+                <pic:pic xmlns:pic="http://schemas.openxmlformats.org/drawingml/2006/picture">
+                  <pic:nvPicPr>
+                    <pic:cNvPr id="0" name=""/>
+                    <pic:cNvPicPr/>
+                  </pic:nvPicPr>
+                  <pic:blipFill>
+                    <a:blip r:embed="rId13"/>
+                    <a:stretch>
+                      <a:fillRect/>
+                    </a:stretch>
+                  </pic:blipFill>
+                  <pic:spPr>
+                    <a:xfrm>
+                      <a:off x="0" y="0"/>
+                      <a:ext cx="5400040" cy="3744834"/>
+                    </a:xfrm>
+                    <a:prstGeom prst="rect">
+                      <a:avLst/>
+                    </a:prstGeom>
+                  </pic:spPr>
+                </pic:pic>
+              </a:graphicData>
+            </a:graphic>
+          </wp:inline>
+        </w:drawing>
+      </w:r>
     </w:p>
     <w:p>
       <w:pPr>
@@ -22025,71 +21714,44 @@
       <w:r>
         <w:rPr>
           <w:noProof/>
-          <w:lang w:eastAsia="es-ES"/>
-        </w:rPr>
-        <mc:AlternateContent>
-          <mc:Choice Requires="wps">
-            <w:drawing>
-              <wp:anchor distT="0" distB="0" distL="114300" distR="114300" simplePos="0" relativeHeight="251669504" behindDoc="0" locked="0" layoutInCell="1" allowOverlap="1" wp14:anchorId="3D8F0DA1" wp14:editId="340ABF77">
-                <wp:simplePos x="0" y="0"/>
-                <wp:positionH relativeFrom="column">
-                  <wp:posOffset>710565</wp:posOffset>
-                </wp:positionH>
-                <wp:positionV relativeFrom="paragraph">
-                  <wp:posOffset>1270</wp:posOffset>
-                </wp:positionV>
-                <wp:extent cx="3962400" cy="1400175"/>
-                <wp:effectExtent l="0" t="0" r="19050" b="28575"/>
-                <wp:wrapNone/>
-                <wp:docPr id="8" name="8 Rectángulo"/>
-                <wp:cNvGraphicFramePr/>
-                <a:graphic xmlns:a="http://schemas.openxmlformats.org/drawingml/2006/main">
-                  <a:graphicData uri="http://schemas.microsoft.com/office/word/2010/wordprocessingShape">
-                    <wps:wsp>
-                      <wps:cNvSpPr/>
-                      <wps:spPr>
-                        <a:xfrm>
-                          <a:off x="0" y="0"/>
-                          <a:ext cx="3962400" cy="1400175"/>
-                        </a:xfrm>
-                        <a:prstGeom prst="rect">
-                          <a:avLst/>
-                        </a:prstGeom>
-                      </wps:spPr>
-                      <wps:style>
-                        <a:lnRef idx="2">
-                          <a:schemeClr val="accent1">
-                            <a:shade val="50000"/>
-                          </a:schemeClr>
-                        </a:lnRef>
-                        <a:fillRef idx="1">
-                          <a:schemeClr val="accent1"/>
-                        </a:fillRef>
-                        <a:effectRef idx="0">
-                          <a:schemeClr val="accent1"/>
-                        </a:effectRef>
-                        <a:fontRef idx="minor">
-                          <a:schemeClr val="lt1"/>
-                        </a:fontRef>
-                      </wps:style>
-                      <wps:bodyPr rot="0" spcFirstLastPara="0" vertOverflow="overflow" horzOverflow="overflow" vert="horz" wrap="square" lIns="91440" tIns="45720" rIns="91440" bIns="45720" numCol="1" spcCol="0" rtlCol="0" fromWordArt="0" anchor="ctr" anchorCtr="0" forceAA="0" compatLnSpc="1">
-                        <a:prstTxWarp prst="textNoShape">
-                          <a:avLst/>
-                        </a:prstTxWarp>
-                        <a:noAutofit/>
-                      </wps:bodyPr>
-                    </wps:wsp>
-                  </a:graphicData>
-                </a:graphic>
-              </wp:anchor>
-            </w:drawing>
-          </mc:Choice>
-          <mc:Fallback>
-            <w:pict>
-              <v:rect w14:anchorId="6AB76222" id="8 Rectángulo" o:spid="_x0000_s1026" style="position:absolute;margin-left:55.95pt;margin-top:.1pt;width:312pt;height:110.25pt;z-index:251669504;visibility:visible;mso-wrap-style:square;mso-wrap-distance-left:9pt;mso-wrap-distance-top:0;mso-wrap-distance-right:9pt;mso-wrap-distance-bottom:0;mso-position-horizontal:absolute;mso-position-horizontal-relative:text;mso-position-vertical:absolute;mso-position-vertical-relative:text;v-text-anchor:middle" o:gfxdata="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" fillcolor="#5b9bd5 [3204]" strokecolor="#1f4d78 [1604]" strokeweight="1pt"/>
-            </w:pict>
-          </mc:Fallback>
-        </mc:AlternateContent>
+          <w:lang w:val="ca-ES" w:eastAsia="ca-ES"/>
+        </w:rPr>
+        <w:lastRenderedPageBreak/>
+        <w:drawing>
+          <wp:inline distT="0" distB="0" distL="0" distR="0" wp14:anchorId="0A9256C8" wp14:editId="50288AAE">
+            <wp:extent cx="5400040" cy="3699620"/>
+            <wp:effectExtent l="0" t="0" r="0" b="0"/>
+            <wp:docPr id="15" name="Imagen 15"/>
+            <wp:cNvGraphicFramePr>
+              <a:graphicFrameLocks xmlns:a="http://schemas.openxmlformats.org/drawingml/2006/main" noChangeAspect="1"/>
+            </wp:cNvGraphicFramePr>
+            <a:graphic xmlns:a="http://schemas.openxmlformats.org/drawingml/2006/main">
+              <a:graphicData uri="http://schemas.openxmlformats.org/drawingml/2006/picture">
+                <pic:pic xmlns:pic="http://schemas.openxmlformats.org/drawingml/2006/picture">
+                  <pic:nvPicPr>
+                    <pic:cNvPr id="0" name=""/>
+                    <pic:cNvPicPr/>
+                  </pic:nvPicPr>
+                  <pic:blipFill>
+                    <a:blip r:embed="rId14"/>
+                    <a:stretch>
+                      <a:fillRect/>
+                    </a:stretch>
+                  </pic:blipFill>
+                  <pic:spPr>
+                    <a:xfrm>
+                      <a:off x="0" y="0"/>
+                      <a:ext cx="5400040" cy="3699620"/>
+                    </a:xfrm>
+                    <a:prstGeom prst="rect">
+                      <a:avLst/>
+                    </a:prstGeom>
+                  </pic:spPr>
+                </pic:pic>
+              </a:graphicData>
+            </a:graphic>
+          </wp:inline>
+        </w:drawing>
       </w:r>
       <w:r>
         <w:rPr>
@@ -22100,171 +21762,12 @@
     </w:p>
     <w:p>
       <w:pPr>
-        <w:tabs>
-          <w:tab w:val="left" w:pos="3675"/>
-        </w:tabs>
         <w:rPr>
           <w:lang w:val="en-GB"/>
         </w:rPr>
       </w:pPr>
-    </w:p>
-    <w:p>
-      <w:pPr>
-        <w:tabs>
-          <w:tab w:val="left" w:pos="3675"/>
-        </w:tabs>
-        <w:rPr>
-          <w:lang w:val="en-GB"/>
-        </w:rPr>
-      </w:pPr>
-    </w:p>
-    <w:p>
-      <w:pPr>
-        <w:tabs>
-          <w:tab w:val="left" w:pos="3675"/>
-        </w:tabs>
-        <w:rPr>
-          <w:lang w:val="en-GB"/>
-        </w:rPr>
-      </w:pPr>
-    </w:p>
-    <w:p>
-      <w:pPr>
-        <w:rPr>
-          <w:lang w:val="en-GB"/>
-        </w:rPr>
-      </w:pPr>
-    </w:p>
-    <w:p>
-      <w:pPr>
-        <w:rPr>
-          <w:lang w:val="en-GB"/>
-        </w:rPr>
-      </w:pPr>
-    </w:p>
-    <w:p>
-      <w:pPr>
-        <w:rPr>
-          <w:lang w:val="en-GB"/>
-        </w:rPr>
-      </w:pPr>
-      <w:r>
-        <w:rPr>
-          <w:noProof/>
-          <w:lang w:eastAsia="es-ES"/>
-        </w:rPr>
-        <mc:AlternateContent>
-          <mc:Choice Requires="wps">
-            <w:drawing>
-              <wp:anchor distT="0" distB="0" distL="114300" distR="114300" simplePos="0" relativeHeight="251671552" behindDoc="0" locked="0" layoutInCell="1" allowOverlap="1" wp14:anchorId="0606E249" wp14:editId="5123C483">
-                <wp:simplePos x="0" y="0"/>
-                <wp:positionH relativeFrom="column">
-                  <wp:posOffset>710565</wp:posOffset>
-                </wp:positionH>
-                <wp:positionV relativeFrom="paragraph">
-                  <wp:posOffset>421005</wp:posOffset>
-                </wp:positionV>
-                <wp:extent cx="3962400" cy="1400175"/>
-                <wp:effectExtent l="0" t="0" r="19050" b="28575"/>
-                <wp:wrapNone/>
-                <wp:docPr id="9" name="9 Rectángulo"/>
-                <wp:cNvGraphicFramePr/>
-                <a:graphic xmlns:a="http://schemas.openxmlformats.org/drawingml/2006/main">
-                  <a:graphicData uri="http://schemas.microsoft.com/office/word/2010/wordprocessingShape">
-                    <wps:wsp>
-                      <wps:cNvSpPr/>
-                      <wps:spPr>
-                        <a:xfrm>
-                          <a:off x="0" y="0"/>
-                          <a:ext cx="3962400" cy="1400175"/>
-                        </a:xfrm>
-                        <a:prstGeom prst="rect">
-                          <a:avLst/>
-                        </a:prstGeom>
-                      </wps:spPr>
-                      <wps:style>
-                        <a:lnRef idx="2">
-                          <a:schemeClr val="accent1">
-                            <a:shade val="50000"/>
-                          </a:schemeClr>
-                        </a:lnRef>
-                        <a:fillRef idx="1">
-                          <a:schemeClr val="accent1"/>
-                        </a:fillRef>
-                        <a:effectRef idx="0">
-                          <a:schemeClr val="accent1"/>
-                        </a:effectRef>
-                        <a:fontRef idx="minor">
-                          <a:schemeClr val="lt1"/>
-                        </a:fontRef>
-                      </wps:style>
-                      <wps:bodyPr rot="0" spcFirstLastPara="0" vertOverflow="overflow" horzOverflow="overflow" vert="horz" wrap="square" lIns="91440" tIns="45720" rIns="91440" bIns="45720" numCol="1" spcCol="0" rtlCol="0" fromWordArt="0" anchor="ctr" anchorCtr="0" forceAA="0" compatLnSpc="1">
-                        <a:prstTxWarp prst="textNoShape">
-                          <a:avLst/>
-                        </a:prstTxWarp>
-                        <a:noAutofit/>
-                      </wps:bodyPr>
-                    </wps:wsp>
-                  </a:graphicData>
-                </a:graphic>
-              </wp:anchor>
-            </w:drawing>
-          </mc:Choice>
-          <mc:Fallback>
-            <w:pict>
-              <v:rect w14:anchorId="2C8F559F" id="9 Rectángulo" o:spid="_x0000_s1026" style="position:absolute;margin-left:55.95pt;margin-top:33.15pt;width:312pt;height:110.25pt;z-index:251671552;visibility:visible;mso-wrap-style:square;mso-wrap-distance-left:9pt;mso-wrap-distance-top:0;mso-wrap-distance-right:9pt;mso-wrap-distance-bottom:0;mso-position-horizontal:absolute;mso-position-horizontal-relative:text;mso-position-vertical:absolute;mso-position-vertical-relative:text;v-text-anchor:middle" o:gfxdata="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" fillcolor="#5b9bd5 [3204]" strokecolor="#1f4d78 [1604]" strokeweight="1pt"/>
-            </w:pict>
-          </mc:Fallback>
-        </mc:AlternateContent>
-      </w:r>
-      <w:r>
-        <w:rPr>
-          <w:lang w:val="en-GB"/>
-        </w:rPr>
-        <w:t>One last window is added, purely informative. In this window a physical and computational explanation of the simulation is done.</w:t>
-      </w:r>
-    </w:p>
-    <w:p>
-      <w:pPr>
-        <w:rPr>
-          <w:lang w:val="en-GB"/>
-        </w:rPr>
-      </w:pPr>
-    </w:p>
-    <w:p>
-      <w:pPr>
-        <w:rPr>
-          <w:lang w:val="en-GB"/>
-        </w:rPr>
-      </w:pPr>
-    </w:p>
-    <w:p>
-      <w:pPr>
-        <w:rPr>
-          <w:lang w:val="en-GB"/>
-        </w:rPr>
-      </w:pPr>
-    </w:p>
-    <w:p>
-      <w:pPr>
-        <w:rPr>
-          <w:lang w:val="en-GB"/>
-        </w:rPr>
-      </w:pPr>
-    </w:p>
-    <w:p>
-      <w:pPr>
-        <w:rPr>
-          <w:lang w:val="en-GB"/>
-        </w:rPr>
-      </w:pPr>
-    </w:p>
-    <w:p>
-      <w:pPr>
-        <w:rPr>
-          <w:lang w:val="en-GB"/>
-        </w:rPr>
-      </w:pPr>
+      <w:bookmarkStart w:id="0" w:name="_GoBack"/>
+      <w:bookmarkEnd w:id="0"/>
       <w:r>
         <w:rPr>
           <w:lang w:val="en-GB"/>
@@ -22376,14 +21879,7 @@
         <w:rPr>
           <w:lang w:val="en-GB"/>
         </w:rPr>
-        <w:t xml:space="preserve">Finally, the results representations have been done in two different ways; the first one in the same window where the simulator computes the flow field. This first representation corresponds to the physical plane representation and different colours representing the variation of the temperature, density, etc. This first representation of results was selected as is a visual but effective way of obtaining a general knowledge of how the fluid behaves. Additionally, in the next window, tables with the results are obtained. This other way of </w:t>
-      </w:r>
-      <w:r>
-        <w:rPr>
-          <w:lang w:val="en-GB"/>
-        </w:rPr>
-        <w:lastRenderedPageBreak/>
-        <w:t xml:space="preserve">visualising the results allows more specific </w:t>
+        <w:t xml:space="preserve">Finally, the results representations have been done in two different ways; the first one in the same window where the simulator computes the flow field. This first representation corresponds to the physical plane representation and different colours representing the variation of the temperature, density, etc. This first representation of results was selected as is a visual but effective way of obtaining a general knowledge of how the fluid behaves. Additionally, in the next window, tables with the results are obtained. This other way of visualising the results allows more specific </w:t>
       </w:r>
       <w:r>
         <w:rPr>
@@ -22437,6 +21933,11 @@
       </w:r>
     </w:p>
     <w:p>
+      <w:pPr>
+        <w:rPr>
+          <w:lang w:val="en-US"/>
+        </w:rPr>
+      </w:pPr>
       <w:r>
         <w:rPr>
           <w:lang w:val="en-US"/>
@@ -22481,13 +21982,27 @@
         </w:rPr>
         <w:t xml:space="preserve">. </w:t>
       </w:r>
-      <w:r>
-        <w:t xml:space="preserve">[Book]. </w:t>
+      <w:proofErr w:type="gramStart"/>
+      <w:r>
+        <w:rPr>
+          <w:lang w:val="en-US"/>
+        </w:rPr>
+        <w:t>[Book].</w:t>
+      </w:r>
+      <w:proofErr w:type="gramEnd"/>
+      <w:r>
+        <w:rPr>
+          <w:lang w:val="en-US"/>
+        </w:rPr>
+        <w:t xml:space="preserve"> </w:t>
       </w:r>
     </w:p>
     <w:p>
       <w:pPr>
         <w:spacing w:after="0"/>
+        <w:rPr>
+          <w:lang w:val="en-US"/>
+        </w:rPr>
       </w:pPr>
       <w:r>
         <w:rPr>
@@ -22495,16 +22010,19 @@
         </w:rPr>
         <w:t xml:space="preserve">[2] “High-Speed Aerodynamics – Shock Waves”, 2021. </w:t>
       </w:r>
-      <w:r>
-        <w:t xml:space="preserve">[Online]. </w:t>
-      </w:r>
-      <w:proofErr w:type="spellStart"/>
-      <w:r>
-        <w:t>Available</w:t>
-      </w:r>
-      <w:proofErr w:type="spellEnd"/>
-      <w:r>
-        <w:t xml:space="preserve"> in:</w:t>
+      <w:proofErr w:type="gramStart"/>
+      <w:r>
+        <w:rPr>
+          <w:lang w:val="en-US"/>
+        </w:rPr>
+        <w:t>[Online].</w:t>
+      </w:r>
+      <w:proofErr w:type="gramEnd"/>
+      <w:r>
+        <w:rPr>
+          <w:lang w:val="en-US"/>
+        </w:rPr>
+        <w:t xml:space="preserve"> Available in:</w:t>
       </w:r>
     </w:p>
     <w:p>
@@ -22513,10 +22031,11 @@
           <w:lang w:val="en-US"/>
         </w:rPr>
       </w:pPr>
-      <w:hyperlink r:id="rId8" w:history="1">
+      <w:hyperlink r:id="rId15" w:history="1">
         <w:r>
           <w:rPr>
             <w:rStyle w:val="Hipervnculo"/>
+            <w:lang w:val="en-US"/>
           </w:rPr>
           <w:t>https://desdelacabin</w:t>
         </w:r>
@@ -22598,7 +22117,7 @@
           <w:lang w:val="en-US"/>
         </w:rPr>
       </w:pPr>
-      <w:hyperlink r:id="rId9" w:history="1">
+      <w:hyperlink r:id="rId16" w:history="1">
         <w:r>
           <w:rPr>
             <w:rStyle w:val="Hipervnculo"/>
@@ -22615,8 +22134,6 @@
           <w:lang w:val="en-US"/>
         </w:rPr>
       </w:pPr>
-      <w:bookmarkStart w:id="0" w:name="_GoBack"/>
-      <w:bookmarkEnd w:id="0"/>
     </w:p>
     <w:p>
       <w:pPr>
@@ -22637,8 +22154,8 @@
 </file>
 
 <file path=word/numbering.xml><?xml version="1.0" encoding="utf-8"?>
-<w:numbering xmlns:wpc="http://schemas.microsoft.com/office/word/2010/wordprocessingCanvas" xmlns:cx="http://schemas.microsoft.com/office/drawing/2014/chartex" xmlns:cx1="http://schemas.microsoft.com/office/drawing/2015/9/8/chartex" xmlns:mc="http://schemas.openxmlformats.org/markup-compatibility/2006" xmlns:o="urn:schemas-microsoft-com:office:office" xmlns:r="http://schemas.openxmlformats.org/officeDocument/2006/relationships" xmlns:m="http://schemas.openxmlformats.org/officeDocument/2006/math" xmlns:v="urn:schemas-microsoft-com:vml" xmlns:wp14="http://schemas.microsoft.com/office/word/2010/wordprocessingDrawing" xmlns:wp="http://schemas.openxmlformats.org/drawingml/2006/wordprocessingDrawing" xmlns:w10="urn:schemas-microsoft-com:office:word" xmlns:w="http://schemas.openxmlformats.org/wordprocessingml/2006/main" xmlns:w14="http://schemas.microsoft.com/office/word/2010/wordml" xmlns:w15="http://schemas.microsoft.com/office/word/2012/wordml" xmlns:w16se="http://schemas.microsoft.com/office/word/2015/wordml/symex" xmlns:wpg="http://schemas.microsoft.com/office/word/2010/wordprocessingGroup" xmlns:wpi="http://schemas.microsoft.com/office/word/2010/wordprocessingInk" xmlns:wne="http://schemas.microsoft.com/office/word/2006/wordml" xmlns:wps="http://schemas.microsoft.com/office/word/2010/wordprocessingShape" mc:Ignorable="w14 w15 w16se wp14">
-  <w:abstractNum w:abstractNumId="0" w15:restartNumberingAfterBreak="0">
+<w:numbering xmlns:wpc="http://schemas.microsoft.com/office/word/2010/wordprocessingCanvas" xmlns:mc="http://schemas.openxmlformats.org/markup-compatibility/2006" xmlns:o="urn:schemas-microsoft-com:office:office" xmlns:r="http://schemas.openxmlformats.org/officeDocument/2006/relationships" xmlns:m="http://schemas.openxmlformats.org/officeDocument/2006/math" xmlns:v="urn:schemas-microsoft-com:vml" xmlns:wp14="http://schemas.microsoft.com/office/word/2010/wordprocessingDrawing" xmlns:wp="http://schemas.openxmlformats.org/drawingml/2006/wordprocessingDrawing" xmlns:w10="urn:schemas-microsoft-com:office:word" xmlns:w="http://schemas.openxmlformats.org/wordprocessingml/2006/main" xmlns:w14="http://schemas.microsoft.com/office/word/2010/wordml" xmlns:wpg="http://schemas.microsoft.com/office/word/2010/wordprocessingGroup" xmlns:wpi="http://schemas.microsoft.com/office/word/2010/wordprocessingInk" xmlns:wne="http://schemas.microsoft.com/office/word/2006/wordml" xmlns:wps="http://schemas.microsoft.com/office/word/2010/wordprocessingShape" mc:Ignorable="w14 wp14">
+  <w:abstractNum w:abstractNumId="0">
     <w:nsid w:val="0E9C31C0"/>
     <w:multiLevelType w:val="hybridMultilevel"/>
     <w:tmpl w:val="BD948778"/>
@@ -22751,7 +22268,7 @@
       </w:rPr>
     </w:lvl>
   </w:abstractNum>
-  <w:abstractNum w:abstractNumId="1" w15:restartNumberingAfterBreak="0">
+  <w:abstractNum w:abstractNumId="1">
     <w:nsid w:val="0EBD0EE3"/>
     <w:multiLevelType w:val="multilevel"/>
     <w:tmpl w:val="AA7CFF48"/>
@@ -22864,7 +22381,7 @@
       </w:rPr>
     </w:lvl>
   </w:abstractNum>
-  <w:abstractNum w:abstractNumId="2" w15:restartNumberingAfterBreak="0">
+  <w:abstractNum w:abstractNumId="2">
     <w:nsid w:val="20952935"/>
     <w:multiLevelType w:val="multilevel"/>
     <w:tmpl w:val="76FC0A24"/>
@@ -22985,7 +22502,7 @@
       </w:rPr>
     </w:lvl>
   </w:abstractNum>
-  <w:abstractNum w:abstractNumId="3" w15:restartNumberingAfterBreak="0">
+  <w:abstractNum w:abstractNumId="3">
     <w:nsid w:val="236F02FF"/>
     <w:multiLevelType w:val="hybridMultilevel"/>
     <w:tmpl w:val="D2B27E88"/>
@@ -23098,7 +22615,7 @@
       </w:rPr>
     </w:lvl>
   </w:abstractNum>
-  <w:abstractNum w:abstractNumId="4" w15:restartNumberingAfterBreak="0">
+  <w:abstractNum w:abstractNumId="4">
     <w:nsid w:val="24BD2853"/>
     <w:multiLevelType w:val="multilevel"/>
     <w:tmpl w:val="76FC0A24"/>
@@ -23238,7 +22755,7 @@
 </file>
 
 <file path=word/styles.xml><?xml version="1.0" encoding="utf-8"?>
-<w:styles xmlns:mc="http://schemas.openxmlformats.org/markup-compatibility/2006" xmlns:r="http://schemas.openxmlformats.org/officeDocument/2006/relationships" xmlns:w="http://schemas.openxmlformats.org/wordprocessingml/2006/main" xmlns:w14="http://schemas.microsoft.com/office/word/2010/wordml" xmlns:w15="http://schemas.microsoft.com/office/word/2012/wordml" xmlns:w16se="http://schemas.microsoft.com/office/word/2015/wordml/symex" mc:Ignorable="w14 w15 w16se">
+<w:styles xmlns:mc="http://schemas.openxmlformats.org/markup-compatibility/2006" xmlns:r="http://schemas.openxmlformats.org/officeDocument/2006/relationships" xmlns:w="http://schemas.openxmlformats.org/wordprocessingml/2006/main" xmlns:w14="http://schemas.microsoft.com/office/word/2010/wordml" mc:Ignorable="w14">
   <w:docDefaults>
     <w:rPrDefault>
       <w:rPr>
@@ -23254,378 +22771,144 @@
       </w:pPr>
     </w:pPrDefault>
   </w:docDefaults>
-  <w:latentStyles w:defLockedState="0" w:defUIPriority="99" w:defSemiHidden="0" w:defUnhideWhenUsed="0" w:defQFormat="0" w:count="371">
-    <w:lsdException w:name="Normal" w:uiPriority="0" w:qFormat="1"/>
-    <w:lsdException w:name="heading 1" w:uiPriority="9" w:qFormat="1"/>
-    <w:lsdException w:name="heading 2" w:semiHidden="1" w:uiPriority="9" w:unhideWhenUsed="1" w:qFormat="1"/>
-    <w:lsdException w:name="heading 3" w:semiHidden="1" w:uiPriority="9" w:unhideWhenUsed="1" w:qFormat="1"/>
-    <w:lsdException w:name="heading 4" w:semiHidden="1" w:uiPriority="9" w:unhideWhenUsed="1" w:qFormat="1"/>
-    <w:lsdException w:name="heading 5" w:semiHidden="1" w:uiPriority="9" w:unhideWhenUsed="1" w:qFormat="1"/>
-    <w:lsdException w:name="heading 6" w:semiHidden="1" w:uiPriority="9" w:unhideWhenUsed="1" w:qFormat="1"/>
-    <w:lsdException w:name="heading 7" w:semiHidden="1" w:uiPriority="9" w:unhideWhenUsed="1" w:qFormat="1"/>
-    <w:lsdException w:name="heading 8" w:semiHidden="1" w:uiPriority="9" w:unhideWhenUsed="1" w:qFormat="1"/>
-    <w:lsdException w:name="heading 9" w:semiHidden="1" w:uiPriority="9" w:unhideWhenUsed="1" w:qFormat="1"/>
-    <w:lsdException w:name="index 1" w:semiHidden="1" w:unhideWhenUsed="1"/>
-    <w:lsdException w:name="index 2" w:semiHidden="1" w:unhideWhenUsed="1"/>
-    <w:lsdException w:name="index 3" w:semiHidden="1" w:unhideWhenUsed="1"/>
-    <w:lsdException w:name="index 4" w:semiHidden="1" w:unhideWhenUsed="1"/>
-    <w:lsdException w:name="index 5" w:semiHidden="1" w:unhideWhenUsed="1"/>
-    <w:lsdException w:name="index 6" w:semiHidden="1" w:unhideWhenUsed="1"/>
-    <w:lsdException w:name="index 7" w:semiHidden="1" w:unhideWhenUsed="1"/>
-    <w:lsdException w:name="index 8" w:semiHidden="1" w:unhideWhenUsed="1"/>
-    <w:lsdException w:name="index 9" w:semiHidden="1" w:unhideWhenUsed="1"/>
-    <w:lsdException w:name="toc 1" w:semiHidden="1" w:uiPriority="39" w:unhideWhenUsed="1"/>
-    <w:lsdException w:name="toc 2" w:semiHidden="1" w:uiPriority="39" w:unhideWhenUsed="1"/>
-    <w:lsdException w:name="toc 3" w:semiHidden="1" w:uiPriority="39" w:unhideWhenUsed="1"/>
-    <w:lsdException w:name="toc 4" w:semiHidden="1" w:uiPriority="39" w:unhideWhenUsed="1"/>
-    <w:lsdException w:name="toc 5" w:semiHidden="1" w:uiPriority="39" w:unhideWhenUsed="1"/>
-    <w:lsdException w:name="toc 6" w:semiHidden="1" w:uiPriority="39" w:unhideWhenUsed="1"/>
-    <w:lsdException w:name="toc 7" w:semiHidden="1" w:uiPriority="39" w:unhideWhenUsed="1"/>
-    <w:lsdException w:name="toc 8" w:semiHidden="1" w:uiPriority="39" w:unhideWhenUsed="1"/>
-    <w:lsdException w:name="toc 9" w:semiHidden="1" w:uiPriority="39" w:unhideWhenUsed="1"/>
-    <w:lsdException w:name="Normal Indent" w:semiHidden="1" w:unhideWhenUsed="1"/>
-    <w:lsdException w:name="footnote text" w:semiHidden="1" w:unhideWhenUsed="1"/>
-    <w:lsdException w:name="annotation text" w:semiHidden="1" w:unhideWhenUsed="1"/>
-    <w:lsdException w:name="header" w:semiHidden="1" w:unhideWhenUsed="1"/>
-    <w:lsdException w:name="footer" w:semiHidden="1" w:unhideWhenUsed="1"/>
-    <w:lsdException w:name="index heading" w:semiHidden="1" w:unhideWhenUsed="1"/>
-    <w:lsdException w:name="caption" w:semiHidden="1" w:uiPriority="35" w:unhideWhenUsed="1" w:qFormat="1"/>
-    <w:lsdException w:name="table of figures" w:semiHidden="1" w:unhideWhenUsed="1"/>
-    <w:lsdException w:name="envelope address" w:semiHidden="1" w:unhideWhenUsed="1"/>
-    <w:lsdException w:name="envelope return" w:semiHidden="1" w:unhideWhenUsed="1"/>
-    <w:lsdException w:name="footnote reference" w:semiHidden="1" w:unhideWhenUsed="1"/>
-    <w:lsdException w:name="annotation reference" w:semiHidden="1" w:unhideWhenUsed="1"/>
-    <w:lsdException w:name="line number" w:semiHidden="1" w:unhideWhenUsed="1"/>
-    <w:lsdException w:name="page number" w:semiHidden="1" w:unhideWhenUsed="1"/>
-    <w:lsdException w:name="endnote reference" w:semiHidden="1" w:unhideWhenUsed="1"/>
-    <w:lsdException w:name="endnote text" w:semiHidden="1" w:unhideWhenUsed="1"/>
-    <w:lsdException w:name="table of authorities" w:semiHidden="1" w:unhideWhenUsed="1"/>
-    <w:lsdException w:name="macro" w:semiHidden="1" w:unhideWhenUsed="1"/>
-    <w:lsdException w:name="toa heading" w:semiHidden="1" w:unhideWhenUsed="1"/>
-    <w:lsdException w:name="List" w:semiHidden="1" w:unhideWhenUsed="1"/>
-    <w:lsdException w:name="List Bullet" w:semiHidden="1" w:unhideWhenUsed="1"/>
-    <w:lsdException w:name="List Number" w:semiHidden="1" w:unhideWhenUsed="1"/>
-    <w:lsdException w:name="List 2" w:semiHidden="1" w:unhideWhenUsed="1"/>
-    <w:lsdException w:name="List 3" w:semiHidden="1" w:unhideWhenUsed="1"/>
-    <w:lsdException w:name="List 4" w:semiHidden="1" w:unhideWhenUsed="1"/>
-    <w:lsdException w:name="List 5" w:semiHidden="1" w:unhideWhenUsed="1"/>
-    <w:lsdException w:name="List Bullet 2" w:semiHidden="1" w:unhideWhenUsed="1"/>
-    <w:lsdException w:name="List Bullet 3" w:semiHidden="1" w:unhideWhenUsed="1"/>
-    <w:lsdException w:name="List Bullet 4" w:semiHidden="1" w:unhideWhenUsed="1"/>
-    <w:lsdException w:name="List Bullet 5" w:semiHidden="1" w:unhideWhenUsed="1"/>
-    <w:lsdException w:name="List Number 2" w:semiHidden="1" w:unhideWhenUsed="1"/>
-    <w:lsdException w:name="List Number 3" w:semiHidden="1" w:unhideWhenUsed="1"/>
-    <w:lsdException w:name="List Number 4" w:semiHidden="1" w:unhideWhenUsed="1"/>
-    <w:lsdException w:name="List Number 5" w:semiHidden="1" w:unhideWhenUsed="1"/>
-    <w:lsdException w:name="Title" w:uiPriority="10" w:qFormat="1"/>
-    <w:lsdException w:name="Closing" w:semiHidden="1" w:unhideWhenUsed="1"/>
-    <w:lsdException w:name="Signature" w:semiHidden="1" w:unhideWhenUsed="1"/>
-    <w:lsdException w:name="Default Paragraph Font" w:semiHidden="1" w:uiPriority="1" w:unhideWhenUsed="1"/>
-    <w:lsdException w:name="Body Text" w:semiHidden="1" w:unhideWhenUsed="1"/>
-    <w:lsdException w:name="Body Text Indent" w:semiHidden="1" w:unhideWhenUsed="1"/>
-    <w:lsdException w:name="List Continue" w:semiHidden="1" w:unhideWhenUsed="1"/>
-    <w:lsdException w:name="List Continue 2" w:semiHidden="1" w:unhideWhenUsed="1"/>
-    <w:lsdException w:name="List Continue 3" w:semiHidden="1" w:unhideWhenUsed="1"/>
-    <w:lsdException w:name="List Continue 4" w:semiHidden="1" w:unhideWhenUsed="1"/>
-    <w:lsdException w:name="List Continue 5" w:semiHidden="1" w:unhideWhenUsed="1"/>
-    <w:lsdException w:name="Message Header" w:semiHidden="1" w:unhideWhenUsed="1"/>
-    <w:lsdException w:name="Subtitle" w:uiPriority="11" w:qFormat="1"/>
-    <w:lsdException w:name="Salutation" w:semiHidden="1" w:unhideWhenUsed="1"/>
-    <w:lsdException w:name="Date" w:semiHidden="1" w:unhideWhenUsed="1"/>
-    <w:lsdException w:name="Body Text First Indent" w:semiHidden="1" w:unhideWhenUsed="1"/>
-    <w:lsdException w:name="Body Text First Indent 2" w:semiHidden="1" w:unhideWhenUsed="1"/>
-    <w:lsdException w:name="Note Heading" w:semiHidden="1" w:unhideWhenUsed="1"/>
-    <w:lsdException w:name="Body Text 2" w:semiHidden="1" w:unhideWhenUsed="1"/>
-    <w:lsdException w:name="Body Text 3" w:semiHidden="1" w:unhideWhenUsed="1"/>
-    <w:lsdException w:name="Body Text Indent 2" w:semiHidden="1" w:unhideWhenUsed="1"/>
-    <w:lsdException w:name="Body Text Indent 3" w:semiHidden="1" w:unhideWhenUsed="1"/>
-    <w:lsdException w:name="Block Text" w:semiHidden="1" w:unhideWhenUsed="1"/>
-    <w:lsdException w:name="Hyperlink" w:semiHidden="1" w:unhideWhenUsed="1"/>
-    <w:lsdException w:name="FollowedHyperlink" w:semiHidden="1" w:unhideWhenUsed="1"/>
-    <w:lsdException w:name="Strong" w:uiPriority="22" w:qFormat="1"/>
-    <w:lsdException w:name="Emphasis" w:uiPriority="20" w:qFormat="1"/>
-    <w:lsdException w:name="Document Map" w:semiHidden="1" w:unhideWhenUsed="1"/>
-    <w:lsdException w:name="Plain Text" w:semiHidden="1" w:unhideWhenUsed="1"/>
-    <w:lsdException w:name="E-mail Signature" w:semiHidden="1" w:unhideWhenUsed="1"/>
-    <w:lsdException w:name="HTML Top of Form" w:semiHidden="1" w:unhideWhenUsed="1"/>
-    <w:lsdException w:name="HTML Bottom of Form" w:semiHidden="1" w:unhideWhenUsed="1"/>
-    <w:lsdException w:name="Normal (Web)" w:semiHidden="1" w:unhideWhenUsed="1"/>
-    <w:lsdException w:name="HTML Acronym" w:semiHidden="1" w:unhideWhenUsed="1"/>
-    <w:lsdException w:name="HTML Address" w:semiHidden="1" w:unhideWhenUsed="1"/>
-    <w:lsdException w:name="HTML Cite" w:semiHidden="1" w:unhideWhenUsed="1"/>
-    <w:lsdException w:name="HTML Code" w:semiHidden="1" w:unhideWhenUsed="1"/>
-    <w:lsdException w:name="HTML Definition" w:semiHidden="1" w:unhideWhenUsed="1"/>
-    <w:lsdException w:name="HTML Keyboard" w:semiHidden="1" w:unhideWhenUsed="1"/>
-    <w:lsdException w:name="HTML Preformatted" w:semiHidden="1" w:unhideWhenUsed="1"/>
-    <w:lsdException w:name="HTML Sample" w:semiHidden="1" w:unhideWhenUsed="1"/>
-    <w:lsdException w:name="HTML Typewriter" w:semiHidden="1" w:unhideWhenUsed="1"/>
-    <w:lsdException w:name="HTML Variable" w:semiHidden="1" w:unhideWhenUsed="1"/>
-    <w:lsdException w:name="Normal Table" w:semiHidden="1" w:unhideWhenUsed="1"/>
-    <w:lsdException w:name="annotation subject" w:semiHidden="1" w:unhideWhenUsed="1"/>
-    <w:lsdException w:name="No List" w:semiHidden="1" w:unhideWhenUsed="1"/>
-    <w:lsdException w:name="Outline List 1" w:semiHidden="1" w:unhideWhenUsed="1"/>
-    <w:lsdException w:name="Outline List 2" w:semiHidden="1" w:unhideWhenUsed="1"/>
-    <w:lsdException w:name="Outline List 3" w:semiHidden="1" w:unhideWhenUsed="1"/>
-    <w:lsdException w:name="Table Simple 1" w:semiHidden="1" w:unhideWhenUsed="1"/>
-    <w:lsdException w:name="Table Simple 2" w:semiHidden="1" w:unhideWhenUsed="1"/>
-    <w:lsdException w:name="Table Simple 3" w:semiHidden="1" w:unhideWhenUsed="1"/>
-    <w:lsdException w:name="Table Classic 1" w:semiHidden="1" w:unhideWhenUsed="1"/>
-    <w:lsdException w:name="Table Classic 2" w:semiHidden="1" w:unhideWhenUsed="1"/>
-    <w:lsdException w:name="Table Classic 3" w:semiHidden="1" w:unhideWhenUsed="1"/>
-    <w:lsdException w:name="Table Classic 4" w:semiHidden="1" w:unhideWhenUsed="1"/>
-    <w:lsdException w:name="Table Colorful 1" w:semiHidden="1" w:unhideWhenUsed="1"/>
-    <w:lsdException w:name="Table Colorful 2" w:semiHidden="1" w:unhideWhenUsed="1"/>
-    <w:lsdException w:name="Table Colorful 3" w:semiHidden="1" w:unhideWhenUsed="1"/>
-    <w:lsdException w:name="Table Columns 1" w:semiHidden="1" w:unhideWhenUsed="1"/>
-    <w:lsdException w:name="Table Columns 2" w:semiHidden="1" w:unhideWhenUsed="1"/>
-    <w:lsdException w:name="Table Columns 3" w:semiHidden="1" w:unhideWhenUsed="1"/>
-    <w:lsdException w:name="Table Columns 4" w:semiHidden="1" w:unhideWhenUsed="1"/>
-    <w:lsdException w:name="Table Columns 5" w:semiHidden="1" w:unhideWhenUsed="1"/>
-    <w:lsdException w:name="Table Grid 1" w:semiHidden="1" w:unhideWhenUsed="1"/>
-    <w:lsdException w:name="Table Grid 2" w:semiHidden="1" w:unhideWhenUsed="1"/>
-    <w:lsdException w:name="Table Grid 3" w:semiHidden="1" w:unhideWhenUsed="1"/>
-    <w:lsdException w:name="Table Grid 4" w:semiHidden="1" w:unhideWhenUsed="1"/>
-    <w:lsdException w:name="Table Grid 5" w:semiHidden="1" w:unhideWhenUsed="1"/>
-    <w:lsdException w:name="Table Grid 6" w:semiHidden="1" w:unhideWhenUsed="1"/>
-    <w:lsdException w:name="Table Grid 7" w:semiHidden="1" w:unhideWhenUsed="1"/>
-    <w:lsdException w:name="Table Grid 8" w:semiHidden="1" w:unhideWhenUsed="1"/>
-    <w:lsdException w:name="Table List 1" w:semiHidden="1" w:unhideWhenUsed="1"/>
-    <w:lsdException w:name="Table List 2" w:semiHidden="1" w:unhideWhenUsed="1"/>
-    <w:lsdException w:name="Table List 3" w:semiHidden="1" w:unhideWhenUsed="1"/>
-    <w:lsdException w:name="Table List 4" w:semiHidden="1" w:unhideWhenUsed="1"/>
-    <w:lsdException w:name="Table List 5" w:semiHidden="1" w:unhideWhenUsed="1"/>
-    <w:lsdException w:name="Table List 6" w:semiHidden="1" w:unhideWhenUsed="1"/>
-    <w:lsdException w:name="Table List 7" w:semiHidden="1" w:unhideWhenUsed="1"/>
-    <w:lsdException w:name="Table List 8" w:semiHidden="1" w:unhideWhenUsed="1"/>
-    <w:lsdException w:name="Table 3D effects 1" w:semiHidden="1" w:unhideWhenUsed="1"/>
-    <w:lsdException w:name="Table 3D effects 2" w:semiHidden="1" w:unhideWhenUsed="1"/>
-    <w:lsdException w:name="Table 3D effects 3" w:semiHidden="1" w:unhideWhenUsed="1"/>
-    <w:lsdException w:name="Table Contemporary" w:semiHidden="1" w:unhideWhenUsed="1"/>
-    <w:lsdException w:name="Table Elegant" w:semiHidden="1" w:unhideWhenUsed="1"/>
-    <w:lsdException w:name="Table Professional" w:semiHidden="1" w:unhideWhenUsed="1"/>
-    <w:lsdException w:name="Table Subtle 1" w:semiHidden="1" w:unhideWhenUsed="1"/>
-    <w:lsdException w:name="Table Subtle 2" w:semiHidden="1" w:unhideWhenUsed="1"/>
-    <w:lsdException w:name="Table Web 1" w:semiHidden="1" w:unhideWhenUsed="1"/>
-    <w:lsdException w:name="Table Web 2" w:semiHidden="1" w:unhideWhenUsed="1"/>
-    <w:lsdException w:name="Table Web 3" w:semiHidden="1" w:unhideWhenUsed="1"/>
-    <w:lsdException w:name="Balloon Text" w:semiHidden="1" w:unhideWhenUsed="1"/>
-    <w:lsdException w:name="Table Grid" w:uiPriority="39"/>
-    <w:lsdException w:name="Table Theme" w:semiHidden="1" w:unhideWhenUsed="1"/>
-    <w:lsdException w:name="Placeholder Text" w:semiHidden="1"/>
-    <w:lsdException w:name="No Spacing" w:uiPriority="1" w:qFormat="1"/>
-    <w:lsdException w:name="Light Shading" w:uiPriority="60"/>
-    <w:lsdException w:name="Light List" w:uiPriority="61"/>
-    <w:lsdException w:name="Light Grid" w:uiPriority="62"/>
-    <w:lsdException w:name="Medium Shading 1" w:uiPriority="63"/>
-    <w:lsdException w:name="Medium Shading 2" w:uiPriority="64"/>
-    <w:lsdException w:name="Medium List 1" w:uiPriority="65"/>
-    <w:lsdException w:name="Medium List 2" w:uiPriority="66"/>
-    <w:lsdException w:name="Medium Grid 1" w:uiPriority="67"/>
-    <w:lsdException w:name="Medium Grid 2" w:uiPriority="68"/>
-    <w:lsdException w:name="Medium Grid 3" w:uiPriority="69"/>
-    <w:lsdException w:name="Dark List" w:uiPriority="70"/>
-    <w:lsdException w:name="Colorful Shading" w:uiPriority="71"/>
-    <w:lsdException w:name="Colorful List" w:uiPriority="72"/>
-    <w:lsdException w:name="Colorful Grid" w:uiPriority="73"/>
-    <w:lsdException w:name="Light Shading Accent 1" w:uiPriority="60"/>
-    <w:lsdException w:name="Light List Accent 1" w:uiPriority="61"/>
-    <w:lsdException w:name="Light Grid Accent 1" w:uiPriority="62"/>
-    <w:lsdException w:name="Medium Shading 1 Accent 1" w:uiPriority="63"/>
-    <w:lsdException w:name="Medium Shading 2 Accent 1" w:uiPriority="64"/>
-    <w:lsdException w:name="Medium List 1 Accent 1" w:uiPriority="65"/>
-    <w:lsdException w:name="Revision" w:semiHidden="1"/>
-    <w:lsdException w:name="List Paragraph" w:uiPriority="34" w:qFormat="1"/>
-    <w:lsdException w:name="Quote" w:uiPriority="29" w:qFormat="1"/>
-    <w:lsdException w:name="Intense Quote" w:uiPriority="30" w:qFormat="1"/>
-    <w:lsdException w:name="Medium List 2 Accent 1" w:uiPriority="66"/>
-    <w:lsdException w:name="Medium Grid 1 Accent 1" w:uiPriority="67"/>
-    <w:lsdException w:name="Medium Grid 2 Accent 1" w:uiPriority="68"/>
-    <w:lsdException w:name="Medium Grid 3 Accent 1" w:uiPriority="69"/>
-    <w:lsdException w:name="Dark List Accent 1" w:uiPriority="70"/>
-    <w:lsdException w:name="Colorful Shading Accent 1" w:uiPriority="71"/>
-    <w:lsdException w:name="Colorful List Accent 1" w:uiPriority="72"/>
-    <w:lsdException w:name="Colorful Grid Accent 1" w:uiPriority="73"/>
-    <w:lsdException w:name="Light Shading Accent 2" w:uiPriority="60"/>
-    <w:lsdException w:name="Light List Accent 2" w:uiPriority="61"/>
-    <w:lsdException w:name="Light Grid Accent 2" w:uiPriority="62"/>
-    <w:lsdException w:name="Medium Shading 1 Accent 2" w:uiPriority="63"/>
-    <w:lsdException w:name="Medium Shading 2 Accent 2" w:uiPriority="64"/>
-    <w:lsdException w:name="Medium List 1 Accent 2" w:uiPriority="65"/>
-    <w:lsdException w:name="Medium List 2 Accent 2" w:uiPriority="66"/>
-    <w:lsdException w:name="Medium Grid 1 Accent 2" w:uiPriority="67"/>
-    <w:lsdException w:name="Medium Grid 2 Accent 2" w:uiPriority="68"/>
-    <w:lsdException w:name="Medium Grid 3 Accent 2" w:uiPriority="69"/>
-    <w:lsdException w:name="Dark List Accent 2" w:uiPriority="70"/>
-    <w:lsdException w:name="Colorful Shading Accent 2" w:uiPriority="71"/>
-    <w:lsdException w:name="Colorful List Accent 2" w:uiPriority="72"/>
-    <w:lsdException w:name="Colorful Grid Accent 2" w:uiPriority="73"/>
-    <w:lsdException w:name="Light Shading Accent 3" w:uiPriority="60"/>
-    <w:lsdException w:name="Light List Accent 3" w:uiPriority="61"/>
-    <w:lsdException w:name="Light Grid Accent 3" w:uiPriority="62"/>
-    <w:lsdException w:name="Medium Shading 1 Accent 3" w:uiPriority="63"/>
-    <w:lsdException w:name="Medium Shading 2 Accent 3" w:uiPriority="64"/>
-    <w:lsdException w:name="Medium List 1 Accent 3" w:uiPriority="65"/>
-    <w:lsdException w:name="Medium List 2 Accent 3" w:uiPriority="66"/>
-    <w:lsdException w:name="Medium Grid 1 Accent 3" w:uiPriority="67"/>
-    <w:lsdException w:name="Medium Grid 2 Accent 3" w:uiPriority="68"/>
-    <w:lsdException w:name="Medium Grid 3 Accent 3" w:uiPriority="69"/>
-    <w:lsdException w:name="Dark List Accent 3" w:uiPriority="70"/>
-    <w:lsdException w:name="Colorful Shading Accent 3" w:uiPriority="71"/>
-    <w:lsdException w:name="Colorful List Accent 3" w:uiPriority="72"/>
-    <w:lsdException w:name="Colorful Grid Accent 3" w:uiPriority="73"/>
-    <w:lsdException w:name="Light Shading Accent 4" w:uiPriority="60"/>
-    <w:lsdException w:name="Light List Accent 4" w:uiPriority="61"/>
-    <w:lsdException w:name="Light Grid Accent 4" w:uiPriority="62"/>
-    <w:lsdException w:name="Medium Shading 1 Accent 4" w:uiPriority="63"/>
-    <w:lsdException w:name="Medium Shading 2 Accent 4" w:uiPriority="64"/>
-    <w:lsdException w:name="Medium List 1 Accent 4" w:uiPriority="65"/>
-    <w:lsdException w:name="Medium List 2 Accent 4" w:uiPriority="66"/>
-    <w:lsdException w:name="Medium Grid 1 Accent 4" w:uiPriority="67"/>
-    <w:lsdException w:name="Medium Grid 2 Accent 4" w:uiPriority="68"/>
-    <w:lsdException w:name="Medium Grid 3 Accent 4" w:uiPriority="69"/>
-    <w:lsdException w:name="Dark List Accent 4" w:uiPriority="70"/>
-    <w:lsdException w:name="Colorful Shading Accent 4" w:uiPriority="71"/>
-    <w:lsdException w:name="Colorful List Accent 4" w:uiPriority="72"/>
-    <w:lsdException w:name="Colorful Grid Accent 4" w:uiPriority="73"/>
-    <w:lsdException w:name="Light Shading Accent 5" w:uiPriority="60"/>
-    <w:lsdException w:name="Light List Accent 5" w:uiPriority="61"/>
-    <w:lsdException w:name="Light Grid Accent 5" w:uiPriority="62"/>
-    <w:lsdException w:name="Medium Shading 1 Accent 5" w:uiPriority="63"/>
-    <w:lsdException w:name="Medium Shading 2 Accent 5" w:uiPriority="64"/>
-    <w:lsdException w:name="Medium List 1 Accent 5" w:uiPriority="65"/>
-    <w:lsdException w:name="Medium List 2 Accent 5" w:uiPriority="66"/>
-    <w:lsdException w:name="Medium Grid 1 Accent 5" w:uiPriority="67"/>
-    <w:lsdException w:name="Medium Grid 2 Accent 5" w:uiPriority="68"/>
-    <w:lsdException w:name="Medium Grid 3 Accent 5" w:uiPriority="69"/>
-    <w:lsdException w:name="Dark List Accent 5" w:uiPriority="70"/>
-    <w:lsdException w:name="Colorful Shading Accent 5" w:uiPriority="71"/>
-    <w:lsdException w:name="Colorful List Accent 5" w:uiPriority="72"/>
-    <w:lsdException w:name="Colorful Grid Accent 5" w:uiPriority="73"/>
-    <w:lsdException w:name="Light Shading Accent 6" w:uiPriority="60"/>
-    <w:lsdException w:name="Light List Accent 6" w:uiPriority="61"/>
-    <w:lsdException w:name="Light Grid Accent 6" w:uiPriority="62"/>
-    <w:lsdException w:name="Medium Shading 1 Accent 6" w:uiPriority="63"/>
-    <w:lsdException w:name="Medium Shading 2 Accent 6" w:uiPriority="64"/>
-    <w:lsdException w:name="Medium List 1 Accent 6" w:uiPriority="65"/>
-    <w:lsdException w:name="Medium List 2 Accent 6" w:uiPriority="66"/>
-    <w:lsdException w:name="Medium Grid 1 Accent 6" w:uiPriority="67"/>
-    <w:lsdException w:name="Medium Grid 2 Accent 6" w:uiPriority="68"/>
-    <w:lsdException w:name="Medium Grid 3 Accent 6" w:uiPriority="69"/>
-    <w:lsdException w:name="Dark List Accent 6" w:uiPriority="70"/>
-    <w:lsdException w:name="Colorful Shading Accent 6" w:uiPriority="71"/>
-    <w:lsdException w:name="Colorful List Accent 6" w:uiPriority="72"/>
-    <w:lsdException w:name="Colorful Grid Accent 6" w:uiPriority="73"/>
-    <w:lsdException w:name="Subtle Emphasis" w:uiPriority="19" w:qFormat="1"/>
-    <w:lsdException w:name="Intense Emphasis" w:uiPriority="21" w:qFormat="1"/>
-    <w:lsdException w:name="Subtle Reference" w:uiPriority="31" w:qFormat="1"/>
-    <w:lsdException w:name="Intense Reference" w:uiPriority="32" w:qFormat="1"/>
-    <w:lsdException w:name="Book Title" w:uiPriority="33" w:qFormat="1"/>
-    <w:lsdException w:name="Bibliography" w:semiHidden="1" w:uiPriority="37" w:unhideWhenUsed="1"/>
-    <w:lsdException w:name="TOC Heading" w:semiHidden="1" w:uiPriority="39" w:unhideWhenUsed="1" w:qFormat="1"/>
-    <w:lsdException w:name="Plain Table 1" w:uiPriority="41"/>
-    <w:lsdException w:name="Plain Table 2" w:uiPriority="42"/>
-    <w:lsdException w:name="Plain Table 3" w:uiPriority="43"/>
-    <w:lsdException w:name="Plain Table 4" w:uiPriority="44"/>
-    <w:lsdException w:name="Plain Table 5" w:uiPriority="45"/>
-    <w:lsdException w:name="Grid Table Light" w:uiPriority="40"/>
-    <w:lsdException w:name="Grid Table 1 Light" w:uiPriority="46"/>
-    <w:lsdException w:name="Grid Table 2" w:uiPriority="47"/>
-    <w:lsdException w:name="Grid Table 3" w:uiPriority="48"/>
-    <w:lsdException w:name="Grid Table 4" w:uiPriority="49"/>
-    <w:lsdException w:name="Grid Table 5 Dark" w:uiPriority="50"/>
-    <w:lsdException w:name="Grid Table 6 Colorful" w:uiPriority="51"/>
-    <w:lsdException w:name="Grid Table 7 Colorful" w:uiPriority="52"/>
-    <w:lsdException w:name="Grid Table 1 Light Accent 1" w:uiPriority="46"/>
-    <w:lsdException w:name="Grid Table 2 Accent 1" w:uiPriority="47"/>
-    <w:lsdException w:name="Grid Table 3 Accent 1" w:uiPriority="48"/>
-    <w:lsdException w:name="Grid Table 4 Accent 1" w:uiPriority="49"/>
-    <w:lsdException w:name="Grid Table 5 Dark Accent 1" w:uiPriority="50"/>
-    <w:lsdException w:name="Grid Table 6 Colorful Accent 1" w:uiPriority="51"/>
-    <w:lsdException w:name="Grid Table 7 Colorful Accent 1" w:uiPriority="52"/>
-    <w:lsdException w:name="Grid Table 1 Light Accent 2" w:uiPriority="46"/>
-    <w:lsdException w:name="Grid Table 2 Accent 2" w:uiPriority="47"/>
-    <w:lsdException w:name="Grid Table 3 Accent 2" w:uiPriority="48"/>
-    <w:lsdException w:name="Grid Table 4 Accent 2" w:uiPriority="49"/>
-    <w:lsdException w:name="Grid Table 5 Dark Accent 2" w:uiPriority="50"/>
-    <w:lsdException w:name="Grid Table 6 Colorful Accent 2" w:uiPriority="51"/>
-    <w:lsdException w:name="Grid Table 7 Colorful Accent 2" w:uiPriority="52"/>
-    <w:lsdException w:name="Grid Table 1 Light Accent 3" w:uiPriority="46"/>
-    <w:lsdException w:name="Grid Table 2 Accent 3" w:uiPriority="47"/>
-    <w:lsdException w:name="Grid Table 3 Accent 3" w:uiPriority="48"/>
-    <w:lsdException w:name="Grid Table 4 Accent 3" w:uiPriority="49"/>
-    <w:lsdException w:name="Grid Table 5 Dark Accent 3" w:uiPriority="50"/>
-    <w:lsdException w:name="Grid Table 6 Colorful Accent 3" w:uiPriority="51"/>
-    <w:lsdException w:name="Grid Table 7 Colorful Accent 3" w:uiPriority="52"/>
-    <w:lsdException w:name="Grid Table 1 Light Accent 4" w:uiPriority="46"/>
-    <w:lsdException w:name="Grid Table 2 Accent 4" w:uiPriority="47"/>
-    <w:lsdException w:name="Grid Table 3 Accent 4" w:uiPriority="48"/>
-    <w:lsdException w:name="Grid Table 4 Accent 4" w:uiPriority="49"/>
-    <w:lsdException w:name="Grid Table 5 Dark Accent 4" w:uiPriority="50"/>
-    <w:lsdException w:name="Grid Table 6 Colorful Accent 4" w:uiPriority="51"/>
-    <w:lsdException w:name="Grid Table 7 Colorful Accent 4" w:uiPriority="52"/>
-    <w:lsdException w:name="Grid Table 1 Light Accent 5" w:uiPriority="46"/>
-    <w:lsdException w:name="Grid Table 2 Accent 5" w:uiPriority="47"/>
-    <w:lsdException w:name="Grid Table 3 Accent 5" w:uiPriority="48"/>
-    <w:lsdException w:name="Grid Table 4 Accent 5" w:uiPriority="49"/>
-    <w:lsdException w:name="Grid Table 5 Dark Accent 5" w:uiPriority="50"/>
-    <w:lsdException w:name="Grid Table 6 Colorful Accent 5" w:uiPriority="51"/>
-    <w:lsdException w:name="Grid Table 7 Colorful Accent 5" w:uiPriority="52"/>
-    <w:lsdException w:name="Grid Table 1 Light Accent 6" w:uiPriority="46"/>
-    <w:lsdException w:name="Grid Table 2 Accent 6" w:uiPriority="47"/>
-    <w:lsdException w:name="Grid Table 3 Accent 6" w:uiPriority="48"/>
-    <w:lsdException w:name="Grid Table 4 Accent 6" w:uiPriority="49"/>
-    <w:lsdException w:name="Grid Table 5 Dark Accent 6" w:uiPriority="50"/>
-    <w:lsdException w:name="Grid Table 6 Colorful Accent 6" w:uiPriority="51"/>
-    <w:lsdException w:name="Grid Table 7 Colorful Accent 6" w:uiPriority="52"/>
-    <w:lsdException w:name="List Table 1 Light" w:uiPriority="46"/>
-    <w:lsdException w:name="List Table 2" w:uiPriority="47"/>
-    <w:lsdException w:name="List Table 3" w:uiPriority="48"/>
-    <w:lsdException w:name="List Table 4" w:uiPriority="49"/>
-    <w:lsdException w:name="List Table 5 Dark" w:uiPriority="50"/>
-    <w:lsdException w:name="List Table 6 Colorful" w:uiPriority="51"/>
-    <w:lsdException w:name="List Table 7 Colorful" w:uiPriority="52"/>
-    <w:lsdException w:name="List Table 1 Light Accent 1" w:uiPriority="46"/>
-    <w:lsdException w:name="List Table 2 Accent 1" w:uiPriority="47"/>
-    <w:lsdException w:name="List Table 3 Accent 1" w:uiPriority="48"/>
-    <w:lsdException w:name="List Table 4 Accent 1" w:uiPriority="49"/>
-    <w:lsdException w:name="List Table 5 Dark Accent 1" w:uiPriority="50"/>
-    <w:lsdException w:name="List Table 6 Colorful Accent 1" w:uiPriority="51"/>
-    <w:lsdException w:name="List Table 7 Colorful Accent 1" w:uiPriority="52"/>
-    <w:lsdException w:name="List Table 1 Light Accent 2" w:uiPriority="46"/>
-    <w:lsdException w:name="List Table 2 Accent 2" w:uiPriority="47"/>
-    <w:lsdException w:name="List Table 3 Accent 2" w:uiPriority="48"/>
-    <w:lsdException w:name="List Table 4 Accent 2" w:uiPriority="49"/>
-    <w:lsdException w:name="List Table 5 Dark Accent 2" w:uiPriority="50"/>
-    <w:lsdException w:name="List Table 6 Colorful Accent 2" w:uiPriority="51"/>
-    <w:lsdException w:name="List Table 7 Colorful Accent 2" w:uiPriority="52"/>
-    <w:lsdException w:name="List Table 1 Light Accent 3" w:uiPriority="46"/>
-    <w:lsdException w:name="List Table 2 Accent 3" w:uiPriority="47"/>
-    <w:lsdException w:name="List Table 3 Accent 3" w:uiPriority="48"/>
-    <w:lsdException w:name="List Table 4 Accent 3" w:uiPriority="49"/>
-    <w:lsdException w:name="List Table 5 Dark Accent 3" w:uiPriority="50"/>
-    <w:lsdException w:name="List Table 6 Colorful Accent 3" w:uiPriority="51"/>
-    <w:lsdException w:name="List Table 7 Colorful Accent 3" w:uiPriority="52"/>
-    <w:lsdException w:name="List Table 1 Light Accent 4" w:uiPriority="46"/>
-    <w:lsdException w:name="List Table 2 Accent 4" w:uiPriority="47"/>
-    <w:lsdException w:name="List Table 3 Accent 4" w:uiPriority="48"/>
-    <w:lsdException w:name="List Table 4 Accent 4" w:uiPriority="49"/>
-    <w:lsdException w:name="List Table 5 Dark Accent 4" w:uiPriority="50"/>
-    <w:lsdException w:name="List Table 6 Colorful Accent 4" w:uiPriority="51"/>
-    <w:lsdException w:name="List Table 7 Colorful Accent 4" w:uiPriority="52"/>
-    <w:lsdException w:name="List Table 1 Light Accent 5" w:uiPriority="46"/>
-    <w:lsdException w:name="List Table 2 Accent 5" w:uiPriority="47"/>
-    <w:lsdException w:name="List Table 3 Accent 5" w:uiPriority="48"/>
-    <w:lsdException w:name="List Table 4 Accent 5" w:uiPriority="49"/>
-    <w:lsdException w:name="List Table 5 Dark Accent 5" w:uiPriority="50"/>
-    <w:lsdException w:name="List Table 6 Colorful Accent 5" w:uiPriority="51"/>
-    <w:lsdException w:name="List Table 7 Colorful Accent 5" w:uiPriority="52"/>
-    <w:lsdException w:name="List Table 1 Light Accent 6" w:uiPriority="46"/>
-    <w:lsdException w:name="List Table 2 Accent 6" w:uiPriority="47"/>
-    <w:lsdException w:name="List Table 3 Accent 6" w:uiPriority="48"/>
-    <w:lsdException w:name="List Table 4 Accent 6" w:uiPriority="49"/>
-    <w:lsdException w:name="List Table 5 Dark Accent 6" w:uiPriority="50"/>
-    <w:lsdException w:name="List Table 6 Colorful Accent 6" w:uiPriority="51"/>
-    <w:lsdException w:name="List Table 7 Colorful Accent 6" w:uiPriority="52"/>
+  <w:latentStyles w:defLockedState="0" w:defUIPriority="99" w:defSemiHidden="1" w:defUnhideWhenUsed="1" w:defQFormat="0" w:count="267">
+    <w:lsdException w:name="Normal" w:semiHidden="0" w:uiPriority="0" w:unhideWhenUsed="0" w:qFormat="1"/>
+    <w:lsdException w:name="heading 1" w:semiHidden="0" w:uiPriority="9" w:unhideWhenUsed="0" w:qFormat="1"/>
+    <w:lsdException w:name="heading 2" w:uiPriority="9" w:qFormat="1"/>
+    <w:lsdException w:name="heading 3" w:uiPriority="9" w:qFormat="1"/>
+    <w:lsdException w:name="heading 4" w:uiPriority="9" w:qFormat="1"/>
+    <w:lsdException w:name="heading 5" w:uiPriority="9" w:qFormat="1"/>
+    <w:lsdException w:name="heading 6" w:uiPriority="9" w:qFormat="1"/>
+    <w:lsdException w:name="heading 7" w:uiPriority="9" w:qFormat="1"/>
+    <w:lsdException w:name="heading 8" w:uiPriority="9" w:qFormat="1"/>
+    <w:lsdException w:name="heading 9" w:uiPriority="9" w:qFormat="1"/>
+    <w:lsdException w:name="toc 1" w:uiPriority="39"/>
+    <w:lsdException w:name="toc 2" w:uiPriority="39"/>
+    <w:lsdException w:name="toc 3" w:uiPriority="39"/>
+    <w:lsdException w:name="toc 4" w:uiPriority="39"/>
+    <w:lsdException w:name="toc 5" w:uiPriority="39"/>
+    <w:lsdException w:name="toc 6" w:uiPriority="39"/>
+    <w:lsdException w:name="toc 7" w:uiPriority="39"/>
+    <w:lsdException w:name="toc 8" w:uiPriority="39"/>
+    <w:lsdException w:name="toc 9" w:uiPriority="39"/>
+    <w:lsdException w:name="caption" w:uiPriority="35" w:qFormat="1"/>
+    <w:lsdException w:name="Title" w:semiHidden="0" w:uiPriority="10" w:unhideWhenUsed="0" w:qFormat="1"/>
+    <w:lsdException w:name="Default Paragraph Font" w:uiPriority="1"/>
+    <w:lsdException w:name="Subtitle" w:semiHidden="0" w:uiPriority="11" w:unhideWhenUsed="0" w:qFormat="1"/>
+    <w:lsdException w:name="Strong" w:semiHidden="0" w:uiPriority="22" w:unhideWhenUsed="0" w:qFormat="1"/>
+    <w:lsdException w:name="Emphasis" w:semiHidden="0" w:uiPriority="20" w:unhideWhenUsed="0" w:qFormat="1"/>
+    <w:lsdException w:name="Table Grid" w:semiHidden="0" w:uiPriority="39" w:unhideWhenUsed="0"/>
+    <w:lsdException w:name="Placeholder Text" w:unhideWhenUsed="0"/>
+    <w:lsdException w:name="No Spacing" w:semiHidden="0" w:uiPriority="1" w:unhideWhenUsed="0" w:qFormat="1"/>
+    <w:lsdException w:name="Light Shading" w:semiHidden="0" w:uiPriority="60" w:unhideWhenUsed="0"/>
+    <w:lsdException w:name="Light List" w:semiHidden="0" w:uiPriority="61" w:unhideWhenUsed="0"/>
+    <w:lsdException w:name="Light Grid" w:semiHidden="0" w:uiPriority="62" w:unhideWhenUsed="0"/>
+    <w:lsdException w:name="Medium Shading 1" w:semiHidden="0" w:uiPriority="63" w:unhideWhenUsed="0"/>
+    <w:lsdException w:name="Medium Shading 2" w:semiHidden="0" w:uiPriority="64" w:unhideWhenUsed="0"/>
+    <w:lsdException w:name="Medium List 1" w:semiHidden="0" w:uiPriority="65" w:unhideWhenUsed="0"/>
+    <w:lsdException w:name="Medium List 2" w:semiHidden="0" w:uiPriority="66" w:unhideWhenUsed="0"/>
+    <w:lsdException w:name="Medium Grid 1" w:semiHidden="0" w:uiPriority="67" w:unhideWhenUsed="0"/>
+    <w:lsdException w:name="Medium Grid 2" w:semiHidden="0" w:uiPriority="68" w:unhideWhenUsed="0"/>
+    <w:lsdException w:name="Medium Grid 3" w:semiHidden="0" w:uiPriority="69" w:unhideWhenUsed="0"/>
+    <w:lsdException w:name="Dark List" w:semiHidden="0" w:uiPriority="70" w:unhideWhenUsed="0"/>
+    <w:lsdException w:name="Colorful Shading" w:semiHidden="0" w:uiPriority="71" w:unhideWhenUsed="0"/>
+    <w:lsdException w:name="Colorful List" w:semiHidden="0" w:uiPriority="72" w:unhideWhenUsed="0"/>
+    <w:lsdException w:name="Colorful Grid" w:semiHidden="0" w:uiPriority="73" w:unhideWhenUsed="0"/>
+    <w:lsdException w:name="Light Shading Accent 1" w:semiHidden="0" w:uiPriority="60" w:unhideWhenUsed="0"/>
+    <w:lsdException w:name="Light List Accent 1" w:semiHidden="0" w:uiPriority="61" w:unhideWhenUsed="0"/>
+    <w:lsdException w:name="Light Grid Accent 1" w:semiHidden="0" w:uiPriority="62" w:unhideWhenUsed="0"/>
+    <w:lsdException w:name="Medium Shading 1 Accent 1" w:semiHidden="0" w:uiPriority="63" w:unhideWhenUsed="0"/>
+    <w:lsdException w:name="Medium Shading 2 Accent 1" w:semiHidden="0" w:uiPriority="64" w:unhideWhenUsed="0"/>
+    <w:lsdException w:name="Medium List 1 Accent 1" w:semiHidden="0" w:uiPriority="65" w:unhideWhenUsed="0"/>
+    <w:lsdException w:name="Revision" w:unhideWhenUsed="0"/>
+    <w:lsdException w:name="List Paragraph" w:semiHidden="0" w:uiPriority="34" w:unhideWhenUsed="0" w:qFormat="1"/>
+    <w:lsdException w:name="Quote" w:semiHidden="0" w:uiPriority="29" w:unhideWhenUsed="0" w:qFormat="1"/>
+    <w:lsdException w:name="Intense Quote" w:semiHidden="0" w:uiPriority="30" w:unhideWhenUsed="0" w:qFormat="1"/>
+    <w:lsdException w:name="Medium List 2 Accent 1" w:semiHidden="0" w:uiPriority="66" w:unhideWhenUsed="0"/>
+    <w:lsdException w:name="Medium Grid 1 Accent 1" w:semiHidden="0" w:uiPriority="67" w:unhideWhenUsed="0"/>
+    <w:lsdException w:name="Medium Grid 2 Accent 1" w:semiHidden="0" w:uiPriority="68" w:unhideWhenUsed="0"/>
+    <w:lsdException w:name="Medium Grid 3 Accent 1" w:semiHidden="0" w:uiPriority="69" w:unhideWhenUsed="0"/>
+    <w:lsdException w:name="Dark List Accent 1" w:semiHidden="0" w:uiPriority="70" w:unhideWhenUsed="0"/>
+    <w:lsdException w:name="Colorful Shading Accent 1" w:semiHidden="0" w:uiPriority="71" w:unhideWhenUsed="0"/>
+    <w:lsdException w:name="Colorful List Accent 1" w:semiHidden="0" w:uiPriority="72" w:unhideWhenUsed="0"/>
+    <w:lsdException w:name="Colorful Grid Accent 1" w:semiHidden="0" w:uiPriority="73" w:unhideWhenUsed="0"/>
+    <w:lsdException w:name="Light Shading Accent 2" w:semiHidden="0" w:uiPriority="60" w:unhideWhenUsed="0"/>
+    <w:lsdException w:name="Light List Accent 2" w:semiHidden="0" w:uiPriority="61" w:unhideWhenUsed="0"/>
+    <w:lsdException w:name="Light Grid Accent 2" w:semiHidden="0" w:uiPriority="62" w:unhideWhenUsed="0"/>
+    <w:lsdException w:name="Medium Shading 1 Accent 2" w:semiHidden="0" w:uiPriority="63" w:unhideWhenUsed="0"/>
+    <w:lsdException w:name="Medium Shading 2 Accent 2" w:semiHidden="0" w:uiPriority="64" w:unhideWhenUsed="0"/>
+    <w:lsdException w:name="Medium List 1 Accent 2" w:semiHidden="0" w:uiPriority="65" w:unhideWhenUsed="0"/>
+    <w:lsdException w:name="Medium List 2 Accent 2" w:semiHidden="0" w:uiPriority="66" w:unhideWhenUsed="0"/>
+    <w:lsdException w:name="Medium Grid 1 Accent 2" w:semiHidden="0" w:uiPriority="67" w:unhideWhenUsed="0"/>
+    <w:lsdException w:name="Medium Grid 2 Accent 2" w:semiHidden="0" w:uiPriority="68" w:unhideWhenUsed="0"/>
+    <w:lsdException w:name="Medium Grid 3 Accent 2" w:semiHidden="0" w:uiPriority="69" w:unhideWhenUsed="0"/>
+    <w:lsdException w:name="Dark List Accent 2" w:semiHidden="0" w:uiPriority="70" w:unhideWhenUsed="0"/>
+    <w:lsdException w:name="Colorful Shading Accent 2" w:semiHidden="0" w:uiPriority="71" w:unhideWhenUsed="0"/>
+    <w:lsdException w:name="Colorful List Accent 2" w:semiHidden="0" w:uiPriority="72" w:unhideWhenUsed="0"/>
+    <w:lsdException w:name="Colorful Grid Accent 2" w:semiHidden="0" w:uiPriority="73" w:unhideWhenUsed="0"/>
+    <w:lsdException w:name="Light Shading Accent 3" w:semiHidden="0" w:uiPriority="60" w:unhideWhenUsed="0"/>
+    <w:lsdException w:name="Light List Accent 3" w:semiHidden="0" w:uiPriority="61" w:unhideWhenUsed="0"/>
+    <w:lsdException w:name="Light Grid Accent 3" w:semiHidden="0" w:uiPriority="62" w:unhideWhenUsed="0"/>
+    <w:lsdException w:name="Medium Shading 1 Accent 3" w:semiHidden="0" w:uiPriority="63" w:unhideWhenUsed="0"/>
+    <w:lsdException w:name="Medium Shading 2 Accent 3" w:semiHidden="0" w:uiPriority="64" w:unhideWhenUsed="0"/>
+    <w:lsdException w:name="Medium List 1 Accent 3" w:semiHidden="0" w:uiPriority="65" w:unhideWhenUsed="0"/>
+    <w:lsdException w:name="Medium List 2 Accent 3" w:semiHidden="0" w:uiPriority="66" w:unhideWhenUsed="0"/>
+    <w:lsdException w:name="Medium Grid 1 Accent 3" w:semiHidden="0" w:uiPriority="67" w:unhideWhenUsed="0"/>
+    <w:lsdException w:name="Medium Grid 2 Accent 3" w:semiHidden="0" w:uiPriority="68" w:unhideWhenUsed="0"/>
+    <w:lsdException w:name="Medium Grid 3 Accent 3" w:semiHidden="0" w:uiPriority="69" w:unhideWhenUsed="0"/>
+    <w:lsdException w:name="Dark List Accent 3" w:semiHidden="0" w:uiPriority="70" w:unhideWhenUsed="0"/>
+    <w:lsdException w:name="Colorful Shading Accent 3" w:semiHidden="0" w:uiPriority="71" w:unhideWhenUsed="0"/>
+    <w:lsdException w:name="Colorful List Accent 3" w:semiHidden="0" w:uiPriority="72" w:unhideWhenUsed="0"/>
+    <w:lsdException w:name="Colorful Grid Accent 3" w:semiHidden="0" w:uiPriority="73" w:unhideWhenUsed="0"/>
+    <w:lsdException w:name="Light Shading Accent 4" w:semiHidden="0" w:uiPriority="60" w:unhideWhenUsed="0"/>
+    <w:lsdException w:name="Light List Accent 4" w:semiHidden="0" w:uiPriority="61" w:unhideWhenUsed="0"/>
+    <w:lsdException w:name="Light Grid Accent 4" w:semiHidden="0" w:uiPriority="62" w:unhideWhenUsed="0"/>
+    <w:lsdException w:name="Medium Shading 1 Accent 4" w:semiHidden="0" w:uiPriority="63" w:unhideWhenUsed="0"/>
+    <w:lsdException w:name="Medium Shading 2 Accent 4" w:semiHidden="0" w:uiPriority="64" w:unhideWhenUsed="0"/>
+    <w:lsdException w:name="Medium List 1 Accent 4" w:semiHidden="0" w:uiPriority="65" w:unhideWhenUsed="0"/>
+    <w:lsdException w:name="Medium List 2 Accent 4" w:semiHidden="0" w:uiPriority="66" w:unhideWhenUsed="0"/>
+    <w:lsdException w:name="Medium Grid 1 Accent 4" w:semiHidden="0" w:uiPriority="67" w:unhideWhenUsed="0"/>
+    <w:lsdException w:name="Medium Grid 2 Accent 4" w:semiHidden="0" w:uiPriority="68" w:unhideWhenUsed="0"/>
+    <w:lsdException w:name="Medium Grid 3 Accent 4" w:semiHidden="0" w:uiPriority="69" w:unhideWhenUsed="0"/>
+    <w:lsdException w:name="Dark List Accent 4" w:semiHidden="0" w:uiPriority="70" w:unhideWhenUsed="0"/>
+    <w:lsdException w:name="Colorful Shading Accent 4" w:semiHidden="0" w:uiPriority="71" w:unhideWhenUsed="0"/>
+    <w:lsdException w:name="Colorful List Accent 4" w:semiHidden="0" w:uiPriority="72" w:unhideWhenUsed="0"/>
+    <w:lsdException w:name="Colorful Grid Accent 4" w:semiHidden="0" w:uiPriority="73" w:unhideWhenUsed="0"/>
+    <w:lsdException w:name="Light Shading Accent 5" w:semiHidden="0" w:uiPriority="60" w:unhideWhenUsed="0"/>
+    <w:lsdException w:name="Light List Accent 5" w:semiHidden="0" w:uiPriority="61" w:unhideWhenUsed="0"/>
+    <w:lsdException w:name="Light Grid Accent 5" w:semiHidden="0" w:uiPriority="62" w:unhideWhenUsed="0"/>
+    <w:lsdException w:name="Medium Shading 1 Accent 5" w:semiHidden="0" w:uiPriority="63" w:unhideWhenUsed="0"/>
+    <w:lsdException w:name="Medium Shading 2 Accent 5" w:semiHidden="0" w:uiPriority="64" w:unhideWhenUsed="0"/>
+    <w:lsdException w:name="Medium List 1 Accent 5" w:semiHidden="0" w:uiPriority="65" w:unhideWhenUsed="0"/>
+    <w:lsdException w:name="Medium List 2 Accent 5" w:semiHidden="0" w:uiPriority="66" w:unhideWhenUsed="0"/>
+    <w:lsdException w:name="Medium Grid 1 Accent 5" w:semiHidden="0" w:uiPriority="67" w:unhideWhenUsed="0"/>
+    <w:lsdException w:name="Medium Grid 2 Accent 5" w:semiHidden="0" w:uiPriority="68" w:unhideWhenUsed="0"/>
+    <w:lsdException w:name="Medium Grid 3 Accent 5" w:semiHidden="0" w:uiPriority="69" w:unhideWhenUsed="0"/>
+    <w:lsdException w:name="Dark List Accent 5" w:semiHidden="0" w:uiPriority="70" w:unhideWhenUsed="0"/>
+    <w:lsdException w:name="Colorful Shading Accent 5" w:semiHidden="0" w:uiPriority="71" w:unhideWhenUsed="0"/>
+    <w:lsdException w:name="Colorful List Accent 5" w:semiHidden="0" w:uiPriority="72" w:unhideWhenUsed="0"/>
+    <w:lsdException w:name="Colorful Grid Accent 5" w:semiHidden="0" w:uiPriority="73" w:unhideWhenUsed="0"/>
+    <w:lsdException w:name="Light Shading Accent 6" w:semiHidden="0" w:uiPriority="60" w:unhideWhenUsed="0"/>
+    <w:lsdException w:name="Light List Accent 6" w:semiHidden="0" w:uiPriority="61" w:unhideWhenUsed="0"/>
+    <w:lsdException w:name="Light Grid Accent 6" w:semiHidden="0" w:uiPriority="62" w:unhideWhenUsed="0"/>
+    <w:lsdException w:name="Medium Shading 1 Accent 6" w:semiHidden="0" w:uiPriority="63" w:unhideWhenUsed="0"/>
+    <w:lsdException w:name="Medium Shading 2 Accent 6" w:semiHidden="0" w:uiPriority="64" w:unhideWhenUsed="0"/>
+    <w:lsdException w:name="Medium List 1 Accent 6" w:semiHidden="0" w:uiPriority="65" w:unhideWhenUsed="0"/>
+    <w:lsdException w:name="Medium List 2 Accent 6" w:semiHidden="0" w:uiPriority="66" w:unhideWhenUsed="0"/>
+    <w:lsdException w:name="Medium Grid 1 Accent 6" w:semiHidden="0" w:uiPriority="67" w:unhideWhenUsed="0"/>
+    <w:lsdException w:name="Medium Grid 2 Accent 6" w:semiHidden="0" w:uiPriority="68" w:unhideWhenUsed="0"/>
+    <w:lsdException w:name="Medium Grid 3 Accent 6" w:semiHidden="0" w:uiPriority="69" w:unhideWhenUsed="0"/>
+    <w:lsdException w:name="Dark List Accent 6" w:semiHidden="0" w:uiPriority="70" w:unhideWhenUsed="0"/>
+    <w:lsdException w:name="Colorful Shading Accent 6" w:semiHidden="0" w:uiPriority="71" w:unhideWhenUsed="0"/>
+    <w:lsdException w:name="Colorful List Accent 6" w:semiHidden="0" w:uiPriority="72" w:unhideWhenUsed="0"/>
+    <w:lsdException w:name="Colorful Grid Accent 6" w:semiHidden="0" w:uiPriority="73" w:unhideWhenUsed="0"/>
+    <w:lsdException w:name="Subtle Emphasis" w:semiHidden="0" w:uiPriority="19" w:unhideWhenUsed="0" w:qFormat="1"/>
+    <w:lsdException w:name="Intense Emphasis" w:semiHidden="0" w:uiPriority="21" w:unhideWhenUsed="0" w:qFormat="1"/>
+    <w:lsdException w:name="Subtle Reference" w:semiHidden="0" w:uiPriority="31" w:unhideWhenUsed="0" w:qFormat="1"/>
+    <w:lsdException w:name="Intense Reference" w:semiHidden="0" w:uiPriority="32" w:unhideWhenUsed="0" w:qFormat="1"/>
+    <w:lsdException w:name="Book Title" w:semiHidden="0" w:uiPriority="33" w:unhideWhenUsed="0" w:qFormat="1"/>
+    <w:lsdException w:name="Bibliography" w:uiPriority="37"/>
+    <w:lsdException w:name="TOC Heading" w:uiPriority="39" w:qFormat="1"/>
   </w:latentStyles>
   <w:style w:type="paragraph" w:default="1" w:styleId="Normal">
     <w:name w:val="Normal"/>
@@ -23677,6 +22960,7 @@
   <w:style w:type="character" w:default="1" w:styleId="Fuentedeprrafopredeter">
     <w:name w:val="Default Paragraph Font"/>
     <w:uiPriority w:val="1"/>
+    <w:semiHidden/>
     <w:unhideWhenUsed/>
   </w:style>
   <w:style w:type="table" w:default="1" w:styleId="Tablanormal">
@@ -23723,7 +23007,347 @@
       <w:color w:val="808080"/>
     </w:rPr>
   </w:style>
-  <w:style w:type="paragraph" w:styleId="Descripcin">
+  <w:style w:type="paragraph" w:styleId="Epgrafe">
+    <w:name w:val="caption"/>
+    <w:basedOn w:val="Normal"/>
+    <w:next w:val="Normal"/>
+    <w:uiPriority w:val="35"/>
+    <w:unhideWhenUsed/>
+    <w:qFormat/>
+    <w:rsid w:val="0091649A"/>
+    <w:pPr>
+      <w:spacing w:after="200" w:line="240" w:lineRule="auto"/>
+    </w:pPr>
+    <w:rPr>
+      <w:i/>
+      <w:iCs/>
+      <w:color w:val="44546A" w:themeColor="text2"/>
+      <w:sz w:val="18"/>
+      <w:szCs w:val="18"/>
+    </w:rPr>
+  </w:style>
+  <w:style w:type="paragraph" w:styleId="Textodeglobo">
+    <w:name w:val="Balloon Text"/>
+    <w:basedOn w:val="Normal"/>
+    <w:link w:val="TextodegloboCar"/>
+    <w:uiPriority w:val="99"/>
+    <w:semiHidden/>
+    <w:unhideWhenUsed/>
+    <w:rsid w:val="00823E46"/>
+    <w:pPr>
+      <w:spacing w:after="0" w:line="240" w:lineRule="auto"/>
+    </w:pPr>
+    <w:rPr>
+      <w:rFonts w:ascii="Tahoma" w:hAnsi="Tahoma" w:cs="Tahoma"/>
+      <w:sz w:val="16"/>
+      <w:szCs w:val="16"/>
+    </w:rPr>
+  </w:style>
+  <w:style w:type="character" w:customStyle="1" w:styleId="TextodegloboCar">
+    <w:name w:val="Texto de globo Car"/>
+    <w:basedOn w:val="Fuentedeprrafopredeter"/>
+    <w:link w:val="Textodeglobo"/>
+    <w:uiPriority w:val="99"/>
+    <w:semiHidden/>
+    <w:rsid w:val="00823E46"/>
+    <w:rPr>
+      <w:rFonts w:ascii="Tahoma" w:hAnsi="Tahoma" w:cs="Tahoma"/>
+      <w:sz w:val="16"/>
+      <w:szCs w:val="16"/>
+    </w:rPr>
+  </w:style>
+  <w:style w:type="character" w:customStyle="1" w:styleId="Ttulo2Car">
+    <w:name w:val="Título 2 Car"/>
+    <w:basedOn w:val="Fuentedeprrafopredeter"/>
+    <w:link w:val="Ttulo2"/>
+    <w:uiPriority w:val="9"/>
+    <w:rsid w:val="00F130BC"/>
+    <w:rPr>
+      <w:rFonts w:asciiTheme="majorHAnsi" w:eastAsiaTheme="majorEastAsia" w:hAnsiTheme="majorHAnsi" w:cstheme="majorBidi"/>
+      <w:color w:val="2E74B5" w:themeColor="accent1" w:themeShade="BF"/>
+      <w:sz w:val="26"/>
+      <w:szCs w:val="26"/>
+    </w:rPr>
+  </w:style>
+  <w:style w:type="paragraph" w:styleId="Prrafodelista">
+    <w:name w:val="List Paragraph"/>
+    <w:basedOn w:val="Normal"/>
+    <w:uiPriority w:val="34"/>
+    <w:qFormat/>
+    <w:rsid w:val="0043304D"/>
+    <w:pPr>
+      <w:ind w:left="720"/>
+      <w:contextualSpacing/>
+    </w:pPr>
+  </w:style>
+  <w:style w:type="character" w:styleId="Hipervnculo">
+    <w:name w:val="Hyperlink"/>
+    <w:basedOn w:val="Fuentedeprrafopredeter"/>
+    <w:uiPriority w:val="99"/>
+    <w:unhideWhenUsed/>
+    <w:rsid w:val="00C727CA"/>
+    <w:rPr>
+      <w:color w:val="0563C1" w:themeColor="hyperlink"/>
+      <w:u w:val="single"/>
+    </w:rPr>
+  </w:style>
+</w:styles>
+</file>
+
+<file path=word/stylesWithEffects.xml><?xml version="1.0" encoding="utf-8"?>
+<w:styles xmlns:wpc="http://schemas.microsoft.com/office/word/2010/wordprocessingCanvas" xmlns:mc="http://schemas.openxmlformats.org/markup-compatibility/2006" xmlns:o="urn:schemas-microsoft-com:office:office" xmlns:r="http://schemas.openxmlformats.org/officeDocument/2006/relationships" xmlns:m="http://schemas.openxmlformats.org/officeDocument/2006/math" xmlns:v="urn:schemas-microsoft-com:vml" xmlns:wp14="http://schemas.microsoft.com/office/word/2010/wordprocessingDrawing" xmlns:wp="http://schemas.openxmlformats.org/drawingml/2006/wordprocessingDrawing" xmlns:w10="urn:schemas-microsoft-com:office:word" xmlns:w="http://schemas.openxmlformats.org/wordprocessingml/2006/main" xmlns:w14="http://schemas.microsoft.com/office/word/2010/wordml" xmlns:wpg="http://schemas.microsoft.com/office/word/2010/wordprocessingGroup" xmlns:wpi="http://schemas.microsoft.com/office/word/2010/wordprocessingInk" xmlns:wne="http://schemas.microsoft.com/office/word/2006/wordml" xmlns:wps="http://schemas.microsoft.com/office/word/2010/wordprocessingShape" mc:Ignorable="w14 wp14">
+  <w:docDefaults>
+    <w:rPrDefault>
+      <w:rPr>
+        <w:rFonts w:asciiTheme="minorHAnsi" w:eastAsiaTheme="minorHAnsi" w:hAnsiTheme="minorHAnsi" w:cstheme="minorBidi"/>
+        <w:sz w:val="22"/>
+        <w:szCs w:val="22"/>
+        <w:lang w:val="es-ES" w:eastAsia="en-US" w:bidi="ar-SA"/>
+      </w:rPr>
+    </w:rPrDefault>
+    <w:pPrDefault>
+      <w:pPr>
+        <w:spacing w:after="160" w:line="259" w:lineRule="auto"/>
+      </w:pPr>
+    </w:pPrDefault>
+  </w:docDefaults>
+  <w:latentStyles w:defLockedState="0" w:defUIPriority="99" w:defSemiHidden="1" w:defUnhideWhenUsed="1" w:defQFormat="0" w:count="267">
+    <w:lsdException w:name="Normal" w:semiHidden="0" w:uiPriority="0" w:unhideWhenUsed="0" w:qFormat="1"/>
+    <w:lsdException w:name="heading 1" w:semiHidden="0" w:uiPriority="9" w:unhideWhenUsed="0" w:qFormat="1"/>
+    <w:lsdException w:name="heading 2" w:uiPriority="9" w:qFormat="1"/>
+    <w:lsdException w:name="heading 3" w:uiPriority="9" w:qFormat="1"/>
+    <w:lsdException w:name="heading 4" w:uiPriority="9" w:qFormat="1"/>
+    <w:lsdException w:name="heading 5" w:uiPriority="9" w:qFormat="1"/>
+    <w:lsdException w:name="heading 6" w:uiPriority="9" w:qFormat="1"/>
+    <w:lsdException w:name="heading 7" w:uiPriority="9" w:qFormat="1"/>
+    <w:lsdException w:name="heading 8" w:uiPriority="9" w:qFormat="1"/>
+    <w:lsdException w:name="heading 9" w:uiPriority="9" w:qFormat="1"/>
+    <w:lsdException w:name="toc 1" w:uiPriority="39"/>
+    <w:lsdException w:name="toc 2" w:uiPriority="39"/>
+    <w:lsdException w:name="toc 3" w:uiPriority="39"/>
+    <w:lsdException w:name="toc 4" w:uiPriority="39"/>
+    <w:lsdException w:name="toc 5" w:uiPriority="39"/>
+    <w:lsdException w:name="toc 6" w:uiPriority="39"/>
+    <w:lsdException w:name="toc 7" w:uiPriority="39"/>
+    <w:lsdException w:name="toc 8" w:uiPriority="39"/>
+    <w:lsdException w:name="toc 9" w:uiPriority="39"/>
+    <w:lsdException w:name="caption" w:uiPriority="35" w:qFormat="1"/>
+    <w:lsdException w:name="Title" w:semiHidden="0" w:uiPriority="10" w:unhideWhenUsed="0" w:qFormat="1"/>
+    <w:lsdException w:name="Default Paragraph Font" w:uiPriority="1"/>
+    <w:lsdException w:name="Subtitle" w:semiHidden="0" w:uiPriority="11" w:unhideWhenUsed="0" w:qFormat="1"/>
+    <w:lsdException w:name="Strong" w:semiHidden="0" w:uiPriority="22" w:unhideWhenUsed="0" w:qFormat="1"/>
+    <w:lsdException w:name="Emphasis" w:semiHidden="0" w:uiPriority="20" w:unhideWhenUsed="0" w:qFormat="1"/>
+    <w:lsdException w:name="Table Grid" w:semiHidden="0" w:uiPriority="39" w:unhideWhenUsed="0"/>
+    <w:lsdException w:name="Placeholder Text" w:unhideWhenUsed="0"/>
+    <w:lsdException w:name="No Spacing" w:semiHidden="0" w:uiPriority="1" w:unhideWhenUsed="0" w:qFormat="1"/>
+    <w:lsdException w:name="Light Shading" w:semiHidden="0" w:uiPriority="60" w:unhideWhenUsed="0"/>
+    <w:lsdException w:name="Light List" w:semiHidden="0" w:uiPriority="61" w:unhideWhenUsed="0"/>
+    <w:lsdException w:name="Light Grid" w:semiHidden="0" w:uiPriority="62" w:unhideWhenUsed="0"/>
+    <w:lsdException w:name="Medium Shading 1" w:semiHidden="0" w:uiPriority="63" w:unhideWhenUsed="0"/>
+    <w:lsdException w:name="Medium Shading 2" w:semiHidden="0" w:uiPriority="64" w:unhideWhenUsed="0"/>
+    <w:lsdException w:name="Medium List 1" w:semiHidden="0" w:uiPriority="65" w:unhideWhenUsed="0"/>
+    <w:lsdException w:name="Medium List 2" w:semiHidden="0" w:uiPriority="66" w:unhideWhenUsed="0"/>
+    <w:lsdException w:name="Medium Grid 1" w:semiHidden="0" w:uiPriority="67" w:unhideWhenUsed="0"/>
+    <w:lsdException w:name="Medium Grid 2" w:semiHidden="0" w:uiPriority="68" w:unhideWhenUsed="0"/>
+    <w:lsdException w:name="Medium Grid 3" w:semiHidden="0" w:uiPriority="69" w:unhideWhenUsed="0"/>
+    <w:lsdException w:name="Dark List" w:semiHidden="0" w:uiPriority="70" w:unhideWhenUsed="0"/>
+    <w:lsdException w:name="Colorful Shading" w:semiHidden="0" w:uiPriority="71" w:unhideWhenUsed="0"/>
+    <w:lsdException w:name="Colorful List" w:semiHidden="0" w:uiPriority="72" w:unhideWhenUsed="0"/>
+    <w:lsdException w:name="Colorful Grid" w:semiHidden="0" w:uiPriority="73" w:unhideWhenUsed="0"/>
+    <w:lsdException w:name="Light Shading Accent 1" w:semiHidden="0" w:uiPriority="60" w:unhideWhenUsed="0"/>
+    <w:lsdException w:name="Light List Accent 1" w:semiHidden="0" w:uiPriority="61" w:unhideWhenUsed="0"/>
+    <w:lsdException w:name="Light Grid Accent 1" w:semiHidden="0" w:uiPriority="62" w:unhideWhenUsed="0"/>
+    <w:lsdException w:name="Medium Shading 1 Accent 1" w:semiHidden="0" w:uiPriority="63" w:unhideWhenUsed="0"/>
+    <w:lsdException w:name="Medium Shading 2 Accent 1" w:semiHidden="0" w:uiPriority="64" w:unhideWhenUsed="0"/>
+    <w:lsdException w:name="Medium List 1 Accent 1" w:semiHidden="0" w:uiPriority="65" w:unhideWhenUsed="0"/>
+    <w:lsdException w:name="Revision" w:unhideWhenUsed="0"/>
+    <w:lsdException w:name="List Paragraph" w:semiHidden="0" w:uiPriority="34" w:unhideWhenUsed="0" w:qFormat="1"/>
+    <w:lsdException w:name="Quote" w:semiHidden="0" w:uiPriority="29" w:unhideWhenUsed="0" w:qFormat="1"/>
+    <w:lsdException w:name="Intense Quote" w:semiHidden="0" w:uiPriority="30" w:unhideWhenUsed="0" w:qFormat="1"/>
+    <w:lsdException w:name="Medium List 2 Accent 1" w:semiHidden="0" w:uiPriority="66" w:unhideWhenUsed="0"/>
+    <w:lsdException w:name="Medium Grid 1 Accent 1" w:semiHidden="0" w:uiPriority="67" w:unhideWhenUsed="0"/>
+    <w:lsdException w:name="Medium Grid 2 Accent 1" w:semiHidden="0" w:uiPriority="68" w:unhideWhenUsed="0"/>
+    <w:lsdException w:name="Medium Grid 3 Accent 1" w:semiHidden="0" w:uiPriority="69" w:unhideWhenUsed="0"/>
+    <w:lsdException w:name="Dark List Accent 1" w:semiHidden="0" w:uiPriority="70" w:unhideWhenUsed="0"/>
+    <w:lsdException w:name="Colorful Shading Accent 1" w:semiHidden="0" w:uiPriority="71" w:unhideWhenUsed="0"/>
+    <w:lsdException w:name="Colorful List Accent 1" w:semiHidden="0" w:uiPriority="72" w:unhideWhenUsed="0"/>
+    <w:lsdException w:name="Colorful Grid Accent 1" w:semiHidden="0" w:uiPriority="73" w:unhideWhenUsed="0"/>
+    <w:lsdException w:name="Light Shading Accent 2" w:semiHidden="0" w:uiPriority="60" w:unhideWhenUsed="0"/>
+    <w:lsdException w:name="Light List Accent 2" w:semiHidden="0" w:uiPriority="61" w:unhideWhenUsed="0"/>
+    <w:lsdException w:name="Light Grid Accent 2" w:semiHidden="0" w:uiPriority="62" w:unhideWhenUsed="0"/>
+    <w:lsdException w:name="Medium Shading 1 Accent 2" w:semiHidden="0" w:uiPriority="63" w:unhideWhenUsed="0"/>
+    <w:lsdException w:name="Medium Shading 2 Accent 2" w:semiHidden="0" w:uiPriority="64" w:unhideWhenUsed="0"/>
+    <w:lsdException w:name="Medium List 1 Accent 2" w:semiHidden="0" w:uiPriority="65" w:unhideWhenUsed="0"/>
+    <w:lsdException w:name="Medium List 2 Accent 2" w:semiHidden="0" w:uiPriority="66" w:unhideWhenUsed="0"/>
+    <w:lsdException w:name="Medium Grid 1 Accent 2" w:semiHidden="0" w:uiPriority="67" w:unhideWhenUsed="0"/>
+    <w:lsdException w:name="Medium Grid 2 Accent 2" w:semiHidden="0" w:uiPriority="68" w:unhideWhenUsed="0"/>
+    <w:lsdException w:name="Medium Grid 3 Accent 2" w:semiHidden="0" w:uiPriority="69" w:unhideWhenUsed="0"/>
+    <w:lsdException w:name="Dark List Accent 2" w:semiHidden="0" w:uiPriority="70" w:unhideWhenUsed="0"/>
+    <w:lsdException w:name="Colorful Shading Accent 2" w:semiHidden="0" w:uiPriority="71" w:unhideWhenUsed="0"/>
+    <w:lsdException w:name="Colorful List Accent 2" w:semiHidden="0" w:uiPriority="72" w:unhideWhenUsed="0"/>
+    <w:lsdException w:name="Colorful Grid Accent 2" w:semiHidden="0" w:uiPriority="73" w:unhideWhenUsed="0"/>
+    <w:lsdException w:name="Light Shading Accent 3" w:semiHidden="0" w:uiPriority="60" w:unhideWhenUsed="0"/>
+    <w:lsdException w:name="Light List Accent 3" w:semiHidden="0" w:uiPriority="61" w:unhideWhenUsed="0"/>
+    <w:lsdException w:name="Light Grid Accent 3" w:semiHidden="0" w:uiPriority="62" w:unhideWhenUsed="0"/>
+    <w:lsdException w:name="Medium Shading 1 Accent 3" w:semiHidden="0" w:uiPriority="63" w:unhideWhenUsed="0"/>
+    <w:lsdException w:name="Medium Shading 2 Accent 3" w:semiHidden="0" w:uiPriority="64" w:unhideWhenUsed="0"/>
+    <w:lsdException w:name="Medium List 1 Accent 3" w:semiHidden="0" w:uiPriority="65" w:unhideWhenUsed="0"/>
+    <w:lsdException w:name="Medium List 2 Accent 3" w:semiHidden="0" w:uiPriority="66" w:unhideWhenUsed="0"/>
+    <w:lsdException w:name="Medium Grid 1 Accent 3" w:semiHidden="0" w:uiPriority="67" w:unhideWhenUsed="0"/>
+    <w:lsdException w:name="Medium Grid 2 Accent 3" w:semiHidden="0" w:uiPriority="68" w:unhideWhenUsed="0"/>
+    <w:lsdException w:name="Medium Grid 3 Accent 3" w:semiHidden="0" w:uiPriority="69" w:unhideWhenUsed="0"/>
+    <w:lsdException w:name="Dark List Accent 3" w:semiHidden="0" w:uiPriority="70" w:unhideWhenUsed="0"/>
+    <w:lsdException w:name="Colorful Shading Accent 3" w:semiHidden="0" w:uiPriority="71" w:unhideWhenUsed="0"/>
+    <w:lsdException w:name="Colorful List Accent 3" w:semiHidden="0" w:uiPriority="72" w:unhideWhenUsed="0"/>
+    <w:lsdException w:name="Colorful Grid Accent 3" w:semiHidden="0" w:uiPriority="73" w:unhideWhenUsed="0"/>
+    <w:lsdException w:name="Light Shading Accent 4" w:semiHidden="0" w:uiPriority="60" w:unhideWhenUsed="0"/>
+    <w:lsdException w:name="Light List Accent 4" w:semiHidden="0" w:uiPriority="61" w:unhideWhenUsed="0"/>
+    <w:lsdException w:name="Light Grid Accent 4" w:semiHidden="0" w:uiPriority="62" w:unhideWhenUsed="0"/>
+    <w:lsdException w:name="Medium Shading 1 Accent 4" w:semiHidden="0" w:uiPriority="63" w:unhideWhenUsed="0"/>
+    <w:lsdException w:name="Medium Shading 2 Accent 4" w:semiHidden="0" w:uiPriority="64" w:unhideWhenUsed="0"/>
+    <w:lsdException w:name="Medium List 1 Accent 4" w:semiHidden="0" w:uiPriority="65" w:unhideWhenUsed="0"/>
+    <w:lsdException w:name="Medium List 2 Accent 4" w:semiHidden="0" w:uiPriority="66" w:unhideWhenUsed="0"/>
+    <w:lsdException w:name="Medium Grid 1 Accent 4" w:semiHidden="0" w:uiPriority="67" w:unhideWhenUsed="0"/>
+    <w:lsdException w:name="Medium Grid 2 Accent 4" w:semiHidden="0" w:uiPriority="68" w:unhideWhenUsed="0"/>
+    <w:lsdException w:name="Medium Grid 3 Accent 4" w:semiHidden="0" w:uiPriority="69" w:unhideWhenUsed="0"/>
+    <w:lsdException w:name="Dark List Accent 4" w:semiHidden="0" w:uiPriority="70" w:unhideWhenUsed="0"/>
+    <w:lsdException w:name="Colorful Shading Accent 4" w:semiHidden="0" w:uiPriority="71" w:unhideWhenUsed="0"/>
+    <w:lsdException w:name="Colorful List Accent 4" w:semiHidden="0" w:uiPriority="72" w:unhideWhenUsed="0"/>
+    <w:lsdException w:name="Colorful Grid Accent 4" w:semiHidden="0" w:uiPriority="73" w:unhideWhenUsed="0"/>
+    <w:lsdException w:name="Light Shading Accent 5" w:semiHidden="0" w:uiPriority="60" w:unhideWhenUsed="0"/>
+    <w:lsdException w:name="Light List Accent 5" w:semiHidden="0" w:uiPriority="61" w:unhideWhenUsed="0"/>
+    <w:lsdException w:name="Light Grid Accent 5" w:semiHidden="0" w:uiPriority="62" w:unhideWhenUsed="0"/>
+    <w:lsdException w:name="Medium Shading 1 Accent 5" w:semiHidden="0" w:uiPriority="63" w:unhideWhenUsed="0"/>
+    <w:lsdException w:name="Medium Shading 2 Accent 5" w:semiHidden="0" w:uiPriority="64" w:unhideWhenUsed="0"/>
+    <w:lsdException w:name="Medium List 1 Accent 5" w:semiHidden="0" w:uiPriority="65" w:unhideWhenUsed="0"/>
+    <w:lsdException w:name="Medium List 2 Accent 5" w:semiHidden="0" w:uiPriority="66" w:unhideWhenUsed="0"/>
+    <w:lsdException w:name="Medium Grid 1 Accent 5" w:semiHidden="0" w:uiPriority="67" w:unhideWhenUsed="0"/>
+    <w:lsdException w:name="Medium Grid 2 Accent 5" w:semiHidden="0" w:uiPriority="68" w:unhideWhenUsed="0"/>
+    <w:lsdException w:name="Medium Grid 3 Accent 5" w:semiHidden="0" w:uiPriority="69" w:unhideWhenUsed="0"/>
+    <w:lsdException w:name="Dark List Accent 5" w:semiHidden="0" w:uiPriority="70" w:unhideWhenUsed="0"/>
+    <w:lsdException w:name="Colorful Shading Accent 5" w:semiHidden="0" w:uiPriority="71" w:unhideWhenUsed="0"/>
+    <w:lsdException w:name="Colorful List Accent 5" w:semiHidden="0" w:uiPriority="72" w:unhideWhenUsed="0"/>
+    <w:lsdException w:name="Colorful Grid Accent 5" w:semiHidden="0" w:uiPriority="73" w:unhideWhenUsed="0"/>
+    <w:lsdException w:name="Light Shading Accent 6" w:semiHidden="0" w:uiPriority="60" w:unhideWhenUsed="0"/>
+    <w:lsdException w:name="Light List Accent 6" w:semiHidden="0" w:uiPriority="61" w:unhideWhenUsed="0"/>
+    <w:lsdException w:name="Light Grid Accent 6" w:semiHidden="0" w:uiPriority="62" w:unhideWhenUsed="0"/>
+    <w:lsdException w:name="Medium Shading 1 Accent 6" w:semiHidden="0" w:uiPriority="63" w:unhideWhenUsed="0"/>
+    <w:lsdException w:name="Medium Shading 2 Accent 6" w:semiHidden="0" w:uiPriority="64" w:unhideWhenUsed="0"/>
+    <w:lsdException w:name="Medium List 1 Accent 6" w:semiHidden="0" w:uiPriority="65" w:unhideWhenUsed="0"/>
+    <w:lsdException w:name="Medium List 2 Accent 6" w:semiHidden="0" w:uiPriority="66" w:unhideWhenUsed="0"/>
+    <w:lsdException w:name="Medium Grid 1 Accent 6" w:semiHidden="0" w:uiPriority="67" w:unhideWhenUsed="0"/>
+    <w:lsdException w:name="Medium Grid 2 Accent 6" w:semiHidden="0" w:uiPriority="68" w:unhideWhenUsed="0"/>
+    <w:lsdException w:name="Medium Grid 3 Accent 6" w:semiHidden="0" w:uiPriority="69" w:unhideWhenUsed="0"/>
+    <w:lsdException w:name="Dark List Accent 6" w:semiHidden="0" w:uiPriority="70" w:unhideWhenUsed="0"/>
+    <w:lsdException w:name="Colorful Shading Accent 6" w:semiHidden="0" w:uiPriority="71" w:unhideWhenUsed="0"/>
+    <w:lsdException w:name="Colorful List Accent 6" w:semiHidden="0" w:uiPriority="72" w:unhideWhenUsed="0"/>
+    <w:lsdException w:name="Colorful Grid Accent 6" w:semiHidden="0" w:uiPriority="73" w:unhideWhenUsed="0"/>
+    <w:lsdException w:name="Subtle Emphasis" w:semiHidden="0" w:uiPriority="19" w:unhideWhenUsed="0" w:qFormat="1"/>
+    <w:lsdException w:name="Intense Emphasis" w:semiHidden="0" w:uiPriority="21" w:unhideWhenUsed="0" w:qFormat="1"/>
+    <w:lsdException w:name="Subtle Reference" w:semiHidden="0" w:uiPriority="31" w:unhideWhenUsed="0" w:qFormat="1"/>
+    <w:lsdException w:name="Intense Reference" w:semiHidden="0" w:uiPriority="32" w:unhideWhenUsed="0" w:qFormat="1"/>
+    <w:lsdException w:name="Book Title" w:semiHidden="0" w:uiPriority="33" w:unhideWhenUsed="0" w:qFormat="1"/>
+    <w:lsdException w:name="Bibliography" w:uiPriority="37"/>
+    <w:lsdException w:name="TOC Heading" w:uiPriority="39" w:qFormat="1"/>
+  </w:latentStyles>
+  <w:style w:type="paragraph" w:default="1" w:styleId="Normal">
+    <w:name w:val="Normal"/>
+    <w:qFormat/>
+  </w:style>
+  <w:style w:type="paragraph" w:styleId="Ttulo1">
+    <w:name w:val="heading 1"/>
+    <w:basedOn w:val="Normal"/>
+    <w:next w:val="Normal"/>
+    <w:link w:val="Ttulo1Car"/>
+    <w:uiPriority w:val="9"/>
+    <w:qFormat/>
+    <w:rsid w:val="00DA0B9C"/>
+    <w:pPr>
+      <w:keepNext/>
+      <w:keepLines/>
+      <w:spacing w:before="240" w:after="0"/>
+      <w:outlineLvl w:val="0"/>
+    </w:pPr>
+    <w:rPr>
+      <w:rFonts w:asciiTheme="majorHAnsi" w:eastAsiaTheme="majorEastAsia" w:hAnsiTheme="majorHAnsi" w:cstheme="majorBidi"/>
+      <w:color w:val="2E74B5" w:themeColor="accent1" w:themeShade="BF"/>
+      <w:sz w:val="32"/>
+      <w:szCs w:val="32"/>
+    </w:rPr>
+  </w:style>
+  <w:style w:type="paragraph" w:styleId="Ttulo2">
+    <w:name w:val="heading 2"/>
+    <w:basedOn w:val="Normal"/>
+    <w:next w:val="Normal"/>
+    <w:link w:val="Ttulo2Car"/>
+    <w:uiPriority w:val="9"/>
+    <w:unhideWhenUsed/>
+    <w:qFormat/>
+    <w:rsid w:val="00F130BC"/>
+    <w:pPr>
+      <w:keepNext/>
+      <w:keepLines/>
+      <w:spacing w:before="40" w:after="0"/>
+      <w:outlineLvl w:val="1"/>
+    </w:pPr>
+    <w:rPr>
+      <w:rFonts w:asciiTheme="majorHAnsi" w:eastAsiaTheme="majorEastAsia" w:hAnsiTheme="majorHAnsi" w:cstheme="majorBidi"/>
+      <w:color w:val="2E74B5" w:themeColor="accent1" w:themeShade="BF"/>
+      <w:sz w:val="26"/>
+      <w:szCs w:val="26"/>
+    </w:rPr>
+  </w:style>
+  <w:style w:type="character" w:default="1" w:styleId="Fuentedeprrafopredeter">
+    <w:name w:val="Default Paragraph Font"/>
+    <w:uiPriority w:val="1"/>
+    <w:semiHidden/>
+    <w:unhideWhenUsed/>
+  </w:style>
+  <w:style w:type="table" w:default="1" w:styleId="Tablanormal">
+    <w:name w:val="Normal Table"/>
+    <w:uiPriority w:val="99"/>
+    <w:semiHidden/>
+    <w:unhideWhenUsed/>
+    <w:tblPr>
+      <w:tblInd w:w="0" w:type="dxa"/>
+      <w:tblCellMar>
+        <w:top w:w="0" w:type="dxa"/>
+        <w:left w:w="108" w:type="dxa"/>
+        <w:bottom w:w="0" w:type="dxa"/>
+        <w:right w:w="108" w:type="dxa"/>
+      </w:tblCellMar>
+    </w:tblPr>
+  </w:style>
+  <w:style w:type="numbering" w:default="1" w:styleId="Sinlista">
+    <w:name w:val="No List"/>
+    <w:uiPriority w:val="99"/>
+    <w:semiHidden/>
+    <w:unhideWhenUsed/>
+  </w:style>
+  <w:style w:type="character" w:customStyle="1" w:styleId="Ttulo1Car">
+    <w:name w:val="Título 1 Car"/>
+    <w:basedOn w:val="Fuentedeprrafopredeter"/>
+    <w:link w:val="Ttulo1"/>
+    <w:uiPriority w:val="9"/>
+    <w:rsid w:val="00DA0B9C"/>
+    <w:rPr>
+      <w:rFonts w:asciiTheme="majorHAnsi" w:eastAsiaTheme="majorEastAsia" w:hAnsiTheme="majorHAnsi" w:cstheme="majorBidi"/>
+      <w:color w:val="2E74B5" w:themeColor="accent1" w:themeShade="BF"/>
+      <w:sz w:val="32"/>
+      <w:szCs w:val="32"/>
+    </w:rPr>
+  </w:style>
+  <w:style w:type="character" w:styleId="Textodelmarcadordeposicin">
+    <w:name w:val="Placeholder Text"/>
+    <w:basedOn w:val="Fuentedeprrafopredeter"/>
+    <w:uiPriority w:val="99"/>
+    <w:semiHidden/>
+    <w:rsid w:val="00DC4A8F"/>
+    <w:rPr>
+      <w:color w:val="808080"/>
+    </w:rPr>
+  </w:style>
+  <w:style w:type="paragraph" w:styleId="Epgrafe">
     <w:name w:val="caption"/>
     <w:basedOn w:val="Normal"/>
     <w:next w:val="Normal"/>
@@ -24065,7 +23689,7 @@
   <a:extraClrSchemeLst/>
   <a:extLst>
     <a:ext uri="{05A4C25C-085E-4340-85A3-A5531E510DB2}">
-      <thm15:themeFamily xmlns:thm15="http://schemas.microsoft.com/office/thememl/2012/main" name="Office Theme" id="{62F939B6-93AF-4DB8-9C6B-D6C7DFDC589F}" vid="{4A3C46E8-61CC-4603-A589-7422A47A8E4A}"/>
+      <thm15:themeFamily xmlns:thm15="http://schemas.microsoft.com/office/thememl/2012/main" xmlns="" name="Office Theme" id="{62F939B6-93AF-4DB8-9C6B-D6C7DFDC589F}" vid="{4A3C46E8-61CC-4603-A589-7422A47A8E4A}"/>
     </a:ext>
   </a:extLst>
 </a:theme>
@@ -24076,7 +23700,7 @@
 </file>
 
 <file path=customXml/itemProps1.xml><?xml version="1.0" encoding="utf-8"?>
-<ds:datastoreItem xmlns:ds="http://schemas.openxmlformats.org/officeDocument/2006/customXml" ds:itemID="{72287F05-B7F6-4411-8197-937456F968B2}">
+<ds:datastoreItem xmlns:ds="http://schemas.openxmlformats.org/officeDocument/2006/customXml" ds:itemID="{20D25388-8A01-48E0-BCAC-9EE91CCE90A9}">
   <ds:schemaRefs>
     <ds:schemaRef ds:uri="http://schemas.openxmlformats.org/officeDocument/2006/bibliography"/>
   </ds:schemaRefs>

</xml_diff>

<commit_message>
he empezado a explicar un poco el AS en la memoria
</commit_message>
<xml_diff>
--- a/Documentos/Memoria.docx
+++ b/Documentos/Memoria.docx
@@ -2880,7 +2880,14 @@
               <w:rFonts w:ascii="Cambria Math" w:hAnsi="Cambria Math"/>
               <w:lang w:val="en-US"/>
             </w:rPr>
-            <m:t xml:space="preserve"> since we consider an isentropic flow without body forces</m:t>
+            <m:t xml:space="preserve"> since we consider an isentropic flow withou</m:t>
+          </m:r>
+          <m:r>
+            <w:rPr>
+              <w:rFonts w:ascii="Cambria Math" w:hAnsi="Cambria Math"/>
+              <w:lang w:val="en-US"/>
+            </w:rPr>
+            <m:t>t body forces</m:t>
           </m:r>
         </m:oMath>
       </m:oMathPara>
@@ -21766,8 +21773,6 @@
           <w:lang w:val="en-GB"/>
         </w:rPr>
       </w:pPr>
-      <w:bookmarkStart w:id="0" w:name="_GoBack"/>
-      <w:bookmarkEnd w:id="0"/>
       <w:r>
         <w:rPr>
           <w:lang w:val="en-GB"/>
@@ -21906,7 +21911,324 @@
     </w:p>
     <w:p>
       <w:pPr>
-        <w:rPr>
+        <w:pStyle w:val="Ttulo1"/>
+        <w:numPr>
+          <w:ilvl w:val="0"/>
+          <w:numId w:val="4"/>
+        </w:numPr>
+        <w:rPr>
+          <w:lang w:val="en-US"/>
+        </w:rPr>
+      </w:pPr>
+      <w:r>
+        <w:rPr>
+          <w:lang w:val="en-US"/>
+        </w:rPr>
+        <w:t>Advance study</w:t>
+      </w:r>
+    </w:p>
+    <w:p>
+      <w:pPr>
+        <w:jc w:val="both"/>
+        <w:rPr>
+          <w:rFonts w:eastAsiaTheme="minorEastAsia"/>
+          <w:lang w:val="en-US"/>
+        </w:rPr>
+      </w:pPr>
+      <w:r>
+        <w:rPr>
+          <w:lang w:val="en-US"/>
+        </w:rPr>
+        <w:t xml:space="preserve">As has been explained, this problem is of great interest as </w:t>
+      </w:r>
+      <w:r>
+        <w:rPr>
+          <w:rFonts w:eastAsiaTheme="minorEastAsia"/>
+          <w:lang w:val="en-US"/>
+        </w:rPr>
+        <w:t>since practically all aircraft move within supersonic flows</w:t>
+      </w:r>
+      <w:r>
+        <w:rPr>
+          <w:rFonts w:eastAsiaTheme="minorEastAsia"/>
+          <w:lang w:val="en-US"/>
+        </w:rPr>
+        <w:t xml:space="preserve"> and several aircraft geometries can be modelled as a convex corner of </w:t>
+      </w:r>
+      <w:proofErr w:type="spellStart"/>
+      <w:r>
+        <w:rPr>
+          <w:rFonts w:eastAsiaTheme="minorEastAsia"/>
+          <w:lang w:val="en-US"/>
+        </w:rPr>
+        <w:t>Prandtl</w:t>
+      </w:r>
+      <w:proofErr w:type="spellEnd"/>
+      <w:r>
+        <w:rPr>
+          <w:rFonts w:eastAsiaTheme="minorEastAsia"/>
+          <w:lang w:val="en-US"/>
+        </w:rPr>
+        <w:t>-Meyer</w:t>
+      </w:r>
+      <w:r>
+        <w:rPr>
+          <w:rFonts w:eastAsiaTheme="minorEastAsia"/>
+          <w:lang w:val="en-US"/>
+        </w:rPr>
+        <w:t xml:space="preserve"> model, for example the wing.</w:t>
+      </w:r>
+    </w:p>
+    <w:p>
+      <w:pPr>
+        <w:jc w:val="both"/>
+        <w:rPr>
+          <w:rFonts w:eastAsiaTheme="minorEastAsia"/>
+          <w:lang w:val="en-US"/>
+        </w:rPr>
+      </w:pPr>
+      <w:r>
+        <w:rPr>
+          <w:rFonts w:eastAsiaTheme="minorEastAsia"/>
+          <w:lang w:val="en-US"/>
+        </w:rPr>
+        <w:t xml:space="preserve">Nevertheless, the geometry represented of a convex corner is not much accurate with the geometries found in aircrafts; this geometry has softer changes. </w:t>
+      </w:r>
+    </w:p>
+    <w:p>
+      <w:pPr>
+        <w:jc w:val="both"/>
+        <w:rPr>
+          <w:rFonts w:eastAsiaTheme="minorEastAsia"/>
+          <w:lang w:val="en-US"/>
+        </w:rPr>
+      </w:pPr>
+      <w:r>
+        <w:rPr>
+          <w:rFonts w:eastAsiaTheme="minorEastAsia"/>
+          <w:lang w:val="en-US"/>
+        </w:rPr>
+        <w:t xml:space="preserve">Because of that, the advance study is intended to analyze a way of approximating these curved surfaces with the </w:t>
+      </w:r>
+      <w:proofErr w:type="spellStart"/>
+      <w:r>
+        <w:rPr>
+          <w:rFonts w:eastAsiaTheme="minorEastAsia"/>
+          <w:lang w:val="en-US"/>
+        </w:rPr>
+        <w:t>Prandtl</w:t>
+      </w:r>
+      <w:proofErr w:type="spellEnd"/>
+      <w:r>
+        <w:rPr>
+          <w:rFonts w:eastAsiaTheme="minorEastAsia"/>
+          <w:lang w:val="en-US"/>
+        </w:rPr>
+        <w:t>-Meyer model. These soft changes can be better approximated by several inclined plane</w:t>
+      </w:r>
+      <w:r>
+        <w:rPr>
+          <w:rFonts w:eastAsiaTheme="minorEastAsia"/>
+          <w:lang w:val="en-US"/>
+        </w:rPr>
+        <w:t>s rather than one unique change, as observed in the following image.</w:t>
+      </w:r>
+    </w:p>
+    <w:p>
+      <w:pPr>
+        <w:jc w:val="both"/>
+        <w:rPr>
+          <w:rFonts w:eastAsiaTheme="minorEastAsia"/>
+          <w:lang w:val="en-US"/>
+        </w:rPr>
+      </w:pPr>
+      <w:r>
+        <w:rPr>
+          <w:noProof/>
+          <w:lang w:val="ca-ES" w:eastAsia="ca-ES"/>
+        </w:rPr>
+        <w:drawing>
+          <wp:inline distT="0" distB="0" distL="0" distR="0" wp14:anchorId="6DDA3E59" wp14:editId="7E46C922">
+            <wp:extent cx="5334000" cy="2886075"/>
+            <wp:effectExtent l="0" t="0" r="0" b="9525"/>
+            <wp:docPr id="3" name="Imagen 3"/>
+            <wp:cNvGraphicFramePr>
+              <a:graphicFrameLocks xmlns:a="http://schemas.openxmlformats.org/drawingml/2006/main" noChangeAspect="1"/>
+            </wp:cNvGraphicFramePr>
+            <a:graphic xmlns:a="http://schemas.openxmlformats.org/drawingml/2006/main">
+              <a:graphicData uri="http://schemas.openxmlformats.org/drawingml/2006/picture">
+                <pic:pic xmlns:pic="http://schemas.openxmlformats.org/drawingml/2006/picture">
+                  <pic:nvPicPr>
+                    <pic:cNvPr id="0" name=""/>
+                    <pic:cNvPicPr/>
+                  </pic:nvPicPr>
+                  <pic:blipFill>
+                    <a:blip r:embed="rId15"/>
+                    <a:stretch>
+                      <a:fillRect/>
+                    </a:stretch>
+                  </pic:blipFill>
+                  <pic:spPr>
+                    <a:xfrm>
+                      <a:off x="0" y="0"/>
+                      <a:ext cx="5334000" cy="2886075"/>
+                    </a:xfrm>
+                    <a:prstGeom prst="rect">
+                      <a:avLst/>
+                    </a:prstGeom>
+                  </pic:spPr>
+                </pic:pic>
+              </a:graphicData>
+            </a:graphic>
+          </wp:inline>
+        </w:drawing>
+      </w:r>
+    </w:p>
+    <w:p>
+      <w:pPr>
+        <w:jc w:val="both"/>
+        <w:rPr>
+          <w:rFonts w:eastAsiaTheme="minorEastAsia"/>
+          <w:lang w:val="en-US"/>
+        </w:rPr>
+      </w:pPr>
+      <w:r>
+        <w:rPr>
+          <w:rFonts w:eastAsiaTheme="minorEastAsia"/>
+          <w:lang w:val="en-US"/>
+        </w:rPr>
+        <w:t xml:space="preserve">This case can be obtained by first solving the </w:t>
+      </w:r>
+      <w:proofErr w:type="spellStart"/>
+      <w:r>
+        <w:rPr>
+          <w:rFonts w:eastAsiaTheme="minorEastAsia"/>
+          <w:lang w:val="en-US"/>
+        </w:rPr>
+        <w:t>Prandtl</w:t>
+      </w:r>
+      <w:proofErr w:type="spellEnd"/>
+      <w:r>
+        <w:rPr>
+          <w:rFonts w:eastAsiaTheme="minorEastAsia"/>
+          <w:lang w:val="en-US"/>
+        </w:rPr>
+        <w:t>-Meyer model with a certain angle and then setting the final results obtained of this first computation as the initial data line of the following computation. In this next computation the expansion corner position is set as small as possible, so the general view of both cases together is a flat plane followed of two inclined planes.</w:t>
+      </w:r>
+    </w:p>
+    <w:p>
+      <w:pPr>
+        <w:jc w:val="both"/>
+        <w:rPr>
+          <w:rFonts w:eastAsiaTheme="minorEastAsia"/>
+          <w:lang w:val="en-US"/>
+        </w:rPr>
+      </w:pPr>
+      <w:r>
+        <w:rPr>
+          <w:rFonts w:eastAsiaTheme="minorEastAsia"/>
+          <w:lang w:val="en-US"/>
+        </w:rPr>
+        <w:t>Finally, it is also being studied the effect of adding stabilization periods between inclined planes.</w:t>
+      </w:r>
+    </w:p>
+    <w:p>
+      <w:pPr>
+        <w:jc w:val="both"/>
+        <w:rPr>
+          <w:rFonts w:eastAsiaTheme="minorEastAsia"/>
+          <w:lang w:val="en-US"/>
+        </w:rPr>
+      </w:pPr>
+      <w:r>
+        <w:rPr>
+          <w:rFonts w:eastAsiaTheme="minorEastAsia"/>
+          <w:lang w:val="en-US"/>
+        </w:rPr>
+        <w:t>Simulating these cases, the following results have been obtained.</w:t>
+      </w:r>
+    </w:p>
+    <w:p>
+      <w:pPr>
+        <w:jc w:val="both"/>
+        <w:rPr>
+          <w:rFonts w:eastAsiaTheme="minorEastAsia"/>
+          <w:lang w:val="en-US"/>
+        </w:rPr>
+      </w:pPr>
+      <w:r>
+        <w:rPr>
+          <w:noProof/>
+          <w:lang w:val="ca-ES" w:eastAsia="ca-ES"/>
+        </w:rPr>
+        <w:lastRenderedPageBreak/>
+        <w:drawing>
+          <wp:inline distT="0" distB="0" distL="0" distR="0" wp14:anchorId="4FC143F5" wp14:editId="5AC8D6C4">
+            <wp:extent cx="5400040" cy="3377622"/>
+            <wp:effectExtent l="0" t="0" r="0" b="0"/>
+            <wp:docPr id="4" name="Imagen 4"/>
+            <wp:cNvGraphicFramePr>
+              <a:graphicFrameLocks xmlns:a="http://schemas.openxmlformats.org/drawingml/2006/main" noChangeAspect="1"/>
+            </wp:cNvGraphicFramePr>
+            <a:graphic xmlns:a="http://schemas.openxmlformats.org/drawingml/2006/main">
+              <a:graphicData uri="http://schemas.openxmlformats.org/drawingml/2006/picture">
+                <pic:pic xmlns:pic="http://schemas.openxmlformats.org/drawingml/2006/picture">
+                  <pic:nvPicPr>
+                    <pic:cNvPr id="0" name=""/>
+                    <pic:cNvPicPr/>
+                  </pic:nvPicPr>
+                  <pic:blipFill>
+                    <a:blip r:embed="rId16"/>
+                    <a:stretch>
+                      <a:fillRect/>
+                    </a:stretch>
+                  </pic:blipFill>
+                  <pic:spPr>
+                    <a:xfrm>
+                      <a:off x="0" y="0"/>
+                      <a:ext cx="5400040" cy="3377622"/>
+                    </a:xfrm>
+                    <a:prstGeom prst="rect">
+                      <a:avLst/>
+                    </a:prstGeom>
+                  </pic:spPr>
+                </pic:pic>
+              </a:graphicData>
+            </a:graphic>
+          </wp:inline>
+        </w:drawing>
+      </w:r>
+    </w:p>
+    <w:p>
+      <w:pPr>
+        <w:jc w:val="both"/>
+        <w:rPr>
+          <w:rFonts w:eastAsiaTheme="minorEastAsia"/>
+          <w:lang w:val="en-US"/>
+        </w:rPr>
+      </w:pPr>
+      <w:r>
+        <w:rPr>
+          <w:rFonts w:eastAsiaTheme="minorEastAsia"/>
+          <w:lang w:val="en-US"/>
+        </w:rPr>
+        <w:t>In case 1 it has been simulated two inclined without a stabilization distance and in case 2 with stabilization. Additionally it can be consulted the tables with the exact values of the simulation.</w:t>
+      </w:r>
+      <w:bookmarkStart w:id="0" w:name="_GoBack"/>
+      <w:bookmarkEnd w:id="0"/>
+    </w:p>
+    <w:p>
+      <w:pPr>
+        <w:rPr>
+          <w:rFonts w:eastAsiaTheme="minorEastAsia"/>
+          <w:lang w:val="en-US"/>
+        </w:rPr>
+      </w:pPr>
+    </w:p>
+    <w:p>
+      <w:pPr>
+        <w:rPr>
+          <w:rFonts w:eastAsiaTheme="minorEastAsia"/>
           <w:lang w:val="en-US"/>
         </w:rPr>
       </w:pPr>
@@ -22031,7 +22353,7 @@
           <w:lang w:val="en-US"/>
         </w:rPr>
       </w:pPr>
-      <w:hyperlink r:id="rId15" w:history="1">
+      <w:hyperlink r:id="rId17" w:history="1">
         <w:r>
           <w:rPr>
             <w:rStyle w:val="Hipervnculo"/>
@@ -22117,7 +22439,7 @@
           <w:lang w:val="en-US"/>
         </w:rPr>
       </w:pPr>
-      <w:hyperlink r:id="rId16" w:history="1">
+      <w:hyperlink r:id="rId18" w:history="1">
         <w:r>
           <w:rPr>
             <w:rStyle w:val="Hipervnculo"/>
@@ -23689,7 +24011,7 @@
   <a:extraClrSchemeLst/>
   <a:extLst>
     <a:ext uri="{05A4C25C-085E-4340-85A3-A5531E510DB2}">
-      <thm15:themeFamily xmlns:thm15="http://schemas.microsoft.com/office/thememl/2012/main" xmlns="" name="Office Theme" id="{62F939B6-93AF-4DB8-9C6B-D6C7DFDC589F}" vid="{4A3C46E8-61CC-4603-A589-7422A47A8E4A}"/>
+      <thm15:themeFamily xmlns="" xmlns:thm15="http://schemas.microsoft.com/office/thememl/2012/main" name="Office Theme" id="{62F939B6-93AF-4DB8-9C6B-D6C7DFDC589F}" vid="{4A3C46E8-61CC-4603-A589-7422A47A8E4A}"/>
     </a:ext>
   </a:extLst>
 </a:theme>
@@ -23700,7 +24022,7 @@
 </file>
 
 <file path=customXml/itemProps1.xml><?xml version="1.0" encoding="utf-8"?>
-<ds:datastoreItem xmlns:ds="http://schemas.openxmlformats.org/officeDocument/2006/customXml" ds:itemID="{20D25388-8A01-48E0-BCAC-9EE91CCE90A9}">
+<ds:datastoreItem xmlns:ds="http://schemas.openxmlformats.org/officeDocument/2006/customXml" ds:itemID="{8EECA4CA-6E54-4B49-96A0-AE9A80862FFA}">
   <ds:schemaRefs>
     <ds:schemaRef ds:uri="http://schemas.openxmlformats.org/officeDocument/2006/bibliography"/>
   </ds:schemaRefs>

</xml_diff>

<commit_message>
remplazado la memoria por la actual
</commit_message>
<xml_diff>
--- a/Documentos/Memoria.docx
+++ b/Documentos/Memoria.docx
@@ -2,6 +2,8 @@
 <file path=word/document.xml><?xml version="1.0" encoding="utf-8"?>
 <w:document xmlns:wpc="http://schemas.microsoft.com/office/word/2010/wordprocessingCanvas" xmlns:mc="http://schemas.openxmlformats.org/markup-compatibility/2006" xmlns:o="urn:schemas-microsoft-com:office:office" xmlns:r="http://schemas.openxmlformats.org/officeDocument/2006/relationships" xmlns:m="http://schemas.openxmlformats.org/officeDocument/2006/math" xmlns:v="urn:schemas-microsoft-com:vml" xmlns:wp14="http://schemas.microsoft.com/office/word/2010/wordprocessingDrawing" xmlns:wp="http://schemas.openxmlformats.org/drawingml/2006/wordprocessingDrawing" xmlns:w10="urn:schemas-microsoft-com:office:word" xmlns:w="http://schemas.openxmlformats.org/wordprocessingml/2006/main" xmlns:w14="http://schemas.microsoft.com/office/word/2010/wordml" xmlns:wpg="http://schemas.microsoft.com/office/word/2010/wordprocessingGroup" xmlns:wpi="http://schemas.microsoft.com/office/word/2010/wordprocessingInk" xmlns:wne="http://schemas.microsoft.com/office/word/2006/wordml" xmlns:wps="http://schemas.microsoft.com/office/word/2010/wordprocessingShape" mc:Ignorable="w14 wp14">
   <w:body>
+    <w:bookmarkStart w:id="0" w:name="_GoBack"/>
+    <w:bookmarkEnd w:id="0"/>
     <w:p>
       <w:pPr>
         <w:pStyle w:val="Ttulo1"/>
@@ -15,6 +17,307 @@
       </w:pPr>
       <w:r>
         <w:rPr>
+          <w:noProof/>
+          <w:lang w:val="ca-ES" w:eastAsia="ca-ES"/>
+        </w:rPr>
+        <mc:AlternateContent>
+          <mc:Choice Requires="wps">
+            <w:drawing>
+              <wp:anchor distT="45720" distB="45720" distL="114300" distR="114300" simplePos="0" relativeHeight="251659264" behindDoc="0" locked="0" layoutInCell="1" allowOverlap="1">
+                <wp:simplePos x="0" y="0"/>
+                <wp:positionH relativeFrom="column">
+                  <wp:posOffset>1905</wp:posOffset>
+                </wp:positionH>
+                <wp:positionV relativeFrom="paragraph">
+                  <wp:posOffset>601345</wp:posOffset>
+                </wp:positionV>
+                <wp:extent cx="5372100" cy="3048000"/>
+                <wp:effectExtent l="0" t="0" r="19050" b="19050"/>
+                <wp:wrapSquare wrapText="bothSides"/>
+                <wp:docPr id="217" name="Cuadro de texto 2"/>
+                <wp:cNvGraphicFramePr>
+                  <a:graphicFrameLocks xmlns:a="http://schemas.openxmlformats.org/drawingml/2006/main"/>
+                </wp:cNvGraphicFramePr>
+                <a:graphic xmlns:a="http://schemas.openxmlformats.org/drawingml/2006/main">
+                  <a:graphicData uri="http://schemas.microsoft.com/office/word/2010/wordprocessingShape">
+                    <wps:wsp>
+                      <wps:cNvSpPr txBox="1">
+                        <a:spLocks noChangeArrowheads="1"/>
+                      </wps:cNvSpPr>
+                      <wps:spPr bwMode="auto">
+                        <a:xfrm>
+                          <a:off x="0" y="0"/>
+                          <a:ext cx="5372100" cy="3048000"/>
+                        </a:xfrm>
+                        <a:prstGeom prst="rect">
+                          <a:avLst/>
+                        </a:prstGeom>
+                        <a:solidFill>
+                          <a:srgbClr val="FFFFFF"/>
+                        </a:solidFill>
+                        <a:ln w="9525">
+                          <a:solidFill>
+                            <a:srgbClr val="000000"/>
+                          </a:solidFill>
+                          <a:miter lim="800000"/>
+                          <a:headEnd/>
+                          <a:tailEnd/>
+                        </a:ln>
+                      </wps:spPr>
+                      <wps:txbx>
+                        <w:txbxContent>
+                          <w:p>
+                            <w:pPr>
+                              <w:rPr>
+                                <w:lang w:val="en-GB"/>
+                              </w:rPr>
+                            </w:pPr>
+                            <w:r>
+                              <w:rPr>
+                                <w:lang w:val="en-GB"/>
+                              </w:rPr>
+                              <w:t>In the aeronautical industry, it is of vital importance the study of the fluid’s behaviour in different conditions as the air behaves as a fluid and in order to design an aircraft (</w:t>
+                            </w:r>
+                            <w:proofErr w:type="spellStart"/>
+                            <w:r>
+                              <w:rPr>
+                                <w:lang w:val="en-GB"/>
+                              </w:rPr>
+                              <w:t>airfoil</w:t>
+                            </w:r>
+                            <w:proofErr w:type="spellEnd"/>
+                            <w:r>
+                              <w:rPr>
+                                <w:lang w:val="en-GB"/>
+                              </w:rPr>
+                              <w:t xml:space="preserve">, sustaining surfaces, </w:t>
+                            </w:r>
+                            <w:proofErr w:type="spellStart"/>
+                            <w:r>
+                              <w:rPr>
+                                <w:lang w:val="en-GB"/>
+                              </w:rPr>
+                              <w:t>etc</w:t>
+                            </w:r>
+                            <w:proofErr w:type="spellEnd"/>
+                            <w:r>
+                              <w:rPr>
+                                <w:lang w:val="en-GB"/>
+                              </w:rPr>
+                              <w:t xml:space="preserve"> ) it is necessary these study with the aim of being able to perform their functions at all times.</w:t>
+                            </w:r>
+                          </w:p>
+                          <w:p>
+                            <w:pPr>
+                              <w:rPr>
+                                <w:lang w:val="en-GB"/>
+                              </w:rPr>
+                            </w:pPr>
+                            <w:r>
+                              <w:rPr>
+                                <w:lang w:val="en-GB"/>
+                              </w:rPr>
+                              <w:t>In fluid dynamics, the study of the fluid behaviour has a great complexity; several manipulations of complex equations are required and some simplifications are needed to simplify them and attempt achieving an analytical solution.</w:t>
+                            </w:r>
+                          </w:p>
+                          <w:p>
+                            <w:pPr>
+                              <w:rPr>
+                                <w:lang w:val="en-GB"/>
+                              </w:rPr>
+                            </w:pPr>
+                            <w:r>
+                              <w:rPr>
+                                <w:lang w:val="en-GB"/>
+                              </w:rPr>
+                              <w:t>However, apart from these simplifications, nowadays we have help of computers and computational fluids dynamics to facilitate even more the process of obtaining the solutions of these problems related with the behaviour study of fluids, giving more visual results and using numerical resolution techniques instead of complex analytical solutions.</w:t>
+                            </w:r>
+                          </w:p>
+                          <w:p>
+                            <w:pPr>
+                              <w:rPr>
+                                <w:lang w:val="en-GB"/>
+                              </w:rPr>
+                            </w:pPr>
+                            <w:r>
+                              <w:rPr>
+                                <w:lang w:val="en-GB"/>
+                              </w:rPr>
+                              <w:t xml:space="preserve">This project is orientated to the simulation of one of the process that occurs inside the supersonic air flux, in concrete, the study of an expansive wave, also known as </w:t>
+                            </w:r>
+                            <w:proofErr w:type="spellStart"/>
+                            <w:r>
+                              <w:rPr>
+                                <w:lang w:val="en-GB"/>
+                              </w:rPr>
+                              <w:t>Prandtl</w:t>
+                            </w:r>
+                            <w:proofErr w:type="spellEnd"/>
+                            <w:r>
+                              <w:rPr>
+                                <w:lang w:val="en-GB"/>
+                              </w:rPr>
+                              <w:t>-Meyer expansion.</w:t>
+                            </w:r>
+                          </w:p>
+                          <w:p>
+                            <w:pPr>
+                              <w:rPr>
+                                <w:lang w:val="en-GB"/>
+                              </w:rPr>
+                            </w:pPr>
+                          </w:p>
+                        </w:txbxContent>
+                      </wps:txbx>
+                      <wps:bodyPr rot="0" vert="horz" wrap="square" lIns="91440" tIns="45720" rIns="91440" bIns="45720" anchor="t" anchorCtr="0">
+                        <a:noAutofit/>
+                      </wps:bodyPr>
+                    </wps:wsp>
+                  </a:graphicData>
+                </a:graphic>
+                <wp14:sizeRelH relativeFrom="margin">
+                  <wp14:pctWidth>0</wp14:pctWidth>
+                </wp14:sizeRelH>
+                <wp14:sizeRelV relativeFrom="margin">
+                  <wp14:pctHeight>0</wp14:pctHeight>
+                </wp14:sizeRelV>
+              </wp:anchor>
+            </w:drawing>
+          </mc:Choice>
+          <mc:Fallback xmlns:w16se="http://schemas.microsoft.com/office/word/2015/wordml/symex" xmlns:w15="http://schemas.microsoft.com/office/word/2012/wordml" xmlns:cx1="http://schemas.microsoft.com/office/drawing/2015/9/8/chartex" xmlns:cx="http://schemas.microsoft.com/office/drawing/2014/chartex">
+            <w:pict>
+              <v:shapetype id="_x0000_t202" coordsize="21600,21600" o:spt="202" path="m,l,21600r21600,l21600,xe">
+                <v:stroke joinstyle="miter"/>
+                <v:path gradientshapeok="t" o:connecttype="rect"/>
+              </v:shapetype>
+              <v:shape id="Cuadro de texto 2" o:spid="_x0000_s1026" type="#_x0000_t202" style="position:absolute;left:0;text-align:left;margin-left:.15pt;margin-top:47.35pt;width:423pt;height:240pt;z-index:251659264;visibility:visible;mso-wrap-style:square;mso-width-percent:0;mso-height-percent:0;mso-wrap-distance-left:9pt;mso-wrap-distance-top:3.6pt;mso-wrap-distance-right:9pt;mso-wrap-distance-bottom:3.6pt;mso-position-horizontal:absolute;mso-position-horizontal-relative:text;mso-position-vertical:absolute;mso-position-vertical-relative:text;mso-width-percent:0;mso-height-percent:0;mso-width-relative:margin;mso-height-relative:margin;v-text-anchor:top" o:gfxdata="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">
+                <v:textbox>
+                  <w:txbxContent>
+                    <w:p>
+                      <w:pPr>
+                        <w:rPr>
+                          <w:lang w:val="en-GB"/>
+                        </w:rPr>
+                      </w:pPr>
+                      <w:r>
+                        <w:rPr>
+                          <w:lang w:val="en-GB"/>
+                        </w:rPr>
+                        <w:t>In the aeronautical industry, it is of vital importance the study of the fluid’s behaviour in different conditions as the air behaves as a fluid and in order to design an aircraft (</w:t>
+                      </w:r>
+                      <w:proofErr w:type="spellStart"/>
+                      <w:r>
+                        <w:rPr>
+                          <w:lang w:val="en-GB"/>
+                        </w:rPr>
+                        <w:t>airfoil</w:t>
+                      </w:r>
+                      <w:proofErr w:type="spellEnd"/>
+                      <w:r>
+                        <w:rPr>
+                          <w:lang w:val="en-GB"/>
+                        </w:rPr>
+                        <w:t xml:space="preserve">, sustaining surfaces, </w:t>
+                      </w:r>
+                      <w:proofErr w:type="spellStart"/>
+                      <w:r>
+                        <w:rPr>
+                          <w:lang w:val="en-GB"/>
+                        </w:rPr>
+                        <w:t>etc</w:t>
+                      </w:r>
+                      <w:proofErr w:type="spellEnd"/>
+                      <w:r>
+                        <w:rPr>
+                          <w:lang w:val="en-GB"/>
+                        </w:rPr>
+                        <w:t xml:space="preserve"> ) it is necessary these study with the aim of being able to perform their functions at all times.</w:t>
+                      </w:r>
+                    </w:p>
+                    <w:p>
+                      <w:pPr>
+                        <w:rPr>
+                          <w:lang w:val="en-GB"/>
+                        </w:rPr>
+                      </w:pPr>
+                      <w:r>
+                        <w:rPr>
+                          <w:lang w:val="en-GB"/>
+                        </w:rPr>
+                        <w:t xml:space="preserve">In fluid dynamics, the study of the fluid behaviour has a great complexity; several manipulations of complex equations are required and some simplifications </w:t>
+                      </w:r>
+                      <w:proofErr w:type="gramStart"/>
+                      <w:r>
+                        <w:rPr>
+                          <w:lang w:val="en-GB"/>
+                        </w:rPr>
+                        <w:t>are needed</w:t>
+                      </w:r>
+                      <w:proofErr w:type="gramEnd"/>
+                      <w:r>
+                        <w:rPr>
+                          <w:lang w:val="en-GB"/>
+                        </w:rPr>
+                        <w:t xml:space="preserve"> to simplify them and attempt achieving an analytical solution.</w:t>
+                      </w:r>
+                    </w:p>
+                    <w:p>
+                      <w:pPr>
+                        <w:rPr>
+                          <w:lang w:val="en-GB"/>
+                        </w:rPr>
+                      </w:pPr>
+                      <w:r>
+                        <w:rPr>
+                          <w:lang w:val="en-GB"/>
+                        </w:rPr>
+                        <w:t>However, apart from these simplifications, nowadays we have help of computers and computational fluids dynamics to facilitate even more the process of obtaining the solutions of these problems related with the behaviour study of fluids, giving more visual results and using numerical resolution techniques instead of complex analytical solutions.</w:t>
+                      </w:r>
+                    </w:p>
+                    <w:p>
+                      <w:pPr>
+                        <w:rPr>
+                          <w:lang w:val="en-GB"/>
+                        </w:rPr>
+                      </w:pPr>
+                      <w:r>
+                        <w:rPr>
+                          <w:lang w:val="en-GB"/>
+                        </w:rPr>
+                        <w:t xml:space="preserve">This project is orientated to the simulation of one of the process that occurs inside the supersonic air flux, in concrete, the study of an expansive wave, also known as </w:t>
+                      </w:r>
+                      <w:proofErr w:type="spellStart"/>
+                      <w:r>
+                        <w:rPr>
+                          <w:lang w:val="en-GB"/>
+                        </w:rPr>
+                        <w:t>Prandtl</w:t>
+                      </w:r>
+                      <w:proofErr w:type="spellEnd"/>
+                      <w:r>
+                        <w:rPr>
+                          <w:lang w:val="en-GB"/>
+                        </w:rPr>
+                        <w:t>-Meyer expansion.</w:t>
+                      </w:r>
+                    </w:p>
+                    <w:p>
+                      <w:pPr>
+                        <w:rPr>
+                          <w:lang w:val="en-GB"/>
+                        </w:rPr>
+                      </w:pPr>
+                    </w:p>
+                  </w:txbxContent>
+                </v:textbox>
+                <w10:wrap type="square"/>
+              </v:shape>
+            </w:pict>
+          </mc:Fallback>
+        </mc:AlternateContent>
+      </w:r>
+      <w:r>
+        <w:rPr>
           <w:lang w:val="en-GB"/>
         </w:rPr>
         <w:t>Objectives and</w:t>
@@ -35,153 +338,1917 @@
       </w:pPr>
       <w:r>
         <w:rPr>
-          <w:lang w:val="en-GB"/>
-        </w:rPr>
-        <w:t>In the aeronautical industry</w:t>
-      </w:r>
-      <w:r>
-        <w:rPr>
-          <w:lang w:val="en-GB"/>
-        </w:rPr>
-        <w:t xml:space="preserve">, it is of vital importance the study of the fluid’s behaviour in different conditions </w:t>
-      </w:r>
-      <w:r>
-        <w:rPr>
-          <w:lang w:val="en-GB"/>
-        </w:rPr>
-        <w:t>as</w:t>
-      </w:r>
-      <w:r>
-        <w:rPr>
-          <w:lang w:val="en-GB"/>
-        </w:rPr>
-        <w:t xml:space="preserve"> the air behaves as a fluid and in order to design an aircraft (</w:t>
-      </w:r>
-      <w:proofErr w:type="spellStart"/>
-      <w:r>
-        <w:rPr>
-          <w:lang w:val="en-GB"/>
-        </w:rPr>
-        <w:t>airfoil</w:t>
-      </w:r>
-      <w:proofErr w:type="spellEnd"/>
-      <w:r>
-        <w:rPr>
-          <w:lang w:val="en-GB"/>
-        </w:rPr>
-        <w:t xml:space="preserve">, sustaining surfaces, </w:t>
-      </w:r>
-      <w:proofErr w:type="spellStart"/>
-      <w:r>
-        <w:rPr>
-          <w:lang w:val="en-GB"/>
-        </w:rPr>
-        <w:t>etc</w:t>
-      </w:r>
-      <w:proofErr w:type="spellEnd"/>
-      <w:r>
-        <w:rPr>
-          <w:lang w:val="en-GB"/>
-        </w:rPr>
-        <w:t xml:space="preserve"> ) it is necessary these study with the aim of being able to perform their functions at all times.</w:t>
+          <w:noProof/>
+          <w:lang w:val="ca-ES" w:eastAsia="ca-ES"/>
+        </w:rPr>
+        <mc:AlternateContent>
+          <mc:Choice Requires="wps">
+            <w:drawing>
+              <wp:anchor distT="45720" distB="45720" distL="114300" distR="114300" simplePos="0" relativeHeight="251661312" behindDoc="0" locked="0" layoutInCell="1" allowOverlap="1">
+                <wp:simplePos x="0" y="0"/>
+                <wp:positionH relativeFrom="column">
+                  <wp:posOffset>1905</wp:posOffset>
+                </wp:positionH>
+                <wp:positionV relativeFrom="paragraph">
+                  <wp:posOffset>3762375</wp:posOffset>
+                </wp:positionV>
+                <wp:extent cx="5379720" cy="4678680"/>
+                <wp:effectExtent l="0" t="0" r="11430" b="26670"/>
+                <wp:wrapSquare wrapText="bothSides"/>
+                <wp:docPr id="7" name="Cuadro de texto 2"/>
+                <wp:cNvGraphicFramePr>
+                  <a:graphicFrameLocks xmlns:a="http://schemas.openxmlformats.org/drawingml/2006/main"/>
+                </wp:cNvGraphicFramePr>
+                <a:graphic xmlns:a="http://schemas.openxmlformats.org/drawingml/2006/main">
+                  <a:graphicData uri="http://schemas.microsoft.com/office/word/2010/wordprocessingShape">
+                    <wps:wsp>
+                      <wps:cNvSpPr txBox="1">
+                        <a:spLocks noChangeArrowheads="1"/>
+                      </wps:cNvSpPr>
+                      <wps:spPr bwMode="auto">
+                        <a:xfrm>
+                          <a:off x="0" y="0"/>
+                          <a:ext cx="5379720" cy="4678680"/>
+                        </a:xfrm>
+                        <a:prstGeom prst="rect">
+                          <a:avLst/>
+                        </a:prstGeom>
+                        <a:solidFill>
+                          <a:srgbClr val="FFFFFF"/>
+                        </a:solidFill>
+                        <a:ln w="9525">
+                          <a:solidFill>
+                            <a:srgbClr val="000000"/>
+                          </a:solidFill>
+                          <a:miter lim="800000"/>
+                          <a:headEnd/>
+                          <a:tailEnd/>
+                        </a:ln>
+                      </wps:spPr>
+                      <wps:txbx>
+                        <w:txbxContent>
+                          <w:p>
+                            <w:r>
+                              <w:t xml:space="preserve">En la industria aeronáutica es de vital importancia el estudio del comportamiento del fluido en diferentes condiciones ya que el aire se comporta como un fluido y para el diseño de una aeronave (perfil aeronáutico, superficies de sustentación, </w:t>
+                            </w:r>
+                            <w:proofErr w:type="spellStart"/>
+                            <w:r>
+                              <w:t>etc</w:t>
+                            </w:r>
+                            <w:proofErr w:type="spellEnd"/>
+                            <w:r>
+                              <w:t>) es necesario este estudio con el objetivo de poder realizar sus funciones en todo momento.</w:t>
+                            </w:r>
+                          </w:p>
+                          <w:p>
+                            <w:r>
+                              <w:t>En dinámica de fluidos, el estudio del comportamiento de los fluidos es de gran complejidad; se requieren múltiples manipulaciones de ecuaciones complejas y algunas simplificaciones para intentar lograr una solución analítica.</w:t>
+                            </w:r>
+                          </w:p>
+                          <w:p>
+                            <w:r>
+                              <w:t>Sin embargo, además de estas simplificaciones, hoy en día contamos con la ayuda de los ordenadores y la dinámica de fluidos computacional para facilitar aún más el proceso de obtención de las soluciones de estos problemas relacionados con el estudio del comportamiento de los fluidos, dando lugar a resultados más visuales y utilizando técnicas de resolución numérica en lugar de complejas soluciones analíticas.</w:t>
+                            </w:r>
+                          </w:p>
+                          <w:p>
+                            <w:r>
+                              <w:t xml:space="preserve">Este proyecto está orientado a la simulación de uno de los procesos que ocurren dentro del flujo de aire supersónico, en concreto, el estudio de una onda expansiva, también conocida como expansión de </w:t>
+                            </w:r>
+                            <w:proofErr w:type="spellStart"/>
+                            <w:r>
+                              <w:t>Prandtl</w:t>
+                            </w:r>
+                            <w:proofErr w:type="spellEnd"/>
+                            <w:r>
+                              <w:t>-Meyer.</w:t>
+                            </w:r>
+                          </w:p>
+                          <w:p/>
+                        </w:txbxContent>
+                      </wps:txbx>
+                      <wps:bodyPr rot="0" vert="horz" wrap="square" lIns="91440" tIns="45720" rIns="91440" bIns="45720" anchor="t" anchorCtr="0">
+                        <a:noAutofit/>
+                      </wps:bodyPr>
+                    </wps:wsp>
+                  </a:graphicData>
+                </a:graphic>
+                <wp14:sizeRelH relativeFrom="margin">
+                  <wp14:pctWidth>0</wp14:pctWidth>
+                </wp14:sizeRelH>
+                <wp14:sizeRelV relativeFrom="margin">
+                  <wp14:pctHeight>0</wp14:pctHeight>
+                </wp14:sizeRelV>
+              </wp:anchor>
+            </w:drawing>
+          </mc:Choice>
+          <mc:Fallback xmlns:w16se="http://schemas.microsoft.com/office/word/2015/wordml/symex" xmlns:w15="http://schemas.microsoft.com/office/word/2012/wordml" xmlns:cx1="http://schemas.microsoft.com/office/drawing/2015/9/8/chartex" xmlns:cx="http://schemas.microsoft.com/office/drawing/2014/chartex">
+            <w:pict>
+              <v:shape id="_x0000_s1027" type="#_x0000_t202" style="position:absolute;left:0;text-align:left;margin-left:.15pt;margin-top:296.25pt;width:423.6pt;height:368.4pt;z-index:251661312;visibility:visible;mso-wrap-style:square;mso-width-percent:0;mso-height-percent:0;mso-wrap-distance-left:9pt;mso-wrap-distance-top:3.6pt;mso-wrap-distance-right:9pt;mso-wrap-distance-bottom:3.6pt;mso-position-horizontal:absolute;mso-position-horizontal-relative:text;mso-position-vertical:absolute;mso-position-vertical-relative:text;mso-width-percent:0;mso-height-percent:0;mso-width-relative:margin;mso-height-relative:margin;v-text-anchor:top" o:gfxdata="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">
+                <v:textbox>
+                  <w:txbxContent>
+                    <w:p>
+                      <w:r>
+                        <w:t xml:space="preserve">En la industria aeronáutica es de vital importancia el estudio del comportamiento del fluido en diferentes condiciones ya que el aire se comporta como un fluido y para el diseño de una aeronave (perfil aeronáutico, superficies de sustentación, </w:t>
+                      </w:r>
+                      <w:proofErr w:type="spellStart"/>
+                      <w:r>
+                        <w:t>etc</w:t>
+                      </w:r>
+                      <w:proofErr w:type="spellEnd"/>
+                      <w:r>
+                        <w:t>) es necesario este estudio con el objetivo de poder realizar sus funciones en todo momento.</w:t>
+                      </w:r>
+                    </w:p>
+                    <w:p>
+                      <w:r>
+                        <w:t>En dinámica de fluidos, el estudio del comportamiento de los fluidos es de gran complejidad; se requieren múltiples manipulaciones de ecuaciones complejas y algunas simplificaciones para intentar lograr una solución analítica.</w:t>
+                      </w:r>
+                    </w:p>
+                    <w:p>
+                      <w:r>
+                        <w:t>Sin embargo, además de estas simplificaciones, hoy en día contamos con la ayuda de los ordenadores y la dinámica de fluidos computacional para facilitar aún más el proceso de obtención de las soluciones de estos problemas relacionados con el estudio del comportamiento de los fluidos, dando lugar a resultados más visuales y utilizando técnicas de resolución numérica en lugar de complejas soluciones analíticas.</w:t>
+                      </w:r>
+                    </w:p>
+                    <w:p>
+                      <w:r>
+                        <w:t xml:space="preserve">Este proyecto está orientado a la simulación de uno de los procesos que ocurren dentro del flujo de aire supersónico, en concreto, el estudio de una onda expansiva, también conocida como expansión de </w:t>
+                      </w:r>
+                      <w:proofErr w:type="spellStart"/>
+                      <w:r>
+                        <w:t>Prandtl</w:t>
+                      </w:r>
+                      <w:proofErr w:type="spellEnd"/>
+                      <w:r>
+                        <w:t>-Meyer.</w:t>
+                      </w:r>
+                    </w:p>
+                    <w:p/>
+                  </w:txbxContent>
+                </v:textbox>
+                <w10:wrap type="square"/>
+              </v:shape>
+            </w:pict>
+          </mc:Fallback>
+        </mc:AlternateContent>
       </w:r>
     </w:p>
     <w:p>
       <w:pPr>
         <w:jc w:val="both"/>
-        <w:rPr>
-          <w:lang w:val="en-GB"/>
-        </w:rPr>
       </w:pPr>
       <w:r>
         <w:rPr>
-          <w:lang w:val="en-GB"/>
-        </w:rPr>
-        <w:t>In fluid dynamics, the study of the fluid b</w:t>
-      </w:r>
-      <w:r>
-        <w:rPr>
-          <w:lang w:val="en-GB"/>
-        </w:rPr>
-        <w:t>ehaviour has a great complexity;</w:t>
-      </w:r>
-      <w:r>
-        <w:rPr>
-          <w:lang w:val="en-GB"/>
-        </w:rPr>
-        <w:t xml:space="preserve"> several manipulations </w:t>
-      </w:r>
-      <w:r>
-        <w:rPr>
-          <w:lang w:val="en-GB"/>
-        </w:rPr>
-        <w:t>of complex equations are required and some simplifications are needed to simplify them and attempt achieving an analytical solution.</w:t>
-      </w:r>
-    </w:p>
-    <w:p>
-      <w:pPr>
-        <w:jc w:val="both"/>
-        <w:rPr>
-          <w:lang w:val="en-GB"/>
-        </w:rPr>
-      </w:pPr>
-      <w:r>
-        <w:rPr>
-          <w:lang w:val="en-GB"/>
-        </w:rPr>
-        <w:t xml:space="preserve">However, </w:t>
-      </w:r>
-      <w:r>
-        <w:rPr>
-          <w:lang w:val="en-GB"/>
-        </w:rPr>
-        <w:t xml:space="preserve">apart from these simplifications, nowadays we have help of computers and computational fluids dynamics to facilitate even more the </w:t>
-      </w:r>
-      <w:r>
-        <w:rPr>
-          <w:lang w:val="en-GB"/>
-        </w:rPr>
-        <w:t xml:space="preserve">process </w:t>
-      </w:r>
-      <w:r>
-        <w:rPr>
-          <w:lang w:val="en-GB"/>
-        </w:rPr>
-        <w:t>of obtaining the solutions of these problems related with the behaviour study of fluids, giving more visual results and using numerical resolution techniques instead of complex analytical solutions.</w:t>
-      </w:r>
-    </w:p>
-    <w:p>
-      <w:pPr>
-        <w:jc w:val="both"/>
-        <w:rPr>
-          <w:lang w:val="en-GB"/>
-        </w:rPr>
-      </w:pPr>
-      <w:r>
-        <w:rPr>
-          <w:lang w:val="en-GB"/>
-        </w:rPr>
-        <w:t xml:space="preserve">This project is orientated </w:t>
-      </w:r>
-      <w:r>
-        <w:rPr>
-          <w:lang w:val="en-GB"/>
-        </w:rPr>
-        <w:t xml:space="preserve">to the simulation of one of the process that occurs inside the supersonic air flux, in concrete, the study of an expansive wave, also known as </w:t>
-      </w:r>
-      <w:proofErr w:type="spellStart"/>
-      <w:r>
-        <w:rPr>
-          <w:lang w:val="en-GB"/>
-        </w:rPr>
-        <w:t>Prandtl</w:t>
-      </w:r>
-      <w:proofErr w:type="spellEnd"/>
-      <w:r>
-        <w:rPr>
-          <w:lang w:val="en-GB"/>
-        </w:rPr>
-        <w:t>-Meyer expansion.</w:t>
+          <w:noProof/>
+          <w:lang w:val="ca-ES" w:eastAsia="ca-ES"/>
+        </w:rPr>
+        <w:lastRenderedPageBreak/>
+        <mc:AlternateContent>
+          <mc:Choice Requires="wps">
+            <w:drawing>
+              <wp:anchor distT="45720" distB="45720" distL="114300" distR="114300" simplePos="0" relativeHeight="251663360" behindDoc="0" locked="0" layoutInCell="1" allowOverlap="1">
+                <wp:simplePos x="0" y="0"/>
+                <wp:positionH relativeFrom="column">
+                  <wp:posOffset>1905</wp:posOffset>
+                </wp:positionH>
+                <wp:positionV relativeFrom="paragraph">
+                  <wp:posOffset>182245</wp:posOffset>
+                </wp:positionV>
+                <wp:extent cx="5532120" cy="3223260"/>
+                <wp:effectExtent l="0" t="0" r="11430" b="15240"/>
+                <wp:wrapSquare wrapText="bothSides"/>
+                <wp:docPr id="8" name="Cuadro de texto 2"/>
+                <wp:cNvGraphicFramePr>
+                  <a:graphicFrameLocks xmlns:a="http://schemas.openxmlformats.org/drawingml/2006/main"/>
+                </wp:cNvGraphicFramePr>
+                <a:graphic xmlns:a="http://schemas.openxmlformats.org/drawingml/2006/main">
+                  <a:graphicData uri="http://schemas.microsoft.com/office/word/2010/wordprocessingShape">
+                    <wps:wsp>
+                      <wps:cNvSpPr txBox="1">
+                        <a:spLocks noChangeArrowheads="1"/>
+                      </wps:cNvSpPr>
+                      <wps:spPr bwMode="auto">
+                        <a:xfrm>
+                          <a:off x="0" y="0"/>
+                          <a:ext cx="5532120" cy="3223260"/>
+                        </a:xfrm>
+                        <a:prstGeom prst="rect">
+                          <a:avLst/>
+                        </a:prstGeom>
+                        <a:solidFill>
+                          <a:srgbClr val="FFFFFF"/>
+                        </a:solidFill>
+                        <a:ln w="9525">
+                          <a:solidFill>
+                            <a:srgbClr val="000000"/>
+                          </a:solidFill>
+                          <a:miter lim="800000"/>
+                          <a:headEnd/>
+                          <a:tailEnd/>
+                        </a:ln>
+                      </wps:spPr>
+                      <wps:txbx>
+                        <w:txbxContent>
+                          <w:p>
+                            <w:r>
+                              <w:t xml:space="preserve">A la </w:t>
+                            </w:r>
+                            <w:proofErr w:type="spellStart"/>
+                            <w:r>
+                              <w:t>indústria</w:t>
+                            </w:r>
+                            <w:proofErr w:type="spellEnd"/>
+                            <w:r>
+                              <w:t xml:space="preserve"> </w:t>
+                            </w:r>
+                            <w:proofErr w:type="spellStart"/>
+                            <w:r>
+                              <w:t>aeronàutica</w:t>
+                            </w:r>
+                            <w:proofErr w:type="spellEnd"/>
+                            <w:r>
+                              <w:t xml:space="preserve"> </w:t>
+                            </w:r>
+                            <w:proofErr w:type="spellStart"/>
+                            <w:r>
+                              <w:t>és</w:t>
+                            </w:r>
+                            <w:proofErr w:type="spellEnd"/>
+                            <w:r>
+                              <w:t xml:space="preserve"> de vital </w:t>
+                            </w:r>
+                            <w:proofErr w:type="spellStart"/>
+                            <w:r>
+                              <w:t>importància</w:t>
+                            </w:r>
+                            <w:proofErr w:type="spellEnd"/>
+                            <w:r>
+                              <w:t xml:space="preserve"> </w:t>
+                            </w:r>
+                            <w:proofErr w:type="spellStart"/>
+                            <w:r>
+                              <w:t>l'estudi</w:t>
+                            </w:r>
+                            <w:proofErr w:type="spellEnd"/>
+                            <w:r>
+                              <w:t xml:space="preserve"> del </w:t>
+                            </w:r>
+                            <w:proofErr w:type="spellStart"/>
+                            <w:r>
+                              <w:t>comportament</w:t>
+                            </w:r>
+                            <w:proofErr w:type="spellEnd"/>
+                            <w:r>
+                              <w:t xml:space="preserve"> del fluid en </w:t>
+                            </w:r>
+                            <w:proofErr w:type="spellStart"/>
+                            <w:r>
+                              <w:t>diferents</w:t>
+                            </w:r>
+                            <w:proofErr w:type="spellEnd"/>
+                            <w:r>
+                              <w:t xml:space="preserve"> </w:t>
+                            </w:r>
+                            <w:proofErr w:type="spellStart"/>
+                            <w:r>
+                              <w:t>condicions</w:t>
+                            </w:r>
+                            <w:proofErr w:type="spellEnd"/>
+                            <w:r>
+                              <w:t xml:space="preserve"> ja que </w:t>
+                            </w:r>
+                            <w:proofErr w:type="spellStart"/>
+                            <w:r>
+                              <w:t>l'aire</w:t>
+                            </w:r>
+                            <w:proofErr w:type="spellEnd"/>
+                            <w:r>
+                              <w:t xml:space="preserve"> es comporta </w:t>
+                            </w:r>
+                            <w:proofErr w:type="spellStart"/>
+                            <w:r>
+                              <w:t>com</w:t>
+                            </w:r>
+                            <w:proofErr w:type="spellEnd"/>
+                            <w:r>
+                              <w:t xml:space="preserve"> un fluid i per al </w:t>
+                            </w:r>
+                            <w:proofErr w:type="spellStart"/>
+                            <w:r>
+                              <w:t>disseny</w:t>
+                            </w:r>
+                            <w:proofErr w:type="spellEnd"/>
+                            <w:r>
+                              <w:t xml:space="preserve"> </w:t>
+                            </w:r>
+                            <w:proofErr w:type="spellStart"/>
+                            <w:r>
+                              <w:t>d'una</w:t>
+                            </w:r>
+                            <w:proofErr w:type="spellEnd"/>
+                            <w:r>
+                              <w:t xml:space="preserve"> </w:t>
+                            </w:r>
+                            <w:proofErr w:type="spellStart"/>
+                            <w:r>
+                              <w:t>aeronau</w:t>
+                            </w:r>
+                            <w:proofErr w:type="spellEnd"/>
+                            <w:r>
+                              <w:t xml:space="preserve"> (perfil </w:t>
+                            </w:r>
+                            <w:proofErr w:type="spellStart"/>
+                            <w:r>
+                              <w:t>aeronàutic</w:t>
+                            </w:r>
+                            <w:proofErr w:type="spellEnd"/>
+                            <w:r>
+                              <w:t xml:space="preserve">, </w:t>
+                            </w:r>
+                            <w:proofErr w:type="spellStart"/>
+                            <w:r>
+                              <w:t>superfícies</w:t>
+                            </w:r>
+                            <w:proofErr w:type="spellEnd"/>
+                            <w:r>
+                              <w:t xml:space="preserve"> de </w:t>
+                            </w:r>
+                            <w:proofErr w:type="spellStart"/>
+                            <w:r>
+                              <w:t>sustentació</w:t>
+                            </w:r>
+                            <w:proofErr w:type="spellEnd"/>
+                            <w:r>
+                              <w:t xml:space="preserve">, </w:t>
+                            </w:r>
+                            <w:proofErr w:type="spellStart"/>
+                            <w:r>
+                              <w:t>etc</w:t>
+                            </w:r>
+                            <w:proofErr w:type="spellEnd"/>
+                            <w:r>
+                              <w:t xml:space="preserve">) cal </w:t>
+                            </w:r>
+                            <w:proofErr w:type="spellStart"/>
+                            <w:r>
+                              <w:t>aquest</w:t>
+                            </w:r>
+                            <w:proofErr w:type="spellEnd"/>
+                            <w:r>
+                              <w:t xml:space="preserve"> </w:t>
+                            </w:r>
+                            <w:proofErr w:type="spellStart"/>
+                            <w:r>
+                              <w:t>estudi</w:t>
+                            </w:r>
+                            <w:proofErr w:type="spellEnd"/>
+                            <w:r>
+                              <w:t xml:space="preserve"> </w:t>
+                            </w:r>
+                            <w:proofErr w:type="spellStart"/>
+                            <w:r>
+                              <w:t>amb</w:t>
+                            </w:r>
+                            <w:proofErr w:type="spellEnd"/>
+                            <w:r>
+                              <w:t xml:space="preserve"> </w:t>
+                            </w:r>
+                            <w:proofErr w:type="spellStart"/>
+                            <w:r>
+                              <w:t>l'objectiu</w:t>
+                            </w:r>
+                            <w:proofErr w:type="spellEnd"/>
+                            <w:r>
+                              <w:t xml:space="preserve"> de poder </w:t>
+                            </w:r>
+                            <w:proofErr w:type="spellStart"/>
+                            <w:r>
+                              <w:t>fer</w:t>
+                            </w:r>
+                            <w:proofErr w:type="spellEnd"/>
+                            <w:r>
+                              <w:t xml:space="preserve"> les </w:t>
+                            </w:r>
+                            <w:proofErr w:type="spellStart"/>
+                            <w:r>
+                              <w:t>seves</w:t>
+                            </w:r>
+                            <w:proofErr w:type="spellEnd"/>
+                            <w:r>
+                              <w:t xml:space="preserve"> </w:t>
+                            </w:r>
+                            <w:proofErr w:type="spellStart"/>
+                            <w:r>
+                              <w:t>funcions</w:t>
+                            </w:r>
+                            <w:proofErr w:type="spellEnd"/>
+                            <w:r>
+                              <w:t xml:space="preserve"> en </w:t>
+                            </w:r>
+                            <w:proofErr w:type="spellStart"/>
+                            <w:r>
+                              <w:t>tot</w:t>
+                            </w:r>
+                            <w:proofErr w:type="spellEnd"/>
+                            <w:r>
+                              <w:t xml:space="preserve"> </w:t>
+                            </w:r>
+                            <w:proofErr w:type="spellStart"/>
+                            <w:r>
+                              <w:t>moment</w:t>
+                            </w:r>
+                            <w:proofErr w:type="spellEnd"/>
+                            <w:r>
+                              <w:t>.</w:t>
+                            </w:r>
+                          </w:p>
+                          <w:p>
+                            <w:r>
+                              <w:t xml:space="preserve">En </w:t>
+                            </w:r>
+                            <w:proofErr w:type="spellStart"/>
+                            <w:r>
+                              <w:t>dinàmica</w:t>
+                            </w:r>
+                            <w:proofErr w:type="spellEnd"/>
+                            <w:r>
+                              <w:t xml:space="preserve"> de </w:t>
+                            </w:r>
+                            <w:proofErr w:type="spellStart"/>
+                            <w:r>
+                              <w:t>fluids</w:t>
+                            </w:r>
+                            <w:proofErr w:type="spellEnd"/>
+                            <w:r>
+                              <w:t xml:space="preserve">, </w:t>
+                            </w:r>
+                            <w:proofErr w:type="spellStart"/>
+                            <w:r>
+                              <w:t>l’estudi</w:t>
+                            </w:r>
+                            <w:proofErr w:type="spellEnd"/>
+                            <w:r>
+                              <w:t xml:space="preserve"> del </w:t>
+                            </w:r>
+                            <w:proofErr w:type="spellStart"/>
+                            <w:r>
+                              <w:t>comportament</w:t>
+                            </w:r>
+                            <w:proofErr w:type="spellEnd"/>
+                            <w:r>
+                              <w:t xml:space="preserve"> </w:t>
+                            </w:r>
+                            <w:proofErr w:type="spellStart"/>
+                            <w:r>
+                              <w:t>dels</w:t>
+                            </w:r>
+                            <w:proofErr w:type="spellEnd"/>
+                            <w:r>
+                              <w:t xml:space="preserve"> </w:t>
+                            </w:r>
+                            <w:proofErr w:type="spellStart"/>
+                            <w:r>
+                              <w:t>fluids</w:t>
+                            </w:r>
+                            <w:proofErr w:type="spellEnd"/>
+                            <w:r>
+                              <w:t xml:space="preserve"> </w:t>
+                            </w:r>
+                            <w:proofErr w:type="spellStart"/>
+                            <w:r>
+                              <w:t>és</w:t>
+                            </w:r>
+                            <w:proofErr w:type="spellEnd"/>
+                            <w:r>
+                              <w:t xml:space="preserve"> de gran </w:t>
+                            </w:r>
+                            <w:proofErr w:type="spellStart"/>
+                            <w:r>
+                              <w:t>complexitat</w:t>
+                            </w:r>
+                            <w:proofErr w:type="spellEnd"/>
+                            <w:r>
+                              <w:t xml:space="preserve">; es </w:t>
+                            </w:r>
+                            <w:proofErr w:type="spellStart"/>
+                            <w:r>
+                              <w:t>requereixen</w:t>
+                            </w:r>
+                            <w:proofErr w:type="spellEnd"/>
+                            <w:r>
+                              <w:t xml:space="preserve"> múltiples </w:t>
+                            </w:r>
+                            <w:proofErr w:type="spellStart"/>
+                            <w:r>
+                              <w:t>manipulacions</w:t>
+                            </w:r>
+                            <w:proofErr w:type="spellEnd"/>
+                            <w:r>
+                              <w:t xml:space="preserve"> </w:t>
+                            </w:r>
+                            <w:proofErr w:type="spellStart"/>
+                            <w:r>
+                              <w:t>d'equacions</w:t>
+                            </w:r>
+                            <w:proofErr w:type="spellEnd"/>
+                            <w:r>
+                              <w:t xml:space="preserve"> </w:t>
+                            </w:r>
+                            <w:proofErr w:type="spellStart"/>
+                            <w:r>
+                              <w:t>complexes</w:t>
+                            </w:r>
+                            <w:proofErr w:type="spellEnd"/>
+                            <w:r>
+                              <w:t xml:space="preserve"> i </w:t>
+                            </w:r>
+                            <w:proofErr w:type="spellStart"/>
+                            <w:r>
+                              <w:t>algunes</w:t>
+                            </w:r>
+                            <w:proofErr w:type="spellEnd"/>
+                            <w:r>
+                              <w:t xml:space="preserve"> </w:t>
+                            </w:r>
+                            <w:proofErr w:type="spellStart"/>
+                            <w:r>
+                              <w:t>simplificacions</w:t>
+                            </w:r>
+                            <w:proofErr w:type="spellEnd"/>
+                            <w:r>
+                              <w:t xml:space="preserve"> per intentar </w:t>
+                            </w:r>
+                            <w:proofErr w:type="spellStart"/>
+                            <w:r>
+                              <w:t>assolir</w:t>
+                            </w:r>
+                            <w:proofErr w:type="spellEnd"/>
+                            <w:r>
+                              <w:t xml:space="preserve"> una </w:t>
+                            </w:r>
+                            <w:proofErr w:type="spellStart"/>
+                            <w:r>
+                              <w:t>solució</w:t>
+                            </w:r>
+                            <w:proofErr w:type="spellEnd"/>
+                            <w:r>
+                              <w:t xml:space="preserve"> analítica.</w:t>
+                            </w:r>
+                          </w:p>
+                          <w:p>
+                            <w:proofErr w:type="spellStart"/>
+                            <w:r>
+                              <w:t>Tot</w:t>
+                            </w:r>
+                            <w:proofErr w:type="spellEnd"/>
+                            <w:r>
+                              <w:t xml:space="preserve"> i </w:t>
+                            </w:r>
+                            <w:proofErr w:type="spellStart"/>
+                            <w:r>
+                              <w:t>això</w:t>
+                            </w:r>
+                            <w:proofErr w:type="spellEnd"/>
+                            <w:r>
+                              <w:t xml:space="preserve">, a </w:t>
+                            </w:r>
+                            <w:proofErr w:type="spellStart"/>
+                            <w:r>
+                              <w:t>més</w:t>
+                            </w:r>
+                            <w:proofErr w:type="spellEnd"/>
+                            <w:r>
+                              <w:t xml:space="preserve"> </w:t>
+                            </w:r>
+                            <w:proofErr w:type="spellStart"/>
+                            <w:r>
+                              <w:t>d'aquestes</w:t>
+                            </w:r>
+                            <w:proofErr w:type="spellEnd"/>
+                            <w:r>
+                              <w:t xml:space="preserve"> </w:t>
+                            </w:r>
+                            <w:proofErr w:type="spellStart"/>
+                            <w:r>
+                              <w:t>simplificacions</w:t>
+                            </w:r>
+                            <w:proofErr w:type="spellEnd"/>
+                            <w:r>
+                              <w:t xml:space="preserve">, </w:t>
+                            </w:r>
+                            <w:proofErr w:type="spellStart"/>
+                            <w:r>
+                              <w:t>avui</w:t>
+                            </w:r>
+                            <w:proofErr w:type="spellEnd"/>
+                            <w:r>
+                              <w:t xml:space="preserve"> </w:t>
+                            </w:r>
+                            <w:proofErr w:type="spellStart"/>
+                            <w:r>
+                              <w:t>dia</w:t>
+                            </w:r>
+                            <w:proofErr w:type="spellEnd"/>
+                            <w:r>
+                              <w:t xml:space="preserve"> </w:t>
+                            </w:r>
+                            <w:proofErr w:type="spellStart"/>
+                            <w:r>
+                              <w:t>comptem</w:t>
+                            </w:r>
+                            <w:proofErr w:type="spellEnd"/>
+                            <w:r>
+                              <w:t xml:space="preserve"> </w:t>
+                            </w:r>
+                            <w:proofErr w:type="spellStart"/>
+                            <w:r>
+                              <w:t>amb</w:t>
+                            </w:r>
+                            <w:proofErr w:type="spellEnd"/>
+                            <w:r>
+                              <w:t xml:space="preserve"> </w:t>
+                            </w:r>
+                            <w:proofErr w:type="spellStart"/>
+                            <w:r>
+                              <w:t>l'ajuda</w:t>
+                            </w:r>
+                            <w:proofErr w:type="spellEnd"/>
+                            <w:r>
+                              <w:t xml:space="preserve"> </w:t>
+                            </w:r>
+                            <w:proofErr w:type="spellStart"/>
+                            <w:r>
+                              <w:t>dels</w:t>
+                            </w:r>
+                            <w:proofErr w:type="spellEnd"/>
+                            <w:r>
+                              <w:t xml:space="preserve"> </w:t>
+                            </w:r>
+                            <w:proofErr w:type="spellStart"/>
+                            <w:r>
+                              <w:t>ordinadors</w:t>
+                            </w:r>
+                            <w:proofErr w:type="spellEnd"/>
+                            <w:r>
+                              <w:t xml:space="preserve"> i la </w:t>
+                            </w:r>
+                            <w:proofErr w:type="spellStart"/>
+                            <w:r>
+                              <w:t>dinàmica</w:t>
+                            </w:r>
+                            <w:proofErr w:type="spellEnd"/>
+                            <w:r>
+                              <w:t xml:space="preserve"> de </w:t>
+                            </w:r>
+                            <w:proofErr w:type="spellStart"/>
+                            <w:r>
+                              <w:t>fluids</w:t>
+                            </w:r>
+                            <w:proofErr w:type="spellEnd"/>
+                            <w:r>
+                              <w:t xml:space="preserve"> computacional per facilitar encara </w:t>
+                            </w:r>
+                            <w:proofErr w:type="spellStart"/>
+                            <w:r>
+                              <w:t>més</w:t>
+                            </w:r>
+                            <w:proofErr w:type="spellEnd"/>
+                            <w:r>
+                              <w:t xml:space="preserve"> el </w:t>
+                            </w:r>
+                            <w:proofErr w:type="spellStart"/>
+                            <w:r>
+                              <w:t>procés</w:t>
+                            </w:r>
+                            <w:proofErr w:type="spellEnd"/>
+                            <w:r>
+                              <w:t xml:space="preserve"> </w:t>
+                            </w:r>
+                            <w:proofErr w:type="spellStart"/>
+                            <w:r>
+                              <w:t>d'obtenció</w:t>
+                            </w:r>
+                            <w:proofErr w:type="spellEnd"/>
+                            <w:r>
+                              <w:t xml:space="preserve"> de les </w:t>
+                            </w:r>
+                            <w:proofErr w:type="spellStart"/>
+                            <w:r>
+                              <w:t>solucions</w:t>
+                            </w:r>
+                            <w:proofErr w:type="spellEnd"/>
+                            <w:r>
+                              <w:t xml:space="preserve"> </w:t>
+                            </w:r>
+                            <w:proofErr w:type="spellStart"/>
+                            <w:r>
+                              <w:t>d'aquests</w:t>
+                            </w:r>
+                            <w:proofErr w:type="spellEnd"/>
+                            <w:r>
+                              <w:t xml:space="preserve"> </w:t>
+                            </w:r>
+                            <w:proofErr w:type="spellStart"/>
+                            <w:r>
+                              <w:t>problemes</w:t>
+                            </w:r>
+                            <w:proofErr w:type="spellEnd"/>
+                            <w:r>
+                              <w:t xml:space="preserve"> </w:t>
+                            </w:r>
+                            <w:proofErr w:type="spellStart"/>
+                            <w:r>
+                              <w:t>relacionats</w:t>
+                            </w:r>
+                            <w:proofErr w:type="spellEnd"/>
+                            <w:r>
+                              <w:t xml:space="preserve"> </w:t>
+                            </w:r>
+                            <w:proofErr w:type="spellStart"/>
+                            <w:r>
+                              <w:t>amb</w:t>
+                            </w:r>
+                            <w:proofErr w:type="spellEnd"/>
+                            <w:r>
+                              <w:t xml:space="preserve"> </w:t>
+                            </w:r>
+                            <w:proofErr w:type="spellStart"/>
+                            <w:r>
+                              <w:t>l'estudi</w:t>
+                            </w:r>
+                            <w:proofErr w:type="spellEnd"/>
+                            <w:r>
+                              <w:t xml:space="preserve"> del </w:t>
+                            </w:r>
+                            <w:proofErr w:type="spellStart"/>
+                            <w:r>
+                              <w:t>comportament</w:t>
+                            </w:r>
+                            <w:proofErr w:type="spellEnd"/>
+                            <w:r>
+                              <w:t xml:space="preserve"> </w:t>
+                            </w:r>
+                            <w:proofErr w:type="spellStart"/>
+                            <w:r>
+                              <w:t>dels</w:t>
+                            </w:r>
+                            <w:proofErr w:type="spellEnd"/>
+                            <w:r>
+                              <w:t xml:space="preserve"> </w:t>
+                            </w:r>
+                            <w:proofErr w:type="spellStart"/>
+                            <w:r>
+                              <w:t>fluids</w:t>
+                            </w:r>
+                            <w:proofErr w:type="spellEnd"/>
+                            <w:r>
+                              <w:t xml:space="preserve">, </w:t>
+                            </w:r>
+                            <w:proofErr w:type="spellStart"/>
+                            <w:r>
+                              <w:t>donant</w:t>
+                            </w:r>
+                            <w:proofErr w:type="spellEnd"/>
+                            <w:r>
+                              <w:t xml:space="preserve"> </w:t>
+                            </w:r>
+                            <w:proofErr w:type="spellStart"/>
+                            <w:r>
+                              <w:t>lloc</w:t>
+                            </w:r>
+                            <w:proofErr w:type="spellEnd"/>
+                            <w:r>
+                              <w:t xml:space="preserve"> </w:t>
+                            </w:r>
+                            <w:proofErr w:type="spellStart"/>
+                            <w:r>
+                              <w:t>resultats</w:t>
+                            </w:r>
+                            <w:proofErr w:type="spellEnd"/>
+                            <w:r>
+                              <w:t xml:space="preserve"> </w:t>
+                            </w:r>
+                            <w:proofErr w:type="spellStart"/>
+                            <w:r>
+                              <w:t>més</w:t>
+                            </w:r>
+                            <w:proofErr w:type="spellEnd"/>
+                            <w:r>
+                              <w:t xml:space="preserve"> </w:t>
+                            </w:r>
+                            <w:proofErr w:type="spellStart"/>
+                            <w:r>
+                              <w:t>visuals</w:t>
+                            </w:r>
+                            <w:proofErr w:type="spellEnd"/>
+                            <w:r>
+                              <w:t xml:space="preserve"> i </w:t>
+                            </w:r>
+                            <w:proofErr w:type="spellStart"/>
+                            <w:r>
+                              <w:t>utilitzant</w:t>
+                            </w:r>
+                            <w:proofErr w:type="spellEnd"/>
+                            <w:r>
+                              <w:t xml:space="preserve"> </w:t>
+                            </w:r>
+                            <w:proofErr w:type="spellStart"/>
+                            <w:r>
+                              <w:t>tècniques</w:t>
+                            </w:r>
+                            <w:proofErr w:type="spellEnd"/>
+                            <w:r>
+                              <w:t xml:space="preserve"> de </w:t>
+                            </w:r>
+                            <w:proofErr w:type="spellStart"/>
+                            <w:r>
+                              <w:t>resolució</w:t>
+                            </w:r>
+                            <w:proofErr w:type="spellEnd"/>
+                            <w:r>
+                              <w:t xml:space="preserve"> </w:t>
+                            </w:r>
+                            <w:proofErr w:type="spellStart"/>
+                            <w:r>
+                              <w:t>numèrica</w:t>
+                            </w:r>
+                            <w:proofErr w:type="spellEnd"/>
+                            <w:r>
+                              <w:t xml:space="preserve"> en </w:t>
+                            </w:r>
+                            <w:proofErr w:type="spellStart"/>
+                            <w:r>
+                              <w:t>lloc</w:t>
+                            </w:r>
+                            <w:proofErr w:type="spellEnd"/>
+                            <w:r>
+                              <w:t xml:space="preserve"> de </w:t>
+                            </w:r>
+                            <w:proofErr w:type="spellStart"/>
+                            <w:r>
+                              <w:t>complexes</w:t>
+                            </w:r>
+                            <w:proofErr w:type="spellEnd"/>
+                            <w:r>
+                              <w:t xml:space="preserve"> </w:t>
+                            </w:r>
+                            <w:proofErr w:type="spellStart"/>
+                            <w:r>
+                              <w:t>solucions</w:t>
+                            </w:r>
+                            <w:proofErr w:type="spellEnd"/>
+                            <w:r>
+                              <w:t xml:space="preserve"> </w:t>
+                            </w:r>
+                            <w:proofErr w:type="spellStart"/>
+                            <w:r>
+                              <w:t>analítiques</w:t>
+                            </w:r>
+                            <w:proofErr w:type="spellEnd"/>
+                            <w:r>
+                              <w:t>.</w:t>
+                            </w:r>
+                          </w:p>
+                          <w:p>
+                            <w:pPr>
+                              <w:rPr>
+                                <w:lang w:val="ca-ES"/>
+                              </w:rPr>
+                            </w:pPr>
+                            <w:proofErr w:type="spellStart"/>
+                            <w:r>
+                              <w:t>Aquest</w:t>
+                            </w:r>
+                            <w:proofErr w:type="spellEnd"/>
+                            <w:r>
+                              <w:t xml:space="preserve"> </w:t>
+                            </w:r>
+                            <w:proofErr w:type="spellStart"/>
+                            <w:r>
+                              <w:t>projecte</w:t>
+                            </w:r>
+                            <w:proofErr w:type="spellEnd"/>
+                            <w:r>
+                              <w:t xml:space="preserve"> </w:t>
+                            </w:r>
+                            <w:proofErr w:type="spellStart"/>
+                            <w:r>
+                              <w:t>està</w:t>
+                            </w:r>
+                            <w:proofErr w:type="spellEnd"/>
+                            <w:r>
+                              <w:t xml:space="preserve"> </w:t>
+                            </w:r>
+                            <w:proofErr w:type="spellStart"/>
+                            <w:r>
+                              <w:t>orientat</w:t>
+                            </w:r>
+                            <w:proofErr w:type="spellEnd"/>
+                            <w:r>
+                              <w:t xml:space="preserve"> a la </w:t>
+                            </w:r>
+                            <w:proofErr w:type="spellStart"/>
+                            <w:r>
+                              <w:t>simulació</w:t>
+                            </w:r>
+                            <w:proofErr w:type="spellEnd"/>
+                            <w:r>
+                              <w:t xml:space="preserve"> </w:t>
+                            </w:r>
+                            <w:proofErr w:type="spellStart"/>
+                            <w:r>
+                              <w:t>d'un</w:t>
+                            </w:r>
+                            <w:proofErr w:type="spellEnd"/>
+                            <w:r>
+                              <w:t xml:space="preserve"> </w:t>
+                            </w:r>
+                            <w:proofErr w:type="spellStart"/>
+                            <w:r>
+                              <w:t>dels</w:t>
+                            </w:r>
+                            <w:proofErr w:type="spellEnd"/>
+                            <w:r>
+                              <w:t xml:space="preserve"> </w:t>
+                            </w:r>
+                            <w:proofErr w:type="spellStart"/>
+                            <w:r>
+                              <w:t>processos</w:t>
+                            </w:r>
+                            <w:proofErr w:type="spellEnd"/>
+                            <w:r>
+                              <w:t xml:space="preserve"> que </w:t>
+                            </w:r>
+                            <w:proofErr w:type="spellStart"/>
+                            <w:r>
+                              <w:t>tenen</w:t>
+                            </w:r>
+                            <w:proofErr w:type="spellEnd"/>
+                            <w:r>
+                              <w:t xml:space="preserve"> </w:t>
+                            </w:r>
+                            <w:proofErr w:type="spellStart"/>
+                            <w:r>
+                              <w:t>lloc</w:t>
+                            </w:r>
+                            <w:proofErr w:type="spellEnd"/>
+                            <w:r>
+                              <w:t xml:space="preserve"> </w:t>
+                            </w:r>
+                            <w:proofErr w:type="spellStart"/>
+                            <w:r>
+                              <w:t>dins</w:t>
+                            </w:r>
+                            <w:proofErr w:type="spellEnd"/>
+                            <w:r>
+                              <w:t xml:space="preserve"> el flux </w:t>
+                            </w:r>
+                            <w:proofErr w:type="spellStart"/>
+                            <w:r>
+                              <w:t>d'aire</w:t>
+                            </w:r>
+                            <w:proofErr w:type="spellEnd"/>
+                            <w:r>
+                              <w:t xml:space="preserve"> </w:t>
+                            </w:r>
+                            <w:proofErr w:type="spellStart"/>
+                            <w:r>
+                              <w:t>supersònic</w:t>
+                            </w:r>
+                            <w:proofErr w:type="spellEnd"/>
+                            <w:r>
+                              <w:t xml:space="preserve">, en </w:t>
+                            </w:r>
+                            <w:proofErr w:type="spellStart"/>
+                            <w:r>
+                              <w:t>concret</w:t>
+                            </w:r>
+                            <w:proofErr w:type="spellEnd"/>
+                            <w:r>
+                              <w:t xml:space="preserve">, </w:t>
+                            </w:r>
+                            <w:proofErr w:type="spellStart"/>
+                            <w:r>
+                              <w:t>l'estudi</w:t>
+                            </w:r>
+                            <w:proofErr w:type="spellEnd"/>
+                            <w:r>
+                              <w:t xml:space="preserve"> </w:t>
+                            </w:r>
+                            <w:proofErr w:type="spellStart"/>
+                            <w:r>
+                              <w:t>d'una</w:t>
+                            </w:r>
+                            <w:proofErr w:type="spellEnd"/>
+                            <w:r>
+                              <w:t xml:space="preserve"> </w:t>
+                            </w:r>
+                            <w:proofErr w:type="spellStart"/>
+                            <w:r>
+                              <w:t>ona</w:t>
+                            </w:r>
+                            <w:proofErr w:type="spellEnd"/>
+                            <w:r>
+                              <w:t xml:space="preserve"> expansiva, també </w:t>
+                            </w:r>
+                            <w:proofErr w:type="spellStart"/>
+                            <w:r>
+                              <w:t>coneguda</w:t>
+                            </w:r>
+                            <w:proofErr w:type="spellEnd"/>
+                            <w:r>
+                              <w:t xml:space="preserve"> </w:t>
+                            </w:r>
+                            <w:proofErr w:type="spellStart"/>
+                            <w:r>
+                              <w:t>com</w:t>
+                            </w:r>
+                            <w:proofErr w:type="spellEnd"/>
+                            <w:r>
+                              <w:t xml:space="preserve"> a </w:t>
+                            </w:r>
+                            <w:proofErr w:type="spellStart"/>
+                            <w:r>
+                              <w:t>expansió</w:t>
+                            </w:r>
+                            <w:proofErr w:type="spellEnd"/>
+                            <w:r>
+                              <w:t xml:space="preserve"> de </w:t>
+                            </w:r>
+                            <w:proofErr w:type="spellStart"/>
+                            <w:r>
+                              <w:t>Prandtl</w:t>
+                            </w:r>
+                            <w:proofErr w:type="spellEnd"/>
+                            <w:r>
+                              <w:t>-Meyer.</w:t>
+                            </w:r>
+                          </w:p>
+                          <w:p/>
+                        </w:txbxContent>
+                      </wps:txbx>
+                      <wps:bodyPr rot="0" vert="horz" wrap="square" lIns="91440" tIns="45720" rIns="91440" bIns="45720" anchor="t" anchorCtr="0">
+                        <a:noAutofit/>
+                      </wps:bodyPr>
+                    </wps:wsp>
+                  </a:graphicData>
+                </a:graphic>
+                <wp14:sizeRelH relativeFrom="margin">
+                  <wp14:pctWidth>0</wp14:pctWidth>
+                </wp14:sizeRelH>
+                <wp14:sizeRelV relativeFrom="margin">
+                  <wp14:pctHeight>0</wp14:pctHeight>
+                </wp14:sizeRelV>
+              </wp:anchor>
+            </w:drawing>
+          </mc:Choice>
+          <mc:Fallback xmlns:w16se="http://schemas.microsoft.com/office/word/2015/wordml/symex" xmlns:w15="http://schemas.microsoft.com/office/word/2012/wordml" xmlns:cx1="http://schemas.microsoft.com/office/drawing/2015/9/8/chartex" xmlns:cx="http://schemas.microsoft.com/office/drawing/2014/chartex">
+            <w:pict>
+              <v:shape id="_x0000_s1028" type="#_x0000_t202" style="position:absolute;left:0;text-align:left;margin-left:.15pt;margin-top:14.35pt;width:435.6pt;height:253.8pt;z-index:251663360;visibility:visible;mso-wrap-style:square;mso-width-percent:0;mso-height-percent:0;mso-wrap-distance-left:9pt;mso-wrap-distance-top:3.6pt;mso-wrap-distance-right:9pt;mso-wrap-distance-bottom:3.6pt;mso-position-horizontal:absolute;mso-position-horizontal-relative:text;mso-position-vertical:absolute;mso-position-vertical-relative:text;mso-width-percent:0;mso-height-percent:0;mso-width-relative:margin;mso-height-relative:margin;v-text-anchor:top" o:gfxdata="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">
+                <v:textbox>
+                  <w:txbxContent>
+                    <w:p>
+                      <w:r>
+                        <w:t xml:space="preserve">A la </w:t>
+                      </w:r>
+                      <w:proofErr w:type="spellStart"/>
+                      <w:r>
+                        <w:t>indústria</w:t>
+                      </w:r>
+                      <w:proofErr w:type="spellEnd"/>
+                      <w:r>
+                        <w:t xml:space="preserve"> </w:t>
+                      </w:r>
+                      <w:proofErr w:type="spellStart"/>
+                      <w:r>
+                        <w:t>aeronàutica</w:t>
+                      </w:r>
+                      <w:proofErr w:type="spellEnd"/>
+                      <w:r>
+                        <w:t xml:space="preserve"> </w:t>
+                      </w:r>
+                      <w:proofErr w:type="spellStart"/>
+                      <w:r>
+                        <w:t>és</w:t>
+                      </w:r>
+                      <w:proofErr w:type="spellEnd"/>
+                      <w:r>
+                        <w:t xml:space="preserve"> de vital </w:t>
+                      </w:r>
+                      <w:proofErr w:type="spellStart"/>
+                      <w:r>
+                        <w:t>importància</w:t>
+                      </w:r>
+                      <w:proofErr w:type="spellEnd"/>
+                      <w:r>
+                        <w:t xml:space="preserve"> </w:t>
+                      </w:r>
+                      <w:proofErr w:type="spellStart"/>
+                      <w:r>
+                        <w:t>l'estudi</w:t>
+                      </w:r>
+                      <w:proofErr w:type="spellEnd"/>
+                      <w:r>
+                        <w:t xml:space="preserve"> del </w:t>
+                      </w:r>
+                      <w:proofErr w:type="spellStart"/>
+                      <w:r>
+                        <w:t>comportament</w:t>
+                      </w:r>
+                      <w:proofErr w:type="spellEnd"/>
+                      <w:r>
+                        <w:t xml:space="preserve"> del fluid en </w:t>
+                      </w:r>
+                      <w:proofErr w:type="spellStart"/>
+                      <w:r>
+                        <w:t>diferents</w:t>
+                      </w:r>
+                      <w:proofErr w:type="spellEnd"/>
+                      <w:r>
+                        <w:t xml:space="preserve"> </w:t>
+                      </w:r>
+                      <w:proofErr w:type="spellStart"/>
+                      <w:r>
+                        <w:t>condicions</w:t>
+                      </w:r>
+                      <w:proofErr w:type="spellEnd"/>
+                      <w:r>
+                        <w:t xml:space="preserve"> ja que </w:t>
+                      </w:r>
+                      <w:proofErr w:type="spellStart"/>
+                      <w:r>
+                        <w:t>l'aire</w:t>
+                      </w:r>
+                      <w:proofErr w:type="spellEnd"/>
+                      <w:r>
+                        <w:t xml:space="preserve"> es comporta </w:t>
+                      </w:r>
+                      <w:proofErr w:type="spellStart"/>
+                      <w:r>
+                        <w:t>com</w:t>
+                      </w:r>
+                      <w:proofErr w:type="spellEnd"/>
+                      <w:r>
+                        <w:t xml:space="preserve"> un fluid i per al </w:t>
+                      </w:r>
+                      <w:proofErr w:type="spellStart"/>
+                      <w:r>
+                        <w:t>disseny</w:t>
+                      </w:r>
+                      <w:proofErr w:type="spellEnd"/>
+                      <w:r>
+                        <w:t xml:space="preserve"> </w:t>
+                      </w:r>
+                      <w:proofErr w:type="spellStart"/>
+                      <w:r>
+                        <w:t>d'una</w:t>
+                      </w:r>
+                      <w:proofErr w:type="spellEnd"/>
+                      <w:r>
+                        <w:t xml:space="preserve"> </w:t>
+                      </w:r>
+                      <w:proofErr w:type="spellStart"/>
+                      <w:r>
+                        <w:t>aeronau</w:t>
+                      </w:r>
+                      <w:proofErr w:type="spellEnd"/>
+                      <w:r>
+                        <w:t xml:space="preserve"> (perfil </w:t>
+                      </w:r>
+                      <w:proofErr w:type="spellStart"/>
+                      <w:r>
+                        <w:t>aeronàutic</w:t>
+                      </w:r>
+                      <w:proofErr w:type="spellEnd"/>
+                      <w:r>
+                        <w:t xml:space="preserve">, </w:t>
+                      </w:r>
+                      <w:proofErr w:type="spellStart"/>
+                      <w:r>
+                        <w:t>superfícies</w:t>
+                      </w:r>
+                      <w:proofErr w:type="spellEnd"/>
+                      <w:r>
+                        <w:t xml:space="preserve"> de </w:t>
+                      </w:r>
+                      <w:proofErr w:type="spellStart"/>
+                      <w:r>
+                        <w:t>sustentació</w:t>
+                      </w:r>
+                      <w:proofErr w:type="spellEnd"/>
+                      <w:r>
+                        <w:t xml:space="preserve">, </w:t>
+                      </w:r>
+                      <w:proofErr w:type="spellStart"/>
+                      <w:r>
+                        <w:t>etc</w:t>
+                      </w:r>
+                      <w:proofErr w:type="spellEnd"/>
+                      <w:r>
+                        <w:t xml:space="preserve">) cal </w:t>
+                      </w:r>
+                      <w:proofErr w:type="spellStart"/>
+                      <w:r>
+                        <w:t>aquest</w:t>
+                      </w:r>
+                      <w:proofErr w:type="spellEnd"/>
+                      <w:r>
+                        <w:t xml:space="preserve"> </w:t>
+                      </w:r>
+                      <w:proofErr w:type="spellStart"/>
+                      <w:r>
+                        <w:t>estudi</w:t>
+                      </w:r>
+                      <w:proofErr w:type="spellEnd"/>
+                      <w:r>
+                        <w:t xml:space="preserve"> </w:t>
+                      </w:r>
+                      <w:proofErr w:type="spellStart"/>
+                      <w:r>
+                        <w:t>amb</w:t>
+                      </w:r>
+                      <w:proofErr w:type="spellEnd"/>
+                      <w:r>
+                        <w:t xml:space="preserve"> </w:t>
+                      </w:r>
+                      <w:proofErr w:type="spellStart"/>
+                      <w:r>
+                        <w:t>l'objectiu</w:t>
+                      </w:r>
+                      <w:proofErr w:type="spellEnd"/>
+                      <w:r>
+                        <w:t xml:space="preserve"> de poder </w:t>
+                      </w:r>
+                      <w:proofErr w:type="spellStart"/>
+                      <w:r>
+                        <w:t>fer</w:t>
+                      </w:r>
+                      <w:proofErr w:type="spellEnd"/>
+                      <w:r>
+                        <w:t xml:space="preserve"> les </w:t>
+                      </w:r>
+                      <w:proofErr w:type="spellStart"/>
+                      <w:r>
+                        <w:t>seves</w:t>
+                      </w:r>
+                      <w:proofErr w:type="spellEnd"/>
+                      <w:r>
+                        <w:t xml:space="preserve"> </w:t>
+                      </w:r>
+                      <w:proofErr w:type="spellStart"/>
+                      <w:r>
+                        <w:t>funcions</w:t>
+                      </w:r>
+                      <w:proofErr w:type="spellEnd"/>
+                      <w:r>
+                        <w:t xml:space="preserve"> en </w:t>
+                      </w:r>
+                      <w:proofErr w:type="spellStart"/>
+                      <w:r>
+                        <w:t>tot</w:t>
+                      </w:r>
+                      <w:proofErr w:type="spellEnd"/>
+                      <w:r>
+                        <w:t xml:space="preserve"> </w:t>
+                      </w:r>
+                      <w:proofErr w:type="spellStart"/>
+                      <w:r>
+                        <w:t>moment</w:t>
+                      </w:r>
+                      <w:proofErr w:type="spellEnd"/>
+                      <w:r>
+                        <w:t>.</w:t>
+                      </w:r>
+                    </w:p>
+                    <w:p>
+                      <w:r>
+                        <w:t xml:space="preserve">En </w:t>
+                      </w:r>
+                      <w:proofErr w:type="spellStart"/>
+                      <w:r>
+                        <w:t>dinàmica</w:t>
+                      </w:r>
+                      <w:proofErr w:type="spellEnd"/>
+                      <w:r>
+                        <w:t xml:space="preserve"> de </w:t>
+                      </w:r>
+                      <w:proofErr w:type="spellStart"/>
+                      <w:r>
+                        <w:t>fluids</w:t>
+                      </w:r>
+                      <w:proofErr w:type="spellEnd"/>
+                      <w:r>
+                        <w:t xml:space="preserve">, </w:t>
+                      </w:r>
+                      <w:proofErr w:type="spellStart"/>
+                      <w:r>
+                        <w:t>l’estudi</w:t>
+                      </w:r>
+                      <w:proofErr w:type="spellEnd"/>
+                      <w:r>
+                        <w:t xml:space="preserve"> del </w:t>
+                      </w:r>
+                      <w:proofErr w:type="spellStart"/>
+                      <w:r>
+                        <w:t>comportament</w:t>
+                      </w:r>
+                      <w:proofErr w:type="spellEnd"/>
+                      <w:r>
+                        <w:t xml:space="preserve"> </w:t>
+                      </w:r>
+                      <w:proofErr w:type="spellStart"/>
+                      <w:r>
+                        <w:t>dels</w:t>
+                      </w:r>
+                      <w:proofErr w:type="spellEnd"/>
+                      <w:r>
+                        <w:t xml:space="preserve"> </w:t>
+                      </w:r>
+                      <w:proofErr w:type="spellStart"/>
+                      <w:r>
+                        <w:t>fluids</w:t>
+                      </w:r>
+                      <w:proofErr w:type="spellEnd"/>
+                      <w:r>
+                        <w:t xml:space="preserve"> </w:t>
+                      </w:r>
+                      <w:proofErr w:type="spellStart"/>
+                      <w:r>
+                        <w:t>és</w:t>
+                      </w:r>
+                      <w:proofErr w:type="spellEnd"/>
+                      <w:r>
+                        <w:t xml:space="preserve"> de gran </w:t>
+                      </w:r>
+                      <w:proofErr w:type="spellStart"/>
+                      <w:r>
+                        <w:t>complexitat</w:t>
+                      </w:r>
+                      <w:proofErr w:type="spellEnd"/>
+                      <w:r>
+                        <w:t xml:space="preserve">; es </w:t>
+                      </w:r>
+                      <w:proofErr w:type="spellStart"/>
+                      <w:r>
+                        <w:t>requereixen</w:t>
+                      </w:r>
+                      <w:proofErr w:type="spellEnd"/>
+                      <w:r>
+                        <w:t xml:space="preserve"> múltiples </w:t>
+                      </w:r>
+                      <w:proofErr w:type="spellStart"/>
+                      <w:r>
+                        <w:t>manipulacions</w:t>
+                      </w:r>
+                      <w:proofErr w:type="spellEnd"/>
+                      <w:r>
+                        <w:t xml:space="preserve"> </w:t>
+                      </w:r>
+                      <w:proofErr w:type="spellStart"/>
+                      <w:r>
+                        <w:t>d'equacions</w:t>
+                      </w:r>
+                      <w:proofErr w:type="spellEnd"/>
+                      <w:r>
+                        <w:t xml:space="preserve"> </w:t>
+                      </w:r>
+                      <w:proofErr w:type="spellStart"/>
+                      <w:r>
+                        <w:t>complexes</w:t>
+                      </w:r>
+                      <w:proofErr w:type="spellEnd"/>
+                      <w:r>
+                        <w:t xml:space="preserve"> i </w:t>
+                      </w:r>
+                      <w:proofErr w:type="spellStart"/>
+                      <w:r>
+                        <w:t>algunes</w:t>
+                      </w:r>
+                      <w:proofErr w:type="spellEnd"/>
+                      <w:r>
+                        <w:t xml:space="preserve"> </w:t>
+                      </w:r>
+                      <w:proofErr w:type="spellStart"/>
+                      <w:r>
+                        <w:t>simplificacions</w:t>
+                      </w:r>
+                      <w:proofErr w:type="spellEnd"/>
+                      <w:r>
+                        <w:t xml:space="preserve"> per intentar </w:t>
+                      </w:r>
+                      <w:proofErr w:type="spellStart"/>
+                      <w:r>
+                        <w:t>assolir</w:t>
+                      </w:r>
+                      <w:proofErr w:type="spellEnd"/>
+                      <w:r>
+                        <w:t xml:space="preserve"> una </w:t>
+                      </w:r>
+                      <w:proofErr w:type="spellStart"/>
+                      <w:r>
+                        <w:t>solució</w:t>
+                      </w:r>
+                      <w:proofErr w:type="spellEnd"/>
+                      <w:r>
+                        <w:t xml:space="preserve"> analítica.</w:t>
+                      </w:r>
+                    </w:p>
+                    <w:p>
+                      <w:proofErr w:type="spellStart"/>
+                      <w:r>
+                        <w:t>Tot</w:t>
+                      </w:r>
+                      <w:proofErr w:type="spellEnd"/>
+                      <w:r>
+                        <w:t xml:space="preserve"> i </w:t>
+                      </w:r>
+                      <w:proofErr w:type="spellStart"/>
+                      <w:r>
+                        <w:t>això</w:t>
+                      </w:r>
+                      <w:proofErr w:type="spellEnd"/>
+                      <w:r>
+                        <w:t xml:space="preserve">, a </w:t>
+                      </w:r>
+                      <w:proofErr w:type="spellStart"/>
+                      <w:r>
+                        <w:t>més</w:t>
+                      </w:r>
+                      <w:proofErr w:type="spellEnd"/>
+                      <w:r>
+                        <w:t xml:space="preserve"> </w:t>
+                      </w:r>
+                      <w:proofErr w:type="spellStart"/>
+                      <w:r>
+                        <w:t>d'aquestes</w:t>
+                      </w:r>
+                      <w:proofErr w:type="spellEnd"/>
+                      <w:r>
+                        <w:t xml:space="preserve"> </w:t>
+                      </w:r>
+                      <w:proofErr w:type="spellStart"/>
+                      <w:r>
+                        <w:t>simplificacions</w:t>
+                      </w:r>
+                      <w:proofErr w:type="spellEnd"/>
+                      <w:r>
+                        <w:t xml:space="preserve">, </w:t>
+                      </w:r>
+                      <w:proofErr w:type="spellStart"/>
+                      <w:r>
+                        <w:t>avui</w:t>
+                      </w:r>
+                      <w:proofErr w:type="spellEnd"/>
+                      <w:r>
+                        <w:t xml:space="preserve"> </w:t>
+                      </w:r>
+                      <w:proofErr w:type="spellStart"/>
+                      <w:r>
+                        <w:t>dia</w:t>
+                      </w:r>
+                      <w:proofErr w:type="spellEnd"/>
+                      <w:r>
+                        <w:t xml:space="preserve"> </w:t>
+                      </w:r>
+                      <w:proofErr w:type="spellStart"/>
+                      <w:r>
+                        <w:t>comptem</w:t>
+                      </w:r>
+                      <w:proofErr w:type="spellEnd"/>
+                      <w:r>
+                        <w:t xml:space="preserve"> </w:t>
+                      </w:r>
+                      <w:proofErr w:type="spellStart"/>
+                      <w:r>
+                        <w:t>amb</w:t>
+                      </w:r>
+                      <w:proofErr w:type="spellEnd"/>
+                      <w:r>
+                        <w:t xml:space="preserve"> </w:t>
+                      </w:r>
+                      <w:proofErr w:type="spellStart"/>
+                      <w:r>
+                        <w:t>l'ajuda</w:t>
+                      </w:r>
+                      <w:proofErr w:type="spellEnd"/>
+                      <w:r>
+                        <w:t xml:space="preserve"> </w:t>
+                      </w:r>
+                      <w:proofErr w:type="spellStart"/>
+                      <w:r>
+                        <w:t>dels</w:t>
+                      </w:r>
+                      <w:proofErr w:type="spellEnd"/>
+                      <w:r>
+                        <w:t xml:space="preserve"> </w:t>
+                      </w:r>
+                      <w:proofErr w:type="spellStart"/>
+                      <w:r>
+                        <w:t>ordinadors</w:t>
+                      </w:r>
+                      <w:proofErr w:type="spellEnd"/>
+                      <w:r>
+                        <w:t xml:space="preserve"> i la </w:t>
+                      </w:r>
+                      <w:proofErr w:type="spellStart"/>
+                      <w:r>
+                        <w:t>dinàmica</w:t>
+                      </w:r>
+                      <w:proofErr w:type="spellEnd"/>
+                      <w:r>
+                        <w:t xml:space="preserve"> de </w:t>
+                      </w:r>
+                      <w:proofErr w:type="spellStart"/>
+                      <w:r>
+                        <w:t>fluids</w:t>
+                      </w:r>
+                      <w:proofErr w:type="spellEnd"/>
+                      <w:r>
+                        <w:t xml:space="preserve"> computacional per facilitar encara </w:t>
+                      </w:r>
+                      <w:proofErr w:type="spellStart"/>
+                      <w:r>
+                        <w:t>més</w:t>
+                      </w:r>
+                      <w:proofErr w:type="spellEnd"/>
+                      <w:r>
+                        <w:t xml:space="preserve"> el </w:t>
+                      </w:r>
+                      <w:proofErr w:type="spellStart"/>
+                      <w:r>
+                        <w:t>procés</w:t>
+                      </w:r>
+                      <w:proofErr w:type="spellEnd"/>
+                      <w:r>
+                        <w:t xml:space="preserve"> </w:t>
+                      </w:r>
+                      <w:proofErr w:type="spellStart"/>
+                      <w:r>
+                        <w:t>d'obtenció</w:t>
+                      </w:r>
+                      <w:proofErr w:type="spellEnd"/>
+                      <w:r>
+                        <w:t xml:space="preserve"> de les </w:t>
+                      </w:r>
+                      <w:proofErr w:type="spellStart"/>
+                      <w:r>
+                        <w:t>solucions</w:t>
+                      </w:r>
+                      <w:proofErr w:type="spellEnd"/>
+                      <w:r>
+                        <w:t xml:space="preserve"> </w:t>
+                      </w:r>
+                      <w:proofErr w:type="spellStart"/>
+                      <w:r>
+                        <w:t>d'aquests</w:t>
+                      </w:r>
+                      <w:proofErr w:type="spellEnd"/>
+                      <w:r>
+                        <w:t xml:space="preserve"> </w:t>
+                      </w:r>
+                      <w:proofErr w:type="spellStart"/>
+                      <w:r>
+                        <w:t>problemes</w:t>
+                      </w:r>
+                      <w:proofErr w:type="spellEnd"/>
+                      <w:r>
+                        <w:t xml:space="preserve"> </w:t>
+                      </w:r>
+                      <w:proofErr w:type="spellStart"/>
+                      <w:r>
+                        <w:t>relacionats</w:t>
+                      </w:r>
+                      <w:proofErr w:type="spellEnd"/>
+                      <w:r>
+                        <w:t xml:space="preserve"> </w:t>
+                      </w:r>
+                      <w:proofErr w:type="spellStart"/>
+                      <w:r>
+                        <w:t>amb</w:t>
+                      </w:r>
+                      <w:proofErr w:type="spellEnd"/>
+                      <w:r>
+                        <w:t xml:space="preserve"> </w:t>
+                      </w:r>
+                      <w:proofErr w:type="spellStart"/>
+                      <w:r>
+                        <w:t>l'estudi</w:t>
+                      </w:r>
+                      <w:proofErr w:type="spellEnd"/>
+                      <w:r>
+                        <w:t xml:space="preserve"> del </w:t>
+                      </w:r>
+                      <w:proofErr w:type="spellStart"/>
+                      <w:r>
+                        <w:t>comportament</w:t>
+                      </w:r>
+                      <w:proofErr w:type="spellEnd"/>
+                      <w:r>
+                        <w:t xml:space="preserve"> </w:t>
+                      </w:r>
+                      <w:proofErr w:type="spellStart"/>
+                      <w:r>
+                        <w:t>dels</w:t>
+                      </w:r>
+                      <w:proofErr w:type="spellEnd"/>
+                      <w:r>
+                        <w:t xml:space="preserve"> </w:t>
+                      </w:r>
+                      <w:proofErr w:type="spellStart"/>
+                      <w:r>
+                        <w:t>fluids</w:t>
+                      </w:r>
+                      <w:proofErr w:type="spellEnd"/>
+                      <w:r>
+                        <w:t xml:space="preserve">, </w:t>
+                      </w:r>
+                      <w:proofErr w:type="spellStart"/>
+                      <w:r>
+                        <w:t>donant</w:t>
+                      </w:r>
+                      <w:proofErr w:type="spellEnd"/>
+                      <w:r>
+                        <w:t xml:space="preserve"> </w:t>
+                      </w:r>
+                      <w:proofErr w:type="spellStart"/>
+                      <w:r>
+                        <w:t>lloc</w:t>
+                      </w:r>
+                      <w:proofErr w:type="spellEnd"/>
+                      <w:r>
+                        <w:t xml:space="preserve"> </w:t>
+                      </w:r>
+                      <w:proofErr w:type="spellStart"/>
+                      <w:r>
+                        <w:t>resultats</w:t>
+                      </w:r>
+                      <w:proofErr w:type="spellEnd"/>
+                      <w:r>
+                        <w:t xml:space="preserve"> </w:t>
+                      </w:r>
+                      <w:proofErr w:type="spellStart"/>
+                      <w:r>
+                        <w:t>més</w:t>
+                      </w:r>
+                      <w:proofErr w:type="spellEnd"/>
+                      <w:r>
+                        <w:t xml:space="preserve"> </w:t>
+                      </w:r>
+                      <w:proofErr w:type="spellStart"/>
+                      <w:r>
+                        <w:t>visuals</w:t>
+                      </w:r>
+                      <w:proofErr w:type="spellEnd"/>
+                      <w:r>
+                        <w:t xml:space="preserve"> i </w:t>
+                      </w:r>
+                      <w:proofErr w:type="spellStart"/>
+                      <w:r>
+                        <w:t>utilitzant</w:t>
+                      </w:r>
+                      <w:proofErr w:type="spellEnd"/>
+                      <w:r>
+                        <w:t xml:space="preserve"> </w:t>
+                      </w:r>
+                      <w:proofErr w:type="spellStart"/>
+                      <w:r>
+                        <w:t>tècniques</w:t>
+                      </w:r>
+                      <w:proofErr w:type="spellEnd"/>
+                      <w:r>
+                        <w:t xml:space="preserve"> de </w:t>
+                      </w:r>
+                      <w:proofErr w:type="spellStart"/>
+                      <w:r>
+                        <w:t>resolució</w:t>
+                      </w:r>
+                      <w:proofErr w:type="spellEnd"/>
+                      <w:r>
+                        <w:t xml:space="preserve"> </w:t>
+                      </w:r>
+                      <w:proofErr w:type="spellStart"/>
+                      <w:r>
+                        <w:t>numèrica</w:t>
+                      </w:r>
+                      <w:proofErr w:type="spellEnd"/>
+                      <w:r>
+                        <w:t xml:space="preserve"> en </w:t>
+                      </w:r>
+                      <w:proofErr w:type="spellStart"/>
+                      <w:r>
+                        <w:t>lloc</w:t>
+                      </w:r>
+                      <w:proofErr w:type="spellEnd"/>
+                      <w:r>
+                        <w:t xml:space="preserve"> de </w:t>
+                      </w:r>
+                      <w:proofErr w:type="spellStart"/>
+                      <w:r>
+                        <w:t>complexes</w:t>
+                      </w:r>
+                      <w:proofErr w:type="spellEnd"/>
+                      <w:r>
+                        <w:t xml:space="preserve"> </w:t>
+                      </w:r>
+                      <w:proofErr w:type="spellStart"/>
+                      <w:r>
+                        <w:t>solucions</w:t>
+                      </w:r>
+                      <w:proofErr w:type="spellEnd"/>
+                      <w:r>
+                        <w:t xml:space="preserve"> </w:t>
+                      </w:r>
+                      <w:proofErr w:type="spellStart"/>
+                      <w:r>
+                        <w:t>analítiques</w:t>
+                      </w:r>
+                      <w:proofErr w:type="spellEnd"/>
+                      <w:r>
+                        <w:t>.</w:t>
+                      </w:r>
+                    </w:p>
+                    <w:p>
+                      <w:pPr>
+                        <w:rPr>
+                          <w:lang w:val="ca-ES"/>
+                        </w:rPr>
+                      </w:pPr>
+                      <w:proofErr w:type="spellStart"/>
+                      <w:r>
+                        <w:t>Aquest</w:t>
+                      </w:r>
+                      <w:proofErr w:type="spellEnd"/>
+                      <w:r>
+                        <w:t xml:space="preserve"> </w:t>
+                      </w:r>
+                      <w:proofErr w:type="spellStart"/>
+                      <w:r>
+                        <w:t>projecte</w:t>
+                      </w:r>
+                      <w:proofErr w:type="spellEnd"/>
+                      <w:r>
+                        <w:t xml:space="preserve"> </w:t>
+                      </w:r>
+                      <w:proofErr w:type="spellStart"/>
+                      <w:r>
+                        <w:t>està</w:t>
+                      </w:r>
+                      <w:proofErr w:type="spellEnd"/>
+                      <w:r>
+                        <w:t xml:space="preserve"> </w:t>
+                      </w:r>
+                      <w:proofErr w:type="spellStart"/>
+                      <w:r>
+                        <w:t>orientat</w:t>
+                      </w:r>
+                      <w:proofErr w:type="spellEnd"/>
+                      <w:r>
+                        <w:t xml:space="preserve"> a la </w:t>
+                      </w:r>
+                      <w:proofErr w:type="spellStart"/>
+                      <w:r>
+                        <w:t>simulació</w:t>
+                      </w:r>
+                      <w:proofErr w:type="spellEnd"/>
+                      <w:r>
+                        <w:t xml:space="preserve"> </w:t>
+                      </w:r>
+                      <w:proofErr w:type="spellStart"/>
+                      <w:r>
+                        <w:t>d'un</w:t>
+                      </w:r>
+                      <w:proofErr w:type="spellEnd"/>
+                      <w:r>
+                        <w:t xml:space="preserve"> </w:t>
+                      </w:r>
+                      <w:proofErr w:type="spellStart"/>
+                      <w:r>
+                        <w:t>dels</w:t>
+                      </w:r>
+                      <w:proofErr w:type="spellEnd"/>
+                      <w:r>
+                        <w:t xml:space="preserve"> </w:t>
+                      </w:r>
+                      <w:proofErr w:type="spellStart"/>
+                      <w:r>
+                        <w:t>processos</w:t>
+                      </w:r>
+                      <w:proofErr w:type="spellEnd"/>
+                      <w:r>
+                        <w:t xml:space="preserve"> que </w:t>
+                      </w:r>
+                      <w:proofErr w:type="spellStart"/>
+                      <w:r>
+                        <w:t>tenen</w:t>
+                      </w:r>
+                      <w:proofErr w:type="spellEnd"/>
+                      <w:r>
+                        <w:t xml:space="preserve"> </w:t>
+                      </w:r>
+                      <w:proofErr w:type="spellStart"/>
+                      <w:r>
+                        <w:t>lloc</w:t>
+                      </w:r>
+                      <w:proofErr w:type="spellEnd"/>
+                      <w:r>
+                        <w:t xml:space="preserve"> </w:t>
+                      </w:r>
+                      <w:proofErr w:type="spellStart"/>
+                      <w:r>
+                        <w:t>dins</w:t>
+                      </w:r>
+                      <w:proofErr w:type="spellEnd"/>
+                      <w:r>
+                        <w:t xml:space="preserve"> el flux </w:t>
+                      </w:r>
+                      <w:proofErr w:type="spellStart"/>
+                      <w:r>
+                        <w:t>d'aire</w:t>
+                      </w:r>
+                      <w:proofErr w:type="spellEnd"/>
+                      <w:r>
+                        <w:t xml:space="preserve"> </w:t>
+                      </w:r>
+                      <w:proofErr w:type="spellStart"/>
+                      <w:r>
+                        <w:t>supersònic</w:t>
+                      </w:r>
+                      <w:proofErr w:type="spellEnd"/>
+                      <w:r>
+                        <w:t xml:space="preserve">, en </w:t>
+                      </w:r>
+                      <w:proofErr w:type="spellStart"/>
+                      <w:r>
+                        <w:t>concret</w:t>
+                      </w:r>
+                      <w:proofErr w:type="spellEnd"/>
+                      <w:r>
+                        <w:t xml:space="preserve">, </w:t>
+                      </w:r>
+                      <w:proofErr w:type="spellStart"/>
+                      <w:r>
+                        <w:t>l'estudi</w:t>
+                      </w:r>
+                      <w:proofErr w:type="spellEnd"/>
+                      <w:r>
+                        <w:t xml:space="preserve"> </w:t>
+                      </w:r>
+                      <w:proofErr w:type="spellStart"/>
+                      <w:r>
+                        <w:t>d'una</w:t>
+                      </w:r>
+                      <w:proofErr w:type="spellEnd"/>
+                      <w:r>
+                        <w:t xml:space="preserve"> </w:t>
+                      </w:r>
+                      <w:proofErr w:type="spellStart"/>
+                      <w:r>
+                        <w:t>ona</w:t>
+                      </w:r>
+                      <w:proofErr w:type="spellEnd"/>
+                      <w:r>
+                        <w:t xml:space="preserve"> expansiva, també </w:t>
+                      </w:r>
+                      <w:proofErr w:type="spellStart"/>
+                      <w:r>
+                        <w:t>coneguda</w:t>
+                      </w:r>
+                      <w:proofErr w:type="spellEnd"/>
+                      <w:r>
+                        <w:t xml:space="preserve"> </w:t>
+                      </w:r>
+                      <w:proofErr w:type="spellStart"/>
+                      <w:r>
+                        <w:t>com</w:t>
+                      </w:r>
+                      <w:proofErr w:type="spellEnd"/>
+                      <w:r>
+                        <w:t xml:space="preserve"> a </w:t>
+                      </w:r>
+                      <w:proofErr w:type="spellStart"/>
+                      <w:r>
+                        <w:t>expansió</w:t>
+                      </w:r>
+                      <w:proofErr w:type="spellEnd"/>
+                      <w:r>
+                        <w:t xml:space="preserve"> de </w:t>
+                      </w:r>
+                      <w:proofErr w:type="spellStart"/>
+                      <w:r>
+                        <w:t>Prandtl</w:t>
+                      </w:r>
+                      <w:proofErr w:type="spellEnd"/>
+                      <w:r>
+                        <w:t>-Meyer.</w:t>
+                      </w:r>
+                    </w:p>
+                    <w:p/>
+                  </w:txbxContent>
+                </v:textbox>
+                <w10:wrap type="square"/>
+              </v:shape>
+            </w:pict>
+          </mc:Fallback>
+        </mc:AlternateContent>
       </w:r>
     </w:p>
     <w:p>
@@ -250,7 +2317,7 @@
                     <pic:cNvPicPr/>
                   </pic:nvPicPr>
                   <pic:blipFill>
-                    <a:blip r:embed="rId7"/>
+                    <a:blip r:embed="rId9"/>
                     <a:stretch>
                       <a:fillRect/>
                     </a:stretch>
@@ -478,7 +2545,6 @@
         <w:rPr>
           <w:lang w:val="en-US"/>
         </w:rPr>
-        <w:lastRenderedPageBreak/>
         <w:t xml:space="preserve">It has to be empathized </w:t>
       </w:r>
       <w:r>
@@ -1244,14 +3310,14 @@
         <w:rPr>
           <w:lang w:val="en-US"/>
         </w:rPr>
-        <w:t xml:space="preserve">In this simulation, we are going to suppose that the flow that moves on the surface is two-dimensional, supersonic and invisible and we are going to establish a series of initial conditions in order to simplify the problem and obtain the 5 properties of the flow that interests us to study its behavior: velocity (both vertical and horizontal), Mach number, density, temperature </w:t>
+        <w:t xml:space="preserve">In this simulation, we are going to suppose that the flow that moves on the surface is two-dimensional, supersonic and invisible and we are going to establish a series of initial conditions in order to simplify the problem and obtain the 5 properties of the flow that interests us to </w:t>
       </w:r>
       <w:r>
         <w:rPr>
           <w:lang w:val="en-US"/>
         </w:rPr>
         <w:lastRenderedPageBreak/>
-        <w:t>and pressure.</w:t>
+        <w:t>study its behavior: velocity (both vertical and horizontal), Mach number, density, temperature and pressure.</w:t>
       </w:r>
       <w:r>
         <w:rPr>
@@ -2880,14 +4946,7 @@
               <w:rFonts w:ascii="Cambria Math" w:hAnsi="Cambria Math"/>
               <w:lang w:val="en-US"/>
             </w:rPr>
-            <m:t xml:space="preserve"> since we consider an isentropic flow withou</m:t>
-          </m:r>
-          <m:r>
-            <w:rPr>
-              <w:rFonts w:ascii="Cambria Math" w:hAnsi="Cambria Math"/>
-              <w:lang w:val="en-US"/>
-            </w:rPr>
-            <m:t>t body forces</m:t>
+            <m:t xml:space="preserve"> since we consider an isentropic flow without body forces</m:t>
           </m:r>
         </m:oMath>
       </m:oMathPara>
@@ -3044,7 +5103,7 @@
                     <pic:cNvPicPr/>
                   </pic:nvPicPr>
                   <pic:blipFill>
-                    <a:blip r:embed="rId8"/>
+                    <a:blip r:embed="rId10"/>
                     <a:stretch>
                       <a:fillRect/>
                     </a:stretch>
@@ -20941,6 +23000,13 @@
     </w:p>
     <w:p>
       <w:pPr>
+        <w:rPr>
+          <w:lang w:val="en-US"/>
+        </w:rPr>
+      </w:pPr>
+    </w:p>
+    <w:p>
+      <w:pPr>
         <w:pStyle w:val="Ttulo1"/>
         <w:numPr>
           <w:ilvl w:val="0"/>
@@ -20983,21 +23049,130 @@
         <w:rPr>
           <w:lang w:val="en-GB"/>
         </w:rPr>
-        <w:t>-Meyer expansion wave flow field. In order to make a comprehensible simulator and user-friendly, it has been organised in diverse classes and windows.</w:t>
+        <w:t>-Meyer expansion wave flow field</w:t>
+      </w:r>
+      <w:r>
+        <w:rPr>
+          <w:lang w:val="en-GB"/>
+        </w:rPr>
+        <w:t xml:space="preserve"> (</w:t>
+      </w:r>
+      <w:r>
+        <w:rPr>
+          <w:lang w:val="en-GB"/>
+        </w:rPr>
+        <w:t xml:space="preserve">in </w:t>
+      </w:r>
+      <w:r>
+        <w:rPr>
+          <w:lang w:val="en-GB"/>
+        </w:rPr>
+        <w:t>the way we have explained in the previous “mathematics” section)</w:t>
+      </w:r>
+      <w:r>
+        <w:rPr>
+          <w:lang w:val="en-GB"/>
+        </w:rPr>
+        <w:t>.</w:t>
+      </w:r>
+    </w:p>
+    <w:p>
+      <w:pPr>
+        <w:jc w:val="both"/>
+        <w:rPr>
+          <w:lang w:val="en-US"/>
+        </w:rPr>
+      </w:pPr>
+      <w:r>
+        <w:rPr>
+          <w:lang w:val="en-US"/>
+        </w:rPr>
+        <w:t>With the previous equations calculated for the initial conditions (initial state of the flow), all the flow properties can be calculated from now on and displayed graphically in a series of tables and graphs that we will comment on later in this report for a better underst</w:t>
+      </w:r>
+      <w:r>
+        <w:rPr>
+          <w:lang w:val="en-US"/>
+        </w:rPr>
+        <w:t xml:space="preserve">anding of the physical problem </w:t>
+      </w:r>
+      <w:r>
+        <w:rPr>
+          <w:lang w:val="en-US"/>
+        </w:rPr>
+        <w:t>analyzed.</w:t>
+      </w:r>
+    </w:p>
+    <w:p>
+      <w:pPr>
+        <w:jc w:val="both"/>
+        <w:rPr>
+          <w:lang w:val="en-GB"/>
+        </w:rPr>
+      </w:pPr>
+      <w:r>
+        <w:rPr>
+          <w:lang w:val="en-US"/>
+        </w:rPr>
+        <w:t xml:space="preserve"> </w:t>
+      </w:r>
+      <w:r>
+        <w:rPr>
+          <w:lang w:val="en-GB"/>
+        </w:rPr>
+        <w:t>In order to make a comprehensible</w:t>
+      </w:r>
+      <w:r>
+        <w:rPr>
+          <w:lang w:val="en-GB"/>
+        </w:rPr>
+        <w:t xml:space="preserve"> simulator and user-friendly, the code</w:t>
+      </w:r>
+      <w:r>
+        <w:rPr>
+          <w:lang w:val="en-GB"/>
+        </w:rPr>
+        <w:t xml:space="preserve"> has been organised in diverse classes and windows.</w:t>
       </w:r>
     </w:p>
     <w:p>
       <w:pPr>
         <w:pStyle w:val="Ttulo2"/>
-        <w:rPr>
-          <w:lang w:val="en-GB"/>
-        </w:rPr>
       </w:pPr>
       <w:r>
-        <w:rPr>
-          <w:lang w:val="en-GB"/>
-        </w:rPr>
-        <w:t>4.1. Classes</w:t>
+        <w:t xml:space="preserve">4.1. </w:t>
+      </w:r>
+      <w:proofErr w:type="spellStart"/>
+      <w:r>
+        <w:t>Classes</w:t>
+      </w:r>
+      <w:proofErr w:type="spellEnd"/>
+    </w:p>
+    <w:p>
+      <w:pPr>
+        <w:jc w:val="both"/>
+        <w:rPr>
+          <w:lang w:val="en-US"/>
+        </w:rPr>
+      </w:pPr>
+      <w:r>
+        <w:rPr>
+          <w:lang w:val="en-US"/>
+        </w:rPr>
+        <w:t xml:space="preserve">The “Classes” part of the code is the part where we calculate all the equations involved in obtaining the parameters that describe the behavior of the flow. All the discretized equations according to the corresponding method (in this case the Predictor-Corrector with the </w:t>
+      </w:r>
+      <w:proofErr w:type="spellStart"/>
+      <w:r>
+        <w:rPr>
+          <w:lang w:val="en-US"/>
+        </w:rPr>
+        <w:t>MacCormack</w:t>
+      </w:r>
+      <w:proofErr w:type="spellEnd"/>
+      <w:r>
+        <w:rPr>
+          <w:lang w:val="en-US"/>
+        </w:rPr>
+        <w:t xml:space="preserve"> technique), the artificial viscosity and the boundary conditions are implicit in this section.</w:t>
       </w:r>
     </w:p>
     <w:p>
@@ -21243,11 +23418,12 @@
           <w:noProof/>
           <w:lang w:val="ca-ES" w:eastAsia="ca-ES"/>
         </w:rPr>
+        <w:lastRenderedPageBreak/>
         <w:drawing>
-          <wp:inline distT="0" distB="0" distL="0" distR="0" wp14:anchorId="6080E0EC" wp14:editId="2A9C1E54">
-            <wp:extent cx="3543300" cy="1985338"/>
-            <wp:effectExtent l="0" t="0" r="0" b="0"/>
-            <wp:docPr id="10" name="Imagen 10"/>
+          <wp:inline distT="0" distB="0" distL="0" distR="0" wp14:anchorId="7B645316" wp14:editId="199DB4A9">
+            <wp:extent cx="5400040" cy="3558540"/>
+            <wp:effectExtent l="0" t="0" r="0" b="3810"/>
+            <wp:docPr id="5" name="Imagen 5"/>
             <wp:cNvGraphicFramePr>
               <a:graphicFrameLocks xmlns:a="http://schemas.openxmlformats.org/drawingml/2006/main" noChangeAspect="1"/>
             </wp:cNvGraphicFramePr>
@@ -21255,229 +23431,7 @@
               <a:graphicData uri="http://schemas.openxmlformats.org/drawingml/2006/picture">
                 <pic:pic xmlns:pic="http://schemas.openxmlformats.org/drawingml/2006/picture">
                   <pic:nvPicPr>
-                    <pic:cNvPr id="0" name=""/>
-                    <pic:cNvPicPr/>
-                  </pic:nvPicPr>
-                  <pic:blipFill>
-                    <a:blip r:embed="rId9"/>
-                    <a:stretch>
-                      <a:fillRect/>
-                    </a:stretch>
-                  </pic:blipFill>
-                  <pic:spPr>
-                    <a:xfrm>
-                      <a:off x="0" y="0"/>
-                      <a:ext cx="3542883" cy="1985105"/>
-                    </a:xfrm>
-                    <a:prstGeom prst="rect">
-                      <a:avLst/>
-                    </a:prstGeom>
-                  </pic:spPr>
-                </pic:pic>
-              </a:graphicData>
-            </a:graphic>
-          </wp:inline>
-        </w:drawing>
-      </w:r>
-    </w:p>
-    <w:p>
-      <w:pPr>
-        <w:jc w:val="both"/>
-        <w:rPr>
-          <w:lang w:val="en-GB"/>
-        </w:rPr>
-      </w:pPr>
-      <w:r>
-        <w:rPr>
-          <w:lang w:val="en-GB"/>
-        </w:rPr>
-        <w:lastRenderedPageBreak/>
-        <w:t xml:space="preserve">This first window is the first contact with the simulation and because of that it allows the user to access a tutorial of use. Moreover, in this window </w:t>
-      </w:r>
-      <w:r>
-        <w:rPr>
-          <w:lang w:val="en-GB"/>
-        </w:rPr>
-        <w:t>we can press the exit to quit the simulation or the start to enter in the simulation. Here also is the button that connects with the credits.</w:t>
-      </w:r>
-    </w:p>
-    <w:p>
-      <w:pPr>
-        <w:jc w:val="both"/>
-        <w:rPr>
-          <w:lang w:val="en-GB"/>
-        </w:rPr>
-      </w:pPr>
-      <w:r>
-        <w:rPr>
-          <w:lang w:val="en-GB"/>
-        </w:rPr>
-        <w:t xml:space="preserve">The next window is the simulating one. In this window is where we find the main utility of the program: the computation of the </w:t>
-      </w:r>
-      <w:proofErr w:type="spellStart"/>
-      <w:r>
-        <w:rPr>
-          <w:lang w:val="en-GB"/>
-        </w:rPr>
-        <w:t>Prandtl</w:t>
-      </w:r>
-      <w:proofErr w:type="spellEnd"/>
-      <w:r>
-        <w:rPr>
-          <w:lang w:val="en-GB"/>
-        </w:rPr>
-        <w:t>-Meyer expansion wave flow field.</w:t>
-      </w:r>
-    </w:p>
-    <w:p>
-      <w:pPr>
-        <w:jc w:val="center"/>
-        <w:rPr>
-          <w:lang w:val="en-GB"/>
-        </w:rPr>
-      </w:pPr>
-      <w:r>
-        <w:rPr>
-          <w:noProof/>
-          <w:lang w:val="ca-ES" w:eastAsia="ca-ES"/>
-        </w:rPr>
-        <w:drawing>
-          <wp:inline distT="0" distB="0" distL="0" distR="0" wp14:anchorId="676BBB43" wp14:editId="2AFBE803">
-            <wp:extent cx="5400040" cy="3390453"/>
-            <wp:effectExtent l="0" t="0" r="0" b="635"/>
-            <wp:docPr id="11" name="Imagen 11"/>
-            <wp:cNvGraphicFramePr>
-              <a:graphicFrameLocks xmlns:a="http://schemas.openxmlformats.org/drawingml/2006/main" noChangeAspect="1"/>
-            </wp:cNvGraphicFramePr>
-            <a:graphic xmlns:a="http://schemas.openxmlformats.org/drawingml/2006/main">
-              <a:graphicData uri="http://schemas.openxmlformats.org/drawingml/2006/picture">
-                <pic:pic xmlns:pic="http://schemas.openxmlformats.org/drawingml/2006/picture">
-                  <pic:nvPicPr>
-                    <pic:cNvPr id="0" name=""/>
-                    <pic:cNvPicPr/>
-                  </pic:nvPicPr>
-                  <pic:blipFill>
-                    <a:blip r:embed="rId10"/>
-                    <a:stretch>
-                      <a:fillRect/>
-                    </a:stretch>
-                  </pic:blipFill>
-                  <pic:spPr>
-                    <a:xfrm>
-                      <a:off x="0" y="0"/>
-                      <a:ext cx="5400040" cy="3390453"/>
-                    </a:xfrm>
-                    <a:prstGeom prst="rect">
-                      <a:avLst/>
-                    </a:prstGeom>
-                  </pic:spPr>
-                </pic:pic>
-              </a:graphicData>
-            </a:graphic>
-          </wp:inline>
-        </w:drawing>
-      </w:r>
-    </w:p>
-    <w:p>
-      <w:pPr>
-        <w:rPr>
-          <w:lang w:val="en-GB"/>
-        </w:rPr>
-      </w:pPr>
-    </w:p>
-    <w:p>
-      <w:pPr>
-        <w:jc w:val="both"/>
-        <w:rPr>
-          <w:lang w:val="en-GB"/>
-        </w:rPr>
-      </w:pPr>
-      <w:r>
-        <w:rPr>
-          <w:lang w:val="en-GB"/>
-        </w:rPr>
-        <w:t xml:space="preserve">Different buttons are created to calculate and reset the simulation.  It can be selected the default parameters or also it can be written the ones that the user wishes. Additionally, saving and loading buttons are implemented. </w:t>
-      </w:r>
-      <w:r>
-        <w:rPr>
-          <w:lang w:val="en-GB"/>
-        </w:rPr>
-        <w:t>Besides it can be selected the precision: high, normal or low. Depending on the precision the grid size is going to variate.</w:t>
-      </w:r>
-    </w:p>
-    <w:p>
-      <w:pPr>
-        <w:jc w:val="both"/>
-        <w:rPr>
-          <w:lang w:val="en-GB"/>
-        </w:rPr>
-      </w:pPr>
-      <w:r>
-        <w:rPr>
-          <w:lang w:val="en-GB"/>
-        </w:rPr>
-        <w:t>When the simulation is computed, a visual grid-like representation can be observed of one of the attributes of the flow. This attribute represented can be changed to visualise another set of values.</w:t>
-      </w:r>
-    </w:p>
-    <w:p>
-      <w:pPr>
-        <w:jc w:val="both"/>
-        <w:rPr>
-          <w:lang w:val="en-GB"/>
-        </w:rPr>
-      </w:pPr>
-      <w:r>
-        <w:rPr>
-          <w:lang w:val="en-GB"/>
-        </w:rPr>
-        <w:t>Finally, if the mouse is placed inside the grid in a specific location of a cell, different labels shows the attributes of the specific cell.</w:t>
-      </w:r>
-    </w:p>
-    <w:p>
-      <w:pPr>
-        <w:rPr>
-          <w:lang w:val="en-GB"/>
-        </w:rPr>
-      </w:pPr>
-      <w:r>
-        <w:rPr>
-          <w:lang w:val="en-GB"/>
-        </w:rPr>
-        <w:t xml:space="preserve">The next window is the tables of velocity, temperature, pressure, etc. These variables that we had observed in the visual grid-like representation are now shown in tables enabling knowing its specific value in each position of the field. </w:t>
-      </w:r>
-    </w:p>
-    <w:p>
-      <w:pPr>
-        <w:rPr>
-          <w:lang w:val="en-GB"/>
-        </w:rPr>
-      </w:pPr>
-    </w:p>
-    <w:p>
-      <w:pPr>
-        <w:rPr>
-          <w:lang w:val="en-GB"/>
-        </w:rPr>
-      </w:pPr>
-      <w:r>
-        <w:rPr>
-          <w:noProof/>
-          <w:lang w:val="ca-ES" w:eastAsia="ca-ES"/>
-        </w:rPr>
-        <w:lastRenderedPageBreak/>
-        <w:drawing>
-          <wp:inline distT="0" distB="0" distL="0" distR="0" wp14:anchorId="1D35C5E5" wp14:editId="152A93E3">
-            <wp:extent cx="5153025" cy="3609975"/>
-            <wp:effectExtent l="0" t="0" r="9525" b="9525"/>
-            <wp:docPr id="12" name="Imagen 12"/>
-            <wp:cNvGraphicFramePr>
-              <a:graphicFrameLocks xmlns:a="http://schemas.openxmlformats.org/drawingml/2006/main" noChangeAspect="1"/>
-            </wp:cNvGraphicFramePr>
-            <a:graphic xmlns:a="http://schemas.openxmlformats.org/drawingml/2006/main">
-              <a:graphicData uri="http://schemas.openxmlformats.org/drawingml/2006/picture">
-                <pic:pic xmlns:pic="http://schemas.openxmlformats.org/drawingml/2006/picture">
-                  <pic:nvPicPr>
-                    <pic:cNvPr id="0" name=""/>
+                    <pic:cNvPr id="1" name=""/>
                     <pic:cNvPicPr/>
                   </pic:nvPicPr>
                   <pic:blipFill>
@@ -21489,7 +23443,7 @@
                   <pic:spPr>
                     <a:xfrm>
                       <a:off x="0" y="0"/>
-                      <a:ext cx="5153025" cy="3609975"/>
+                      <a:ext cx="5400040" cy="3558540"/>
                     </a:xfrm>
                     <a:prstGeom prst="rect">
                       <a:avLst/>
@@ -21513,7 +23467,25 @@
         <w:rPr>
           <w:lang w:val="en-GB"/>
         </w:rPr>
-        <w:t>This table results can be exported by pressing the export button, so any further investigation, or simply save it, can be done.</w:t>
+        <w:t>This first window is the first contact with the simulation and because of that it allows the user to access a tutorial of</w:t>
+      </w:r>
+      <w:r>
+        <w:rPr>
+          <w:lang w:val="en-GB"/>
+        </w:rPr>
+        <w:t xml:space="preserve"> use. For this, it consists of </w:t>
+      </w:r>
+      <w:r>
+        <w:rPr>
+          <w:lang w:val="en-GB"/>
+        </w:rPr>
+        <w:t>three buttons: the "Start" button by</w:t>
+      </w:r>
+      <w:r>
+        <w:rPr>
+          <w:lang w:val="en-GB"/>
+        </w:rPr>
+        <w:t xml:space="preserve"> which, by pressing it, the user is directed to the window where the problem simulation is carried out. The "Tutorial" button with which we can access a video tutorial on how the simulator works and the "Exit" button to close the simulator.</w:t>
       </w:r>
     </w:p>
     <w:p>
@@ -21527,11 +23499,26 @@
         <w:rPr>
           <w:lang w:val="en-GB"/>
         </w:rPr>
-        <w:t>Then, the following window enables checking the validity of the results.</w:t>
+        <w:t xml:space="preserve">The next window is the simulating one. In this window is where we find the main utility of the program: the computation of the </w:t>
+      </w:r>
+      <w:proofErr w:type="spellStart"/>
+      <w:r>
+        <w:rPr>
+          <w:lang w:val="en-GB"/>
+        </w:rPr>
+        <w:t>Prandtl</w:t>
+      </w:r>
+      <w:proofErr w:type="spellEnd"/>
+      <w:r>
+        <w:rPr>
+          <w:lang w:val="en-GB"/>
+        </w:rPr>
+        <w:t>-Meyer expansion wave flow field.</w:t>
       </w:r>
     </w:p>
     <w:p>
       <w:pPr>
+        <w:jc w:val="center"/>
         <w:rPr>
           <w:lang w:val="en-GB"/>
         </w:rPr>
@@ -21542,10 +23529,10 @@
           <w:lang w:val="ca-ES" w:eastAsia="ca-ES"/>
         </w:rPr>
         <w:drawing>
-          <wp:inline distT="0" distB="0" distL="0" distR="0" wp14:anchorId="13E71772" wp14:editId="1B1E8344">
-            <wp:extent cx="5400040" cy="3862758"/>
-            <wp:effectExtent l="0" t="0" r="0" b="4445"/>
-            <wp:docPr id="13" name="Imagen 13"/>
+          <wp:inline distT="0" distB="0" distL="0" distR="0" wp14:anchorId="676BBB43" wp14:editId="2AFBE803">
+            <wp:extent cx="5400040" cy="3390453"/>
+            <wp:effectExtent l="0" t="0" r="0" b="635"/>
+            <wp:docPr id="11" name="Imagen 11"/>
             <wp:cNvGraphicFramePr>
               <a:graphicFrameLocks xmlns:a="http://schemas.openxmlformats.org/drawingml/2006/main" noChangeAspect="1"/>
             </wp:cNvGraphicFramePr>
@@ -21565,7 +23552,7 @@
                   <pic:spPr>
                     <a:xfrm>
                       <a:off x="0" y="0"/>
-                      <a:ext cx="5400040" cy="3862758"/>
+                      <a:ext cx="5400040" cy="3390453"/>
                     </a:xfrm>
                     <a:prstGeom prst="rect">
                       <a:avLst/>
@@ -21597,7 +23584,13 @@
           <w:lang w:val="en-GB"/>
         </w:rPr>
         <w:lastRenderedPageBreak/>
-        <w:t>Here can be compared the Anderson results with the specific columns computed by the simulator. Moreover, some further study is done analysing the variation of the results.</w:t>
+        <w:t xml:space="preserve">Different buttons are created to calculate and reset the simulation.  It can be selected the default parameters or also it can be written the ones that the user wishes. Additionally, saving and loading buttons are implemented. </w:t>
+      </w:r>
+      <w:r>
+        <w:rPr>
+          <w:lang w:val="en-GB"/>
+        </w:rPr>
+        <w:t>Besides it can be selected the precision: high, normal or low. Depending on the precision the grid size is going to variate.</w:t>
       </w:r>
     </w:p>
     <w:p>
@@ -21607,6 +23600,12 @@
           <w:lang w:val="en-GB"/>
         </w:rPr>
       </w:pPr>
+      <w:r>
+        <w:rPr>
+          <w:lang w:val="en-GB"/>
+        </w:rPr>
+        <w:t>When the simulation is computed, a visual grid-like representation can be observed of one of the attributes of the flow. This attribute represented can be changed to visualise another set of values.</w:t>
+      </w:r>
     </w:p>
     <w:p>
       <w:pPr>
@@ -21619,18 +23618,31 @@
         <w:rPr>
           <w:lang w:val="en-GB"/>
         </w:rPr>
-        <w:t xml:space="preserve">The next windows we have are the plots and the advanced study. In the plots window is where can be observed </w:t>
-      </w:r>
-      <w:r>
-        <w:rPr>
-          <w:lang w:val="en-GB"/>
-        </w:rPr>
-        <w:t>the evolution of the parameters in the field and interesting results of the simulator.</w:t>
+        <w:t>Finally, if the mouse is placed inside the grid in a specific location of a cell, different labels shows the attributes of the specific cell.</w:t>
       </w:r>
     </w:p>
     <w:p>
       <w:pPr>
-        <w:jc w:val="both"/>
+        <w:rPr>
+          <w:lang w:val="en-GB"/>
+        </w:rPr>
+      </w:pPr>
+      <w:r>
+        <w:rPr>
+          <w:lang w:val="en-GB"/>
+        </w:rPr>
+        <w:t xml:space="preserve">The next window is the tables of velocity, temperature, pressure, etc. These variables that we had observed in the visual grid-like representation are now shown in tables enabling knowing its specific value in each position of the field. </w:t>
+      </w:r>
+    </w:p>
+    <w:p>
+      <w:pPr>
+        <w:rPr>
+          <w:lang w:val="en-GB"/>
+        </w:rPr>
+      </w:pPr>
+    </w:p>
+    <w:p>
+      <w:pPr>
         <w:rPr>
           <w:lang w:val="en-GB"/>
         </w:rPr>
@@ -21641,10 +23653,10 @@
           <w:lang w:val="ca-ES" w:eastAsia="ca-ES"/>
         </w:rPr>
         <w:drawing>
-          <wp:inline distT="0" distB="0" distL="0" distR="0" wp14:anchorId="67285117" wp14:editId="10BBC077">
-            <wp:extent cx="5400040" cy="3744834"/>
-            <wp:effectExtent l="0" t="0" r="0" b="8255"/>
-            <wp:docPr id="14" name="Imagen 14"/>
+          <wp:inline distT="0" distB="0" distL="0" distR="0" wp14:anchorId="1D35C5E5" wp14:editId="152A93E3">
+            <wp:extent cx="5153025" cy="3609975"/>
+            <wp:effectExtent l="0" t="0" r="9525" b="9525"/>
+            <wp:docPr id="12" name="Imagen 12"/>
             <wp:cNvGraphicFramePr>
               <a:graphicFrameLocks xmlns:a="http://schemas.openxmlformats.org/drawingml/2006/main" noChangeAspect="1"/>
             </wp:cNvGraphicFramePr>
@@ -21664,7 +23676,7 @@
                   <pic:spPr>
                     <a:xfrm>
                       <a:off x="0" y="0"/>
-                      <a:ext cx="5400040" cy="3744834"/>
+                      <a:ext cx="5153025" cy="3609975"/>
                     </a:xfrm>
                     <a:prstGeom prst="rect">
                       <a:avLst/>
@@ -21679,13 +23691,21 @@
     </w:p>
     <w:p>
       <w:pPr>
+        <w:jc w:val="both"/>
         <w:rPr>
           <w:lang w:val="en-GB"/>
         </w:rPr>
       </w:pPr>
+      <w:r>
+        <w:rPr>
+          <w:lang w:val="en-GB"/>
+        </w:rPr>
+        <w:t>This table results can be exported by pressing the export button, so any further investigation, or simply save it, can be done.</w:t>
+      </w:r>
     </w:p>
     <w:p>
       <w:pPr>
+        <w:jc w:val="both"/>
         <w:rPr>
           <w:lang w:val="en-GB"/>
         </w:rPr>
@@ -21694,26 +23714,11 @@
         <w:rPr>
           <w:lang w:val="en-GB"/>
         </w:rPr>
-        <w:t>In the advance study is where it is found in what consists the advance study of the project, accom</w:t>
-      </w:r>
-      <w:r>
-        <w:rPr>
-          <w:lang w:val="en-GB"/>
-        </w:rPr>
-        <w:t>pany with visual results</w:t>
-      </w:r>
-      <w:r>
-        <w:rPr>
-          <w:lang w:val="en-GB"/>
-        </w:rPr>
-        <w:t>.</w:t>
+        <w:t>Then, the following window enables checking the validity of the results.</w:t>
       </w:r>
     </w:p>
     <w:p>
       <w:pPr>
-        <w:tabs>
-          <w:tab w:val="left" w:pos="3675"/>
-        </w:tabs>
         <w:rPr>
           <w:lang w:val="en-GB"/>
         </w:rPr>
@@ -21725,10 +23730,10 @@
         </w:rPr>
         <w:lastRenderedPageBreak/>
         <w:drawing>
-          <wp:inline distT="0" distB="0" distL="0" distR="0" wp14:anchorId="0A9256C8" wp14:editId="50288AAE">
-            <wp:extent cx="5400040" cy="3699620"/>
-            <wp:effectExtent l="0" t="0" r="0" b="0"/>
-            <wp:docPr id="15" name="Imagen 15"/>
+          <wp:inline distT="0" distB="0" distL="0" distR="0" wp14:anchorId="13E71772" wp14:editId="1B1E8344">
+            <wp:extent cx="5400040" cy="3862758"/>
+            <wp:effectExtent l="0" t="0" r="0" b="4445"/>
+            <wp:docPr id="13" name="Imagen 13"/>
             <wp:cNvGraphicFramePr>
               <a:graphicFrameLocks xmlns:a="http://schemas.openxmlformats.org/drawingml/2006/main" noChangeAspect="1"/>
             </wp:cNvGraphicFramePr>
@@ -21748,7 +23753,7 @@
                   <pic:spPr>
                     <a:xfrm>
                       <a:off x="0" y="0"/>
-                      <a:ext cx="5400040" cy="3699620"/>
+                      <a:ext cx="5400040" cy="3862758"/>
                     </a:xfrm>
                     <a:prstGeom prst="rect">
                       <a:avLst/>
@@ -21760,144 +23765,11 @@
           </wp:inline>
         </w:drawing>
       </w:r>
-      <w:r>
-        <w:rPr>
-          <w:lang w:val="en-GB"/>
-        </w:rPr>
-        <w:tab/>
-      </w:r>
     </w:p>
     <w:p>
       <w:pPr>
         <w:rPr>
           <w:lang w:val="en-GB"/>
-        </w:rPr>
-      </w:pPr>
-      <w:r>
-        <w:rPr>
-          <w:lang w:val="en-GB"/>
-        </w:rPr>
-        <w:t>Finally, special attention has been p</w:t>
-      </w:r>
-      <w:r>
-        <w:rPr>
-          <w:lang w:val="en-GB"/>
-        </w:rPr>
-        <w:t>aid in the robustness of the windows, so potential mistakes of users do not provoke a fatal error that disables the whole simulator.</w:t>
-      </w:r>
-    </w:p>
-    <w:p>
-      <w:pPr>
-        <w:rPr>
-          <w:lang w:val="en-US"/>
-        </w:rPr>
-      </w:pPr>
-    </w:p>
-    <w:p>
-      <w:pPr>
-        <w:pStyle w:val="Ttulo2"/>
-        <w:numPr>
-          <w:ilvl w:val="1"/>
-          <w:numId w:val="4"/>
-        </w:numPr>
-        <w:rPr>
-          <w:lang w:val="en-US"/>
-        </w:rPr>
-      </w:pPr>
-      <w:r>
-        <w:rPr>
-          <w:lang w:val="en-US"/>
-        </w:rPr>
-        <w:t>Challenges and decisions</w:t>
-      </w:r>
-    </w:p>
-    <w:p>
-      <w:pPr>
-        <w:jc w:val="both"/>
-        <w:rPr>
-          <w:lang w:val="en-GB"/>
-        </w:rPr>
-      </w:pPr>
-      <w:r>
-        <w:rPr>
-          <w:lang w:val="en-US"/>
-        </w:rPr>
-        <w:t xml:space="preserve">One of the biggest challenges in the development of the simulator was the adaptation itself of the </w:t>
-      </w:r>
-      <w:proofErr w:type="spellStart"/>
-      <w:r>
-        <w:rPr>
-          <w:lang w:val="en-GB"/>
-        </w:rPr>
-        <w:t>Prandtl</w:t>
-      </w:r>
-      <w:proofErr w:type="spellEnd"/>
-      <w:r>
-        <w:rPr>
-          <w:lang w:val="en-GB"/>
-        </w:rPr>
-        <w:t>-Meyer expansion wave flow field, as many complex equations and functions are considered for the computation.</w:t>
-      </w:r>
-    </w:p>
-    <w:p>
-      <w:pPr>
-        <w:jc w:val="both"/>
-        <w:rPr>
-          <w:lang w:val="en-GB"/>
-        </w:rPr>
-      </w:pPr>
-      <w:r>
-        <w:rPr>
-          <w:lang w:val="en-GB"/>
-        </w:rPr>
-        <w:t>To overcome the difficulties led of the computation, a MATLAB code was initially done</w:t>
-      </w:r>
-      <w:r>
-        <w:rPr>
-          <w:lang w:val="en-GB"/>
-        </w:rPr>
-        <w:t xml:space="preserve"> and online research was done to check different implementations. Once the MATLAB was fully functional and the results matched with the Anderson tables, the code was transferred and adapted to C#.</w:t>
-      </w:r>
-    </w:p>
-    <w:p>
-      <w:pPr>
-        <w:jc w:val="both"/>
-        <w:rPr>
-          <w:lang w:val="en-GB"/>
-        </w:rPr>
-      </w:pPr>
-      <w:r>
-        <w:rPr>
-          <w:lang w:val="en-GB"/>
-        </w:rPr>
-        <w:t xml:space="preserve">Another significant challenge was the advance study, as no verifications could be done to ensure it was correct. To solve this challenge the advance study problem was divided in smaller problems and they were solve it separately and then gathered to obtain a solution. </w:t>
-      </w:r>
-    </w:p>
-    <w:p>
-      <w:pPr>
-        <w:jc w:val="both"/>
-        <w:rPr>
-          <w:lang w:val="en-US"/>
-        </w:rPr>
-      </w:pPr>
-      <w:r>
-        <w:rPr>
-          <w:lang w:val="en-GB"/>
-        </w:rPr>
-        <w:t xml:space="preserve">Finally, the results representations have been done in two different ways; the first one in the same window where the simulator computes the flow field. This first representation corresponds to the physical plane representation and different colours representing the variation of the temperature, density, etc. This first representation of results was selected as is a visual but effective way of obtaining a general knowledge of how the fluid behaves. Additionally, in the next window, tables with the results are obtained. This other way of visualising the results allows more specific </w:t>
-      </w:r>
-      <w:r>
-        <w:rPr>
-          <w:lang w:val="en-GB"/>
-        </w:rPr>
-        <w:t>values and also usher into further studies, as this results can be exported and then can be handled by the user for further studies.</w:t>
-      </w:r>
-    </w:p>
-    <w:p>
-      <w:pPr>
-        <w:jc w:val="both"/>
-        <w:rPr>
-          <w:lang w:val="en-US"/>
         </w:rPr>
       </w:pPr>
     </w:p>
@@ -21905,141 +23777,49 @@
       <w:pPr>
         <w:jc w:val="both"/>
         <w:rPr>
-          <w:lang w:val="en-US"/>
+          <w:lang w:val="en-GB"/>
+        </w:rPr>
+      </w:pPr>
+      <w:r>
+        <w:rPr>
+          <w:lang w:val="en-GB"/>
+        </w:rPr>
+        <w:t>Here can be compared the Anderson results with the specific columns computed by the simulator. Moreover, some further study is done analysing the variation of the results.</w:t>
+      </w:r>
+    </w:p>
+    <w:p>
+      <w:pPr>
+        <w:jc w:val="both"/>
+        <w:rPr>
+          <w:lang w:val="en-GB"/>
         </w:rPr>
       </w:pPr>
     </w:p>
     <w:p>
       <w:pPr>
-        <w:pStyle w:val="Ttulo1"/>
-        <w:numPr>
-          <w:ilvl w:val="0"/>
-          <w:numId w:val="4"/>
-        </w:numPr>
-        <w:rPr>
-          <w:lang w:val="en-US"/>
+        <w:jc w:val="both"/>
+        <w:rPr>
+          <w:lang w:val="en-GB"/>
         </w:rPr>
       </w:pPr>
       <w:r>
         <w:rPr>
-          <w:lang w:val="en-US"/>
-        </w:rPr>
-        <w:t>Advance study</w:t>
+          <w:lang w:val="en-GB"/>
+        </w:rPr>
+        <w:t xml:space="preserve">The next windows we have are the plots and the advanced study. In the plots window is where can be observed </w:t>
+      </w:r>
+      <w:r>
+        <w:rPr>
+          <w:lang w:val="en-GB"/>
+        </w:rPr>
+        <w:t>the evolution of the parameters in the field and interesting results of the simulator.</w:t>
       </w:r>
     </w:p>
     <w:p>
       <w:pPr>
         <w:jc w:val="both"/>
         <w:rPr>
-          <w:rFonts w:eastAsiaTheme="minorEastAsia"/>
-          <w:lang w:val="en-US"/>
-        </w:rPr>
-      </w:pPr>
-      <w:r>
-        <w:rPr>
-          <w:lang w:val="en-US"/>
-        </w:rPr>
-        <w:t xml:space="preserve">As has been explained, this problem is of great interest as </w:t>
-      </w:r>
-      <w:r>
-        <w:rPr>
-          <w:rFonts w:eastAsiaTheme="minorEastAsia"/>
-          <w:lang w:val="en-US"/>
-        </w:rPr>
-        <w:t>since practically all aircraft move within supersonic flows</w:t>
-      </w:r>
-      <w:r>
-        <w:rPr>
-          <w:rFonts w:eastAsiaTheme="minorEastAsia"/>
-          <w:lang w:val="en-US"/>
-        </w:rPr>
-        <w:t xml:space="preserve"> and several aircraft geometries can be modelled as a convex corner of </w:t>
-      </w:r>
-      <w:proofErr w:type="spellStart"/>
-      <w:r>
-        <w:rPr>
-          <w:rFonts w:eastAsiaTheme="minorEastAsia"/>
-          <w:lang w:val="en-US"/>
-        </w:rPr>
-        <w:t>Prandtl</w:t>
-      </w:r>
-      <w:proofErr w:type="spellEnd"/>
-      <w:r>
-        <w:rPr>
-          <w:rFonts w:eastAsiaTheme="minorEastAsia"/>
-          <w:lang w:val="en-US"/>
-        </w:rPr>
-        <w:t>-Meyer</w:t>
-      </w:r>
-      <w:r>
-        <w:rPr>
-          <w:rFonts w:eastAsiaTheme="minorEastAsia"/>
-          <w:lang w:val="en-US"/>
-        </w:rPr>
-        <w:t xml:space="preserve"> model, for example the wing.</w:t>
-      </w:r>
-    </w:p>
-    <w:p>
-      <w:pPr>
-        <w:jc w:val="both"/>
-        <w:rPr>
-          <w:rFonts w:eastAsiaTheme="minorEastAsia"/>
-          <w:lang w:val="en-US"/>
-        </w:rPr>
-      </w:pPr>
-      <w:r>
-        <w:rPr>
-          <w:rFonts w:eastAsiaTheme="minorEastAsia"/>
-          <w:lang w:val="en-US"/>
-        </w:rPr>
-        <w:t xml:space="preserve">Nevertheless, the geometry represented of a convex corner is not much accurate with the geometries found in aircrafts; this geometry has softer changes. </w:t>
-      </w:r>
-    </w:p>
-    <w:p>
-      <w:pPr>
-        <w:jc w:val="both"/>
-        <w:rPr>
-          <w:rFonts w:eastAsiaTheme="minorEastAsia"/>
-          <w:lang w:val="en-US"/>
-        </w:rPr>
-      </w:pPr>
-      <w:r>
-        <w:rPr>
-          <w:rFonts w:eastAsiaTheme="minorEastAsia"/>
-          <w:lang w:val="en-US"/>
-        </w:rPr>
-        <w:t xml:space="preserve">Because of that, the advance study is intended to analyze a way of approximating these curved surfaces with the </w:t>
-      </w:r>
-      <w:proofErr w:type="spellStart"/>
-      <w:r>
-        <w:rPr>
-          <w:rFonts w:eastAsiaTheme="minorEastAsia"/>
-          <w:lang w:val="en-US"/>
-        </w:rPr>
-        <w:t>Prandtl</w:t>
-      </w:r>
-      <w:proofErr w:type="spellEnd"/>
-      <w:r>
-        <w:rPr>
-          <w:rFonts w:eastAsiaTheme="minorEastAsia"/>
-          <w:lang w:val="en-US"/>
-        </w:rPr>
-        <w:t>-Meyer model. These soft changes can be better approximated by several inclined plane</w:t>
-      </w:r>
-      <w:r>
-        <w:rPr>
-          <w:rFonts w:eastAsiaTheme="minorEastAsia"/>
-          <w:lang w:val="en-US"/>
-        </w:rPr>
-        <w:t>s rather than one unique change, as observed in the following image.</w:t>
-      </w:r>
-    </w:p>
-    <w:p>
-      <w:pPr>
-        <w:jc w:val="both"/>
-        <w:rPr>
-          <w:rFonts w:eastAsiaTheme="minorEastAsia"/>
-          <w:lang w:val="en-US"/>
+          <w:lang w:val="en-GB"/>
         </w:rPr>
       </w:pPr>
       <w:r>
@@ -22047,11 +23827,12 @@
           <w:noProof/>
           <w:lang w:val="ca-ES" w:eastAsia="ca-ES"/>
         </w:rPr>
+        <w:lastRenderedPageBreak/>
         <w:drawing>
-          <wp:inline distT="0" distB="0" distL="0" distR="0" wp14:anchorId="6DDA3E59" wp14:editId="7E46C922">
-            <wp:extent cx="5334000" cy="2886075"/>
-            <wp:effectExtent l="0" t="0" r="0" b="9525"/>
-            <wp:docPr id="3" name="Imagen 3"/>
+          <wp:inline distT="0" distB="0" distL="0" distR="0" wp14:anchorId="67285117" wp14:editId="10BBC077">
+            <wp:extent cx="5400040" cy="3744834"/>
+            <wp:effectExtent l="0" t="0" r="0" b="8255"/>
+            <wp:docPr id="14" name="Imagen 14"/>
             <wp:cNvGraphicFramePr>
               <a:graphicFrameLocks xmlns:a="http://schemas.openxmlformats.org/drawingml/2006/main" noChangeAspect="1"/>
             </wp:cNvGraphicFramePr>
@@ -22071,7 +23852,7 @@
                   <pic:spPr>
                     <a:xfrm>
                       <a:off x="0" y="0"/>
-                      <a:ext cx="5334000" cy="2886075"/>
+                      <a:ext cx="5400040" cy="3744834"/>
                     </a:xfrm>
                     <a:prstGeom prst="rect">
                       <a:avLst/>
@@ -22086,74 +23867,43 @@
     </w:p>
     <w:p>
       <w:pPr>
-        <w:jc w:val="both"/>
-        <w:rPr>
-          <w:rFonts w:eastAsiaTheme="minorEastAsia"/>
-          <w:lang w:val="en-US"/>
+        <w:rPr>
+          <w:lang w:val="en-GB"/>
         </w:rPr>
       </w:pPr>
-      <w:r>
-        <w:rPr>
-          <w:rFonts w:eastAsiaTheme="minorEastAsia"/>
-          <w:lang w:val="en-US"/>
-        </w:rPr>
-        <w:t xml:space="preserve">This case can be obtained by first solving the </w:t>
-      </w:r>
-      <w:proofErr w:type="spellStart"/>
-      <w:r>
-        <w:rPr>
-          <w:rFonts w:eastAsiaTheme="minorEastAsia"/>
-          <w:lang w:val="en-US"/>
-        </w:rPr>
-        <w:t>Prandtl</w:t>
-      </w:r>
-      <w:proofErr w:type="spellEnd"/>
-      <w:r>
-        <w:rPr>
-          <w:rFonts w:eastAsiaTheme="minorEastAsia"/>
-          <w:lang w:val="en-US"/>
-        </w:rPr>
-        <w:t>-Meyer model with a certain angle and then setting the final results obtained of this first computation as the initial data line of the following computation. In this next computation the expansion corner position is set as small as possible, so the general view of both cases together is a flat plane followed of two inclined planes.</w:t>
-      </w:r>
     </w:p>
     <w:p>
       <w:pPr>
-        <w:jc w:val="both"/>
-        <w:rPr>
-          <w:rFonts w:eastAsiaTheme="minorEastAsia"/>
-          <w:lang w:val="en-US"/>
+        <w:rPr>
+          <w:lang w:val="en-GB"/>
         </w:rPr>
       </w:pPr>
       <w:r>
         <w:rPr>
-          <w:rFonts w:eastAsiaTheme="minorEastAsia"/>
-          <w:lang w:val="en-US"/>
-        </w:rPr>
-        <w:t>Finally, it is also being studied the effect of adding stabilization periods between inclined planes.</w:t>
+          <w:lang w:val="en-GB"/>
+        </w:rPr>
+        <w:t>In the advance study is where it is found in what consists the advance study of the project, accom</w:t>
+      </w:r>
+      <w:r>
+        <w:rPr>
+          <w:lang w:val="en-GB"/>
+        </w:rPr>
+        <w:t>pany with visual results</w:t>
+      </w:r>
+      <w:r>
+        <w:rPr>
+          <w:lang w:val="en-GB"/>
+        </w:rPr>
+        <w:t>.</w:t>
       </w:r>
     </w:p>
     <w:p>
       <w:pPr>
-        <w:jc w:val="both"/>
-        <w:rPr>
-          <w:rFonts w:eastAsiaTheme="minorEastAsia"/>
-          <w:lang w:val="en-US"/>
-        </w:rPr>
-      </w:pPr>
-      <w:r>
-        <w:rPr>
-          <w:rFonts w:eastAsiaTheme="minorEastAsia"/>
-          <w:lang w:val="en-US"/>
-        </w:rPr>
-        <w:t>Simulating these cases, the following results have been obtained.</w:t>
-      </w:r>
-    </w:p>
-    <w:p>
-      <w:pPr>
-        <w:jc w:val="both"/>
-        <w:rPr>
-          <w:rFonts w:eastAsiaTheme="minorEastAsia"/>
-          <w:lang w:val="en-US"/>
+        <w:tabs>
+          <w:tab w:val="left" w:pos="3675"/>
+        </w:tabs>
+        <w:rPr>
+          <w:lang w:val="en-GB"/>
         </w:rPr>
       </w:pPr>
       <w:r>
@@ -22161,12 +23911,11 @@
           <w:noProof/>
           <w:lang w:val="ca-ES" w:eastAsia="ca-ES"/>
         </w:rPr>
-        <w:lastRenderedPageBreak/>
         <w:drawing>
-          <wp:inline distT="0" distB="0" distL="0" distR="0" wp14:anchorId="4FC143F5" wp14:editId="5AC8D6C4">
-            <wp:extent cx="5400040" cy="3377622"/>
+          <wp:inline distT="0" distB="0" distL="0" distR="0" wp14:anchorId="0A9256C8" wp14:editId="50288AAE">
+            <wp:extent cx="5400040" cy="3699620"/>
             <wp:effectExtent l="0" t="0" r="0" b="0"/>
-            <wp:docPr id="4" name="Imagen 4"/>
+            <wp:docPr id="15" name="Imagen 15"/>
             <wp:cNvGraphicFramePr>
               <a:graphicFrameLocks xmlns:a="http://schemas.openxmlformats.org/drawingml/2006/main" noChangeAspect="1"/>
             </wp:cNvGraphicFramePr>
@@ -22186,6 +23935,445 @@
                   <pic:spPr>
                     <a:xfrm>
                       <a:off x="0" y="0"/>
+                      <a:ext cx="5400040" cy="3699620"/>
+                    </a:xfrm>
+                    <a:prstGeom prst="rect">
+                      <a:avLst/>
+                    </a:prstGeom>
+                  </pic:spPr>
+                </pic:pic>
+              </a:graphicData>
+            </a:graphic>
+          </wp:inline>
+        </w:drawing>
+      </w:r>
+      <w:r>
+        <w:rPr>
+          <w:lang w:val="en-GB"/>
+        </w:rPr>
+        <w:tab/>
+      </w:r>
+    </w:p>
+    <w:p>
+      <w:pPr>
+        <w:rPr>
+          <w:lang w:val="en-GB"/>
+        </w:rPr>
+      </w:pPr>
+      <w:r>
+        <w:rPr>
+          <w:lang w:val="en-GB"/>
+        </w:rPr>
+        <w:lastRenderedPageBreak/>
+        <w:t>Finally, special attention has been p</w:t>
+      </w:r>
+      <w:r>
+        <w:rPr>
+          <w:lang w:val="en-GB"/>
+        </w:rPr>
+        <w:t>aid in the robustness of the windows, so potential mistakes of users do not provoke a fatal error that disables the whole simulator.</w:t>
+      </w:r>
+    </w:p>
+    <w:p>
+      <w:pPr>
+        <w:rPr>
+          <w:lang w:val="en-US"/>
+        </w:rPr>
+      </w:pPr>
+    </w:p>
+    <w:p>
+      <w:pPr>
+        <w:pStyle w:val="Ttulo2"/>
+        <w:numPr>
+          <w:ilvl w:val="1"/>
+          <w:numId w:val="4"/>
+        </w:numPr>
+        <w:rPr>
+          <w:lang w:val="en-US"/>
+        </w:rPr>
+      </w:pPr>
+      <w:r>
+        <w:rPr>
+          <w:lang w:val="en-US"/>
+        </w:rPr>
+        <w:t>Challenges and decisions</w:t>
+      </w:r>
+    </w:p>
+    <w:p>
+      <w:pPr>
+        <w:jc w:val="both"/>
+        <w:rPr>
+          <w:lang w:val="en-GB"/>
+        </w:rPr>
+      </w:pPr>
+      <w:r>
+        <w:rPr>
+          <w:lang w:val="en-US"/>
+        </w:rPr>
+        <w:t xml:space="preserve">One of the biggest challenges in the development of the simulator was the adaptation itself of the </w:t>
+      </w:r>
+      <w:proofErr w:type="spellStart"/>
+      <w:r>
+        <w:rPr>
+          <w:lang w:val="en-GB"/>
+        </w:rPr>
+        <w:t>Prandtl</w:t>
+      </w:r>
+      <w:proofErr w:type="spellEnd"/>
+      <w:r>
+        <w:rPr>
+          <w:lang w:val="en-GB"/>
+        </w:rPr>
+        <w:t>-Meyer expansion wave flow field, as many complex equations and functions are considered for the computation.</w:t>
+      </w:r>
+    </w:p>
+    <w:p>
+      <w:pPr>
+        <w:jc w:val="both"/>
+        <w:rPr>
+          <w:lang w:val="en-GB"/>
+        </w:rPr>
+      </w:pPr>
+      <w:r>
+        <w:rPr>
+          <w:lang w:val="en-GB"/>
+        </w:rPr>
+        <w:t>To overcome the difficulties led of the computation, a MATLAB code was initially done</w:t>
+      </w:r>
+      <w:r>
+        <w:rPr>
+          <w:lang w:val="en-GB"/>
+        </w:rPr>
+        <w:t xml:space="preserve"> and online research was done to check different implementations. Once the MATLAB was fully functional and the results matched with the Anderson tables, the code was transferred and adapted to C#.</w:t>
+      </w:r>
+    </w:p>
+    <w:p>
+      <w:pPr>
+        <w:jc w:val="both"/>
+        <w:rPr>
+          <w:lang w:val="en-GB"/>
+        </w:rPr>
+      </w:pPr>
+      <w:r>
+        <w:rPr>
+          <w:lang w:val="en-GB"/>
+        </w:rPr>
+        <w:t xml:space="preserve">Another significant challenge was the advance study, as no verifications could be done to ensure it was correct. To solve this challenge the advance study problem was divided in smaller problems and they were solve it separately and then gathered to obtain a solution. </w:t>
+      </w:r>
+    </w:p>
+    <w:p>
+      <w:pPr>
+        <w:jc w:val="both"/>
+        <w:rPr>
+          <w:lang w:val="en-US"/>
+        </w:rPr>
+      </w:pPr>
+      <w:r>
+        <w:rPr>
+          <w:lang w:val="en-GB"/>
+        </w:rPr>
+        <w:t xml:space="preserve">Finally, the results representations have been done in two different ways; the first one in the same window where the simulator computes the flow field. This first representation corresponds to the physical plane representation and different colours representing the variation of the temperature, density, etc. This first representation of results was selected as is a visual but effective way of obtaining a general knowledge of how the fluid behaves. Additionally, in the next window, tables with the results are obtained. This other way of visualising the results allows more specific </w:t>
+      </w:r>
+      <w:r>
+        <w:rPr>
+          <w:lang w:val="en-GB"/>
+        </w:rPr>
+        <w:t>values and also usher into further studies, as this results can be exported and then can be handled by the user for further studies.</w:t>
+      </w:r>
+    </w:p>
+    <w:p>
+      <w:pPr>
+        <w:jc w:val="both"/>
+        <w:rPr>
+          <w:lang w:val="en-US"/>
+        </w:rPr>
+      </w:pPr>
+    </w:p>
+    <w:p>
+      <w:pPr>
+        <w:jc w:val="both"/>
+        <w:rPr>
+          <w:lang w:val="en-US"/>
+        </w:rPr>
+      </w:pPr>
+    </w:p>
+    <w:p>
+      <w:pPr>
+        <w:pStyle w:val="Ttulo1"/>
+        <w:numPr>
+          <w:ilvl w:val="0"/>
+          <w:numId w:val="4"/>
+        </w:numPr>
+        <w:rPr>
+          <w:lang w:val="en-US"/>
+        </w:rPr>
+      </w:pPr>
+      <w:r>
+        <w:rPr>
+          <w:lang w:val="en-US"/>
+        </w:rPr>
+        <w:t>Advance study</w:t>
+      </w:r>
+    </w:p>
+    <w:p>
+      <w:pPr>
+        <w:jc w:val="both"/>
+        <w:rPr>
+          <w:rFonts w:eastAsiaTheme="minorEastAsia"/>
+          <w:lang w:val="en-US"/>
+        </w:rPr>
+      </w:pPr>
+      <w:r>
+        <w:rPr>
+          <w:lang w:val="en-US"/>
+        </w:rPr>
+        <w:t xml:space="preserve">As has been explained, this problem is of great interest as </w:t>
+      </w:r>
+      <w:r>
+        <w:rPr>
+          <w:rFonts w:eastAsiaTheme="minorEastAsia"/>
+          <w:lang w:val="en-US"/>
+        </w:rPr>
+        <w:t>since practically all aircraft move within supersonic flows</w:t>
+      </w:r>
+      <w:r>
+        <w:rPr>
+          <w:rFonts w:eastAsiaTheme="minorEastAsia"/>
+          <w:lang w:val="en-US"/>
+        </w:rPr>
+        <w:t xml:space="preserve"> and several aircraft geometries can be modelled as a convex corner of </w:t>
+      </w:r>
+      <w:proofErr w:type="spellStart"/>
+      <w:r>
+        <w:rPr>
+          <w:rFonts w:eastAsiaTheme="minorEastAsia"/>
+          <w:lang w:val="en-US"/>
+        </w:rPr>
+        <w:t>Prandtl</w:t>
+      </w:r>
+      <w:proofErr w:type="spellEnd"/>
+      <w:r>
+        <w:rPr>
+          <w:rFonts w:eastAsiaTheme="minorEastAsia"/>
+          <w:lang w:val="en-US"/>
+        </w:rPr>
+        <w:t>-Meyer</w:t>
+      </w:r>
+      <w:r>
+        <w:rPr>
+          <w:rFonts w:eastAsiaTheme="minorEastAsia"/>
+          <w:lang w:val="en-US"/>
+        </w:rPr>
+        <w:t xml:space="preserve"> model, for example the wing.</w:t>
+      </w:r>
+    </w:p>
+    <w:p>
+      <w:pPr>
+        <w:jc w:val="both"/>
+        <w:rPr>
+          <w:rFonts w:eastAsiaTheme="minorEastAsia"/>
+          <w:lang w:val="en-US"/>
+        </w:rPr>
+      </w:pPr>
+      <w:r>
+        <w:rPr>
+          <w:rFonts w:eastAsiaTheme="minorEastAsia"/>
+          <w:lang w:val="en-US"/>
+        </w:rPr>
+        <w:t xml:space="preserve">Nevertheless, the geometry represented of a convex corner is not much accurate with the geometries found in aircrafts; this geometry has softer changes. </w:t>
+      </w:r>
+    </w:p>
+    <w:p>
+      <w:pPr>
+        <w:jc w:val="both"/>
+        <w:rPr>
+          <w:rFonts w:eastAsiaTheme="minorEastAsia"/>
+          <w:lang w:val="en-US"/>
+        </w:rPr>
+      </w:pPr>
+      <w:r>
+        <w:rPr>
+          <w:rFonts w:eastAsiaTheme="minorEastAsia"/>
+          <w:lang w:val="en-US"/>
+        </w:rPr>
+        <w:t xml:space="preserve">Because of that, the advance study is intended to analyze a way of approximating these curved surfaces with the </w:t>
+      </w:r>
+      <w:proofErr w:type="spellStart"/>
+      <w:r>
+        <w:rPr>
+          <w:rFonts w:eastAsiaTheme="minorEastAsia"/>
+          <w:lang w:val="en-US"/>
+        </w:rPr>
+        <w:t>Prandtl</w:t>
+      </w:r>
+      <w:proofErr w:type="spellEnd"/>
+      <w:r>
+        <w:rPr>
+          <w:rFonts w:eastAsiaTheme="minorEastAsia"/>
+          <w:lang w:val="en-US"/>
+        </w:rPr>
+        <w:t>-Meyer model. These soft changes can be better approximated by several inclined plane</w:t>
+      </w:r>
+      <w:r>
+        <w:rPr>
+          <w:rFonts w:eastAsiaTheme="minorEastAsia"/>
+          <w:lang w:val="en-US"/>
+        </w:rPr>
+        <w:t>s rather than one unique change, as observed in the following image.</w:t>
+      </w:r>
+    </w:p>
+    <w:p>
+      <w:pPr>
+        <w:jc w:val="both"/>
+        <w:rPr>
+          <w:rFonts w:eastAsiaTheme="minorEastAsia"/>
+          <w:lang w:val="en-US"/>
+        </w:rPr>
+      </w:pPr>
+      <w:r>
+        <w:rPr>
+          <w:noProof/>
+          <w:lang w:val="ca-ES" w:eastAsia="ca-ES"/>
+        </w:rPr>
+        <w:lastRenderedPageBreak/>
+        <w:drawing>
+          <wp:inline distT="0" distB="0" distL="0" distR="0" wp14:anchorId="6DDA3E59" wp14:editId="7E46C922">
+            <wp:extent cx="5334000" cy="2886075"/>
+            <wp:effectExtent l="0" t="0" r="0" b="9525"/>
+            <wp:docPr id="3" name="Imagen 3"/>
+            <wp:cNvGraphicFramePr>
+              <a:graphicFrameLocks xmlns:a="http://schemas.openxmlformats.org/drawingml/2006/main" noChangeAspect="1"/>
+            </wp:cNvGraphicFramePr>
+            <a:graphic xmlns:a="http://schemas.openxmlformats.org/drawingml/2006/main">
+              <a:graphicData uri="http://schemas.openxmlformats.org/drawingml/2006/picture">
+                <pic:pic xmlns:pic="http://schemas.openxmlformats.org/drawingml/2006/picture">
+                  <pic:nvPicPr>
+                    <pic:cNvPr id="0" name=""/>
+                    <pic:cNvPicPr/>
+                  </pic:nvPicPr>
+                  <pic:blipFill>
+                    <a:blip r:embed="rId17"/>
+                    <a:stretch>
+                      <a:fillRect/>
+                    </a:stretch>
+                  </pic:blipFill>
+                  <pic:spPr>
+                    <a:xfrm>
+                      <a:off x="0" y="0"/>
+                      <a:ext cx="5334000" cy="2886075"/>
+                    </a:xfrm>
+                    <a:prstGeom prst="rect">
+                      <a:avLst/>
+                    </a:prstGeom>
+                  </pic:spPr>
+                </pic:pic>
+              </a:graphicData>
+            </a:graphic>
+          </wp:inline>
+        </w:drawing>
+      </w:r>
+    </w:p>
+    <w:p>
+      <w:pPr>
+        <w:jc w:val="both"/>
+        <w:rPr>
+          <w:rFonts w:eastAsiaTheme="minorEastAsia"/>
+          <w:lang w:val="en-US"/>
+        </w:rPr>
+      </w:pPr>
+      <w:r>
+        <w:rPr>
+          <w:rFonts w:eastAsiaTheme="minorEastAsia"/>
+          <w:lang w:val="en-US"/>
+        </w:rPr>
+        <w:t xml:space="preserve">This case can be obtained by first solving the </w:t>
+      </w:r>
+      <w:proofErr w:type="spellStart"/>
+      <w:r>
+        <w:rPr>
+          <w:rFonts w:eastAsiaTheme="minorEastAsia"/>
+          <w:lang w:val="en-US"/>
+        </w:rPr>
+        <w:t>Prandtl</w:t>
+      </w:r>
+      <w:proofErr w:type="spellEnd"/>
+      <w:r>
+        <w:rPr>
+          <w:rFonts w:eastAsiaTheme="minorEastAsia"/>
+          <w:lang w:val="en-US"/>
+        </w:rPr>
+        <w:t>-Meyer model with a certain angle and then setting the final results obtained of this first computation as the initial data line of the following computation. In this next computation the expansion corner position is set as small as possible, so the general view of both cases together is a flat plane followed of two inclined planes.</w:t>
+      </w:r>
+    </w:p>
+    <w:p>
+      <w:pPr>
+        <w:jc w:val="both"/>
+        <w:rPr>
+          <w:rFonts w:eastAsiaTheme="minorEastAsia"/>
+          <w:lang w:val="en-US"/>
+        </w:rPr>
+      </w:pPr>
+      <w:r>
+        <w:rPr>
+          <w:rFonts w:eastAsiaTheme="minorEastAsia"/>
+          <w:lang w:val="en-US"/>
+        </w:rPr>
+        <w:t>Finally, it is also being studied the effect of adding stabilization periods between inclined planes.</w:t>
+      </w:r>
+    </w:p>
+    <w:p>
+      <w:pPr>
+        <w:jc w:val="both"/>
+        <w:rPr>
+          <w:rFonts w:eastAsiaTheme="minorEastAsia"/>
+          <w:lang w:val="en-US"/>
+        </w:rPr>
+      </w:pPr>
+      <w:r>
+        <w:rPr>
+          <w:rFonts w:eastAsiaTheme="minorEastAsia"/>
+          <w:lang w:val="en-US"/>
+        </w:rPr>
+        <w:t>Simulating these cases, the following results have been obtained.</w:t>
+      </w:r>
+    </w:p>
+    <w:p>
+      <w:pPr>
+        <w:jc w:val="both"/>
+        <w:rPr>
+          <w:rFonts w:eastAsiaTheme="minorEastAsia"/>
+          <w:lang w:val="en-US"/>
+        </w:rPr>
+      </w:pPr>
+      <w:r>
+        <w:rPr>
+          <w:noProof/>
+          <w:lang w:val="ca-ES" w:eastAsia="ca-ES"/>
+        </w:rPr>
+        <w:drawing>
+          <wp:inline distT="0" distB="0" distL="0" distR="0" wp14:anchorId="4FC143F5" wp14:editId="5AC8D6C4">
+            <wp:extent cx="5400040" cy="3377622"/>
+            <wp:effectExtent l="0" t="0" r="0" b="0"/>
+            <wp:docPr id="4" name="Imagen 4"/>
+            <wp:cNvGraphicFramePr>
+              <a:graphicFrameLocks xmlns:a="http://schemas.openxmlformats.org/drawingml/2006/main" noChangeAspect="1"/>
+            </wp:cNvGraphicFramePr>
+            <a:graphic xmlns:a="http://schemas.openxmlformats.org/drawingml/2006/main">
+              <a:graphicData uri="http://schemas.openxmlformats.org/drawingml/2006/picture">
+                <pic:pic xmlns:pic="http://schemas.openxmlformats.org/drawingml/2006/picture">
+                  <pic:nvPicPr>
+                    <pic:cNvPr id="0" name=""/>
+                    <pic:cNvPicPr/>
+                  </pic:nvPicPr>
+                  <pic:blipFill>
+                    <a:blip r:embed="rId18"/>
+                    <a:stretch>
+                      <a:fillRect/>
+                    </a:stretch>
+                  </pic:blipFill>
+                  <pic:spPr>
+                    <a:xfrm>
+                      <a:off x="0" y="0"/>
                       <a:ext cx="5400040" cy="3377622"/>
                     </a:xfrm>
                     <a:prstGeom prst="rect">
@@ -22214,8 +24402,6 @@
         </w:rPr>
         <w:t>In case 1 it has been simulated two inclined without a stabilization distance and in case 2 with stabilization. Additionally it can be consulted the tables with the exact values of the simulation.</w:t>
       </w:r>
-      <w:bookmarkStart w:id="0" w:name="_GoBack"/>
-      <w:bookmarkEnd w:id="0"/>
     </w:p>
     <w:p>
       <w:pPr>
@@ -22304,19 +24490,11 @@
         </w:rPr>
         <w:t xml:space="preserve">. </w:t>
       </w:r>
-      <w:proofErr w:type="gramStart"/>
-      <w:r>
-        <w:rPr>
-          <w:lang w:val="en-US"/>
-        </w:rPr>
-        <w:t>[Book].</w:t>
-      </w:r>
-      <w:proofErr w:type="gramEnd"/>
-      <w:r>
-        <w:rPr>
-          <w:lang w:val="en-US"/>
-        </w:rPr>
-        <w:t xml:space="preserve"> </w:t>
+      <w:r>
+        <w:rPr>
+          <w:lang w:val="en-US"/>
+        </w:rPr>
+        <w:t xml:space="preserve">[Book]. </w:t>
       </w:r>
     </w:p>
     <w:p>
@@ -22332,19 +24510,11 @@
         </w:rPr>
         <w:t xml:space="preserve">[2] “High-Speed Aerodynamics – Shock Waves”, 2021. </w:t>
       </w:r>
-      <w:proofErr w:type="gramStart"/>
-      <w:r>
-        <w:rPr>
-          <w:lang w:val="en-US"/>
-        </w:rPr>
-        <w:t>[Online].</w:t>
-      </w:r>
-      <w:proofErr w:type="gramEnd"/>
-      <w:r>
-        <w:rPr>
-          <w:lang w:val="en-US"/>
-        </w:rPr>
-        <w:t xml:space="preserve"> Available in:</w:t>
+      <w:r>
+        <w:rPr>
+          <w:lang w:val="en-US"/>
+        </w:rPr>
+        <w:t>[Online]. Available in:</w:t>
       </w:r>
     </w:p>
     <w:p>
@@ -22353,7 +24523,7 @@
           <w:lang w:val="en-US"/>
         </w:rPr>
       </w:pPr>
-      <w:hyperlink r:id="rId17" w:history="1">
+      <w:hyperlink r:id="rId19" w:history="1">
         <w:r>
           <w:rPr>
             <w:rStyle w:val="Hipervnculo"/>
@@ -22439,7 +24609,7 @@
           <w:lang w:val="en-US"/>
         </w:rPr>
       </w:pPr>
-      <w:hyperlink r:id="rId18" w:history="1">
+      <w:hyperlink r:id="rId20" w:history="1">
         <w:r>
           <w:rPr>
             <w:rStyle w:val="Hipervnculo"/>
@@ -22473,6 +24643,56 @@
     </w:sectPr>
   </w:body>
 </w:document>
+</file>
+
+<file path=word/endnotes.xml><?xml version="1.0" encoding="utf-8"?>
+<w:endnotes xmlns:wpc="http://schemas.microsoft.com/office/word/2010/wordprocessingCanvas" xmlns:mc="http://schemas.openxmlformats.org/markup-compatibility/2006" xmlns:o="urn:schemas-microsoft-com:office:office" xmlns:r="http://schemas.openxmlformats.org/officeDocument/2006/relationships" xmlns:m="http://schemas.openxmlformats.org/officeDocument/2006/math" xmlns:v="urn:schemas-microsoft-com:vml" xmlns:wp14="http://schemas.microsoft.com/office/word/2010/wordprocessingDrawing" xmlns:wp="http://schemas.openxmlformats.org/drawingml/2006/wordprocessingDrawing" xmlns:w10="urn:schemas-microsoft-com:office:word" xmlns:w="http://schemas.openxmlformats.org/wordprocessingml/2006/main" xmlns:w14="http://schemas.microsoft.com/office/word/2010/wordml" xmlns:wpg="http://schemas.microsoft.com/office/word/2010/wordprocessingGroup" xmlns:wpi="http://schemas.microsoft.com/office/word/2010/wordprocessingInk" xmlns:wne="http://schemas.microsoft.com/office/word/2006/wordml" xmlns:wps="http://schemas.microsoft.com/office/word/2010/wordprocessingShape" mc:Ignorable="w14 wp14">
+  <w:endnote w:type="separator" w:id="-1">
+    <w:p>
+      <w:pPr>
+        <w:spacing w:after="0" w:line="240" w:lineRule="auto"/>
+      </w:pPr>
+      <w:r>
+        <w:separator/>
+      </w:r>
+    </w:p>
+  </w:endnote>
+  <w:endnote w:type="continuationSeparator" w:id="0">
+    <w:p>
+      <w:pPr>
+        <w:spacing w:after="0" w:line="240" w:lineRule="auto"/>
+      </w:pPr>
+      <w:r>
+        <w:continuationSeparator/>
+      </w:r>
+    </w:p>
+  </w:endnote>
+</w:endnotes>
+</file>
+
+<file path=word/footnotes.xml><?xml version="1.0" encoding="utf-8"?>
+<w:footnotes xmlns:wpc="http://schemas.microsoft.com/office/word/2010/wordprocessingCanvas" xmlns:mc="http://schemas.openxmlformats.org/markup-compatibility/2006" xmlns:o="urn:schemas-microsoft-com:office:office" xmlns:r="http://schemas.openxmlformats.org/officeDocument/2006/relationships" xmlns:m="http://schemas.openxmlformats.org/officeDocument/2006/math" xmlns:v="urn:schemas-microsoft-com:vml" xmlns:wp14="http://schemas.microsoft.com/office/word/2010/wordprocessingDrawing" xmlns:wp="http://schemas.openxmlformats.org/drawingml/2006/wordprocessingDrawing" xmlns:w10="urn:schemas-microsoft-com:office:word" xmlns:w="http://schemas.openxmlformats.org/wordprocessingml/2006/main" xmlns:w14="http://schemas.microsoft.com/office/word/2010/wordml" xmlns:wpg="http://schemas.microsoft.com/office/word/2010/wordprocessingGroup" xmlns:wpi="http://schemas.microsoft.com/office/word/2010/wordprocessingInk" xmlns:wne="http://schemas.microsoft.com/office/word/2006/wordml" xmlns:wps="http://schemas.microsoft.com/office/word/2010/wordprocessingShape" mc:Ignorable="w14 wp14">
+  <w:footnote w:type="separator" w:id="-1">
+    <w:p>
+      <w:pPr>
+        <w:spacing w:after="0" w:line="240" w:lineRule="auto"/>
+      </w:pPr>
+      <w:r>
+        <w:separator/>
+      </w:r>
+    </w:p>
+  </w:footnote>
+  <w:footnote w:type="continuationSeparator" w:id="0">
+    <w:p>
+      <w:pPr>
+        <w:spacing w:after="0" w:line="240" w:lineRule="auto"/>
+      </w:pPr>
+      <w:r>
+        <w:continuationSeparator/>
+      </w:r>
+    </w:p>
+  </w:footnote>
+</w:footnotes>
 </file>
 
 <file path=word/numbering.xml><?xml version="1.0" encoding="utf-8"?>
@@ -23413,6 +25633,50 @@
       <w:u w:val="single"/>
     </w:rPr>
   </w:style>
+  <w:style w:type="paragraph" w:styleId="Encabezado">
+    <w:name w:val="header"/>
+    <w:basedOn w:val="Normal"/>
+    <w:link w:val="EncabezadoCar"/>
+    <w:uiPriority w:val="99"/>
+    <w:unhideWhenUsed/>
+    <w:rsid w:val="00140F96"/>
+    <w:pPr>
+      <w:tabs>
+        <w:tab w:val="center" w:pos="4252"/>
+        <w:tab w:val="right" w:pos="8504"/>
+      </w:tabs>
+      <w:spacing w:after="0" w:line="240" w:lineRule="auto"/>
+    </w:pPr>
+  </w:style>
+  <w:style w:type="character" w:customStyle="1" w:styleId="EncabezadoCar">
+    <w:name w:val="Encabezado Car"/>
+    <w:basedOn w:val="Fuentedeprrafopredeter"/>
+    <w:link w:val="Encabezado"/>
+    <w:uiPriority w:val="99"/>
+    <w:rsid w:val="00140F96"/>
+  </w:style>
+  <w:style w:type="paragraph" w:styleId="Piedepgina">
+    <w:name w:val="footer"/>
+    <w:basedOn w:val="Normal"/>
+    <w:link w:val="PiedepginaCar"/>
+    <w:uiPriority w:val="99"/>
+    <w:unhideWhenUsed/>
+    <w:rsid w:val="00140F96"/>
+    <w:pPr>
+      <w:tabs>
+        <w:tab w:val="center" w:pos="4252"/>
+        <w:tab w:val="right" w:pos="8504"/>
+      </w:tabs>
+      <w:spacing w:after="0" w:line="240" w:lineRule="auto"/>
+    </w:pPr>
+  </w:style>
+  <w:style w:type="character" w:customStyle="1" w:styleId="PiedepginaCar">
+    <w:name w:val="Pie de página Car"/>
+    <w:basedOn w:val="Fuentedeprrafopredeter"/>
+    <w:link w:val="Piedepgina"/>
+    <w:uiPriority w:val="99"/>
+    <w:rsid w:val="00140F96"/>
+  </w:style>
 </w:styles>
 </file>
 
@@ -23753,6 +26017,50 @@
       <w:u w:val="single"/>
     </w:rPr>
   </w:style>
+  <w:style w:type="paragraph" w:styleId="Encabezado">
+    <w:name w:val="header"/>
+    <w:basedOn w:val="Normal"/>
+    <w:link w:val="EncabezadoCar"/>
+    <w:uiPriority w:val="99"/>
+    <w:unhideWhenUsed/>
+    <w:rsid w:val="00140F96"/>
+    <w:pPr>
+      <w:tabs>
+        <w:tab w:val="center" w:pos="4252"/>
+        <w:tab w:val="right" w:pos="8504"/>
+      </w:tabs>
+      <w:spacing w:after="0" w:line="240" w:lineRule="auto"/>
+    </w:pPr>
+  </w:style>
+  <w:style w:type="character" w:customStyle="1" w:styleId="EncabezadoCar">
+    <w:name w:val="Encabezado Car"/>
+    <w:basedOn w:val="Fuentedeprrafopredeter"/>
+    <w:link w:val="Encabezado"/>
+    <w:uiPriority w:val="99"/>
+    <w:rsid w:val="00140F96"/>
+  </w:style>
+  <w:style w:type="paragraph" w:styleId="Piedepgina">
+    <w:name w:val="footer"/>
+    <w:basedOn w:val="Normal"/>
+    <w:link w:val="PiedepginaCar"/>
+    <w:uiPriority w:val="99"/>
+    <w:unhideWhenUsed/>
+    <w:rsid w:val="00140F96"/>
+    <w:pPr>
+      <w:tabs>
+        <w:tab w:val="center" w:pos="4252"/>
+        <w:tab w:val="right" w:pos="8504"/>
+      </w:tabs>
+      <w:spacing w:after="0" w:line="240" w:lineRule="auto"/>
+    </w:pPr>
+  </w:style>
+  <w:style w:type="character" w:customStyle="1" w:styleId="PiedepginaCar">
+    <w:name w:val="Pie de página Car"/>
+    <w:basedOn w:val="Fuentedeprrafopredeter"/>
+    <w:link w:val="Piedepgina"/>
+    <w:uiPriority w:val="99"/>
+    <w:rsid w:val="00140F96"/>
+  </w:style>
 </w:styles>
 </file>
 
@@ -24011,7 +26319,7 @@
   <a:extraClrSchemeLst/>
   <a:extLst>
     <a:ext uri="{05A4C25C-085E-4340-85A3-A5531E510DB2}">
-      <thm15:themeFamily xmlns="" xmlns:thm15="http://schemas.microsoft.com/office/thememl/2012/main" name="Office Theme" id="{62F939B6-93AF-4DB8-9C6B-D6C7DFDC589F}" vid="{4A3C46E8-61CC-4603-A589-7422A47A8E4A}"/>
+      <thm15:themeFamily xmlns:thm15="http://schemas.microsoft.com/office/thememl/2012/main" xmlns="" name="Office Theme" id="{62F939B6-93AF-4DB8-9C6B-D6C7DFDC589F}" vid="{4A3C46E8-61CC-4603-A589-7422A47A8E4A}"/>
     </a:ext>
   </a:extLst>
 </a:theme>
@@ -24022,7 +26330,7 @@
 </file>
 
 <file path=customXml/itemProps1.xml><?xml version="1.0" encoding="utf-8"?>
-<ds:datastoreItem xmlns:ds="http://schemas.openxmlformats.org/officeDocument/2006/customXml" ds:itemID="{8EECA4CA-6E54-4B49-96A0-AE9A80862FFA}">
+<ds:datastoreItem xmlns:ds="http://schemas.openxmlformats.org/officeDocument/2006/customXml" ds:itemID="{15F00316-5394-4C3F-A56A-4E74E98B2238}">
   <ds:schemaRefs>
     <ds:schemaRef ds:uri="http://schemas.openxmlformats.org/officeDocument/2006/bibliography"/>
   </ds:schemaRefs>

</xml_diff>

<commit_message>
Primera ventana explicada en profundidad
</commit_message>
<xml_diff>
--- a/Documentos/Memoria.docx
+++ b/Documentos/Memoria.docx
@@ -850,7 +850,15 @@
           <w:rFonts w:eastAsiaTheme="minorEastAsia"/>
           <w:lang w:val="en-GB"/>
         </w:rPr>
-        <w:t xml:space="preserve"> and a trailing edge with which the final flux forms an angle </w:t>
+        <w:t xml:space="preserve"> and a trailing edge with which the final flux forms an </w:t>
+      </w:r>
+      <w:proofErr w:type="gramStart"/>
+      <w:r>
+        <w:rPr>
+          <w:rFonts w:eastAsiaTheme="minorEastAsia"/>
+          <w:lang w:val="en-GB"/>
+        </w:rPr>
+        <w:t xml:space="preserve">angle </w:t>
       </w:r>
       <m:oMath>
         <m:sSub>
@@ -864,6 +872,7 @@
             </m:ctrlPr>
           </m:sSubPr>
           <m:e>
+            <w:proofErr w:type="gramEnd"/>
             <m:r>
               <w:rPr>
                 <w:rFonts w:ascii="Cambria Math" w:hAnsi="Cambria Math"/>
@@ -2838,8 +2847,17 @@
           <w:rFonts w:eastAsiaTheme="minorEastAsia"/>
           <w:lang w:val="en-US"/>
         </w:rPr>
-        <w:t xml:space="preserve"> and module of the speed, respectively.</w:t>
-      </w:r>
+        <w:t xml:space="preserve"> and module of the speed, </w:t>
+      </w:r>
+      <w:proofErr w:type="gramStart"/>
+      <w:r>
+        <w:rPr>
+          <w:rFonts w:eastAsiaTheme="minorEastAsia"/>
+          <w:lang w:val="en-US"/>
+        </w:rPr>
+        <w:t>respectively.</w:t>
+      </w:r>
+      <w:proofErr w:type="gramEnd"/>
     </w:p>
     <w:p>
       <w:pPr>
@@ -2858,7 +2876,14 @@
         <w:rPr>
           <w:lang w:val="en-US"/>
         </w:rPr>
-        <w:t xml:space="preserve">s had be seen in equation </w:t>
+        <w:t xml:space="preserve">s had be seen in </w:t>
+      </w:r>
+      <w:proofErr w:type="gramStart"/>
+      <w:r>
+        <w:rPr>
+          <w:lang w:val="en-US"/>
+        </w:rPr>
+        <w:t xml:space="preserve">equation </w:t>
       </w:r>
       <w:r>
         <w:rPr>
@@ -2866,6 +2891,7 @@
         </w:rPr>
         <w:t>,</w:t>
       </w:r>
+      <w:proofErr w:type="gramEnd"/>
       <w:r>
         <w:rPr>
           <w:lang w:val="en-US"/>
@@ -4227,8 +4253,16 @@
         <w:rPr>
           <w:lang w:val="en-US"/>
         </w:rPr>
-        <w:t xml:space="preserve">And knowing the Fs and all the primitive variables we can obtain the Gs in order to calculate the next point (at </w:t>
-      </w:r>
+        <w:t>And knowing the Fs and all the primitive variables we can obtain the Gs in order to calculate the next point (</w:t>
+      </w:r>
+      <w:proofErr w:type="gramStart"/>
+      <w:r>
+        <w:rPr>
+          <w:lang w:val="en-US"/>
+        </w:rPr>
+        <w:t xml:space="preserve">at </w:t>
+      </w:r>
+      <w:proofErr w:type="gramEnd"/>
       <m:oMath>
         <m:sSub>
           <m:sSubPr>
@@ -5811,6 +5845,7 @@
         </w:rPr>
         <w:t xml:space="preserve"> </w:t>
       </w:r>
+      <w:proofErr w:type="gramStart"/>
       <w:r>
         <w:rPr>
           <w:rFonts w:eastAsiaTheme="minorEastAsia"/>
@@ -5818,6 +5853,7 @@
         </w:rPr>
         <w:t xml:space="preserve">and </w:t>
       </w:r>
+      <w:proofErr w:type="gramEnd"/>
       <m:oMath>
         <m:r>
           <w:rPr>
@@ -5916,7 +5952,23 @@
           <w:rFonts w:eastAsiaTheme="minorEastAsia"/>
           <w:lang w:val="en-US"/>
         </w:rPr>
-        <w:t xml:space="preserve"> denotes vertical step. The conversion from x,y coordinates to </w:t>
+        <w:t xml:space="preserve"> denotes vertical step. The conversion from x</w:t>
+      </w:r>
+      <w:proofErr w:type="gramStart"/>
+      <w:r>
+        <w:rPr>
+          <w:rFonts w:eastAsiaTheme="minorEastAsia"/>
+          <w:lang w:val="en-US"/>
+        </w:rPr>
+        <w:t>,y</w:t>
+      </w:r>
+      <w:proofErr w:type="gramEnd"/>
+      <w:r>
+        <w:rPr>
+          <w:rFonts w:eastAsiaTheme="minorEastAsia"/>
+          <w:lang w:val="en-US"/>
+        </w:rPr>
+        <w:t xml:space="preserve"> coordinates to </w:t>
       </w:r>
       <m:oMath>
         <m:r>
@@ -8174,8 +8226,16 @@
         <w:rPr>
           <w:lang w:val="en-US"/>
         </w:rPr>
-        <w:t xml:space="preserve">As we said before, we will use the finite-difference method of the MacCormack’s technique in order to numerically solve the problem. This method is represented in the following general equation: </w:t>
-      </w:r>
+        <w:t>As we said before, we will use the finite-difference method of the MacCormack’s technique in order to numerically solve the problem. This method is represented in the following general equation</w:t>
+      </w:r>
+      <w:proofErr w:type="gramStart"/>
+      <w:r>
+        <w:rPr>
+          <w:lang w:val="en-US"/>
+        </w:rPr>
+        <w:t xml:space="preserve">: </w:t>
+      </w:r>
+      <w:proofErr w:type="gramEnd"/>
       <m:oMath>
         <m:f>
           <m:fPr>
@@ -8303,7 +8363,15 @@
           <w:rFonts w:eastAsiaTheme="minorEastAsia"/>
           <w:lang w:val="en-US"/>
         </w:rPr>
-        <w:t xml:space="preserve">, where we discretize A with respect to b. In our case, A will be both of the flow variables (F and G) and b will be the </w:t>
+        <w:t xml:space="preserve">, where we discretize A with respect to b. In our case, A will be both of the flow variables (F and G) and b will be </w:t>
+      </w:r>
+      <w:proofErr w:type="gramStart"/>
+      <w:r>
+        <w:rPr>
+          <w:rFonts w:eastAsiaTheme="minorEastAsia"/>
+          <w:lang w:val="en-US"/>
+        </w:rPr>
+        <w:t xml:space="preserve">the </w:t>
       </w:r>
       <m:oMath>
         <m:r>
@@ -8319,7 +8387,15 @@
           <w:rFonts w:eastAsiaTheme="minorEastAsia"/>
           <w:lang w:val="en-US"/>
         </w:rPr>
-        <w:t xml:space="preserve"> or </w:t>
+        <w:t xml:space="preserve"> or</w:t>
+      </w:r>
+      <w:proofErr w:type="gramEnd"/>
+      <w:r>
+        <w:rPr>
+          <w:rFonts w:eastAsiaTheme="minorEastAsia"/>
+          <w:lang w:val="en-US"/>
+        </w:rPr>
+        <w:t xml:space="preserve"> </w:t>
       </w:r>
       <m:oMath>
         <m:r>
@@ -21034,7 +21110,21 @@
         <w:rPr>
           <w:lang w:val="en-GB"/>
         </w:rPr>
-        <w:t>Normas. In this class there are all the parameters defined by the user; from the initial data line to the properties of the physics domain. The values of this class can be modified according the user’s will through the simulation window.</w:t>
+        <w:t xml:space="preserve">Normas. In this class there are all the parameters defined by the user; from the initial data line to the properties of the physics domain. The values of this class </w:t>
+      </w:r>
+      <w:proofErr w:type="gramStart"/>
+      <w:r>
+        <w:rPr>
+          <w:lang w:val="en-GB"/>
+        </w:rPr>
+        <w:t>can be modified</w:t>
+      </w:r>
+      <w:proofErr w:type="gramEnd"/>
+      <w:r>
+        <w:rPr>
+          <w:lang w:val="en-GB"/>
+        </w:rPr>
+        <w:t xml:space="preserve"> according the user’s will through the simulation window.</w:t>
       </w:r>
     </w:p>
     <w:p>
@@ -21153,7 +21243,21 @@
         <w:rPr>
           <w:lang w:val="en-US"/>
         </w:rPr>
-        <w:t xml:space="preserve"> Normas class attributes</w:t>
+        <w:t xml:space="preserve"> </w:t>
+      </w:r>
+      <w:proofErr w:type="gramStart"/>
+      <w:r>
+        <w:rPr>
+          <w:lang w:val="en-US"/>
+        </w:rPr>
+        <w:t>Normas</w:t>
+      </w:r>
+      <w:proofErr w:type="gramEnd"/>
+      <w:r>
+        <w:rPr>
+          <w:lang w:val="en-US"/>
+        </w:rPr>
+        <w:t xml:space="preserve"> class attributes</w:t>
       </w:r>
     </w:p>
     <w:p>
@@ -21410,7 +21514,35 @@
         <w:rPr>
           <w:lang w:val="en-GB"/>
         </w:rPr>
-        <w:t>Celda. This class is where the most important functions are defined. The computational field is converted in a grid hence a set of cells are then defining the ensemble. Each cell has its own properties of temperature, velocity, density, x and y position, F and G values, intermediate predicted values, etc.  These properties are the attributes of the Celda class. Besides, in this class can also be found the mathematical and computing functions that enable computing the attributes of the neighbouring cell.</w:t>
+        <w:t xml:space="preserve">Celda. This class is where the most important functions </w:t>
+      </w:r>
+      <w:proofErr w:type="gramStart"/>
+      <w:r>
+        <w:rPr>
+          <w:lang w:val="en-GB"/>
+        </w:rPr>
+        <w:t>are defined</w:t>
+      </w:r>
+      <w:proofErr w:type="gramEnd"/>
+      <w:r>
+        <w:rPr>
+          <w:lang w:val="en-GB"/>
+        </w:rPr>
+        <w:t xml:space="preserve">. The computational field is converted in a grid hence a set of cells are then defining the ensemble. Each cell has its own properties of temperature, velocity, density, x and y position, F and G values, intermediate predicted values, etc.  These properties are the attributes of the Celda class. Besides, in this class </w:t>
+      </w:r>
+      <w:proofErr w:type="gramStart"/>
+      <w:r>
+        <w:rPr>
+          <w:lang w:val="en-GB"/>
+        </w:rPr>
+        <w:t>can also be found</w:t>
+      </w:r>
+      <w:proofErr w:type="gramEnd"/>
+      <w:r>
+        <w:rPr>
+          <w:lang w:val="en-GB"/>
+        </w:rPr>
+        <w:t xml:space="preserve"> the mathematical and computing functions that enable computing the attributes of the neighbouring cell.</w:t>
       </w:r>
     </w:p>
     <w:p>
@@ -21603,7 +21735,21 @@
         <w:rPr>
           <w:lang w:val="en-GB"/>
         </w:rPr>
-        <w:t>The next window is the simulating one. In this window is where we find the main utility of the program: the computation of the Prandtl-Meyer expansion wave flow field.</w:t>
+        <w:t xml:space="preserve">The next window is the simulating one. In this window is where we find the main utility of the program: the computation of the Prandtl-Meyer </w:t>
+      </w:r>
+      <w:proofErr w:type="gramStart"/>
+      <w:r>
+        <w:rPr>
+          <w:lang w:val="en-GB"/>
+        </w:rPr>
+        <w:t>expansion wave flow field</w:t>
+      </w:r>
+      <w:proofErr w:type="gramEnd"/>
+      <w:r>
+        <w:rPr>
+          <w:lang w:val="en-GB"/>
+        </w:rPr>
+        <w:t>.</w:t>
       </w:r>
     </w:p>
     <w:p>
@@ -21667,7 +21813,21 @@
         <w:rPr>
           <w:lang w:val="en-US"/>
         </w:rPr>
-        <w:t>To begin with, we find the following interface. In the central part we have different buttons that will allow us to select the way in which we want to carry out the simulation and, once all the parameters involved in solving the analyzed problem have been selected</w:t>
+        <w:t xml:space="preserve">To begin with, we find the following interface. In the central </w:t>
+      </w:r>
+      <w:proofErr w:type="gramStart"/>
+      <w:r>
+        <w:rPr>
+          <w:lang w:val="en-US"/>
+        </w:rPr>
+        <w:t>part</w:t>
+      </w:r>
+      <w:proofErr w:type="gramEnd"/>
+      <w:r>
+        <w:rPr>
+          <w:lang w:val="en-US"/>
+        </w:rPr>
+        <w:t xml:space="preserve"> we have different buttons that will allow us to select the way in which we want to carry out the simulation and, once all the parameters involved in solving the analyzed problem have been selected</w:t>
       </w:r>
       <w:r>
         <w:rPr>
@@ -21837,7 +21997,19 @@
         <w:rPr>
           <w:lang w:val="en-US"/>
         </w:rPr>
-        <w:t>As we can see, we have also implemented some labels to the right of this window where each and every one of the attributes of each specific cell that we pass over with the mouse are represented.</w:t>
+        <w:t xml:space="preserve">As we can see, we have also implemented some labels to the right of this window where </w:t>
+      </w:r>
+      <w:r>
+        <w:rPr>
+          <w:lang w:val="en-US"/>
+        </w:rPr>
+        <w:t>each</w:t>
+      </w:r>
+      <w:r>
+        <w:rPr>
+          <w:lang w:val="en-US"/>
+        </w:rPr>
+        <w:t xml:space="preserve"> one of the attributes of each specific cell that we pass over with the mouse are represented.</w:t>
       </w:r>
     </w:p>
     <w:p>
@@ -21877,80 +22049,76 @@
         </w:rPr>
         <w:t>.</w:t>
       </w:r>
-      <w:bookmarkStart w:id="0" w:name="_GoBack"/>
-      <w:bookmarkEnd w:id="0"/>
     </w:p>
     <w:p>
       <w:pPr>
         <w:jc w:val="both"/>
         <w:rPr>
-          <w:lang w:val="en-GB"/>
+          <w:lang w:val="en-US"/>
         </w:rPr>
       </w:pPr>
       <w:r>
         <w:rPr>
-          <w:lang w:val="en-GB"/>
-        </w:rPr>
-        <w:t xml:space="preserve">Different buttons are created to calculate and reset the simulation.  It can be selected the default parameters or also it can be written the ones that the user wishes. Additionally, saving and loading buttons are implemented. </w:t>
-      </w:r>
-      <w:r>
-        <w:rPr>
-          <w:lang w:val="en-GB"/>
-        </w:rPr>
-        <w:t>Besides it can be selected the precision: high, normal or low. Depending on the precision the grid size is going to variate.</w:t>
+          <w:lang w:val="en-US"/>
+        </w:rPr>
+        <w:t>Let us now comment on the buttons that will allow us to control the way in which we want to carry out the simulation.</w:t>
       </w:r>
     </w:p>
     <w:p>
       <w:pPr>
         <w:jc w:val="both"/>
         <w:rPr>
-          <w:lang w:val="en-GB"/>
+          <w:lang w:val="en-US"/>
         </w:rPr>
       </w:pPr>
       <w:r>
         <w:rPr>
-          <w:lang w:val="en-GB"/>
-        </w:rPr>
-        <w:t>When the simulation is computed, a visual grid-like representation can be observed of one of the attributes of the flow. This attribute represented can be changed to visualise another set of values.</w:t>
+          <w:lang w:val="en-US"/>
+        </w:rPr>
+        <w:t xml:space="preserve">The first thing we must select before starting with the simulation is the precision of the grid: LOW, MEDIUM or HIGH depending on how we want the precision of the grid </w:t>
+      </w:r>
+      <w:r>
+        <w:rPr>
+          <w:lang w:val="en-US"/>
+        </w:rPr>
+        <w:t xml:space="preserve">with the results of the simulation </w:t>
+      </w:r>
+      <w:r>
+        <w:rPr>
+          <w:lang w:val="en-US"/>
+        </w:rPr>
+        <w:t>to be for each attribute:</w:t>
       </w:r>
     </w:p>
     <w:p>
       <w:pPr>
-        <w:rPr>
-          <w:lang w:val="en-GB"/>
+        <w:jc w:val="both"/>
+        <w:rPr>
+          <w:lang w:val="en-US"/>
         </w:rPr>
       </w:pPr>
       <w:r>
         <w:rPr>
-          <w:lang w:val="en-GB"/>
-        </w:rPr>
-        <w:t xml:space="preserve">The next window is the tables of velocity, temperature, pressure, etc. These variables that we had observed in the visual grid-like representation are now shown in tables enabling knowing its specific value in each position of the field. </w:t>
-      </w:r>
-    </w:p>
-    <w:p>
-      <w:pPr>
-        <w:rPr>
-          <w:lang w:val="en-GB"/>
-        </w:rPr>
-      </w:pPr>
-    </w:p>
-    <w:p>
-      <w:pPr>
-        <w:rPr>
-          <w:lang w:val="en-GB"/>
-        </w:rPr>
-      </w:pPr>
+          <w:lang w:val="en-US"/>
+        </w:rPr>
+        <w:tab/>
+      </w:r>
+      <w:r>
+        <w:rPr>
+          <w:lang w:val="en-US"/>
+        </w:rPr>
+        <w:tab/>
+      </w:r>
       <w:r>
         <w:rPr>
           <w:noProof/>
           <w:lang w:eastAsia="es-ES"/>
         </w:rPr>
-        <w:lastRenderedPageBreak/>
         <w:drawing>
-          <wp:inline distT="0" distB="0" distL="0" distR="0" wp14:anchorId="1D35C5E5" wp14:editId="152A93E3">
-            <wp:extent cx="5153025" cy="3609975"/>
-            <wp:effectExtent l="0" t="0" r="9525" b="9525"/>
-            <wp:docPr id="12" name="Imagen 12"/>
+          <wp:inline distT="0" distB="0" distL="0" distR="0" wp14:anchorId="3CC6C0FF" wp14:editId="451DA6E3">
+            <wp:extent cx="3524250" cy="1828800"/>
+            <wp:effectExtent l="0" t="0" r="0" b="0"/>
+            <wp:docPr id="20" name="Imagen 20"/>
             <wp:cNvGraphicFramePr>
               <a:graphicFrameLocks xmlns:a="http://schemas.openxmlformats.org/drawingml/2006/main" noChangeAspect="1"/>
             </wp:cNvGraphicFramePr>
@@ -21958,7 +22126,7 @@
               <a:graphicData uri="http://schemas.openxmlformats.org/drawingml/2006/picture">
                 <pic:pic xmlns:pic="http://schemas.openxmlformats.org/drawingml/2006/picture">
                   <pic:nvPicPr>
-                    <pic:cNvPr id="0" name=""/>
+                    <pic:cNvPr id="1" name=""/>
                     <pic:cNvPicPr/>
                   </pic:nvPicPr>
                   <pic:blipFill>
@@ -21970,7 +22138,7 @@
                   <pic:spPr>
                     <a:xfrm>
                       <a:off x="0" y="0"/>
-                      <a:ext cx="5153025" cy="3609975"/>
+                      <a:ext cx="3524250" cy="1828800"/>
                     </a:xfrm>
                     <a:prstGeom prst="rect">
                       <a:avLst/>
@@ -21994,39 +22162,76 @@
         <w:rPr>
           <w:lang w:val="en-GB"/>
         </w:rPr>
-        <w:t>This table results can be exported by pressing the export button, so any further investigation, or simply save it, can be done.</w:t>
+        <w:t xml:space="preserve">Depending on the </w:t>
+      </w:r>
+      <w:r>
+        <w:rPr>
+          <w:lang w:val="en-GB"/>
+        </w:rPr>
+        <w:t>precision,</w:t>
+      </w:r>
+      <w:r>
+        <w:rPr>
+          <w:lang w:val="en-GB"/>
+        </w:rPr>
+        <w:t xml:space="preserve"> the grid size is going to variate.</w:t>
       </w:r>
     </w:p>
     <w:p>
       <w:pPr>
         <w:jc w:val="both"/>
         <w:rPr>
-          <w:lang w:val="en-GB"/>
+          <w:lang w:val="en-US"/>
         </w:rPr>
       </w:pPr>
       <w:r>
         <w:rPr>
-          <w:lang w:val="en-GB"/>
-        </w:rPr>
-        <w:t>Then, the following window enables checking the validity of the results.</w:t>
+          <w:lang w:val="en-US"/>
+        </w:rPr>
+        <w:t xml:space="preserve">In the upper right part of the window, we must enter the initial parameters of the flow with which the simulation of the problem will be carried out. We can choose between entering all these parameters by hand </w:t>
+      </w:r>
+      <w:proofErr w:type="gramStart"/>
+      <w:r>
+        <w:rPr>
+          <w:lang w:val="en-US"/>
+        </w:rPr>
+        <w:t>or</w:t>
+      </w:r>
+      <w:proofErr w:type="gramEnd"/>
+      <w:r>
+        <w:rPr>
+          <w:lang w:val="en-US"/>
+        </w:rPr>
+        <w:t xml:space="preserve"> using the default parameters which are the following</w:t>
+      </w:r>
+      <w:r>
+        <w:rPr>
+          <w:lang w:val="en-US"/>
+        </w:rPr>
+        <w:t xml:space="preserve"> ones</w:t>
+      </w:r>
+      <w:r>
+        <w:rPr>
+          <w:lang w:val="en-US"/>
+        </w:rPr>
+        <w:t>:</w:t>
       </w:r>
     </w:p>
     <w:p>
       <w:pPr>
-        <w:rPr>
-          <w:lang w:val="en-GB"/>
-        </w:rPr>
+        <w:jc w:val="both"/>
       </w:pPr>
       <w:r>
         <w:rPr>
           <w:noProof/>
           <w:lang w:eastAsia="es-ES"/>
         </w:rPr>
+        <w:lastRenderedPageBreak/>
         <w:drawing>
-          <wp:inline distT="0" distB="0" distL="0" distR="0" wp14:anchorId="13E71772" wp14:editId="1B1E8344">
-            <wp:extent cx="5400040" cy="3862758"/>
-            <wp:effectExtent l="0" t="0" r="0" b="4445"/>
-            <wp:docPr id="13" name="Imagen 13"/>
+          <wp:inline distT="0" distB="0" distL="0" distR="0" wp14:anchorId="2FF5A624" wp14:editId="4F90B769">
+            <wp:extent cx="5324475" cy="1533525"/>
+            <wp:effectExtent l="0" t="0" r="9525" b="9525"/>
+            <wp:docPr id="21" name="Imagen 21"/>
             <wp:cNvGraphicFramePr>
               <a:graphicFrameLocks xmlns:a="http://schemas.openxmlformats.org/drawingml/2006/main" noChangeAspect="1"/>
             </wp:cNvGraphicFramePr>
@@ -22034,7 +22239,7 @@
               <a:graphicData uri="http://schemas.openxmlformats.org/drawingml/2006/picture">
                 <pic:pic xmlns:pic="http://schemas.openxmlformats.org/drawingml/2006/picture">
                   <pic:nvPicPr>
-                    <pic:cNvPr id="0" name=""/>
+                    <pic:cNvPr id="1" name=""/>
                     <pic:cNvPicPr/>
                   </pic:nvPicPr>
                   <pic:blipFill>
@@ -22046,7 +22251,7 @@
                   <pic:spPr>
                     <a:xfrm>
                       <a:off x="0" y="0"/>
-                      <a:ext cx="5400040" cy="3862758"/>
+                      <a:ext cx="5324475" cy="1533525"/>
                     </a:xfrm>
                     <a:prstGeom prst="rect">
                       <a:avLst/>
@@ -22061,71 +22266,61 @@
     </w:p>
     <w:p>
       <w:pPr>
-        <w:rPr>
-          <w:lang w:val="en-GB"/>
+        <w:jc w:val="both"/>
+        <w:rPr>
+          <w:lang w:val="en-US"/>
         </w:rPr>
       </w:pPr>
+      <w:r>
+        <w:rPr>
+          <w:lang w:val="en-US"/>
+        </w:rPr>
+        <w:t>Once these parameters have been selected, we must press the "Load Parameters" button to carry out the simulation.</w:t>
+      </w:r>
     </w:p>
     <w:p>
       <w:pPr>
         <w:jc w:val="both"/>
         <w:rPr>
-          <w:lang w:val="en-GB"/>
+          <w:lang w:val="en-US"/>
         </w:rPr>
       </w:pPr>
       <w:r>
         <w:rPr>
-          <w:lang w:val="en-GB"/>
-        </w:rPr>
-        <w:lastRenderedPageBreak/>
-        <w:t>Here can be compared the Anderson results with the specific columns computed by the simulator. Moreover, some further study is done analysing the variation of the results.</w:t>
+          <w:lang w:val="en-US"/>
+        </w:rPr>
+        <w:t>We also have the simulation load and save buttons with which we can load files with previous simulations to continue analyzing them or save the current simulation to analyze it later:</w:t>
       </w:r>
     </w:p>
     <w:p>
       <w:pPr>
         <w:jc w:val="both"/>
         <w:rPr>
-          <w:lang w:val="en-GB"/>
+          <w:lang w:val="en-US"/>
         </w:rPr>
       </w:pPr>
-    </w:p>
-    <w:p>
-      <w:pPr>
-        <w:jc w:val="both"/>
-        <w:rPr>
-          <w:lang w:val="en-GB"/>
-        </w:rPr>
-      </w:pPr>
-      <w:r>
-        <w:rPr>
-          <w:lang w:val="en-GB"/>
-        </w:rPr>
-        <w:t xml:space="preserve">The next windows we have are the plots and the advanced study. In the plots window is where can be observed </w:t>
-      </w:r>
-      <w:r>
-        <w:rPr>
-          <w:lang w:val="en-GB"/>
-        </w:rPr>
-        <w:t>the evolution of the parameters in the field and interesting results of the simulator.</w:t>
-      </w:r>
-    </w:p>
-    <w:p>
-      <w:pPr>
-        <w:jc w:val="both"/>
-        <w:rPr>
-          <w:lang w:val="en-GB"/>
-        </w:rPr>
-      </w:pPr>
+      <w:r>
+        <w:rPr>
+          <w:lang w:val="en-US"/>
+        </w:rPr>
+        <w:tab/>
+      </w:r>
+      <w:r>
+        <w:rPr>
+          <w:lang w:val="en-US"/>
+        </w:rPr>
+        <w:tab/>
+      </w:r>
       <w:r>
         <w:rPr>
           <w:noProof/>
           <w:lang w:eastAsia="es-ES"/>
         </w:rPr>
         <w:drawing>
-          <wp:inline distT="0" distB="0" distL="0" distR="0" wp14:anchorId="67285117" wp14:editId="10BBC077">
-            <wp:extent cx="5400040" cy="3744834"/>
-            <wp:effectExtent l="0" t="0" r="0" b="8255"/>
-            <wp:docPr id="14" name="Imagen 14"/>
+          <wp:inline distT="0" distB="0" distL="0" distR="0" wp14:anchorId="37F37ED5" wp14:editId="4865B88D">
+            <wp:extent cx="3124200" cy="581025"/>
+            <wp:effectExtent l="0" t="0" r="0" b="9525"/>
+            <wp:docPr id="22" name="Imagen 22"/>
             <wp:cNvGraphicFramePr>
               <a:graphicFrameLocks xmlns:a="http://schemas.openxmlformats.org/drawingml/2006/main" noChangeAspect="1"/>
             </wp:cNvGraphicFramePr>
@@ -22133,7 +22328,7 @@
               <a:graphicData uri="http://schemas.openxmlformats.org/drawingml/2006/picture">
                 <pic:pic xmlns:pic="http://schemas.openxmlformats.org/drawingml/2006/picture">
                   <pic:nvPicPr>
-                    <pic:cNvPr id="0" name=""/>
+                    <pic:cNvPr id="1" name=""/>
                     <pic:cNvPicPr/>
                   </pic:nvPicPr>
                   <pic:blipFill>
@@ -22145,7 +22340,7 @@
                   <pic:spPr>
                     <a:xfrm>
                       <a:off x="0" y="0"/>
-                      <a:ext cx="5400040" cy="3744834"/>
+                      <a:ext cx="3124200" cy="581025"/>
                     </a:xfrm>
                     <a:prstGeom prst="rect">
                       <a:avLst/>
@@ -22160,56 +22355,65 @@
     </w:p>
     <w:p>
       <w:pPr>
-        <w:rPr>
-          <w:lang w:val="en-GB"/>
+        <w:jc w:val="both"/>
+        <w:rPr>
+          <w:lang w:val="en-US"/>
         </w:rPr>
       </w:pPr>
+      <w:r>
+        <w:rPr>
+          <w:lang w:val="en-US"/>
+        </w:rPr>
+        <w:t xml:space="preserve">This window also has a column of buttons on the left with various additional functions. The "Back to start" button allows us to return to the initial window where we could access the tutorial for using the simulator and exit it. The "Tables" button opens a new form with tables with all the numerical results of the simulation. The "Compare with Anderson" button opens a form that allows us to compare the results of our simulator with the results that appear in the Anderson tables. The "Graphics" button opens a form with the plots of the evolution of each attribute and finally the "Advance Study" button with the results of the advanced study simulation. All these mentioned forms will be discussed in depth </w:t>
+      </w:r>
+      <w:r>
+        <w:rPr>
+          <w:lang w:val="en-US"/>
+        </w:rPr>
+        <w:t>next</w:t>
+      </w:r>
+      <w:r>
+        <w:rPr>
+          <w:lang w:val="en-US"/>
+        </w:rPr>
+        <w:t>.</w:t>
+      </w:r>
     </w:p>
     <w:p>
       <w:pPr>
-        <w:rPr>
-          <w:lang w:val="en-GB"/>
+        <w:jc w:val="both"/>
+        <w:rPr>
+          <w:lang w:val="en-US"/>
         </w:rPr>
       </w:pPr>
       <w:r>
         <w:rPr>
-          <w:lang w:val="en-GB"/>
-        </w:rPr>
-        <w:t>In the advance study is where it is found in what consists the advance study of the project, accom</w:t>
-      </w:r>
-      <w:r>
-        <w:rPr>
-          <w:lang w:val="en-GB"/>
-        </w:rPr>
-        <w:t>pany with visual results</w:t>
-      </w:r>
-      <w:r>
-        <w:rPr>
-          <w:lang w:val="en-GB"/>
-        </w:rPr>
-        <w:t>.</w:t>
-      </w:r>
-    </w:p>
-    <w:p>
-      <w:pPr>
-        <w:tabs>
-          <w:tab w:val="left" w:pos="3675"/>
-        </w:tabs>
-        <w:rPr>
-          <w:lang w:val="en-GB"/>
-        </w:rPr>
-      </w:pPr>
+          <w:lang w:val="en-US"/>
+        </w:rPr>
+        <w:tab/>
+      </w:r>
+      <w:r>
+        <w:rPr>
+          <w:lang w:val="en-US"/>
+        </w:rPr>
+        <w:tab/>
+      </w:r>
+      <w:r>
+        <w:rPr>
+          <w:lang w:val="en-US"/>
+        </w:rPr>
+        <w:tab/>
+      </w:r>
       <w:r>
         <w:rPr>
           <w:noProof/>
           <w:lang w:eastAsia="es-ES"/>
         </w:rPr>
-        <w:lastRenderedPageBreak/>
         <w:drawing>
-          <wp:inline distT="0" distB="0" distL="0" distR="0" wp14:anchorId="0A9256C8" wp14:editId="50288AAE">
-            <wp:extent cx="5400040" cy="3699620"/>
-            <wp:effectExtent l="0" t="0" r="0" b="0"/>
-            <wp:docPr id="15" name="Imagen 15"/>
+          <wp:inline distT="0" distB="0" distL="0" distR="0" wp14:anchorId="23F5AA2D" wp14:editId="403E1E07">
+            <wp:extent cx="2505075" cy="2990850"/>
+            <wp:effectExtent l="0" t="0" r="9525" b="0"/>
+            <wp:docPr id="23" name="Imagen 23"/>
             <wp:cNvGraphicFramePr>
               <a:graphicFrameLocks xmlns:a="http://schemas.openxmlformats.org/drawingml/2006/main" noChangeAspect="1"/>
             </wp:cNvGraphicFramePr>
@@ -22217,7 +22421,7 @@
               <a:graphicData uri="http://schemas.openxmlformats.org/drawingml/2006/picture">
                 <pic:pic xmlns:pic="http://schemas.openxmlformats.org/drawingml/2006/picture">
                   <pic:nvPicPr>
-                    <pic:cNvPr id="0" name=""/>
+                    <pic:cNvPr id="1" name=""/>
                     <pic:cNvPicPr/>
                   </pic:nvPicPr>
                   <pic:blipFill>
@@ -22229,7 +22433,7 @@
                   <pic:spPr>
                     <a:xfrm>
                       <a:off x="0" y="0"/>
-                      <a:ext cx="5400040" cy="3699620"/>
+                      <a:ext cx="2505075" cy="2990850"/>
                     </a:xfrm>
                     <a:prstGeom prst="rect">
                       <a:avLst/>
@@ -22241,12 +22445,8 @@
           </wp:inline>
         </w:drawing>
       </w:r>
-      <w:r>
-        <w:rPr>
-          <w:lang w:val="en-GB"/>
-        </w:rPr>
-        <w:tab/>
-      </w:r>
+      <w:bookmarkStart w:id="0" w:name="_GoBack"/>
+      <w:bookmarkEnd w:id="0"/>
     </w:p>
     <w:p>
       <w:pPr>
@@ -22258,236 +22458,20 @@
         <w:rPr>
           <w:lang w:val="en-GB"/>
         </w:rPr>
-        <w:t>Finally, special attention has been p</w:t>
-      </w:r>
-      <w:r>
-        <w:rPr>
-          <w:lang w:val="en-GB"/>
-        </w:rPr>
-        <w:t>aid in the robustness of the windows, so potential mistakes of users do not provoke a fatal error that disables the whole simulator.</w:t>
+        <w:t xml:space="preserve">The next window is the tables of velocity, temperature, pressure, etc. These variables that we had observed in the visual grid-like representation are now shown in tables enabling knowing its specific value in each position of the field. </w:t>
       </w:r>
     </w:p>
     <w:p>
       <w:pPr>
         <w:rPr>
-          <w:lang w:val="en-US"/>
+          <w:lang w:val="en-GB"/>
         </w:rPr>
       </w:pPr>
     </w:p>
     <w:p>
       <w:pPr>
-        <w:pStyle w:val="Ttulo2"/>
-        <w:numPr>
-          <w:ilvl w:val="1"/>
-          <w:numId w:val="4"/>
-        </w:numPr>
-        <w:rPr>
-          <w:lang w:val="en-US"/>
-        </w:rPr>
-      </w:pPr>
-      <w:r>
-        <w:rPr>
-          <w:lang w:val="en-US"/>
-        </w:rPr>
-        <w:t>Challenges and decisions</w:t>
-      </w:r>
-    </w:p>
-    <w:p>
-      <w:pPr>
-        <w:jc w:val="both"/>
         <w:rPr>
           <w:lang w:val="en-GB"/>
-        </w:rPr>
-      </w:pPr>
-      <w:r>
-        <w:rPr>
-          <w:lang w:val="en-US"/>
-        </w:rPr>
-        <w:t xml:space="preserve">One of the biggest challenges in the development of the simulator was the adaptation itself of the </w:t>
-      </w:r>
-      <w:r>
-        <w:rPr>
-          <w:lang w:val="en-GB"/>
-        </w:rPr>
-        <w:t>Prandtl-Meyer expansion wave flow field, as many complex equations and functions are considered for the computation.</w:t>
-      </w:r>
-    </w:p>
-    <w:p>
-      <w:pPr>
-        <w:jc w:val="both"/>
-        <w:rPr>
-          <w:lang w:val="en-GB"/>
-        </w:rPr>
-      </w:pPr>
-      <w:r>
-        <w:rPr>
-          <w:lang w:val="en-GB"/>
-        </w:rPr>
-        <w:t>To overcome the difficulties led of the computation, a MATLAB code was initially done</w:t>
-      </w:r>
-      <w:r>
-        <w:rPr>
-          <w:lang w:val="en-GB"/>
-        </w:rPr>
-        <w:t xml:space="preserve"> and online research was done to check different implementations. Once the MATLAB was fully functional and the results matched with the Anderson tables, the code was transferred and adapted to C#.</w:t>
-      </w:r>
-    </w:p>
-    <w:p>
-      <w:pPr>
-        <w:jc w:val="both"/>
-        <w:rPr>
-          <w:lang w:val="en-GB"/>
-        </w:rPr>
-      </w:pPr>
-      <w:r>
-        <w:rPr>
-          <w:lang w:val="en-GB"/>
-        </w:rPr>
-        <w:t xml:space="preserve">Another significant challenge was the advance study, as no verifications could be done to ensure it was correct. To solve this challenge the advance study problem was divided in smaller problems and they were solve it separately and then gathered to obtain a solution. </w:t>
-      </w:r>
-    </w:p>
-    <w:p>
-      <w:pPr>
-        <w:jc w:val="both"/>
-        <w:rPr>
-          <w:lang w:val="en-US"/>
-        </w:rPr>
-      </w:pPr>
-      <w:r>
-        <w:rPr>
-          <w:lang w:val="en-GB"/>
-        </w:rPr>
-        <w:t xml:space="preserve">Finally, the results representations have been done in two different ways; the first one in the same window where the simulator computes the flow field. This first representation corresponds to the physical plane representation and different colours representing the variation of the temperature, density, etc. This first representation of results was selected as is a visual but effective way of obtaining a general knowledge of how the fluid behaves. Additionally, in the next window, tables with the results are obtained. This other way of visualising the results allows more specific </w:t>
-      </w:r>
-      <w:r>
-        <w:rPr>
-          <w:lang w:val="en-GB"/>
-        </w:rPr>
-        <w:t>values and also usher into further studies, as this results can be exported and then can be handled by the user for further studies.</w:t>
-      </w:r>
-    </w:p>
-    <w:p>
-      <w:pPr>
-        <w:jc w:val="both"/>
-        <w:rPr>
-          <w:lang w:val="en-US"/>
-        </w:rPr>
-      </w:pPr>
-    </w:p>
-    <w:p>
-      <w:pPr>
-        <w:jc w:val="both"/>
-        <w:rPr>
-          <w:lang w:val="en-US"/>
-        </w:rPr>
-      </w:pPr>
-    </w:p>
-    <w:p>
-      <w:pPr>
-        <w:pStyle w:val="Ttulo1"/>
-        <w:numPr>
-          <w:ilvl w:val="0"/>
-          <w:numId w:val="4"/>
-        </w:numPr>
-        <w:rPr>
-          <w:lang w:val="en-US"/>
-        </w:rPr>
-      </w:pPr>
-      <w:r>
-        <w:rPr>
-          <w:lang w:val="en-US"/>
-        </w:rPr>
-        <w:t>Advance study</w:t>
-      </w:r>
-    </w:p>
-    <w:p>
-      <w:pPr>
-        <w:jc w:val="both"/>
-        <w:rPr>
-          <w:rFonts w:eastAsiaTheme="minorEastAsia"/>
-          <w:lang w:val="en-US"/>
-        </w:rPr>
-      </w:pPr>
-      <w:r>
-        <w:rPr>
-          <w:lang w:val="en-US"/>
-        </w:rPr>
-        <w:t xml:space="preserve">As has been explained, this problem is of great interest as </w:t>
-      </w:r>
-      <w:r>
-        <w:rPr>
-          <w:rFonts w:eastAsiaTheme="minorEastAsia"/>
-          <w:lang w:val="en-US"/>
-        </w:rPr>
-        <w:t>since practically all aircraft move within supersonic flows</w:t>
-      </w:r>
-      <w:r>
-        <w:rPr>
-          <w:rFonts w:eastAsiaTheme="minorEastAsia"/>
-          <w:lang w:val="en-US"/>
-        </w:rPr>
-        <w:t xml:space="preserve"> and several aircraft geometries can be modelled as a convex corner of </w:t>
-      </w:r>
-      <w:r>
-        <w:rPr>
-          <w:rFonts w:eastAsiaTheme="minorEastAsia"/>
-          <w:lang w:val="en-US"/>
-        </w:rPr>
-        <w:t>Prandtl-Meyer</w:t>
-      </w:r>
-      <w:r>
-        <w:rPr>
-          <w:rFonts w:eastAsiaTheme="minorEastAsia"/>
-          <w:lang w:val="en-US"/>
-        </w:rPr>
-        <w:t xml:space="preserve"> model, for example the wing.</w:t>
-      </w:r>
-    </w:p>
-    <w:p>
-      <w:pPr>
-        <w:jc w:val="both"/>
-        <w:rPr>
-          <w:rFonts w:eastAsiaTheme="minorEastAsia"/>
-          <w:lang w:val="en-US"/>
-        </w:rPr>
-      </w:pPr>
-      <w:r>
-        <w:rPr>
-          <w:rFonts w:eastAsiaTheme="minorEastAsia"/>
-          <w:lang w:val="en-US"/>
-        </w:rPr>
-        <w:t xml:space="preserve">Nevertheless, the geometry represented of a convex corner is not much accurate with the geometries found in aircrafts; this geometry has softer changes. </w:t>
-      </w:r>
-    </w:p>
-    <w:p>
-      <w:pPr>
-        <w:jc w:val="both"/>
-        <w:rPr>
-          <w:rFonts w:eastAsiaTheme="minorEastAsia"/>
-          <w:lang w:val="en-US"/>
-        </w:rPr>
-      </w:pPr>
-      <w:r>
-        <w:rPr>
-          <w:rFonts w:eastAsiaTheme="minorEastAsia"/>
-          <w:lang w:val="en-US"/>
-        </w:rPr>
-        <w:t>Because of that, the advance study is intended to analyze a way of approximating these curved surfaces with the Prandtl-Meyer model. These soft changes can be better approximated by several inclined plane</w:t>
-      </w:r>
-      <w:r>
-        <w:rPr>
-          <w:rFonts w:eastAsiaTheme="minorEastAsia"/>
-          <w:lang w:val="en-US"/>
-        </w:rPr>
-        <w:t>s rather than one unique change, as observed in the following image.</w:t>
-      </w:r>
-    </w:p>
-    <w:p>
-      <w:pPr>
-        <w:jc w:val="both"/>
-        <w:rPr>
-          <w:rFonts w:eastAsiaTheme="minorEastAsia"/>
-          <w:lang w:val="en-US"/>
         </w:rPr>
       </w:pPr>
       <w:r>
@@ -22495,11 +22479,12 @@
           <w:noProof/>
           <w:lang w:eastAsia="es-ES"/>
         </w:rPr>
+        <w:lastRenderedPageBreak/>
         <w:drawing>
-          <wp:inline distT="0" distB="0" distL="0" distR="0" wp14:anchorId="6DDA3E59" wp14:editId="7E46C922">
-            <wp:extent cx="5334000" cy="2886075"/>
-            <wp:effectExtent l="0" t="0" r="0" b="9525"/>
-            <wp:docPr id="3" name="Imagen 3"/>
+          <wp:inline distT="0" distB="0" distL="0" distR="0" wp14:anchorId="1D35C5E5" wp14:editId="152A93E3">
+            <wp:extent cx="5153025" cy="3609975"/>
+            <wp:effectExtent l="0" t="0" r="9525" b="9525"/>
+            <wp:docPr id="12" name="Imagen 12"/>
             <wp:cNvGraphicFramePr>
               <a:graphicFrameLocks xmlns:a="http://schemas.openxmlformats.org/drawingml/2006/main" noChangeAspect="1"/>
             </wp:cNvGraphicFramePr>
@@ -22519,7 +22504,7 @@
                   <pic:spPr>
                     <a:xfrm>
                       <a:off x="0" y="0"/>
-                      <a:ext cx="5334000" cy="2886075"/>
+                      <a:ext cx="5153025" cy="3609975"/>
                     </a:xfrm>
                     <a:prstGeom prst="rect">
                       <a:avLst/>
@@ -22536,56 +22521,34 @@
       <w:pPr>
         <w:jc w:val="both"/>
         <w:rPr>
-          <w:rFonts w:eastAsiaTheme="minorEastAsia"/>
-          <w:lang w:val="en-US"/>
+          <w:lang w:val="en-GB"/>
         </w:rPr>
       </w:pPr>
       <w:r>
         <w:rPr>
-          <w:rFonts w:eastAsiaTheme="minorEastAsia"/>
-          <w:lang w:val="en-US"/>
-        </w:rPr>
-        <w:t>This case can be obtained by first solving the Prandtl-Meyer model with a certain angle and then setting the final results obtained of this first computation as the initial data line of the following computation. In this next computation the expansion corner position is set as small as possible, so the general view of both cases together is a flat plane followed of two inclined planes.</w:t>
+          <w:lang w:val="en-GB"/>
+        </w:rPr>
+        <w:t>This table results can be exported by pressing the export button, so any further investigation, or simply save it, can be done.</w:t>
       </w:r>
     </w:p>
     <w:p>
       <w:pPr>
         <w:jc w:val="both"/>
         <w:rPr>
-          <w:rFonts w:eastAsiaTheme="minorEastAsia"/>
-          <w:lang w:val="en-US"/>
+          <w:lang w:val="en-GB"/>
         </w:rPr>
       </w:pPr>
       <w:r>
         <w:rPr>
-          <w:rFonts w:eastAsiaTheme="minorEastAsia"/>
-          <w:lang w:val="en-US"/>
-        </w:rPr>
-        <w:t>Finally, it is also being studied the effect of adding stabilization periods between inclined planes.</w:t>
+          <w:lang w:val="en-GB"/>
+        </w:rPr>
+        <w:t>Then, the following window enables checking the validity of the results.</w:t>
       </w:r>
     </w:p>
     <w:p>
       <w:pPr>
-        <w:jc w:val="both"/>
-        <w:rPr>
-          <w:rFonts w:eastAsiaTheme="minorEastAsia"/>
-          <w:lang w:val="en-US"/>
-        </w:rPr>
-      </w:pPr>
-      <w:r>
-        <w:rPr>
-          <w:rFonts w:eastAsiaTheme="minorEastAsia"/>
-          <w:lang w:val="en-US"/>
-        </w:rPr>
-        <w:t>Simulating these cases, the following results have been obtained.</w:t>
-      </w:r>
-    </w:p>
-    <w:p>
-      <w:pPr>
-        <w:jc w:val="both"/>
-        <w:rPr>
-          <w:rFonts w:eastAsiaTheme="minorEastAsia"/>
-          <w:lang w:val="en-US"/>
+        <w:rPr>
+          <w:lang w:val="en-GB"/>
         </w:rPr>
       </w:pPr>
       <w:r>
@@ -22593,12 +22556,11 @@
           <w:noProof/>
           <w:lang w:eastAsia="es-ES"/>
         </w:rPr>
-        <w:lastRenderedPageBreak/>
         <w:drawing>
-          <wp:inline distT="0" distB="0" distL="0" distR="0" wp14:anchorId="4FC143F5" wp14:editId="5AC8D6C4">
-            <wp:extent cx="5400040" cy="3377622"/>
-            <wp:effectExtent l="0" t="0" r="0" b="0"/>
-            <wp:docPr id="4" name="Imagen 4"/>
+          <wp:inline distT="0" distB="0" distL="0" distR="0" wp14:anchorId="13E71772" wp14:editId="1B1E8344">
+            <wp:extent cx="5400040" cy="3862758"/>
+            <wp:effectExtent l="0" t="0" r="0" b="4445"/>
+            <wp:docPr id="13" name="Imagen 13"/>
             <wp:cNvGraphicFramePr>
               <a:graphicFrameLocks xmlns:a="http://schemas.openxmlformats.org/drawingml/2006/main" noChangeAspect="1"/>
             </wp:cNvGraphicFramePr>
@@ -22618,6 +22580,578 @@
                   <pic:spPr>
                     <a:xfrm>
                       <a:off x="0" y="0"/>
+                      <a:ext cx="5400040" cy="3862758"/>
+                    </a:xfrm>
+                    <a:prstGeom prst="rect">
+                      <a:avLst/>
+                    </a:prstGeom>
+                  </pic:spPr>
+                </pic:pic>
+              </a:graphicData>
+            </a:graphic>
+          </wp:inline>
+        </w:drawing>
+      </w:r>
+    </w:p>
+    <w:p>
+      <w:pPr>
+        <w:rPr>
+          <w:lang w:val="en-GB"/>
+        </w:rPr>
+      </w:pPr>
+    </w:p>
+    <w:p>
+      <w:pPr>
+        <w:jc w:val="both"/>
+        <w:rPr>
+          <w:lang w:val="en-GB"/>
+        </w:rPr>
+      </w:pPr>
+      <w:r>
+        <w:rPr>
+          <w:lang w:val="en-GB"/>
+        </w:rPr>
+        <w:lastRenderedPageBreak/>
+        <w:t>Here can be compared the Anderson results with the specific columns computed by the simulator. Moreover, some further study is done analysing the variation of the results.</w:t>
+      </w:r>
+    </w:p>
+    <w:p>
+      <w:pPr>
+        <w:jc w:val="both"/>
+        <w:rPr>
+          <w:lang w:val="en-GB"/>
+        </w:rPr>
+      </w:pPr>
+    </w:p>
+    <w:p>
+      <w:pPr>
+        <w:jc w:val="both"/>
+        <w:rPr>
+          <w:lang w:val="en-GB"/>
+        </w:rPr>
+      </w:pPr>
+      <w:r>
+        <w:rPr>
+          <w:lang w:val="en-GB"/>
+        </w:rPr>
+        <w:t xml:space="preserve">The next windows we have are the plots and the advanced study. In the plots window is where can be observed </w:t>
+      </w:r>
+      <w:r>
+        <w:rPr>
+          <w:lang w:val="en-GB"/>
+        </w:rPr>
+        <w:t>the evolution of the parameters in the field and interesting results of the simulator.</w:t>
+      </w:r>
+    </w:p>
+    <w:p>
+      <w:pPr>
+        <w:jc w:val="both"/>
+        <w:rPr>
+          <w:lang w:val="en-GB"/>
+        </w:rPr>
+      </w:pPr>
+      <w:r>
+        <w:rPr>
+          <w:noProof/>
+          <w:lang w:eastAsia="es-ES"/>
+        </w:rPr>
+        <w:drawing>
+          <wp:inline distT="0" distB="0" distL="0" distR="0" wp14:anchorId="67285117" wp14:editId="10BBC077">
+            <wp:extent cx="5400040" cy="3744834"/>
+            <wp:effectExtent l="0" t="0" r="0" b="8255"/>
+            <wp:docPr id="14" name="Imagen 14"/>
+            <wp:cNvGraphicFramePr>
+              <a:graphicFrameLocks xmlns:a="http://schemas.openxmlformats.org/drawingml/2006/main" noChangeAspect="1"/>
+            </wp:cNvGraphicFramePr>
+            <a:graphic xmlns:a="http://schemas.openxmlformats.org/drawingml/2006/main">
+              <a:graphicData uri="http://schemas.openxmlformats.org/drawingml/2006/picture">
+                <pic:pic xmlns:pic="http://schemas.openxmlformats.org/drawingml/2006/picture">
+                  <pic:nvPicPr>
+                    <pic:cNvPr id="0" name=""/>
+                    <pic:cNvPicPr/>
+                  </pic:nvPicPr>
+                  <pic:blipFill>
+                    <a:blip r:embed="rId22"/>
+                    <a:stretch>
+                      <a:fillRect/>
+                    </a:stretch>
+                  </pic:blipFill>
+                  <pic:spPr>
+                    <a:xfrm>
+                      <a:off x="0" y="0"/>
+                      <a:ext cx="5400040" cy="3744834"/>
+                    </a:xfrm>
+                    <a:prstGeom prst="rect">
+                      <a:avLst/>
+                    </a:prstGeom>
+                  </pic:spPr>
+                </pic:pic>
+              </a:graphicData>
+            </a:graphic>
+          </wp:inline>
+        </w:drawing>
+      </w:r>
+    </w:p>
+    <w:p>
+      <w:pPr>
+        <w:rPr>
+          <w:lang w:val="en-GB"/>
+        </w:rPr>
+      </w:pPr>
+    </w:p>
+    <w:p>
+      <w:pPr>
+        <w:rPr>
+          <w:lang w:val="en-GB"/>
+        </w:rPr>
+      </w:pPr>
+      <w:r>
+        <w:rPr>
+          <w:lang w:val="en-GB"/>
+        </w:rPr>
+        <w:t>In the advance study is where it is found in what consists the advance study of the project, accom</w:t>
+      </w:r>
+      <w:r>
+        <w:rPr>
+          <w:lang w:val="en-GB"/>
+        </w:rPr>
+        <w:t>pany with visual results</w:t>
+      </w:r>
+      <w:r>
+        <w:rPr>
+          <w:lang w:val="en-GB"/>
+        </w:rPr>
+        <w:t>.</w:t>
+      </w:r>
+    </w:p>
+    <w:p>
+      <w:pPr>
+        <w:tabs>
+          <w:tab w:val="left" w:pos="3675"/>
+        </w:tabs>
+        <w:rPr>
+          <w:lang w:val="en-GB"/>
+        </w:rPr>
+      </w:pPr>
+      <w:r>
+        <w:rPr>
+          <w:noProof/>
+          <w:lang w:eastAsia="es-ES"/>
+        </w:rPr>
+        <w:lastRenderedPageBreak/>
+        <w:drawing>
+          <wp:inline distT="0" distB="0" distL="0" distR="0" wp14:anchorId="0A9256C8" wp14:editId="50288AAE">
+            <wp:extent cx="5400040" cy="3699620"/>
+            <wp:effectExtent l="0" t="0" r="0" b="0"/>
+            <wp:docPr id="15" name="Imagen 15"/>
+            <wp:cNvGraphicFramePr>
+              <a:graphicFrameLocks xmlns:a="http://schemas.openxmlformats.org/drawingml/2006/main" noChangeAspect="1"/>
+            </wp:cNvGraphicFramePr>
+            <a:graphic xmlns:a="http://schemas.openxmlformats.org/drawingml/2006/main">
+              <a:graphicData uri="http://schemas.openxmlformats.org/drawingml/2006/picture">
+                <pic:pic xmlns:pic="http://schemas.openxmlformats.org/drawingml/2006/picture">
+                  <pic:nvPicPr>
+                    <pic:cNvPr id="0" name=""/>
+                    <pic:cNvPicPr/>
+                  </pic:nvPicPr>
+                  <pic:blipFill>
+                    <a:blip r:embed="rId23"/>
+                    <a:stretch>
+                      <a:fillRect/>
+                    </a:stretch>
+                  </pic:blipFill>
+                  <pic:spPr>
+                    <a:xfrm>
+                      <a:off x="0" y="0"/>
+                      <a:ext cx="5400040" cy="3699620"/>
+                    </a:xfrm>
+                    <a:prstGeom prst="rect">
+                      <a:avLst/>
+                    </a:prstGeom>
+                  </pic:spPr>
+                </pic:pic>
+              </a:graphicData>
+            </a:graphic>
+          </wp:inline>
+        </w:drawing>
+      </w:r>
+      <w:r>
+        <w:rPr>
+          <w:lang w:val="en-GB"/>
+        </w:rPr>
+        <w:tab/>
+      </w:r>
+    </w:p>
+    <w:p>
+      <w:pPr>
+        <w:rPr>
+          <w:lang w:val="en-GB"/>
+        </w:rPr>
+      </w:pPr>
+      <w:r>
+        <w:rPr>
+          <w:lang w:val="en-GB"/>
+        </w:rPr>
+        <w:t>Finally, special attention has been p</w:t>
+      </w:r>
+      <w:r>
+        <w:rPr>
+          <w:lang w:val="en-GB"/>
+        </w:rPr>
+        <w:t>aid in the robustness of the windows, so potential mistakes of users do not provoke a fatal error that disables the whole simulator.</w:t>
+      </w:r>
+    </w:p>
+    <w:p>
+      <w:pPr>
+        <w:rPr>
+          <w:lang w:val="en-US"/>
+        </w:rPr>
+      </w:pPr>
+    </w:p>
+    <w:p>
+      <w:pPr>
+        <w:pStyle w:val="Ttulo2"/>
+        <w:numPr>
+          <w:ilvl w:val="1"/>
+          <w:numId w:val="4"/>
+        </w:numPr>
+        <w:rPr>
+          <w:lang w:val="en-US"/>
+        </w:rPr>
+      </w:pPr>
+      <w:r>
+        <w:rPr>
+          <w:lang w:val="en-US"/>
+        </w:rPr>
+        <w:t>Challenges and decisions</w:t>
+      </w:r>
+    </w:p>
+    <w:p>
+      <w:pPr>
+        <w:jc w:val="both"/>
+        <w:rPr>
+          <w:lang w:val="en-GB"/>
+        </w:rPr>
+      </w:pPr>
+      <w:r>
+        <w:rPr>
+          <w:lang w:val="en-US"/>
+        </w:rPr>
+        <w:t xml:space="preserve">One of the biggest challenges in the development of the simulator was the adaptation itself of the </w:t>
+      </w:r>
+      <w:r>
+        <w:rPr>
+          <w:lang w:val="en-GB"/>
+        </w:rPr>
+        <w:t>Prandtl-Meyer expansion wave flow field, as many complex equations and functions are considered for the computation.</w:t>
+      </w:r>
+    </w:p>
+    <w:p>
+      <w:pPr>
+        <w:jc w:val="both"/>
+        <w:rPr>
+          <w:lang w:val="en-GB"/>
+        </w:rPr>
+      </w:pPr>
+      <w:r>
+        <w:rPr>
+          <w:lang w:val="en-GB"/>
+        </w:rPr>
+        <w:t>To overcome the difficulties led of the computation, a MATLAB code was initially done</w:t>
+      </w:r>
+      <w:r>
+        <w:rPr>
+          <w:lang w:val="en-GB"/>
+        </w:rPr>
+        <w:t xml:space="preserve"> and online research was done to check different implementations. Once the MATLAB was fully functional and the results matched with the Anderson tables, the code was transferred and adapted to C#.</w:t>
+      </w:r>
+    </w:p>
+    <w:p>
+      <w:pPr>
+        <w:jc w:val="both"/>
+        <w:rPr>
+          <w:lang w:val="en-GB"/>
+        </w:rPr>
+      </w:pPr>
+      <w:r>
+        <w:rPr>
+          <w:lang w:val="en-GB"/>
+        </w:rPr>
+        <w:t xml:space="preserve">Another significant challenge was the advance study, as no verifications could be done to ensure it was correct. To solve this challenge the advance study problem was divided in smaller problems and they were solve it separately and then gathered to obtain a solution. </w:t>
+      </w:r>
+    </w:p>
+    <w:p>
+      <w:pPr>
+        <w:jc w:val="both"/>
+        <w:rPr>
+          <w:lang w:val="en-US"/>
+        </w:rPr>
+      </w:pPr>
+      <w:r>
+        <w:rPr>
+          <w:lang w:val="en-GB"/>
+        </w:rPr>
+        <w:t xml:space="preserve">Finally, the results representations have been done in two different ways; the first one in the same window where the simulator computes the flow field. This first representation corresponds to the physical plane representation and different colours representing the variation of the temperature, density, etc. This first representation of results was selected as is a visual but effective way of obtaining a general knowledge of how the fluid behaves. Additionally, in the next window, tables with the results are obtained. This other way of visualising the results allows more specific </w:t>
+      </w:r>
+      <w:r>
+        <w:rPr>
+          <w:lang w:val="en-GB"/>
+        </w:rPr>
+        <w:t>values and also usher into further studies, as this results can be exported and then can be handled by the user for further studies.</w:t>
+      </w:r>
+    </w:p>
+    <w:p>
+      <w:pPr>
+        <w:jc w:val="both"/>
+        <w:rPr>
+          <w:lang w:val="en-US"/>
+        </w:rPr>
+      </w:pPr>
+    </w:p>
+    <w:p>
+      <w:pPr>
+        <w:jc w:val="both"/>
+        <w:rPr>
+          <w:lang w:val="en-US"/>
+        </w:rPr>
+      </w:pPr>
+    </w:p>
+    <w:p>
+      <w:pPr>
+        <w:pStyle w:val="Ttulo1"/>
+        <w:numPr>
+          <w:ilvl w:val="0"/>
+          <w:numId w:val="4"/>
+        </w:numPr>
+        <w:rPr>
+          <w:lang w:val="en-US"/>
+        </w:rPr>
+      </w:pPr>
+      <w:r>
+        <w:rPr>
+          <w:lang w:val="en-US"/>
+        </w:rPr>
+        <w:t>Advance study</w:t>
+      </w:r>
+    </w:p>
+    <w:p>
+      <w:pPr>
+        <w:jc w:val="both"/>
+        <w:rPr>
+          <w:rFonts w:eastAsiaTheme="minorEastAsia"/>
+          <w:lang w:val="en-US"/>
+        </w:rPr>
+      </w:pPr>
+      <w:r>
+        <w:rPr>
+          <w:lang w:val="en-US"/>
+        </w:rPr>
+        <w:t xml:space="preserve">As has been explained, this problem is of great interest as </w:t>
+      </w:r>
+      <w:r>
+        <w:rPr>
+          <w:rFonts w:eastAsiaTheme="minorEastAsia"/>
+          <w:lang w:val="en-US"/>
+        </w:rPr>
+        <w:t>since practically all aircraft move within supersonic flows</w:t>
+      </w:r>
+      <w:r>
+        <w:rPr>
+          <w:rFonts w:eastAsiaTheme="minorEastAsia"/>
+          <w:lang w:val="en-US"/>
+        </w:rPr>
+        <w:t xml:space="preserve"> and several aircraft geometries can be modelled as a convex corner of </w:t>
+      </w:r>
+      <w:r>
+        <w:rPr>
+          <w:rFonts w:eastAsiaTheme="minorEastAsia"/>
+          <w:lang w:val="en-US"/>
+        </w:rPr>
+        <w:t>Prandtl-Meyer</w:t>
+      </w:r>
+      <w:r>
+        <w:rPr>
+          <w:rFonts w:eastAsiaTheme="minorEastAsia"/>
+          <w:lang w:val="en-US"/>
+        </w:rPr>
+        <w:t xml:space="preserve"> model, for example the wing.</w:t>
+      </w:r>
+    </w:p>
+    <w:p>
+      <w:pPr>
+        <w:jc w:val="both"/>
+        <w:rPr>
+          <w:rFonts w:eastAsiaTheme="minorEastAsia"/>
+          <w:lang w:val="en-US"/>
+        </w:rPr>
+      </w:pPr>
+      <w:r>
+        <w:rPr>
+          <w:rFonts w:eastAsiaTheme="minorEastAsia"/>
+          <w:lang w:val="en-US"/>
+        </w:rPr>
+        <w:t xml:space="preserve">Nevertheless, the geometry represented of a convex corner is not much accurate with the geometries found in aircrafts; this geometry has softer changes. </w:t>
+      </w:r>
+    </w:p>
+    <w:p>
+      <w:pPr>
+        <w:jc w:val="both"/>
+        <w:rPr>
+          <w:rFonts w:eastAsiaTheme="minorEastAsia"/>
+          <w:lang w:val="en-US"/>
+        </w:rPr>
+      </w:pPr>
+      <w:r>
+        <w:rPr>
+          <w:rFonts w:eastAsiaTheme="minorEastAsia"/>
+          <w:lang w:val="en-US"/>
+        </w:rPr>
+        <w:t>Because of that, the advance study is intended to analyze a way of approximating these curved surfaces with the Prandtl-Meyer model. These soft changes can be better approximated by several inclined plane</w:t>
+      </w:r>
+      <w:r>
+        <w:rPr>
+          <w:rFonts w:eastAsiaTheme="minorEastAsia"/>
+          <w:lang w:val="en-US"/>
+        </w:rPr>
+        <w:t>s rather than one unique change, as observed in the following image.</w:t>
+      </w:r>
+    </w:p>
+    <w:p>
+      <w:pPr>
+        <w:jc w:val="both"/>
+        <w:rPr>
+          <w:rFonts w:eastAsiaTheme="minorEastAsia"/>
+          <w:lang w:val="en-US"/>
+        </w:rPr>
+      </w:pPr>
+      <w:r>
+        <w:rPr>
+          <w:noProof/>
+          <w:lang w:eastAsia="es-ES"/>
+        </w:rPr>
+        <w:drawing>
+          <wp:inline distT="0" distB="0" distL="0" distR="0" wp14:anchorId="6DDA3E59" wp14:editId="7E46C922">
+            <wp:extent cx="5334000" cy="2886075"/>
+            <wp:effectExtent l="0" t="0" r="0" b="9525"/>
+            <wp:docPr id="3" name="Imagen 3"/>
+            <wp:cNvGraphicFramePr>
+              <a:graphicFrameLocks xmlns:a="http://schemas.openxmlformats.org/drawingml/2006/main" noChangeAspect="1"/>
+            </wp:cNvGraphicFramePr>
+            <a:graphic xmlns:a="http://schemas.openxmlformats.org/drawingml/2006/main">
+              <a:graphicData uri="http://schemas.openxmlformats.org/drawingml/2006/picture">
+                <pic:pic xmlns:pic="http://schemas.openxmlformats.org/drawingml/2006/picture">
+                  <pic:nvPicPr>
+                    <pic:cNvPr id="0" name=""/>
+                    <pic:cNvPicPr/>
+                  </pic:nvPicPr>
+                  <pic:blipFill>
+                    <a:blip r:embed="rId24"/>
+                    <a:stretch>
+                      <a:fillRect/>
+                    </a:stretch>
+                  </pic:blipFill>
+                  <pic:spPr>
+                    <a:xfrm>
+                      <a:off x="0" y="0"/>
+                      <a:ext cx="5334000" cy="2886075"/>
+                    </a:xfrm>
+                    <a:prstGeom prst="rect">
+                      <a:avLst/>
+                    </a:prstGeom>
+                  </pic:spPr>
+                </pic:pic>
+              </a:graphicData>
+            </a:graphic>
+          </wp:inline>
+        </w:drawing>
+      </w:r>
+    </w:p>
+    <w:p>
+      <w:pPr>
+        <w:jc w:val="both"/>
+        <w:rPr>
+          <w:rFonts w:eastAsiaTheme="minorEastAsia"/>
+          <w:lang w:val="en-US"/>
+        </w:rPr>
+      </w:pPr>
+      <w:r>
+        <w:rPr>
+          <w:rFonts w:eastAsiaTheme="minorEastAsia"/>
+          <w:lang w:val="en-US"/>
+        </w:rPr>
+        <w:t>This case can be obtained by first solving the Prandtl-Meyer model with a certain angle and then setting the final results obtained of this first computation as the initial data line of the following computation. In this next computation the expansion corner position is set as small as possible, so the general view of both cases together is a flat plane followed of two inclined planes.</w:t>
+      </w:r>
+    </w:p>
+    <w:p>
+      <w:pPr>
+        <w:jc w:val="both"/>
+        <w:rPr>
+          <w:rFonts w:eastAsiaTheme="minorEastAsia"/>
+          <w:lang w:val="en-US"/>
+        </w:rPr>
+      </w:pPr>
+      <w:r>
+        <w:rPr>
+          <w:rFonts w:eastAsiaTheme="minorEastAsia"/>
+          <w:lang w:val="en-US"/>
+        </w:rPr>
+        <w:t>Finally, it is also being studied the effect of adding stabilization periods between inclined planes.</w:t>
+      </w:r>
+    </w:p>
+    <w:p>
+      <w:pPr>
+        <w:jc w:val="both"/>
+        <w:rPr>
+          <w:rFonts w:eastAsiaTheme="minorEastAsia"/>
+          <w:lang w:val="en-US"/>
+        </w:rPr>
+      </w:pPr>
+      <w:r>
+        <w:rPr>
+          <w:rFonts w:eastAsiaTheme="minorEastAsia"/>
+          <w:lang w:val="en-US"/>
+        </w:rPr>
+        <w:t>Simulating these cases, the following results have been obtained.</w:t>
+      </w:r>
+    </w:p>
+    <w:p>
+      <w:pPr>
+        <w:jc w:val="both"/>
+        <w:rPr>
+          <w:rFonts w:eastAsiaTheme="minorEastAsia"/>
+          <w:lang w:val="en-US"/>
+        </w:rPr>
+      </w:pPr>
+      <w:r>
+        <w:rPr>
+          <w:noProof/>
+          <w:lang w:eastAsia="es-ES"/>
+        </w:rPr>
+        <w:lastRenderedPageBreak/>
+        <w:drawing>
+          <wp:inline distT="0" distB="0" distL="0" distR="0" wp14:anchorId="4FC143F5" wp14:editId="5AC8D6C4">
+            <wp:extent cx="5400040" cy="3377622"/>
+            <wp:effectExtent l="0" t="0" r="0" b="0"/>
+            <wp:docPr id="4" name="Imagen 4"/>
+            <wp:cNvGraphicFramePr>
+              <a:graphicFrameLocks xmlns:a="http://schemas.openxmlformats.org/drawingml/2006/main" noChangeAspect="1"/>
+            </wp:cNvGraphicFramePr>
+            <a:graphic xmlns:a="http://schemas.openxmlformats.org/drawingml/2006/main">
+              <a:graphicData uri="http://schemas.openxmlformats.org/drawingml/2006/picture">
+                <pic:pic xmlns:pic="http://schemas.openxmlformats.org/drawingml/2006/picture">
+                  <pic:nvPicPr>
+                    <pic:cNvPr id="0" name=""/>
+                    <pic:cNvPicPr/>
+                  </pic:nvPicPr>
+                  <pic:blipFill>
+                    <a:blip r:embed="rId25"/>
+                    <a:stretch>
+                      <a:fillRect/>
+                    </a:stretch>
+                  </pic:blipFill>
+                  <pic:spPr>
+                    <a:xfrm>
+                      <a:off x="0" y="0"/>
                       <a:ext cx="5400040" cy="3377622"/>
                     </a:xfrm>
                     <a:prstGeom prst="rect">
@@ -22753,7 +23287,7 @@
           <w:lang w:val="en-US"/>
         </w:rPr>
       </w:pPr>
-      <w:hyperlink r:id="rId22" w:history="1">
+      <w:hyperlink r:id="rId26" w:history="1">
         <w:r>
           <w:rPr>
             <w:rStyle w:val="Hipervnculo"/>
@@ -22839,7 +23373,7 @@
           <w:lang w:val="en-US"/>
         </w:rPr>
       </w:pPr>
-      <w:hyperlink r:id="rId23" w:history="1">
+      <w:hyperlink r:id="rId27" w:history="1">
         <w:r>
           <w:rPr>
             <w:rStyle w:val="Hipervnculo"/>
@@ -24410,7 +24944,7 @@
 </file>
 
 <file path=customXml/itemProps1.xml><?xml version="1.0" encoding="utf-8"?>
-<ds:datastoreItem xmlns:ds="http://schemas.openxmlformats.org/officeDocument/2006/customXml" ds:itemID="{AF139A5F-D3DC-4506-8AB7-02C87E0777C6}">
+<ds:datastoreItem xmlns:ds="http://schemas.openxmlformats.org/officeDocument/2006/customXml" ds:itemID="{961F5D13-DF36-41A3-9C35-EBFD388E42A3}">
   <ds:schemaRefs>
     <ds:schemaRef ds:uri="http://schemas.openxmlformats.org/officeDocument/2006/bibliography"/>
   </ds:schemaRefs>

</xml_diff>

<commit_message>
Acabando la ultima ventana
</commit_message>
<xml_diff>
--- a/Documentos/Memoria.docx
+++ b/Documentos/Memoria.docx
@@ -23976,8 +23976,6 @@
         </w:rPr>
         <w:t>This simulator presents a very interesting functionality, which is to compare the numerical results obtained with those obtained from the Anderson tables. Thus, we can compare both downwind and upwind values ​​and even obtain a relative error value from both the Anderson results and ours with respect to the analytical solution.</w:t>
       </w:r>
-      <w:bookmarkStart w:id="0" w:name="_GoBack"/>
-      <w:bookmarkEnd w:id="0"/>
     </w:p>
     <w:p>
       <w:r>
@@ -24030,6 +24028,77 @@
       </w:r>
     </w:p>
     <w:p>
+      <w:r>
+        <w:rPr>
+          <w:noProof/>
+          <w:lang w:eastAsia="es-ES"/>
+        </w:rPr>
+        <w:drawing>
+          <wp:inline distT="0" distB="0" distL="0" distR="0">
+            <wp:extent cx="5400040" cy="3092450"/>
+            <wp:effectExtent l="0" t="0" r="0" b="0"/>
+            <wp:docPr id="40" name="Imagen 40"/>
+            <wp:cNvGraphicFramePr>
+              <a:graphicFrameLocks xmlns:a="http://schemas.openxmlformats.org/drawingml/2006/main" noChangeAspect="1"/>
+            </wp:cNvGraphicFramePr>
+            <a:graphic xmlns:a="http://schemas.openxmlformats.org/drawingml/2006/main">
+              <a:graphicData uri="http://schemas.openxmlformats.org/drawingml/2006/picture">
+                <pic:pic xmlns:pic="http://schemas.openxmlformats.org/drawingml/2006/picture">
+                  <pic:nvPicPr>
+                    <pic:cNvPr id="40" name="IMG-0712.jpg"/>
+                    <pic:cNvPicPr/>
+                  </pic:nvPicPr>
+                  <pic:blipFill>
+                    <a:blip r:embed="rId36" cstate="print">
+                      <a:extLst>
+                        <a:ext uri="{28A0092B-C50C-407E-A947-70E740481C1C}">
+                          <a14:useLocalDpi xmlns:a14="http://schemas.microsoft.com/office/drawing/2010/main" val="0"/>
+                        </a:ext>
+                      </a:extLst>
+                    </a:blip>
+                    <a:stretch>
+                      <a:fillRect/>
+                    </a:stretch>
+                  </pic:blipFill>
+                  <pic:spPr>
+                    <a:xfrm>
+                      <a:off x="0" y="0"/>
+                      <a:ext cx="5400040" cy="3092450"/>
+                    </a:xfrm>
+                    <a:prstGeom prst="rect">
+                      <a:avLst/>
+                    </a:prstGeom>
+                  </pic:spPr>
+                </pic:pic>
+              </a:graphicData>
+            </a:graphic>
+          </wp:inline>
+        </w:drawing>
+      </w:r>
+    </w:p>
+    <w:p>
+      <w:pPr>
+        <w:rPr>
+          <w:lang w:val="en-US"/>
+        </w:rPr>
+      </w:pPr>
+      <w:r>
+        <w:rPr>
+          <w:lang w:val="en-US"/>
+        </w:rPr>
+        <w:t>The "Graphics" section plots graphs of the evolution of each of the fluid properties throughout the study domain.</w:t>
+      </w:r>
+    </w:p>
+    <w:p>
+      <w:pPr>
+        <w:rPr>
+          <w:lang w:val="en-US"/>
+        </w:rPr>
+      </w:pPr>
+      <w:bookmarkStart w:id="0" w:name="_GoBack"/>
+      <w:bookmarkEnd w:id="0"/>
+    </w:p>
+    <w:p>
       <w:pPr>
         <w:pStyle w:val="Ttulo1"/>
         <w:rPr>
@@ -24103,7 +24172,7 @@
           <w:lang w:val="en-US"/>
         </w:rPr>
       </w:pPr>
-      <w:hyperlink r:id="rId36" w:history="1">
+      <w:hyperlink r:id="rId37" w:history="1">
         <w:r>
           <w:rPr>
             <w:rStyle w:val="Hipervnculo"/>
@@ -24189,7 +24258,7 @@
           <w:lang w:val="en-US"/>
         </w:rPr>
       </w:pPr>
-      <w:hyperlink r:id="rId37" w:history="1">
+      <w:hyperlink r:id="rId38" w:history="1">
         <w:r>
           <w:rPr>
             <w:rStyle w:val="Hipervnculo"/>
@@ -25760,7 +25829,7 @@
 </file>
 
 <file path=customXml/itemProps1.xml><?xml version="1.0" encoding="utf-8"?>
-<ds:datastoreItem xmlns:ds="http://schemas.openxmlformats.org/officeDocument/2006/customXml" ds:itemID="{CE881AE4-F872-445F-BF31-B4B478A1C28C}">
+<ds:datastoreItem xmlns:ds="http://schemas.openxmlformats.org/officeDocument/2006/customXml" ds:itemID="{098492F3-FCB9-447A-B9E0-4FD07F27BB56}">
   <ds:schemaRefs>
     <ds:schemaRef ds:uri="http://schemas.openxmlformats.org/officeDocument/2006/bibliography"/>
   </ds:schemaRefs>

</xml_diff>

<commit_message>
Acabado el manual de usuario
</commit_message>
<xml_diff>
--- a/Documentos/Memoria.docx
+++ b/Documentos/Memoria.docx
@@ -24095,11 +24095,278 @@
           <w:lang w:val="en-US"/>
         </w:rPr>
       </w:pPr>
+      <w:r>
+        <w:rPr>
+          <w:noProof/>
+          <w:lang w:eastAsia="es-ES"/>
+        </w:rPr>
+        <w:lastRenderedPageBreak/>
+        <w:drawing>
+          <wp:inline distT="0" distB="0" distL="0" distR="0">
+            <wp:extent cx="5400040" cy="3052445"/>
+            <wp:effectExtent l="0" t="0" r="0" b="0"/>
+            <wp:docPr id="41" name="Imagen 41"/>
+            <wp:cNvGraphicFramePr>
+              <a:graphicFrameLocks xmlns:a="http://schemas.openxmlformats.org/drawingml/2006/main" noChangeAspect="1"/>
+            </wp:cNvGraphicFramePr>
+            <a:graphic xmlns:a="http://schemas.openxmlformats.org/drawingml/2006/main">
+              <a:graphicData uri="http://schemas.openxmlformats.org/drawingml/2006/picture">
+                <pic:pic xmlns:pic="http://schemas.openxmlformats.org/drawingml/2006/picture">
+                  <pic:nvPicPr>
+                    <pic:cNvPr id="41" name="IMG-0713.jpg"/>
+                    <pic:cNvPicPr/>
+                  </pic:nvPicPr>
+                  <pic:blipFill>
+                    <a:blip r:embed="rId37" cstate="print">
+                      <a:extLst>
+                        <a:ext uri="{28A0092B-C50C-407E-A947-70E740481C1C}">
+                          <a14:useLocalDpi xmlns:a14="http://schemas.microsoft.com/office/drawing/2010/main" val="0"/>
+                        </a:ext>
+                      </a:extLst>
+                    </a:blip>
+                    <a:stretch>
+                      <a:fillRect/>
+                    </a:stretch>
+                  </pic:blipFill>
+                  <pic:spPr>
+                    <a:xfrm>
+                      <a:off x="0" y="0"/>
+                      <a:ext cx="5400040" cy="3052445"/>
+                    </a:xfrm>
+                    <a:prstGeom prst="rect">
+                      <a:avLst/>
+                    </a:prstGeom>
+                  </pic:spPr>
+                </pic:pic>
+              </a:graphicData>
+            </a:graphic>
+          </wp:inline>
+        </w:drawing>
+      </w:r>
+    </w:p>
+    <w:p>
+      <w:pPr>
+        <w:rPr>
+          <w:lang w:val="en-US"/>
+        </w:rPr>
+      </w:pPr>
+      <w:r>
+        <w:rPr>
+          <w:lang w:val="en-US"/>
+        </w:rPr>
+        <w:t xml:space="preserve">Finally, with the "Advanced Study" button we can access the window where the results of this additional study </w:t>
+      </w:r>
+      <w:proofErr w:type="gramStart"/>
+      <w:r>
+        <w:rPr>
+          <w:lang w:val="en-US"/>
+        </w:rPr>
+        <w:t>will be presented</w:t>
+      </w:r>
+      <w:proofErr w:type="gramEnd"/>
+      <w:r>
+        <w:rPr>
+          <w:lang w:val="en-US"/>
+        </w:rPr>
+        <w:t>:</w:t>
+      </w:r>
+    </w:p>
+    <w:p>
+      <w:pPr>
+        <w:rPr>
+          <w:lang w:val="en-US"/>
+        </w:rPr>
+      </w:pPr>
+      <w:r>
+        <w:rPr>
+          <w:noProof/>
+          <w:lang w:eastAsia="es-ES"/>
+        </w:rPr>
+        <w:drawing>
+          <wp:inline distT="0" distB="0" distL="0" distR="0">
+            <wp:extent cx="5400040" cy="3403600"/>
+            <wp:effectExtent l="0" t="0" r="0" b="6350"/>
+            <wp:docPr id="42" name="Imagen 42"/>
+            <wp:cNvGraphicFramePr>
+              <a:graphicFrameLocks xmlns:a="http://schemas.openxmlformats.org/drawingml/2006/main" noChangeAspect="1"/>
+            </wp:cNvGraphicFramePr>
+            <a:graphic xmlns:a="http://schemas.openxmlformats.org/drawingml/2006/main">
+              <a:graphicData uri="http://schemas.openxmlformats.org/drawingml/2006/picture">
+                <pic:pic xmlns:pic="http://schemas.openxmlformats.org/drawingml/2006/picture">
+                  <pic:nvPicPr>
+                    <pic:cNvPr id="42" name="IMG-0715.jpg"/>
+                    <pic:cNvPicPr/>
+                  </pic:nvPicPr>
+                  <pic:blipFill>
+                    <a:blip r:embed="rId38" cstate="print">
+                      <a:extLst>
+                        <a:ext uri="{28A0092B-C50C-407E-A947-70E740481C1C}">
+                          <a14:useLocalDpi xmlns:a14="http://schemas.microsoft.com/office/drawing/2010/main" val="0"/>
+                        </a:ext>
+                      </a:extLst>
+                    </a:blip>
+                    <a:stretch>
+                      <a:fillRect/>
+                    </a:stretch>
+                  </pic:blipFill>
+                  <pic:spPr>
+                    <a:xfrm>
+                      <a:off x="0" y="0"/>
+                      <a:ext cx="5400040" cy="3403600"/>
+                    </a:xfrm>
+                    <a:prstGeom prst="rect">
+                      <a:avLst/>
+                    </a:prstGeom>
+                  </pic:spPr>
+                </pic:pic>
+              </a:graphicData>
+            </a:graphic>
+          </wp:inline>
+        </w:drawing>
+      </w:r>
+    </w:p>
+    <w:p>
+      <w:pPr>
+        <w:rPr>
+          <w:lang w:val="en-US"/>
+        </w:rPr>
+      </w:pPr>
+      <w:r>
+        <w:rPr>
+          <w:noProof/>
+          <w:lang w:eastAsia="es-ES"/>
+        </w:rPr>
+        <w:lastRenderedPageBreak/>
+        <w:drawing>
+          <wp:inline distT="0" distB="0" distL="0" distR="0">
+            <wp:extent cx="5400040" cy="3384550"/>
+            <wp:effectExtent l="0" t="0" r="0" b="6350"/>
+            <wp:docPr id="43" name="Imagen 43"/>
+            <wp:cNvGraphicFramePr>
+              <a:graphicFrameLocks xmlns:a="http://schemas.openxmlformats.org/drawingml/2006/main" noChangeAspect="1"/>
+            </wp:cNvGraphicFramePr>
+            <a:graphic xmlns:a="http://schemas.openxmlformats.org/drawingml/2006/main">
+              <a:graphicData uri="http://schemas.openxmlformats.org/drawingml/2006/picture">
+                <pic:pic xmlns:pic="http://schemas.openxmlformats.org/drawingml/2006/picture">
+                  <pic:nvPicPr>
+                    <pic:cNvPr id="43" name="IMG-0716.jpg"/>
+                    <pic:cNvPicPr/>
+                  </pic:nvPicPr>
+                  <pic:blipFill>
+                    <a:blip r:embed="rId39" cstate="print">
+                      <a:extLst>
+                        <a:ext uri="{28A0092B-C50C-407E-A947-70E740481C1C}">
+                          <a14:useLocalDpi xmlns:a14="http://schemas.microsoft.com/office/drawing/2010/main" val="0"/>
+                        </a:ext>
+                      </a:extLst>
+                    </a:blip>
+                    <a:stretch>
+                      <a:fillRect/>
+                    </a:stretch>
+                  </pic:blipFill>
+                  <pic:spPr>
+                    <a:xfrm>
+                      <a:off x="0" y="0"/>
+                      <a:ext cx="5400040" cy="3384550"/>
+                    </a:xfrm>
+                    <a:prstGeom prst="rect">
+                      <a:avLst/>
+                    </a:prstGeom>
+                  </pic:spPr>
+                </pic:pic>
+              </a:graphicData>
+            </a:graphic>
+          </wp:inline>
+        </w:drawing>
+      </w:r>
+    </w:p>
+    <w:p>
+      <w:pPr>
+        <w:rPr>
+          <w:lang w:val="en-US"/>
+        </w:rPr>
+      </w:pPr>
+      <w:r>
+        <w:rPr>
+          <w:noProof/>
+          <w:lang w:eastAsia="es-ES"/>
+        </w:rPr>
+        <w:drawing>
+          <wp:inline distT="0" distB="0" distL="0" distR="0" wp14:anchorId="037CEF1B" wp14:editId="79544E07">
+            <wp:extent cx="5400040" cy="3382645"/>
+            <wp:effectExtent l="0" t="0" r="0" b="8255"/>
+            <wp:docPr id="44" name="Imagen 44"/>
+            <wp:cNvGraphicFramePr>
+              <a:graphicFrameLocks xmlns:a="http://schemas.openxmlformats.org/drawingml/2006/main" noChangeAspect="1"/>
+            </wp:cNvGraphicFramePr>
+            <a:graphic xmlns:a="http://schemas.openxmlformats.org/drawingml/2006/main">
+              <a:graphicData uri="http://schemas.openxmlformats.org/drawingml/2006/picture">
+                <pic:pic xmlns:pic="http://schemas.openxmlformats.org/drawingml/2006/picture">
+                  <pic:nvPicPr>
+                    <pic:cNvPr id="1" name=""/>
+                    <pic:cNvPicPr/>
+                  </pic:nvPicPr>
+                  <pic:blipFill>
+                    <a:blip r:embed="rId40"/>
+                    <a:stretch>
+                      <a:fillRect/>
+                    </a:stretch>
+                  </pic:blipFill>
+                  <pic:spPr>
+                    <a:xfrm>
+                      <a:off x="0" y="0"/>
+                      <a:ext cx="5400040" cy="3382645"/>
+                    </a:xfrm>
+                    <a:prstGeom prst="rect">
+                      <a:avLst/>
+                    </a:prstGeom>
+                  </pic:spPr>
+                </pic:pic>
+              </a:graphicData>
+            </a:graphic>
+          </wp:inline>
+        </w:drawing>
+      </w:r>
+    </w:p>
+    <w:p>
+      <w:pPr>
+        <w:rPr>
+          <w:lang w:val="en-US"/>
+        </w:rPr>
+      </w:pPr>
+    </w:p>
+    <w:p>
+      <w:pPr>
+        <w:rPr>
+          <w:lang w:val="en-US"/>
+        </w:rPr>
+      </w:pPr>
+    </w:p>
+    <w:p>
+      <w:pPr>
+        <w:rPr>
+          <w:lang w:val="en-US"/>
+        </w:rPr>
+      </w:pPr>
+    </w:p>
+    <w:p>
+      <w:pPr>
+        <w:rPr>
+          <w:lang w:val="en-US"/>
+        </w:rPr>
+      </w:pPr>
       <w:bookmarkStart w:id="0" w:name="_GoBack"/>
       <w:bookmarkEnd w:id="0"/>
     </w:p>
     <w:p>
       <w:pPr>
+        <w:rPr>
+          <w:lang w:val="en-US"/>
+        </w:rPr>
+      </w:pPr>
+    </w:p>
+    <w:p>
+      <w:pPr>
         <w:pStyle w:val="Ttulo1"/>
         <w:rPr>
           <w:lang w:val="en-US"/>
@@ -24109,6 +24376,7 @@
         <w:rPr>
           <w:lang w:val="en-US"/>
         </w:rPr>
+        <w:lastRenderedPageBreak/>
         <w:t xml:space="preserve">Bibliography </w:t>
       </w:r>
     </w:p>
@@ -24172,7 +24440,7 @@
           <w:lang w:val="en-US"/>
         </w:rPr>
       </w:pPr>
-      <w:hyperlink r:id="rId37" w:history="1">
+      <w:hyperlink r:id="rId41" w:history="1">
         <w:r>
           <w:rPr>
             <w:rStyle w:val="Hipervnculo"/>
@@ -24258,7 +24526,7 @@
           <w:lang w:val="en-US"/>
         </w:rPr>
       </w:pPr>
-      <w:hyperlink r:id="rId38" w:history="1">
+      <w:hyperlink r:id="rId42" w:history="1">
         <w:r>
           <w:rPr>
             <w:rStyle w:val="Hipervnculo"/>
@@ -25829,7 +26097,7 @@
 </file>
 
 <file path=customXml/itemProps1.xml><?xml version="1.0" encoding="utf-8"?>
-<ds:datastoreItem xmlns:ds="http://schemas.openxmlformats.org/officeDocument/2006/customXml" ds:itemID="{098492F3-FCB9-447A-B9E0-4FD07F27BB56}">
+<ds:datastoreItem xmlns:ds="http://schemas.openxmlformats.org/officeDocument/2006/customXml" ds:itemID="{502A1451-AA7B-4CC9-997E-3F81FA030E4A}">
   <ds:schemaRefs>
     <ds:schemaRef ds:uri="http://schemas.openxmlformats.org/officeDocument/2006/bibliography"/>
   </ds:schemaRefs>

</xml_diff>